<commit_message>
Update SDD and SRS
</commit_message>
<xml_diff>
--- a/Documentation/SoftwareRequirementsSpecification.docx
+++ b/Documentation/SoftwareRequirementsSpecification.docx
@@ -1,6 +1,6 @@
 
 <file path=word/document.xml><?xml version="1.0" encoding="utf-8"?>
-<w:document xmlns:wpc="http://schemas.microsoft.com/office/word/2010/wordprocessingCanvas" xmlns:mc="http://schemas.openxmlformats.org/markup-compatibility/2006" xmlns:o="urn:schemas-microsoft-com:office:office" xmlns:r="http://schemas.openxmlformats.org/officeDocument/2006/relationships" xmlns:m="http://schemas.openxmlformats.org/officeDocument/2006/math" xmlns:v="urn:schemas-microsoft-com:vml" xmlns:wp14="http://schemas.microsoft.com/office/word/2010/wordprocessingDrawing" xmlns:wp="http://schemas.openxmlformats.org/drawingml/2006/wordprocessingDrawing" xmlns:w10="urn:schemas-microsoft-com:office:word" xmlns:w="http://schemas.openxmlformats.org/wordprocessingml/2006/main" xmlns:w14="http://schemas.microsoft.com/office/word/2010/wordml" xmlns:w15="http://schemas.microsoft.com/office/word/2012/wordml" xmlns:wpg="http://schemas.microsoft.com/office/word/2010/wordprocessingGroup" xmlns:wpi="http://schemas.microsoft.com/office/word/2010/wordprocessingInk" xmlns:wne="http://schemas.microsoft.com/office/word/2006/wordml" xmlns:wps="http://schemas.microsoft.com/office/word/2010/wordprocessingShape" mc:Ignorable="w14 w15 wp14">
+<w:document xmlns:wpc="http://schemas.microsoft.com/office/word/2010/wordprocessingCanvas" xmlns:cx="http://schemas.microsoft.com/office/drawing/2014/chartex" xmlns:cx1="http://schemas.microsoft.com/office/drawing/2015/9/8/chartex" xmlns:mc="http://schemas.openxmlformats.org/markup-compatibility/2006" xmlns:o="urn:schemas-microsoft-com:office:office" xmlns:r="http://schemas.openxmlformats.org/officeDocument/2006/relationships" xmlns:m="http://schemas.openxmlformats.org/officeDocument/2006/math" xmlns:v="urn:schemas-microsoft-com:vml" xmlns:wp14="http://schemas.microsoft.com/office/word/2010/wordprocessingDrawing" xmlns:wp="http://schemas.openxmlformats.org/drawingml/2006/wordprocessingDrawing" xmlns:w10="urn:schemas-microsoft-com:office:word" xmlns:w="http://schemas.openxmlformats.org/wordprocessingml/2006/main" xmlns:w14="http://schemas.microsoft.com/office/word/2010/wordml" xmlns:w15="http://schemas.microsoft.com/office/word/2012/wordml" xmlns:w16se="http://schemas.microsoft.com/office/word/2015/wordml/symex" xmlns:wpg="http://schemas.microsoft.com/office/word/2010/wordprocessingGroup" xmlns:wpi="http://schemas.microsoft.com/office/word/2010/wordprocessingInk" xmlns:wne="http://schemas.microsoft.com/office/word/2006/wordml" xmlns:wps="http://schemas.microsoft.com/office/word/2010/wordprocessingShape" mc:Ignorable="w14 w15 w16se wp14">
   <w:body>
     <w:p>
       <w:pPr>
@@ -120,16 +120,8 @@
         <w:rPr>
           <w:rFonts w:ascii="Times New Roman" w:hAnsi="Times New Roman"/>
         </w:rPr>
-        <w:t xml:space="preserve"> </w:t>
-      </w:r>
-      <w:proofErr w:type="spellStart"/>
-      <w:r>
-        <w:rPr>
-          <w:rFonts w:ascii="Times New Roman" w:hAnsi="Times New Roman"/>
-        </w:rPr>
-        <w:t>LaCava</w:t>
-      </w:r>
-      <w:proofErr w:type="spellEnd"/>
+        <w:t xml:space="preserve"> LaCava</w:t>
+      </w:r>
     </w:p>
     <w:p>
       <w:pPr>
@@ -143,16 +135,8 @@
         <w:rPr>
           <w:rFonts w:ascii="Times New Roman" w:hAnsi="Times New Roman"/>
         </w:rPr>
-        <w:t xml:space="preserve">Derek </w:t>
-      </w:r>
-      <w:proofErr w:type="spellStart"/>
-      <w:r>
-        <w:rPr>
-          <w:rFonts w:ascii="Times New Roman" w:hAnsi="Times New Roman"/>
-        </w:rPr>
-        <w:t>Ouzia</w:t>
-      </w:r>
-      <w:proofErr w:type="spellEnd"/>
+        <w:t>Derek Ouzia</w:t>
+      </w:r>
     </w:p>
     <w:p>
       <w:pPr>
@@ -246,7 +230,19 @@
         <w:rPr>
           <w:rFonts w:ascii="Times New Roman" w:hAnsi="Times New Roman"/>
         </w:rPr>
-        <w:t>30</w:t>
+        <w:t>November</w:t>
+      </w:r>
+      <w:r>
+        <w:rPr>
+          <w:rFonts w:ascii="Times New Roman" w:hAnsi="Times New Roman"/>
+        </w:rPr>
+        <w:t xml:space="preserve"> </w:t>
+      </w:r>
+      <w:r>
+        <w:rPr>
+          <w:rFonts w:ascii="Times New Roman" w:hAnsi="Times New Roman"/>
+        </w:rPr>
+        <w:t>11</w:t>
       </w:r>
       <w:r>
         <w:rPr>
@@ -259,7 +255,7 @@
         <w:rPr>
           <w:rFonts w:ascii="Times New Roman" w:hAnsi="Times New Roman"/>
         </w:rPr>
-        <w:t xml:space="preserve"> November 2015</w:t>
+        <w:t xml:space="preserve"> 2015</w:t>
       </w:r>
     </w:p>
     <w:p>
@@ -289,7 +285,7 @@
       <w:bookmarkStart w:id="2" w:name="_Toc346508722"/>
       <w:bookmarkStart w:id="3" w:name="_Toc346508952"/>
       <w:bookmarkStart w:id="4" w:name="_Toc346509227"/>
-      <w:bookmarkStart w:id="5" w:name="_Toc418786287"/>
+      <w:bookmarkStart w:id="5" w:name="_Toc436854569"/>
       <w:bookmarkEnd w:id="0"/>
       <w:bookmarkEnd w:id="1"/>
       <w:bookmarkEnd w:id="2"/>
@@ -310,138 +306,214 @@
         <w:rPr>
           <w:rFonts w:asciiTheme="minorHAnsi" w:eastAsiaTheme="minorEastAsia" w:hAnsiTheme="minorHAnsi" w:cstheme="minorBidi"/>
           <w:b w:val="0"/>
+          <w:sz w:val="20"/>
+          <w:szCs w:val="22"/>
+        </w:rPr>
+      </w:pPr>
+      <w:r>
+        <w:rPr>
+          <w:rFonts w:ascii="Times New Roman" w:hAnsi="Times New Roman"/>
+          <w:b w:val="0"/>
           <w:sz w:val="22"/>
+        </w:rPr>
+        <w:fldChar w:fldCharType="begin"/>
+      </w:r>
+      <w:r>
+        <w:rPr>
+          <w:rFonts w:ascii="Times New Roman" w:hAnsi="Times New Roman"/>
+          <w:b w:val="0"/>
+          <w:sz w:val="22"/>
+        </w:rPr>
+        <w:instrText xml:space="preserve"> TOC \o "1-2" \t "TOCentry,1" </w:instrText>
+      </w:r>
+      <w:r>
+        <w:rPr>
+          <w:rFonts w:ascii="Times New Roman" w:hAnsi="Times New Roman"/>
+          <w:b w:val="0"/>
+          <w:sz w:val="22"/>
+        </w:rPr>
+        <w:fldChar w:fldCharType="separate"/>
+      </w:r>
+      <w:r>
+        <w:rPr>
+          <w:rFonts w:ascii="Times New Roman" w:hAnsi="Times New Roman"/>
+          <w:sz w:val="22"/>
+        </w:rPr>
+        <w:t>Table of Contents</w:t>
+      </w:r>
+      <w:r>
+        <w:rPr>
+          <w:sz w:val="22"/>
+        </w:rPr>
+        <w:tab/>
+      </w:r>
+      <w:r>
+        <w:rPr>
+          <w:sz w:val="22"/>
+        </w:rPr>
+        <w:fldChar w:fldCharType="begin"/>
+      </w:r>
+      <w:r>
+        <w:rPr>
+          <w:sz w:val="22"/>
+        </w:rPr>
+        <w:instrText xml:space="preserve"> PAGEREF _Toc436854569 \h </w:instrText>
+      </w:r>
+      <w:r>
+        <w:rPr>
+          <w:sz w:val="22"/>
+        </w:rPr>
+      </w:r>
+      <w:r>
+        <w:rPr>
+          <w:sz w:val="22"/>
+        </w:rPr>
+        <w:fldChar w:fldCharType="separate"/>
+      </w:r>
+      <w:r>
+        <w:rPr>
+          <w:sz w:val="22"/>
+        </w:rPr>
+        <w:t>ii</w:t>
+      </w:r>
+      <w:r>
+        <w:rPr>
+          <w:sz w:val="22"/>
+        </w:rPr>
+        <w:fldChar w:fldCharType="end"/>
+      </w:r>
+    </w:p>
+    <w:p>
+      <w:pPr>
+        <w:pStyle w:val="TOC1"/>
+        <w:rPr>
+          <w:rFonts w:asciiTheme="minorHAnsi" w:eastAsiaTheme="minorEastAsia" w:hAnsiTheme="minorHAnsi" w:cstheme="minorBidi"/>
+          <w:b w:val="0"/>
+          <w:sz w:val="20"/>
           <w:szCs w:val="22"/>
         </w:rPr>
       </w:pPr>
       <w:r>
         <w:rPr>
           <w:rFonts w:ascii="Times New Roman" w:hAnsi="Times New Roman"/>
-          <w:b w:val="0"/>
+          <w:sz w:val="22"/>
+        </w:rPr>
+        <w:t>Revision History</w:t>
+      </w:r>
+      <w:r>
+        <w:rPr>
+          <w:sz w:val="22"/>
+        </w:rPr>
+        <w:tab/>
+      </w:r>
+      <w:r>
+        <w:rPr>
+          <w:sz w:val="22"/>
         </w:rPr>
         <w:fldChar w:fldCharType="begin"/>
       </w:r>
       <w:r>
         <w:rPr>
-          <w:rFonts w:ascii="Times New Roman" w:hAnsi="Times New Roman"/>
-          <w:b w:val="0"/>
-        </w:rPr>
-        <w:instrText xml:space="preserve"> TOC \o "1-2" \t "TOCentry,1" </w:instrText>
-      </w:r>
-      <w:r>
-        <w:rPr>
-          <w:rFonts w:ascii="Times New Roman" w:hAnsi="Times New Roman"/>
-          <w:b w:val="0"/>
+          <w:sz w:val="22"/>
+        </w:rPr>
+        <w:instrText xml:space="preserve"> PAGEREF _Toc436854570 \h </w:instrText>
+      </w:r>
+      <w:r>
+        <w:rPr>
+          <w:sz w:val="22"/>
+        </w:rPr>
+      </w:r>
+      <w:r>
+        <w:rPr>
+          <w:sz w:val="22"/>
         </w:rPr>
         <w:fldChar w:fldCharType="separate"/>
       </w:r>
       <w:r>
         <w:rPr>
-          <w:rFonts w:ascii="Times New Roman" w:hAnsi="Times New Roman"/>
-        </w:rPr>
-        <w:t>Table of Contents</w:t>
-      </w:r>
-      <w:r>
+          <w:sz w:val="22"/>
+        </w:rPr>
+        <w:t>iii</w:t>
+      </w:r>
+      <w:r>
+        <w:rPr>
+          <w:sz w:val="22"/>
+        </w:rPr>
+        <w:fldChar w:fldCharType="end"/>
+      </w:r>
+    </w:p>
+    <w:p>
+      <w:pPr>
+        <w:pStyle w:val="TOC1"/>
+        <w:rPr>
+          <w:rFonts w:asciiTheme="minorHAnsi" w:eastAsiaTheme="minorEastAsia" w:hAnsiTheme="minorHAnsi" w:cstheme="minorBidi"/>
+          <w:b w:val="0"/>
+          <w:sz w:val="20"/>
+          <w:szCs w:val="22"/>
+        </w:rPr>
+      </w:pPr>
+      <w:r>
+        <w:rPr>
+          <w:rFonts w:ascii="Times New Roman" w:hAnsi="Times New Roman"/>
+          <w:sz w:val="22"/>
+        </w:rPr>
+        <w:t>1.</w:t>
+      </w:r>
+      <w:r>
+        <w:rPr>
+          <w:rFonts w:asciiTheme="minorHAnsi" w:eastAsiaTheme="minorEastAsia" w:hAnsiTheme="minorHAnsi" w:cstheme="minorBidi"/>
+          <w:b w:val="0"/>
+          <w:sz w:val="20"/>
+          <w:szCs w:val="22"/>
+        </w:rPr>
         <w:tab/>
       </w:r>
       <w:r>
+        <w:rPr>
+          <w:rFonts w:ascii="Times New Roman" w:hAnsi="Times New Roman"/>
+          <w:sz w:val="22"/>
+        </w:rPr>
+        <w:t>Introduction</w:t>
+      </w:r>
+      <w:r>
+        <w:rPr>
+          <w:sz w:val="22"/>
+        </w:rPr>
+        <w:tab/>
+      </w:r>
+      <w:r>
+        <w:rPr>
+          <w:sz w:val="22"/>
+        </w:rPr>
         <w:fldChar w:fldCharType="begin"/>
       </w:r>
       <w:r>
-        <w:instrText xml:space="preserve"> PAGEREF _Toc418786287 \h </w:instrText>
-      </w:r>
-      <w:r>
+        <w:rPr>
+          <w:sz w:val="22"/>
+        </w:rPr>
+        <w:instrText xml:space="preserve"> PAGEREF _Toc436854571 \h </w:instrText>
+      </w:r>
+      <w:r>
+        <w:rPr>
+          <w:sz w:val="22"/>
+        </w:rPr>
+      </w:r>
+      <w:r>
+        <w:rPr>
+          <w:sz w:val="22"/>
+        </w:rPr>
         <w:fldChar w:fldCharType="separate"/>
       </w:r>
       <w:r>
-        <w:t>ii</w:t>
-      </w:r>
-      <w:r>
-        <w:fldChar w:fldCharType="end"/>
-      </w:r>
-    </w:p>
-    <w:p>
-      <w:pPr>
-        <w:pStyle w:val="TOC1"/>
-        <w:rPr>
-          <w:rFonts w:asciiTheme="minorHAnsi" w:eastAsiaTheme="minorEastAsia" w:hAnsiTheme="minorHAnsi" w:cstheme="minorBidi"/>
-          <w:b w:val="0"/>
+        <w:rPr>
           <w:sz w:val="22"/>
-          <w:szCs w:val="22"/>
-        </w:rPr>
-      </w:pPr>
-      <w:r>
-        <w:rPr>
-          <w:rFonts w:ascii="Times New Roman" w:hAnsi="Times New Roman"/>
-        </w:rPr>
-        <w:t>Revision History</w:t>
-      </w:r>
-      <w:r>
-        <w:tab/>
-      </w:r>
-      <w:r>
-        <w:fldChar w:fldCharType="begin"/>
-      </w:r>
-      <w:r>
-        <w:instrText xml:space="preserve"> PAGEREF _Toc418786288 \h </w:instrText>
-      </w:r>
-      <w:r>
-        <w:fldChar w:fldCharType="separate"/>
-      </w:r>
-      <w:r>
-        <w:t>iii</w:t>
-      </w:r>
-      <w:r>
-        <w:fldChar w:fldCharType="end"/>
-      </w:r>
-    </w:p>
-    <w:p>
-      <w:pPr>
-        <w:pStyle w:val="TOC1"/>
-        <w:rPr>
-          <w:rFonts w:asciiTheme="minorHAnsi" w:eastAsiaTheme="minorEastAsia" w:hAnsiTheme="minorHAnsi" w:cstheme="minorBidi"/>
-          <w:b w:val="0"/>
+        </w:rPr>
+        <w:t>1</w:t>
+      </w:r>
+      <w:r>
+        <w:rPr>
           <w:sz w:val="22"/>
-          <w:szCs w:val="22"/>
-        </w:rPr>
-      </w:pPr>
-      <w:r>
-        <w:rPr>
-          <w:rFonts w:ascii="Times New Roman" w:hAnsi="Times New Roman"/>
-        </w:rPr>
-        <w:t>1.</w:t>
-      </w:r>
-      <w:r>
-        <w:rPr>
-          <w:rFonts w:asciiTheme="minorHAnsi" w:eastAsiaTheme="minorEastAsia" w:hAnsiTheme="minorHAnsi" w:cstheme="minorBidi"/>
-          <w:b w:val="0"/>
-          <w:sz w:val="22"/>
-          <w:szCs w:val="22"/>
-        </w:rPr>
-        <w:tab/>
-      </w:r>
-      <w:r>
-        <w:rPr>
-          <w:rFonts w:ascii="Times New Roman" w:hAnsi="Times New Roman"/>
-        </w:rPr>
-        <w:t>Introduction</w:t>
-      </w:r>
-      <w:r>
-        <w:tab/>
-      </w:r>
-      <w:r>
-        <w:fldChar w:fldCharType="begin"/>
-      </w:r>
-      <w:r>
-        <w:instrText xml:space="preserve"> PAGEREF _Toc418786289 \h </w:instrText>
-      </w:r>
-      <w:r>
-        <w:fldChar w:fldCharType="separate"/>
-      </w:r>
-      <w:r>
-        <w:t>1</w:t>
-      </w:r>
-      <w:r>
+        </w:rPr>
         <w:fldChar w:fldCharType="end"/>
       </w:r>
     </w:p>
@@ -454,6 +526,7 @@
         <w:rPr>
           <w:rFonts w:asciiTheme="minorHAnsi" w:eastAsiaTheme="minorEastAsia" w:hAnsiTheme="minorHAnsi" w:cstheme="minorBidi"/>
           <w:noProof/>
+          <w:sz w:val="20"/>
           <w:szCs w:val="22"/>
         </w:rPr>
       </w:pPr>
@@ -461,6 +534,7 @@
         <w:rPr>
           <w:rFonts w:ascii="Times New Roman" w:hAnsi="Times New Roman"/>
           <w:noProof/>
+          <w:sz w:val="20"/>
         </w:rPr>
         <w:t>1.1</w:t>
       </w:r>
@@ -468,6 +542,7 @@
         <w:rPr>
           <w:rFonts w:asciiTheme="minorHAnsi" w:eastAsiaTheme="minorEastAsia" w:hAnsiTheme="minorHAnsi" w:cstheme="minorBidi"/>
           <w:noProof/>
+          <w:sz w:val="20"/>
           <w:szCs w:val="22"/>
         </w:rPr>
         <w:tab/>
@@ -476,47 +551,55 @@
         <w:rPr>
           <w:rFonts w:ascii="Times New Roman" w:hAnsi="Times New Roman"/>
           <w:noProof/>
+          <w:sz w:val="20"/>
         </w:rPr>
         <w:t>Purpose</w:t>
       </w:r>
       <w:r>
         <w:rPr>
           <w:noProof/>
+          <w:sz w:val="20"/>
         </w:rPr>
         <w:tab/>
       </w:r>
       <w:r>
         <w:rPr>
           <w:noProof/>
+          <w:sz w:val="20"/>
         </w:rPr>
         <w:fldChar w:fldCharType="begin"/>
       </w:r>
       <w:r>
         <w:rPr>
           <w:noProof/>
-        </w:rPr>
-        <w:instrText xml:space="preserve"> PAGEREF _Toc418786290 \h </w:instrText>
-      </w:r>
-      <w:r>
-        <w:rPr>
-          <w:noProof/>
-        </w:rPr>
-      </w:r>
-      <w:r>
-        <w:rPr>
-          <w:noProof/>
+          <w:sz w:val="20"/>
+        </w:rPr>
+        <w:instrText xml:space="preserve"> PAGEREF _Toc436854572 \h </w:instrText>
+      </w:r>
+      <w:r>
+        <w:rPr>
+          <w:noProof/>
+          <w:sz w:val="20"/>
+        </w:rPr>
+      </w:r>
+      <w:r>
+        <w:rPr>
+          <w:noProof/>
+          <w:sz w:val="20"/>
         </w:rPr>
         <w:fldChar w:fldCharType="separate"/>
       </w:r>
       <w:r>
         <w:rPr>
           <w:noProof/>
+          <w:sz w:val="20"/>
         </w:rPr>
         <w:t>1</w:t>
       </w:r>
       <w:r>
         <w:rPr>
           <w:noProof/>
+          <w:sz w:val="20"/>
         </w:rPr>
         <w:fldChar w:fldCharType="end"/>
       </w:r>
@@ -530,6 +613,7 @@
         <w:rPr>
           <w:rFonts w:asciiTheme="minorHAnsi" w:eastAsiaTheme="minorEastAsia" w:hAnsiTheme="minorHAnsi" w:cstheme="minorBidi"/>
           <w:noProof/>
+          <w:sz w:val="20"/>
           <w:szCs w:val="22"/>
         </w:rPr>
       </w:pPr>
@@ -537,6 +621,7 @@
         <w:rPr>
           <w:rFonts w:ascii="Times New Roman" w:hAnsi="Times New Roman"/>
           <w:noProof/>
+          <w:sz w:val="20"/>
         </w:rPr>
         <w:t>1.2</w:t>
       </w:r>
@@ -544,6 +629,7 @@
         <w:rPr>
           <w:rFonts w:asciiTheme="minorHAnsi" w:eastAsiaTheme="minorEastAsia" w:hAnsiTheme="minorHAnsi" w:cstheme="minorBidi"/>
           <w:noProof/>
+          <w:sz w:val="20"/>
           <w:szCs w:val="22"/>
         </w:rPr>
         <w:tab/>
@@ -552,47 +638,55 @@
         <w:rPr>
           <w:rFonts w:ascii="Times New Roman" w:hAnsi="Times New Roman"/>
           <w:noProof/>
+          <w:sz w:val="20"/>
         </w:rPr>
         <w:t>Document Conventions</w:t>
       </w:r>
       <w:r>
         <w:rPr>
           <w:noProof/>
+          <w:sz w:val="20"/>
         </w:rPr>
         <w:tab/>
       </w:r>
       <w:r>
         <w:rPr>
           <w:noProof/>
+          <w:sz w:val="20"/>
         </w:rPr>
         <w:fldChar w:fldCharType="begin"/>
       </w:r>
       <w:r>
         <w:rPr>
           <w:noProof/>
-        </w:rPr>
-        <w:instrText xml:space="preserve"> PAGEREF _Toc418786291 \h </w:instrText>
-      </w:r>
-      <w:r>
-        <w:rPr>
-          <w:noProof/>
-        </w:rPr>
-      </w:r>
-      <w:r>
-        <w:rPr>
-          <w:noProof/>
+          <w:sz w:val="20"/>
+        </w:rPr>
+        <w:instrText xml:space="preserve"> PAGEREF _Toc436854573 \h </w:instrText>
+      </w:r>
+      <w:r>
+        <w:rPr>
+          <w:noProof/>
+          <w:sz w:val="20"/>
+        </w:rPr>
+      </w:r>
+      <w:r>
+        <w:rPr>
+          <w:noProof/>
+          <w:sz w:val="20"/>
         </w:rPr>
         <w:fldChar w:fldCharType="separate"/>
       </w:r>
       <w:r>
         <w:rPr>
           <w:noProof/>
+          <w:sz w:val="20"/>
         </w:rPr>
         <w:t>1</w:t>
       </w:r>
       <w:r>
         <w:rPr>
           <w:noProof/>
+          <w:sz w:val="20"/>
         </w:rPr>
         <w:fldChar w:fldCharType="end"/>
       </w:r>
@@ -606,6 +700,7 @@
         <w:rPr>
           <w:rFonts w:asciiTheme="minorHAnsi" w:eastAsiaTheme="minorEastAsia" w:hAnsiTheme="minorHAnsi" w:cstheme="minorBidi"/>
           <w:noProof/>
+          <w:sz w:val="20"/>
           <w:szCs w:val="22"/>
         </w:rPr>
       </w:pPr>
@@ -613,6 +708,7 @@
         <w:rPr>
           <w:rFonts w:ascii="Times New Roman" w:hAnsi="Times New Roman"/>
           <w:noProof/>
+          <w:sz w:val="20"/>
         </w:rPr>
         <w:t>1.3</w:t>
       </w:r>
@@ -620,6 +716,7 @@
         <w:rPr>
           <w:rFonts w:asciiTheme="minorHAnsi" w:eastAsiaTheme="minorEastAsia" w:hAnsiTheme="minorHAnsi" w:cstheme="minorBidi"/>
           <w:noProof/>
+          <w:sz w:val="20"/>
           <w:szCs w:val="22"/>
         </w:rPr>
         <w:tab/>
@@ -628,47 +725,55 @@
         <w:rPr>
           <w:rFonts w:ascii="Times New Roman" w:hAnsi="Times New Roman"/>
           <w:noProof/>
+          <w:sz w:val="20"/>
         </w:rPr>
         <w:t>Intended Audience and Reading Suggestions</w:t>
       </w:r>
       <w:r>
         <w:rPr>
           <w:noProof/>
+          <w:sz w:val="20"/>
         </w:rPr>
         <w:tab/>
       </w:r>
       <w:r>
         <w:rPr>
           <w:noProof/>
+          <w:sz w:val="20"/>
         </w:rPr>
         <w:fldChar w:fldCharType="begin"/>
       </w:r>
       <w:r>
         <w:rPr>
           <w:noProof/>
-        </w:rPr>
-        <w:instrText xml:space="preserve"> PAGEREF _Toc418786292 \h </w:instrText>
-      </w:r>
-      <w:r>
-        <w:rPr>
-          <w:noProof/>
-        </w:rPr>
-      </w:r>
-      <w:r>
-        <w:rPr>
-          <w:noProof/>
+          <w:sz w:val="20"/>
+        </w:rPr>
+        <w:instrText xml:space="preserve"> PAGEREF _Toc436854574 \h </w:instrText>
+      </w:r>
+      <w:r>
+        <w:rPr>
+          <w:noProof/>
+          <w:sz w:val="20"/>
+        </w:rPr>
+      </w:r>
+      <w:r>
+        <w:rPr>
+          <w:noProof/>
+          <w:sz w:val="20"/>
         </w:rPr>
         <w:fldChar w:fldCharType="separate"/>
       </w:r>
       <w:r>
         <w:rPr>
           <w:noProof/>
+          <w:sz w:val="20"/>
         </w:rPr>
         <w:t>1</w:t>
       </w:r>
       <w:r>
         <w:rPr>
           <w:noProof/>
+          <w:sz w:val="20"/>
         </w:rPr>
         <w:fldChar w:fldCharType="end"/>
       </w:r>
@@ -682,6 +787,7 @@
         <w:rPr>
           <w:rFonts w:asciiTheme="minorHAnsi" w:eastAsiaTheme="minorEastAsia" w:hAnsiTheme="minorHAnsi" w:cstheme="minorBidi"/>
           <w:noProof/>
+          <w:sz w:val="20"/>
           <w:szCs w:val="22"/>
         </w:rPr>
       </w:pPr>
@@ -689,6 +795,7 @@
         <w:rPr>
           <w:rFonts w:ascii="Times New Roman" w:hAnsi="Times New Roman"/>
           <w:noProof/>
+          <w:sz w:val="20"/>
         </w:rPr>
         <w:t>1.4</w:t>
       </w:r>
@@ -696,6 +803,7 @@
         <w:rPr>
           <w:rFonts w:asciiTheme="minorHAnsi" w:eastAsiaTheme="minorEastAsia" w:hAnsiTheme="minorHAnsi" w:cstheme="minorBidi"/>
           <w:noProof/>
+          <w:sz w:val="20"/>
           <w:szCs w:val="22"/>
         </w:rPr>
         <w:tab/>
@@ -704,47 +812,55 @@
         <w:rPr>
           <w:rFonts w:ascii="Times New Roman" w:hAnsi="Times New Roman"/>
           <w:noProof/>
+          <w:sz w:val="20"/>
         </w:rPr>
         <w:t>Product Scope</w:t>
       </w:r>
       <w:r>
         <w:rPr>
           <w:noProof/>
+          <w:sz w:val="20"/>
         </w:rPr>
         <w:tab/>
       </w:r>
       <w:r>
         <w:rPr>
           <w:noProof/>
+          <w:sz w:val="20"/>
         </w:rPr>
         <w:fldChar w:fldCharType="begin"/>
       </w:r>
       <w:r>
         <w:rPr>
           <w:noProof/>
-        </w:rPr>
-        <w:instrText xml:space="preserve"> PAGEREF _Toc418786293 \h </w:instrText>
-      </w:r>
-      <w:r>
-        <w:rPr>
-          <w:noProof/>
-        </w:rPr>
-      </w:r>
-      <w:r>
-        <w:rPr>
-          <w:noProof/>
+          <w:sz w:val="20"/>
+        </w:rPr>
+        <w:instrText xml:space="preserve"> PAGEREF _Toc436854575 \h </w:instrText>
+      </w:r>
+      <w:r>
+        <w:rPr>
+          <w:noProof/>
+          <w:sz w:val="20"/>
+        </w:rPr>
+      </w:r>
+      <w:r>
+        <w:rPr>
+          <w:noProof/>
+          <w:sz w:val="20"/>
         </w:rPr>
         <w:fldChar w:fldCharType="separate"/>
       </w:r>
       <w:r>
         <w:rPr>
           <w:noProof/>
+          <w:sz w:val="20"/>
         </w:rPr>
         <w:t>1</w:t>
       </w:r>
       <w:r>
         <w:rPr>
           <w:noProof/>
+          <w:sz w:val="20"/>
         </w:rPr>
         <w:fldChar w:fldCharType="end"/>
       </w:r>
@@ -758,6 +874,7 @@
         <w:rPr>
           <w:rFonts w:asciiTheme="minorHAnsi" w:eastAsiaTheme="minorEastAsia" w:hAnsiTheme="minorHAnsi" w:cstheme="minorBidi"/>
           <w:noProof/>
+          <w:sz w:val="20"/>
           <w:szCs w:val="22"/>
         </w:rPr>
       </w:pPr>
@@ -765,6 +882,7 @@
         <w:rPr>
           <w:rFonts w:ascii="Times New Roman" w:hAnsi="Times New Roman"/>
           <w:noProof/>
+          <w:sz w:val="20"/>
         </w:rPr>
         <w:t>1.5</w:t>
       </w:r>
@@ -772,6 +890,7 @@
         <w:rPr>
           <w:rFonts w:asciiTheme="minorHAnsi" w:eastAsiaTheme="minorEastAsia" w:hAnsiTheme="minorHAnsi" w:cstheme="minorBidi"/>
           <w:noProof/>
+          <w:sz w:val="20"/>
           <w:szCs w:val="22"/>
         </w:rPr>
         <w:tab/>
@@ -780,47 +899,55 @@
         <w:rPr>
           <w:rFonts w:ascii="Times New Roman" w:hAnsi="Times New Roman"/>
           <w:noProof/>
+          <w:sz w:val="20"/>
         </w:rPr>
         <w:t>References</w:t>
       </w:r>
       <w:r>
         <w:rPr>
           <w:noProof/>
+          <w:sz w:val="20"/>
         </w:rPr>
         <w:tab/>
       </w:r>
       <w:r>
         <w:rPr>
           <w:noProof/>
+          <w:sz w:val="20"/>
         </w:rPr>
         <w:fldChar w:fldCharType="begin"/>
       </w:r>
       <w:r>
         <w:rPr>
           <w:noProof/>
-        </w:rPr>
-        <w:instrText xml:space="preserve"> PAGEREF _Toc418786294 \h </w:instrText>
-      </w:r>
-      <w:r>
-        <w:rPr>
-          <w:noProof/>
-        </w:rPr>
-      </w:r>
-      <w:r>
-        <w:rPr>
-          <w:noProof/>
+          <w:sz w:val="20"/>
+        </w:rPr>
+        <w:instrText xml:space="preserve"> PAGEREF _Toc436854576 \h </w:instrText>
+      </w:r>
+      <w:r>
+        <w:rPr>
+          <w:noProof/>
+          <w:sz w:val="20"/>
+        </w:rPr>
+      </w:r>
+      <w:r>
+        <w:rPr>
+          <w:noProof/>
+          <w:sz w:val="20"/>
         </w:rPr>
         <w:fldChar w:fldCharType="separate"/>
       </w:r>
       <w:r>
         <w:rPr>
           <w:noProof/>
-        </w:rPr>
-        <w:t>1</w:t>
-      </w:r>
-      <w:r>
-        <w:rPr>
-          <w:noProof/>
+          <w:sz w:val="20"/>
+        </w:rPr>
+        <w:t>2</w:t>
+      </w:r>
+      <w:r>
+        <w:rPr>
+          <w:noProof/>
+          <w:sz w:val="20"/>
         </w:rPr>
         <w:fldChar w:fldCharType="end"/>
       </w:r>
@@ -831,47 +958,72 @@
         <w:rPr>
           <w:rFonts w:asciiTheme="minorHAnsi" w:eastAsiaTheme="minorEastAsia" w:hAnsiTheme="minorHAnsi" w:cstheme="minorBidi"/>
           <w:b w:val="0"/>
+          <w:sz w:val="20"/>
+          <w:szCs w:val="22"/>
+        </w:rPr>
+      </w:pPr>
+      <w:r>
+        <w:rPr>
+          <w:rFonts w:ascii="Times New Roman" w:hAnsi="Times New Roman"/>
           <w:sz w:val="22"/>
+        </w:rPr>
+        <w:t>2.</w:t>
+      </w:r>
+      <w:r>
+        <w:rPr>
+          <w:rFonts w:asciiTheme="minorHAnsi" w:eastAsiaTheme="minorEastAsia" w:hAnsiTheme="minorHAnsi" w:cstheme="minorBidi"/>
+          <w:b w:val="0"/>
+          <w:sz w:val="20"/>
           <w:szCs w:val="22"/>
         </w:rPr>
-      </w:pPr>
-      <w:r>
-        <w:rPr>
-          <w:rFonts w:ascii="Times New Roman" w:hAnsi="Times New Roman"/>
-        </w:rPr>
-        <w:t>2.</w:t>
-      </w:r>
-      <w:r>
-        <w:rPr>
-          <w:rFonts w:asciiTheme="minorHAnsi" w:eastAsiaTheme="minorEastAsia" w:hAnsiTheme="minorHAnsi" w:cstheme="minorBidi"/>
-          <w:b w:val="0"/>
+        <w:tab/>
+      </w:r>
+      <w:r>
+        <w:rPr>
+          <w:rFonts w:ascii="Times New Roman" w:hAnsi="Times New Roman"/>
           <w:sz w:val="22"/>
-          <w:szCs w:val="22"/>
+        </w:rPr>
+        <w:t>Overall Description</w:t>
+      </w:r>
+      <w:r>
+        <w:rPr>
+          <w:sz w:val="22"/>
         </w:rPr>
         <w:tab/>
       </w:r>
       <w:r>
         <w:rPr>
-          <w:rFonts w:ascii="Times New Roman" w:hAnsi="Times New Roman"/>
-        </w:rPr>
-        <w:t>Overall Description</w:t>
-      </w:r>
-      <w:r>
-        <w:tab/>
-      </w:r>
-      <w:r>
+          <w:sz w:val="22"/>
+        </w:rPr>
         <w:fldChar w:fldCharType="begin"/>
       </w:r>
       <w:r>
-        <w:instrText xml:space="preserve"> PAGEREF _Toc418786295 \h </w:instrText>
-      </w:r>
-      <w:r>
+        <w:rPr>
+          <w:sz w:val="22"/>
+        </w:rPr>
+        <w:instrText xml:space="preserve"> PAGEREF _Toc436854577 \h </w:instrText>
+      </w:r>
+      <w:r>
+        <w:rPr>
+          <w:sz w:val="22"/>
+        </w:rPr>
+      </w:r>
+      <w:r>
+        <w:rPr>
+          <w:sz w:val="22"/>
+        </w:rPr>
         <w:fldChar w:fldCharType="separate"/>
       </w:r>
       <w:r>
-        <w:t>1</w:t>
-      </w:r>
-      <w:r>
+        <w:rPr>
+          <w:sz w:val="22"/>
+        </w:rPr>
+        <w:t>2</w:t>
+      </w:r>
+      <w:r>
+        <w:rPr>
+          <w:sz w:val="22"/>
+        </w:rPr>
         <w:fldChar w:fldCharType="end"/>
       </w:r>
     </w:p>
@@ -884,6 +1036,7 @@
         <w:rPr>
           <w:rFonts w:asciiTheme="minorHAnsi" w:eastAsiaTheme="minorEastAsia" w:hAnsiTheme="minorHAnsi" w:cstheme="minorBidi"/>
           <w:noProof/>
+          <w:sz w:val="20"/>
           <w:szCs w:val="22"/>
         </w:rPr>
       </w:pPr>
@@ -891,6 +1044,7 @@
         <w:rPr>
           <w:rFonts w:ascii="Times New Roman" w:hAnsi="Times New Roman"/>
           <w:noProof/>
+          <w:sz w:val="20"/>
         </w:rPr>
         <w:t>2.1</w:t>
       </w:r>
@@ -898,6 +1052,7 @@
         <w:rPr>
           <w:rFonts w:asciiTheme="minorHAnsi" w:eastAsiaTheme="minorEastAsia" w:hAnsiTheme="minorHAnsi" w:cstheme="minorBidi"/>
           <w:noProof/>
+          <w:sz w:val="20"/>
           <w:szCs w:val="22"/>
         </w:rPr>
         <w:tab/>
@@ -906,47 +1061,55 @@
         <w:rPr>
           <w:rFonts w:ascii="Times New Roman" w:hAnsi="Times New Roman"/>
           <w:noProof/>
+          <w:sz w:val="20"/>
         </w:rPr>
         <w:t>Product Perspective</w:t>
       </w:r>
       <w:r>
         <w:rPr>
           <w:noProof/>
+          <w:sz w:val="20"/>
         </w:rPr>
         <w:tab/>
       </w:r>
       <w:r>
         <w:rPr>
           <w:noProof/>
+          <w:sz w:val="20"/>
         </w:rPr>
         <w:fldChar w:fldCharType="begin"/>
       </w:r>
       <w:r>
         <w:rPr>
           <w:noProof/>
-        </w:rPr>
-        <w:instrText xml:space="preserve"> PAGEREF _Toc418786296 \h </w:instrText>
-      </w:r>
-      <w:r>
-        <w:rPr>
-          <w:noProof/>
-        </w:rPr>
-      </w:r>
-      <w:r>
-        <w:rPr>
-          <w:noProof/>
+          <w:sz w:val="20"/>
+        </w:rPr>
+        <w:instrText xml:space="preserve"> PAGEREF _Toc436854578 \h </w:instrText>
+      </w:r>
+      <w:r>
+        <w:rPr>
+          <w:noProof/>
+          <w:sz w:val="20"/>
+        </w:rPr>
+      </w:r>
+      <w:r>
+        <w:rPr>
+          <w:noProof/>
+          <w:sz w:val="20"/>
         </w:rPr>
         <w:fldChar w:fldCharType="separate"/>
       </w:r>
       <w:r>
         <w:rPr>
           <w:noProof/>
-        </w:rPr>
-        <w:t>1</w:t>
-      </w:r>
-      <w:r>
-        <w:rPr>
-          <w:noProof/>
+          <w:sz w:val="20"/>
+        </w:rPr>
+        <w:t>2</w:t>
+      </w:r>
+      <w:r>
+        <w:rPr>
+          <w:noProof/>
+          <w:sz w:val="20"/>
         </w:rPr>
         <w:fldChar w:fldCharType="end"/>
       </w:r>
@@ -960,6 +1123,7 @@
         <w:rPr>
           <w:rFonts w:asciiTheme="minorHAnsi" w:eastAsiaTheme="minorEastAsia" w:hAnsiTheme="minorHAnsi" w:cstheme="minorBidi"/>
           <w:noProof/>
+          <w:sz w:val="20"/>
           <w:szCs w:val="22"/>
         </w:rPr>
       </w:pPr>
@@ -967,6 +1131,7 @@
         <w:rPr>
           <w:rFonts w:ascii="Times New Roman" w:hAnsi="Times New Roman"/>
           <w:noProof/>
+          <w:sz w:val="20"/>
         </w:rPr>
         <w:t>2.2</w:t>
       </w:r>
@@ -974,6 +1139,7 @@
         <w:rPr>
           <w:rFonts w:asciiTheme="minorHAnsi" w:eastAsiaTheme="minorEastAsia" w:hAnsiTheme="minorHAnsi" w:cstheme="minorBidi"/>
           <w:noProof/>
+          <w:sz w:val="20"/>
           <w:szCs w:val="22"/>
         </w:rPr>
         <w:tab/>
@@ -982,47 +1148,55 @@
         <w:rPr>
           <w:rFonts w:ascii="Times New Roman" w:hAnsi="Times New Roman"/>
           <w:noProof/>
+          <w:sz w:val="20"/>
         </w:rPr>
         <w:t>Product Functions</w:t>
       </w:r>
       <w:r>
         <w:rPr>
           <w:noProof/>
+          <w:sz w:val="20"/>
         </w:rPr>
         <w:tab/>
       </w:r>
       <w:r>
         <w:rPr>
           <w:noProof/>
+          <w:sz w:val="20"/>
         </w:rPr>
         <w:fldChar w:fldCharType="begin"/>
       </w:r>
       <w:r>
         <w:rPr>
           <w:noProof/>
-        </w:rPr>
-        <w:instrText xml:space="preserve"> PAGEREF _Toc418786297 \h </w:instrText>
-      </w:r>
-      <w:r>
-        <w:rPr>
-          <w:noProof/>
-        </w:rPr>
-      </w:r>
-      <w:r>
-        <w:rPr>
-          <w:noProof/>
+          <w:sz w:val="20"/>
+        </w:rPr>
+        <w:instrText xml:space="preserve"> PAGEREF _Toc436854579 \h </w:instrText>
+      </w:r>
+      <w:r>
+        <w:rPr>
+          <w:noProof/>
+          <w:sz w:val="20"/>
+        </w:rPr>
+      </w:r>
+      <w:r>
+        <w:rPr>
+          <w:noProof/>
+          <w:sz w:val="20"/>
         </w:rPr>
         <w:fldChar w:fldCharType="separate"/>
       </w:r>
       <w:r>
         <w:rPr>
           <w:noProof/>
+          <w:sz w:val="20"/>
         </w:rPr>
         <w:t>2</w:t>
       </w:r>
       <w:r>
         <w:rPr>
           <w:noProof/>
+          <w:sz w:val="20"/>
         </w:rPr>
         <w:fldChar w:fldCharType="end"/>
       </w:r>
@@ -1036,6 +1210,7 @@
         <w:rPr>
           <w:rFonts w:asciiTheme="minorHAnsi" w:eastAsiaTheme="minorEastAsia" w:hAnsiTheme="minorHAnsi" w:cstheme="minorBidi"/>
           <w:noProof/>
+          <w:sz w:val="20"/>
           <w:szCs w:val="22"/>
         </w:rPr>
       </w:pPr>
@@ -1043,6 +1218,7 @@
         <w:rPr>
           <w:rFonts w:ascii="Times New Roman" w:hAnsi="Times New Roman"/>
           <w:noProof/>
+          <w:sz w:val="20"/>
         </w:rPr>
         <w:t>2.3</w:t>
       </w:r>
@@ -1050,6 +1226,7 @@
         <w:rPr>
           <w:rFonts w:asciiTheme="minorHAnsi" w:eastAsiaTheme="minorEastAsia" w:hAnsiTheme="minorHAnsi" w:cstheme="minorBidi"/>
           <w:noProof/>
+          <w:sz w:val="20"/>
           <w:szCs w:val="22"/>
         </w:rPr>
         <w:tab/>
@@ -1058,47 +1235,55 @@
         <w:rPr>
           <w:rFonts w:ascii="Times New Roman" w:hAnsi="Times New Roman"/>
           <w:noProof/>
+          <w:sz w:val="20"/>
         </w:rPr>
         <w:t>User Classes and Characteristics</w:t>
       </w:r>
       <w:r>
         <w:rPr>
           <w:noProof/>
+          <w:sz w:val="20"/>
         </w:rPr>
         <w:tab/>
       </w:r>
       <w:r>
         <w:rPr>
           <w:noProof/>
+          <w:sz w:val="20"/>
         </w:rPr>
         <w:fldChar w:fldCharType="begin"/>
       </w:r>
       <w:r>
         <w:rPr>
           <w:noProof/>
-        </w:rPr>
-        <w:instrText xml:space="preserve"> PAGEREF _Toc418786298 \h </w:instrText>
-      </w:r>
-      <w:r>
-        <w:rPr>
-          <w:noProof/>
-        </w:rPr>
-      </w:r>
-      <w:r>
-        <w:rPr>
-          <w:noProof/>
+          <w:sz w:val="20"/>
+        </w:rPr>
+        <w:instrText xml:space="preserve"> PAGEREF _Toc436854580 \h </w:instrText>
+      </w:r>
+      <w:r>
+        <w:rPr>
+          <w:noProof/>
+          <w:sz w:val="20"/>
+        </w:rPr>
+      </w:r>
+      <w:r>
+        <w:rPr>
+          <w:noProof/>
+          <w:sz w:val="20"/>
         </w:rPr>
         <w:fldChar w:fldCharType="separate"/>
       </w:r>
       <w:r>
         <w:rPr>
           <w:noProof/>
-        </w:rPr>
-        <w:t>2</w:t>
-      </w:r>
-      <w:r>
-        <w:rPr>
-          <w:noProof/>
+          <w:sz w:val="20"/>
+        </w:rPr>
+        <w:t>3</w:t>
+      </w:r>
+      <w:r>
+        <w:rPr>
+          <w:noProof/>
+          <w:sz w:val="20"/>
         </w:rPr>
         <w:fldChar w:fldCharType="end"/>
       </w:r>
@@ -1112,6 +1297,7 @@
         <w:rPr>
           <w:rFonts w:asciiTheme="minorHAnsi" w:eastAsiaTheme="minorEastAsia" w:hAnsiTheme="minorHAnsi" w:cstheme="minorBidi"/>
           <w:noProof/>
+          <w:sz w:val="20"/>
           <w:szCs w:val="22"/>
         </w:rPr>
       </w:pPr>
@@ -1119,6 +1305,7 @@
         <w:rPr>
           <w:rFonts w:ascii="Times New Roman" w:hAnsi="Times New Roman"/>
           <w:noProof/>
+          <w:sz w:val="20"/>
         </w:rPr>
         <w:t>2.4</w:t>
       </w:r>
@@ -1126,6 +1313,7 @@
         <w:rPr>
           <w:rFonts w:asciiTheme="minorHAnsi" w:eastAsiaTheme="minorEastAsia" w:hAnsiTheme="minorHAnsi" w:cstheme="minorBidi"/>
           <w:noProof/>
+          <w:sz w:val="20"/>
           <w:szCs w:val="22"/>
         </w:rPr>
         <w:tab/>
@@ -1134,47 +1322,55 @@
         <w:rPr>
           <w:rFonts w:ascii="Times New Roman" w:hAnsi="Times New Roman"/>
           <w:noProof/>
+          <w:sz w:val="20"/>
         </w:rPr>
         <w:t>Operating Environment</w:t>
       </w:r>
       <w:r>
         <w:rPr>
           <w:noProof/>
+          <w:sz w:val="20"/>
         </w:rPr>
         <w:tab/>
       </w:r>
       <w:r>
         <w:rPr>
           <w:noProof/>
+          <w:sz w:val="20"/>
         </w:rPr>
         <w:fldChar w:fldCharType="begin"/>
       </w:r>
       <w:r>
         <w:rPr>
           <w:noProof/>
-        </w:rPr>
-        <w:instrText xml:space="preserve"> PAGEREF _Toc418786299 \h </w:instrText>
-      </w:r>
-      <w:r>
-        <w:rPr>
-          <w:noProof/>
-        </w:rPr>
-      </w:r>
-      <w:r>
-        <w:rPr>
-          <w:noProof/>
+          <w:sz w:val="20"/>
+        </w:rPr>
+        <w:instrText xml:space="preserve"> PAGEREF _Toc436854581 \h </w:instrText>
+      </w:r>
+      <w:r>
+        <w:rPr>
+          <w:noProof/>
+          <w:sz w:val="20"/>
+        </w:rPr>
+      </w:r>
+      <w:r>
+        <w:rPr>
+          <w:noProof/>
+          <w:sz w:val="20"/>
         </w:rPr>
         <w:fldChar w:fldCharType="separate"/>
       </w:r>
       <w:r>
         <w:rPr>
           <w:noProof/>
-        </w:rPr>
-        <w:t>2</w:t>
-      </w:r>
-      <w:r>
-        <w:rPr>
-          <w:noProof/>
+          <w:sz w:val="20"/>
+        </w:rPr>
+        <w:t>3</w:t>
+      </w:r>
+      <w:r>
+        <w:rPr>
+          <w:noProof/>
+          <w:sz w:val="20"/>
         </w:rPr>
         <w:fldChar w:fldCharType="end"/>
       </w:r>
@@ -1188,6 +1384,7 @@
         <w:rPr>
           <w:rFonts w:asciiTheme="minorHAnsi" w:eastAsiaTheme="minorEastAsia" w:hAnsiTheme="minorHAnsi" w:cstheme="minorBidi"/>
           <w:noProof/>
+          <w:sz w:val="20"/>
           <w:szCs w:val="22"/>
         </w:rPr>
       </w:pPr>
@@ -1195,6 +1392,7 @@
         <w:rPr>
           <w:rFonts w:ascii="Times New Roman" w:hAnsi="Times New Roman"/>
           <w:noProof/>
+          <w:sz w:val="20"/>
         </w:rPr>
         <w:t>2.5</w:t>
       </w:r>
@@ -1202,6 +1400,7 @@
         <w:rPr>
           <w:rFonts w:asciiTheme="minorHAnsi" w:eastAsiaTheme="minorEastAsia" w:hAnsiTheme="minorHAnsi" w:cstheme="minorBidi"/>
           <w:noProof/>
+          <w:sz w:val="20"/>
           <w:szCs w:val="22"/>
         </w:rPr>
         <w:tab/>
@@ -1210,47 +1409,55 @@
         <w:rPr>
           <w:rFonts w:ascii="Times New Roman" w:hAnsi="Times New Roman"/>
           <w:noProof/>
+          <w:sz w:val="20"/>
         </w:rPr>
         <w:t>Design and Implementation Constraints</w:t>
       </w:r>
       <w:r>
         <w:rPr>
           <w:noProof/>
+          <w:sz w:val="20"/>
         </w:rPr>
         <w:tab/>
       </w:r>
       <w:r>
         <w:rPr>
           <w:noProof/>
+          <w:sz w:val="20"/>
         </w:rPr>
         <w:fldChar w:fldCharType="begin"/>
       </w:r>
       <w:r>
         <w:rPr>
           <w:noProof/>
-        </w:rPr>
-        <w:instrText xml:space="preserve"> PAGEREF _Toc418786300 \h </w:instrText>
-      </w:r>
-      <w:r>
-        <w:rPr>
-          <w:noProof/>
-        </w:rPr>
-      </w:r>
-      <w:r>
-        <w:rPr>
-          <w:noProof/>
+          <w:sz w:val="20"/>
+        </w:rPr>
+        <w:instrText xml:space="preserve"> PAGEREF _Toc436854582 \h </w:instrText>
+      </w:r>
+      <w:r>
+        <w:rPr>
+          <w:noProof/>
+          <w:sz w:val="20"/>
+        </w:rPr>
+      </w:r>
+      <w:r>
+        <w:rPr>
+          <w:noProof/>
+          <w:sz w:val="20"/>
         </w:rPr>
         <w:fldChar w:fldCharType="separate"/>
       </w:r>
       <w:r>
         <w:rPr>
           <w:noProof/>
+          <w:sz w:val="20"/>
         </w:rPr>
         <w:t>3</w:t>
       </w:r>
       <w:r>
         <w:rPr>
           <w:noProof/>
+          <w:sz w:val="20"/>
         </w:rPr>
         <w:fldChar w:fldCharType="end"/>
       </w:r>
@@ -1264,6 +1471,7 @@
         <w:rPr>
           <w:rFonts w:asciiTheme="minorHAnsi" w:eastAsiaTheme="minorEastAsia" w:hAnsiTheme="minorHAnsi" w:cstheme="minorBidi"/>
           <w:noProof/>
+          <w:sz w:val="20"/>
           <w:szCs w:val="22"/>
         </w:rPr>
       </w:pPr>
@@ -1271,6 +1479,7 @@
         <w:rPr>
           <w:rFonts w:ascii="Times New Roman" w:hAnsi="Times New Roman"/>
           <w:noProof/>
+          <w:sz w:val="20"/>
         </w:rPr>
         <w:t>2.6</w:t>
       </w:r>
@@ -1278,6 +1487,7 @@
         <w:rPr>
           <w:rFonts w:asciiTheme="minorHAnsi" w:eastAsiaTheme="minorEastAsia" w:hAnsiTheme="minorHAnsi" w:cstheme="minorBidi"/>
           <w:noProof/>
+          <w:sz w:val="20"/>
           <w:szCs w:val="22"/>
         </w:rPr>
         <w:tab/>
@@ -1286,47 +1496,55 @@
         <w:rPr>
           <w:rFonts w:ascii="Times New Roman" w:hAnsi="Times New Roman"/>
           <w:noProof/>
+          <w:sz w:val="20"/>
         </w:rPr>
         <w:t>User Documentation</w:t>
       </w:r>
       <w:r>
         <w:rPr>
           <w:noProof/>
+          <w:sz w:val="20"/>
         </w:rPr>
         <w:tab/>
       </w:r>
       <w:r>
         <w:rPr>
           <w:noProof/>
+          <w:sz w:val="20"/>
         </w:rPr>
         <w:fldChar w:fldCharType="begin"/>
       </w:r>
       <w:r>
         <w:rPr>
           <w:noProof/>
-        </w:rPr>
-        <w:instrText xml:space="preserve"> PAGEREF _Toc418786301 \h </w:instrText>
-      </w:r>
-      <w:r>
-        <w:rPr>
-          <w:noProof/>
-        </w:rPr>
-      </w:r>
-      <w:r>
-        <w:rPr>
-          <w:noProof/>
+          <w:sz w:val="20"/>
+        </w:rPr>
+        <w:instrText xml:space="preserve"> PAGEREF _Toc436854583 \h </w:instrText>
+      </w:r>
+      <w:r>
+        <w:rPr>
+          <w:noProof/>
+          <w:sz w:val="20"/>
+        </w:rPr>
+      </w:r>
+      <w:r>
+        <w:rPr>
+          <w:noProof/>
+          <w:sz w:val="20"/>
         </w:rPr>
         <w:fldChar w:fldCharType="separate"/>
       </w:r>
       <w:r>
         <w:rPr>
           <w:noProof/>
+          <w:sz w:val="20"/>
         </w:rPr>
         <w:t>3</w:t>
       </w:r>
       <w:r>
         <w:rPr>
           <w:noProof/>
+          <w:sz w:val="20"/>
         </w:rPr>
         <w:fldChar w:fldCharType="end"/>
       </w:r>
@@ -1340,6 +1558,7 @@
         <w:rPr>
           <w:rFonts w:asciiTheme="minorHAnsi" w:eastAsiaTheme="minorEastAsia" w:hAnsiTheme="minorHAnsi" w:cstheme="minorBidi"/>
           <w:noProof/>
+          <w:sz w:val="20"/>
           <w:szCs w:val="22"/>
         </w:rPr>
       </w:pPr>
@@ -1347,6 +1566,7 @@
         <w:rPr>
           <w:rFonts w:ascii="Times New Roman" w:hAnsi="Times New Roman"/>
           <w:noProof/>
+          <w:sz w:val="20"/>
         </w:rPr>
         <w:t>2.7</w:t>
       </w:r>
@@ -1354,6 +1574,7 @@
         <w:rPr>
           <w:rFonts w:asciiTheme="minorHAnsi" w:eastAsiaTheme="minorEastAsia" w:hAnsiTheme="minorHAnsi" w:cstheme="minorBidi"/>
           <w:noProof/>
+          <w:sz w:val="20"/>
           <w:szCs w:val="22"/>
         </w:rPr>
         <w:tab/>
@@ -1362,47 +1583,55 @@
         <w:rPr>
           <w:rFonts w:ascii="Times New Roman" w:hAnsi="Times New Roman"/>
           <w:noProof/>
+          <w:sz w:val="20"/>
         </w:rPr>
         <w:t>Assumptions and Dependencies</w:t>
       </w:r>
       <w:r>
         <w:rPr>
           <w:noProof/>
+          <w:sz w:val="20"/>
         </w:rPr>
         <w:tab/>
       </w:r>
       <w:r>
         <w:rPr>
           <w:noProof/>
+          <w:sz w:val="20"/>
         </w:rPr>
         <w:fldChar w:fldCharType="begin"/>
       </w:r>
       <w:r>
         <w:rPr>
           <w:noProof/>
-        </w:rPr>
-        <w:instrText xml:space="preserve"> PAGEREF _Toc418786302 \h </w:instrText>
-      </w:r>
-      <w:r>
-        <w:rPr>
-          <w:noProof/>
-        </w:rPr>
-      </w:r>
-      <w:r>
-        <w:rPr>
-          <w:noProof/>
+          <w:sz w:val="20"/>
+        </w:rPr>
+        <w:instrText xml:space="preserve"> PAGEREF _Toc436854584 \h </w:instrText>
+      </w:r>
+      <w:r>
+        <w:rPr>
+          <w:noProof/>
+          <w:sz w:val="20"/>
+        </w:rPr>
+      </w:r>
+      <w:r>
+        <w:rPr>
+          <w:noProof/>
+          <w:sz w:val="20"/>
         </w:rPr>
         <w:fldChar w:fldCharType="separate"/>
       </w:r>
       <w:r>
         <w:rPr>
           <w:noProof/>
+          <w:sz w:val="20"/>
         </w:rPr>
         <w:t>3</w:t>
       </w:r>
       <w:r>
         <w:rPr>
           <w:noProof/>
+          <w:sz w:val="20"/>
         </w:rPr>
         <w:fldChar w:fldCharType="end"/>
       </w:r>
@@ -1413,47 +1642,72 @@
         <w:rPr>
           <w:rFonts w:asciiTheme="minorHAnsi" w:eastAsiaTheme="minorEastAsia" w:hAnsiTheme="minorHAnsi" w:cstheme="minorBidi"/>
           <w:b w:val="0"/>
+          <w:sz w:val="20"/>
+          <w:szCs w:val="22"/>
+        </w:rPr>
+      </w:pPr>
+      <w:r>
+        <w:rPr>
+          <w:rFonts w:ascii="Times New Roman" w:hAnsi="Times New Roman"/>
           <w:sz w:val="22"/>
+        </w:rPr>
+        <w:t>3.</w:t>
+      </w:r>
+      <w:r>
+        <w:rPr>
+          <w:rFonts w:asciiTheme="minorHAnsi" w:eastAsiaTheme="minorEastAsia" w:hAnsiTheme="minorHAnsi" w:cstheme="minorBidi"/>
+          <w:b w:val="0"/>
+          <w:sz w:val="20"/>
           <w:szCs w:val="22"/>
         </w:rPr>
-      </w:pPr>
-      <w:r>
-        <w:rPr>
-          <w:rFonts w:ascii="Times New Roman" w:hAnsi="Times New Roman"/>
-        </w:rPr>
-        <w:t>3.</w:t>
-      </w:r>
-      <w:r>
-        <w:rPr>
-          <w:rFonts w:asciiTheme="minorHAnsi" w:eastAsiaTheme="minorEastAsia" w:hAnsiTheme="minorHAnsi" w:cstheme="minorBidi"/>
-          <w:b w:val="0"/>
+        <w:tab/>
+      </w:r>
+      <w:r>
+        <w:rPr>
+          <w:rFonts w:ascii="Times New Roman" w:hAnsi="Times New Roman"/>
           <w:sz w:val="22"/>
-          <w:szCs w:val="22"/>
+        </w:rPr>
+        <w:t>External Interface Requirements</w:t>
+      </w:r>
+      <w:r>
+        <w:rPr>
+          <w:sz w:val="22"/>
         </w:rPr>
         <w:tab/>
       </w:r>
       <w:r>
         <w:rPr>
-          <w:rFonts w:ascii="Times New Roman" w:hAnsi="Times New Roman"/>
-        </w:rPr>
-        <w:t>External Interface Requirements</w:t>
-      </w:r>
-      <w:r>
-        <w:tab/>
-      </w:r>
-      <w:r>
+          <w:sz w:val="22"/>
+        </w:rPr>
         <w:fldChar w:fldCharType="begin"/>
       </w:r>
       <w:r>
-        <w:instrText xml:space="preserve"> PAGEREF _Toc418786303 \h </w:instrText>
-      </w:r>
-      <w:r>
+        <w:rPr>
+          <w:sz w:val="22"/>
+        </w:rPr>
+        <w:instrText xml:space="preserve"> PAGEREF _Toc436854585 \h </w:instrText>
+      </w:r>
+      <w:r>
+        <w:rPr>
+          <w:sz w:val="22"/>
+        </w:rPr>
+      </w:r>
+      <w:r>
+        <w:rPr>
+          <w:sz w:val="22"/>
+        </w:rPr>
         <w:fldChar w:fldCharType="separate"/>
       </w:r>
       <w:r>
-        <w:t>3</w:t>
-      </w:r>
-      <w:r>
+        <w:rPr>
+          <w:sz w:val="22"/>
+        </w:rPr>
+        <w:t>4</w:t>
+      </w:r>
+      <w:r>
+        <w:rPr>
+          <w:sz w:val="22"/>
+        </w:rPr>
         <w:fldChar w:fldCharType="end"/>
       </w:r>
     </w:p>
@@ -1466,6 +1720,7 @@
         <w:rPr>
           <w:rFonts w:asciiTheme="minorHAnsi" w:eastAsiaTheme="minorEastAsia" w:hAnsiTheme="minorHAnsi" w:cstheme="minorBidi"/>
           <w:noProof/>
+          <w:sz w:val="20"/>
           <w:szCs w:val="22"/>
         </w:rPr>
       </w:pPr>
@@ -1473,6 +1728,7 @@
         <w:rPr>
           <w:rFonts w:ascii="Times New Roman" w:hAnsi="Times New Roman"/>
           <w:noProof/>
+          <w:sz w:val="20"/>
         </w:rPr>
         <w:t>3.1</w:t>
       </w:r>
@@ -1480,6 +1736,7 @@
         <w:rPr>
           <w:rFonts w:asciiTheme="minorHAnsi" w:eastAsiaTheme="minorEastAsia" w:hAnsiTheme="minorHAnsi" w:cstheme="minorBidi"/>
           <w:noProof/>
+          <w:sz w:val="20"/>
           <w:szCs w:val="22"/>
         </w:rPr>
         <w:tab/>
@@ -1488,47 +1745,55 @@
         <w:rPr>
           <w:rFonts w:ascii="Times New Roman" w:hAnsi="Times New Roman"/>
           <w:noProof/>
+          <w:sz w:val="20"/>
         </w:rPr>
         <w:t>User Interfaces</w:t>
       </w:r>
       <w:r>
         <w:rPr>
           <w:noProof/>
+          <w:sz w:val="20"/>
         </w:rPr>
         <w:tab/>
       </w:r>
       <w:r>
         <w:rPr>
           <w:noProof/>
+          <w:sz w:val="20"/>
         </w:rPr>
         <w:fldChar w:fldCharType="begin"/>
       </w:r>
       <w:r>
         <w:rPr>
           <w:noProof/>
-        </w:rPr>
-        <w:instrText xml:space="preserve"> PAGEREF _Toc418786304 \h </w:instrText>
-      </w:r>
-      <w:r>
-        <w:rPr>
-          <w:noProof/>
-        </w:rPr>
-      </w:r>
-      <w:r>
-        <w:rPr>
-          <w:noProof/>
+          <w:sz w:val="20"/>
+        </w:rPr>
+        <w:instrText xml:space="preserve"> PAGEREF _Toc436854586 \h </w:instrText>
+      </w:r>
+      <w:r>
+        <w:rPr>
+          <w:noProof/>
+          <w:sz w:val="20"/>
+        </w:rPr>
+      </w:r>
+      <w:r>
+        <w:rPr>
+          <w:noProof/>
+          <w:sz w:val="20"/>
         </w:rPr>
         <w:fldChar w:fldCharType="separate"/>
       </w:r>
       <w:r>
         <w:rPr>
           <w:noProof/>
-        </w:rPr>
-        <w:t>3</w:t>
-      </w:r>
-      <w:r>
-        <w:rPr>
-          <w:noProof/>
+          <w:sz w:val="20"/>
+        </w:rPr>
+        <w:t>4</w:t>
+      </w:r>
+      <w:r>
+        <w:rPr>
+          <w:noProof/>
+          <w:sz w:val="20"/>
         </w:rPr>
         <w:fldChar w:fldCharType="end"/>
       </w:r>
@@ -1542,6 +1807,7 @@
         <w:rPr>
           <w:rFonts w:asciiTheme="minorHAnsi" w:eastAsiaTheme="minorEastAsia" w:hAnsiTheme="minorHAnsi" w:cstheme="minorBidi"/>
           <w:noProof/>
+          <w:sz w:val="20"/>
           <w:szCs w:val="22"/>
         </w:rPr>
       </w:pPr>
@@ -1549,6 +1815,7 @@
         <w:rPr>
           <w:rFonts w:ascii="Times New Roman" w:hAnsi="Times New Roman"/>
           <w:noProof/>
+          <w:sz w:val="20"/>
         </w:rPr>
         <w:t>3.2</w:t>
       </w:r>
@@ -1556,6 +1823,7 @@
         <w:rPr>
           <w:rFonts w:asciiTheme="minorHAnsi" w:eastAsiaTheme="minorEastAsia" w:hAnsiTheme="minorHAnsi" w:cstheme="minorBidi"/>
           <w:noProof/>
+          <w:sz w:val="20"/>
           <w:szCs w:val="22"/>
         </w:rPr>
         <w:tab/>
@@ -1564,47 +1832,55 @@
         <w:rPr>
           <w:rFonts w:ascii="Times New Roman" w:hAnsi="Times New Roman"/>
           <w:noProof/>
+          <w:sz w:val="20"/>
         </w:rPr>
         <w:t>Hardware Interfaces</w:t>
       </w:r>
       <w:r>
         <w:rPr>
           <w:noProof/>
+          <w:sz w:val="20"/>
         </w:rPr>
         <w:tab/>
       </w:r>
       <w:r>
         <w:rPr>
           <w:noProof/>
+          <w:sz w:val="20"/>
         </w:rPr>
         <w:fldChar w:fldCharType="begin"/>
       </w:r>
       <w:r>
         <w:rPr>
           <w:noProof/>
-        </w:rPr>
-        <w:instrText xml:space="preserve"> PAGEREF _Toc418786305 \h </w:instrText>
-      </w:r>
-      <w:r>
-        <w:rPr>
-          <w:noProof/>
-        </w:rPr>
-      </w:r>
-      <w:r>
-        <w:rPr>
-          <w:noProof/>
+          <w:sz w:val="20"/>
+        </w:rPr>
+        <w:instrText xml:space="preserve"> PAGEREF _Toc436854587 \h </w:instrText>
+      </w:r>
+      <w:r>
+        <w:rPr>
+          <w:noProof/>
+          <w:sz w:val="20"/>
+        </w:rPr>
+      </w:r>
+      <w:r>
+        <w:rPr>
+          <w:noProof/>
+          <w:sz w:val="20"/>
         </w:rPr>
         <w:fldChar w:fldCharType="separate"/>
       </w:r>
       <w:r>
         <w:rPr>
           <w:noProof/>
-        </w:rPr>
-        <w:t>3</w:t>
-      </w:r>
-      <w:r>
-        <w:rPr>
-          <w:noProof/>
+          <w:sz w:val="20"/>
+        </w:rPr>
+        <w:t>4</w:t>
+      </w:r>
+      <w:r>
+        <w:rPr>
+          <w:noProof/>
+          <w:sz w:val="20"/>
         </w:rPr>
         <w:fldChar w:fldCharType="end"/>
       </w:r>
@@ -1618,6 +1894,7 @@
         <w:rPr>
           <w:rFonts w:asciiTheme="minorHAnsi" w:eastAsiaTheme="minorEastAsia" w:hAnsiTheme="minorHAnsi" w:cstheme="minorBidi"/>
           <w:noProof/>
+          <w:sz w:val="20"/>
           <w:szCs w:val="22"/>
         </w:rPr>
       </w:pPr>
@@ -1625,6 +1902,7 @@
         <w:rPr>
           <w:rFonts w:ascii="Times New Roman" w:hAnsi="Times New Roman"/>
           <w:noProof/>
+          <w:sz w:val="20"/>
         </w:rPr>
         <w:t>3.3</w:t>
       </w:r>
@@ -1632,6 +1910,7 @@
         <w:rPr>
           <w:rFonts w:asciiTheme="minorHAnsi" w:eastAsiaTheme="minorEastAsia" w:hAnsiTheme="minorHAnsi" w:cstheme="minorBidi"/>
           <w:noProof/>
+          <w:sz w:val="20"/>
           <w:szCs w:val="22"/>
         </w:rPr>
         <w:tab/>
@@ -1640,47 +1919,55 @@
         <w:rPr>
           <w:rFonts w:ascii="Times New Roman" w:hAnsi="Times New Roman"/>
           <w:noProof/>
+          <w:sz w:val="20"/>
         </w:rPr>
         <w:t>Software Interfaces</w:t>
       </w:r>
       <w:r>
         <w:rPr>
           <w:noProof/>
+          <w:sz w:val="20"/>
         </w:rPr>
         <w:tab/>
       </w:r>
       <w:r>
         <w:rPr>
           <w:noProof/>
+          <w:sz w:val="20"/>
         </w:rPr>
         <w:fldChar w:fldCharType="begin"/>
       </w:r>
       <w:r>
         <w:rPr>
           <w:noProof/>
-        </w:rPr>
-        <w:instrText xml:space="preserve"> PAGEREF _Toc418786306 \h </w:instrText>
-      </w:r>
-      <w:r>
-        <w:rPr>
-          <w:noProof/>
-        </w:rPr>
-      </w:r>
-      <w:r>
-        <w:rPr>
-          <w:noProof/>
+          <w:sz w:val="20"/>
+        </w:rPr>
+        <w:instrText xml:space="preserve"> PAGEREF _Toc436854588 \h </w:instrText>
+      </w:r>
+      <w:r>
+        <w:rPr>
+          <w:noProof/>
+          <w:sz w:val="20"/>
+        </w:rPr>
+      </w:r>
+      <w:r>
+        <w:rPr>
+          <w:noProof/>
+          <w:sz w:val="20"/>
         </w:rPr>
         <w:fldChar w:fldCharType="separate"/>
       </w:r>
       <w:r>
         <w:rPr>
           <w:noProof/>
-        </w:rPr>
-        <w:t>3</w:t>
-      </w:r>
-      <w:r>
-        <w:rPr>
-          <w:noProof/>
+          <w:sz w:val="20"/>
+        </w:rPr>
+        <w:t>4</w:t>
+      </w:r>
+      <w:r>
+        <w:rPr>
+          <w:noProof/>
+          <w:sz w:val="20"/>
         </w:rPr>
         <w:fldChar w:fldCharType="end"/>
       </w:r>
@@ -1694,6 +1981,7 @@
         <w:rPr>
           <w:rFonts w:asciiTheme="minorHAnsi" w:eastAsiaTheme="minorEastAsia" w:hAnsiTheme="minorHAnsi" w:cstheme="minorBidi"/>
           <w:noProof/>
+          <w:sz w:val="20"/>
           <w:szCs w:val="22"/>
         </w:rPr>
       </w:pPr>
@@ -1701,6 +1989,7 @@
         <w:rPr>
           <w:rFonts w:ascii="Times New Roman" w:hAnsi="Times New Roman"/>
           <w:noProof/>
+          <w:sz w:val="20"/>
         </w:rPr>
         <w:t>3.4</w:t>
       </w:r>
@@ -1708,6 +1997,7 @@
         <w:rPr>
           <w:rFonts w:asciiTheme="minorHAnsi" w:eastAsiaTheme="minorEastAsia" w:hAnsiTheme="minorHAnsi" w:cstheme="minorBidi"/>
           <w:noProof/>
+          <w:sz w:val="20"/>
           <w:szCs w:val="22"/>
         </w:rPr>
         <w:tab/>
@@ -1716,47 +2006,55 @@
         <w:rPr>
           <w:rFonts w:ascii="Times New Roman" w:hAnsi="Times New Roman"/>
           <w:noProof/>
+          <w:sz w:val="20"/>
         </w:rPr>
         <w:t>Communications Interfaces</w:t>
       </w:r>
       <w:r>
         <w:rPr>
           <w:noProof/>
+          <w:sz w:val="20"/>
         </w:rPr>
         <w:tab/>
       </w:r>
       <w:r>
         <w:rPr>
           <w:noProof/>
+          <w:sz w:val="20"/>
         </w:rPr>
         <w:fldChar w:fldCharType="begin"/>
       </w:r>
       <w:r>
         <w:rPr>
           <w:noProof/>
-        </w:rPr>
-        <w:instrText xml:space="preserve"> PAGEREF _Toc418786307 \h </w:instrText>
-      </w:r>
-      <w:r>
-        <w:rPr>
-          <w:noProof/>
-        </w:rPr>
-      </w:r>
-      <w:r>
-        <w:rPr>
-          <w:noProof/>
+          <w:sz w:val="20"/>
+        </w:rPr>
+        <w:instrText xml:space="preserve"> PAGEREF _Toc436854589 \h </w:instrText>
+      </w:r>
+      <w:r>
+        <w:rPr>
+          <w:noProof/>
+          <w:sz w:val="20"/>
+        </w:rPr>
+      </w:r>
+      <w:r>
+        <w:rPr>
+          <w:noProof/>
+          <w:sz w:val="20"/>
         </w:rPr>
         <w:fldChar w:fldCharType="separate"/>
       </w:r>
       <w:r>
         <w:rPr>
           <w:noProof/>
-        </w:rPr>
-        <w:t>3</w:t>
-      </w:r>
-      <w:r>
-        <w:rPr>
-          <w:noProof/>
+          <w:sz w:val="20"/>
+        </w:rPr>
+        <w:t>5</w:t>
+      </w:r>
+      <w:r>
+        <w:rPr>
+          <w:noProof/>
+          <w:sz w:val="20"/>
         </w:rPr>
         <w:fldChar w:fldCharType="end"/>
       </w:r>
@@ -1767,21 +2065,97 @@
         <w:rPr>
           <w:rFonts w:asciiTheme="minorHAnsi" w:eastAsiaTheme="minorEastAsia" w:hAnsiTheme="minorHAnsi" w:cstheme="minorBidi"/>
           <w:b w:val="0"/>
+          <w:sz w:val="20"/>
+          <w:szCs w:val="22"/>
+        </w:rPr>
+      </w:pPr>
+      <w:r>
+        <w:rPr>
+          <w:rFonts w:ascii="Times New Roman" w:hAnsi="Times New Roman"/>
           <w:sz w:val="22"/>
+        </w:rPr>
+        <w:t>4.</w:t>
+      </w:r>
+      <w:r>
+        <w:rPr>
+          <w:rFonts w:asciiTheme="minorHAnsi" w:eastAsiaTheme="minorEastAsia" w:hAnsiTheme="minorHAnsi" w:cstheme="minorBidi"/>
+          <w:b w:val="0"/>
+          <w:sz w:val="20"/>
           <w:szCs w:val="22"/>
         </w:rPr>
-      </w:pPr>
-      <w:r>
-        <w:rPr>
-          <w:rFonts w:ascii="Times New Roman" w:hAnsi="Times New Roman"/>
-        </w:rPr>
-        <w:t>4.</w:t>
-      </w:r>
-      <w:r>
+        <w:tab/>
+      </w:r>
+      <w:r>
+        <w:rPr>
+          <w:rFonts w:ascii="Times New Roman" w:hAnsi="Times New Roman"/>
+          <w:sz w:val="22"/>
+        </w:rPr>
+        <w:t>Functional Requirements</w:t>
+      </w:r>
+      <w:r>
+        <w:rPr>
+          <w:sz w:val="22"/>
+        </w:rPr>
+        <w:tab/>
+      </w:r>
+      <w:r>
+        <w:rPr>
+          <w:sz w:val="22"/>
+        </w:rPr>
+        <w:fldChar w:fldCharType="begin"/>
+      </w:r>
+      <w:r>
+        <w:rPr>
+          <w:sz w:val="22"/>
+        </w:rPr>
+        <w:instrText xml:space="preserve"> PAGEREF _Toc436854590 \h </w:instrText>
+      </w:r>
+      <w:r>
+        <w:rPr>
+          <w:sz w:val="22"/>
+        </w:rPr>
+      </w:r>
+      <w:r>
+        <w:rPr>
+          <w:sz w:val="22"/>
+        </w:rPr>
+        <w:fldChar w:fldCharType="separate"/>
+      </w:r>
+      <w:r>
+        <w:rPr>
+          <w:sz w:val="22"/>
+        </w:rPr>
+        <w:t>5</w:t>
+      </w:r>
+      <w:r>
+        <w:rPr>
+          <w:sz w:val="22"/>
+        </w:rPr>
+        <w:fldChar w:fldCharType="end"/>
+      </w:r>
+    </w:p>
+    <w:p>
+      <w:pPr>
+        <w:pStyle w:val="TOC1"/>
         <w:rPr>
           <w:rFonts w:asciiTheme="minorHAnsi" w:eastAsiaTheme="minorEastAsia" w:hAnsiTheme="minorHAnsi" w:cstheme="minorBidi"/>
           <w:b w:val="0"/>
+          <w:sz w:val="20"/>
+          <w:szCs w:val="22"/>
+        </w:rPr>
+      </w:pPr>
+      <w:r>
+        <w:rPr>
+          <w:rFonts w:ascii="Times New Roman" w:hAnsi="Times New Roman"/>
           <w:sz w:val="22"/>
+        </w:rPr>
+        <w:t>5.</w:t>
+      </w:r>
+      <w:r>
+        <w:rPr>
+          <w:rFonts w:asciiTheme="minorHAnsi" w:eastAsiaTheme="minorEastAsia" w:hAnsiTheme="minorHAnsi" w:cstheme="minorBidi"/>
+          <w:b w:val="0"/>
+          <w:sz w:val="20"/>
           <w:szCs w:val="22"/>
         </w:rPr>
         <w:tab/>
@@ -1789,25 +2163,49 @@
       <w:r>
         <w:rPr>
           <w:rFonts w:ascii="Times New Roman" w:hAnsi="Times New Roman"/>
-        </w:rPr>
-        <w:t>Functional Requirements</w:t>
-      </w:r>
-      <w:r>
+          <w:sz w:val="22"/>
+        </w:rPr>
+        <w:t>Other Nonfunctional Requirements:</w:t>
+      </w:r>
+      <w:r>
+        <w:rPr>
+          <w:sz w:val="22"/>
+        </w:rPr>
         <w:tab/>
       </w:r>
       <w:r>
+        <w:rPr>
+          <w:sz w:val="22"/>
+        </w:rPr>
         <w:fldChar w:fldCharType="begin"/>
       </w:r>
       <w:r>
-        <w:instrText xml:space="preserve"> PAGEREF _Toc418786308 \h </w:instrText>
-      </w:r>
-      <w:r>
+        <w:rPr>
+          <w:sz w:val="22"/>
+        </w:rPr>
+        <w:instrText xml:space="preserve"> PAGEREF _Toc436854600 \h </w:instrText>
+      </w:r>
+      <w:r>
+        <w:rPr>
+          <w:sz w:val="22"/>
+        </w:rPr>
+      </w:r>
+      <w:r>
+        <w:rPr>
+          <w:sz w:val="22"/>
+        </w:rPr>
         <w:fldChar w:fldCharType="separate"/>
       </w:r>
       <w:r>
-        <w:t>3</w:t>
-      </w:r>
-      <w:r>
+        <w:rPr>
+          <w:sz w:val="22"/>
+        </w:rPr>
+        <w:t>6</w:t>
+      </w:r>
+      <w:r>
+        <w:rPr>
+          <w:sz w:val="22"/>
+        </w:rPr>
         <w:fldChar w:fldCharType="end"/>
       </w:r>
     </w:p>
@@ -1820,6 +2218,7 @@
         <w:rPr>
           <w:rFonts w:asciiTheme="minorHAnsi" w:eastAsiaTheme="minorEastAsia" w:hAnsiTheme="minorHAnsi" w:cstheme="minorBidi"/>
           <w:noProof/>
+          <w:sz w:val="20"/>
           <w:szCs w:val="22"/>
         </w:rPr>
       </w:pPr>
@@ -1827,13 +2226,15 @@
         <w:rPr>
           <w:rFonts w:ascii="Times New Roman" w:hAnsi="Times New Roman"/>
           <w:noProof/>
-        </w:rPr>
-        <w:t>4.1</w:t>
+          <w:sz w:val="20"/>
+        </w:rPr>
+        <w:t>5.1</w:t>
       </w:r>
       <w:r>
         <w:rPr>
           <w:rFonts w:asciiTheme="minorHAnsi" w:eastAsiaTheme="minorEastAsia" w:hAnsiTheme="minorHAnsi" w:cstheme="minorBidi"/>
           <w:noProof/>
+          <w:sz w:val="20"/>
           <w:szCs w:val="22"/>
         </w:rPr>
         <w:tab/>
@@ -1842,47 +2243,55 @@
         <w:rPr>
           <w:rFonts w:ascii="Times New Roman" w:hAnsi="Times New Roman"/>
           <w:noProof/>
-        </w:rPr>
-        <w:t>The application shall read two JSON input files.</w:t>
-      </w:r>
-      <w:r>
-        <w:rPr>
-          <w:noProof/>
+          <w:sz w:val="20"/>
+        </w:rPr>
+        <w:t>Performance Requirements</w:t>
+      </w:r>
+      <w:r>
+        <w:rPr>
+          <w:noProof/>
+          <w:sz w:val="20"/>
         </w:rPr>
         <w:tab/>
       </w:r>
       <w:r>
         <w:rPr>
           <w:noProof/>
+          <w:sz w:val="20"/>
         </w:rPr>
         <w:fldChar w:fldCharType="begin"/>
       </w:r>
       <w:r>
         <w:rPr>
           <w:noProof/>
-        </w:rPr>
-        <w:instrText xml:space="preserve"> PAGEREF _Toc418786309 \h </w:instrText>
-      </w:r>
-      <w:r>
-        <w:rPr>
-          <w:noProof/>
-        </w:rPr>
-      </w:r>
-      <w:r>
-        <w:rPr>
-          <w:noProof/>
+          <w:sz w:val="20"/>
+        </w:rPr>
+        <w:instrText xml:space="preserve"> PAGEREF _Toc436854601 \h </w:instrText>
+      </w:r>
+      <w:r>
+        <w:rPr>
+          <w:noProof/>
+          <w:sz w:val="20"/>
+        </w:rPr>
+      </w:r>
+      <w:r>
+        <w:rPr>
+          <w:noProof/>
+          <w:sz w:val="20"/>
         </w:rPr>
         <w:fldChar w:fldCharType="separate"/>
       </w:r>
       <w:r>
         <w:rPr>
           <w:noProof/>
-        </w:rPr>
-        <w:t>3</w:t>
-      </w:r>
-      <w:r>
-        <w:rPr>
-          <w:noProof/>
+          <w:sz w:val="20"/>
+        </w:rPr>
+        <w:t>6</w:t>
+      </w:r>
+      <w:r>
+        <w:rPr>
+          <w:noProof/>
+          <w:sz w:val="20"/>
         </w:rPr>
         <w:fldChar w:fldCharType="end"/>
       </w:r>
@@ -1896,6 +2305,7 @@
         <w:rPr>
           <w:rFonts w:asciiTheme="minorHAnsi" w:eastAsiaTheme="minorEastAsia" w:hAnsiTheme="minorHAnsi" w:cstheme="minorBidi"/>
           <w:noProof/>
+          <w:sz w:val="20"/>
           <w:szCs w:val="22"/>
         </w:rPr>
       </w:pPr>
@@ -1903,13 +2313,15 @@
         <w:rPr>
           <w:rFonts w:ascii="Times New Roman" w:hAnsi="Times New Roman"/>
           <w:noProof/>
-        </w:rPr>
-        <w:t>4.2</w:t>
+          <w:sz w:val="20"/>
+        </w:rPr>
+        <w:t>5.2</w:t>
       </w:r>
       <w:r>
         <w:rPr>
           <w:rFonts w:asciiTheme="minorHAnsi" w:eastAsiaTheme="minorEastAsia" w:hAnsiTheme="minorHAnsi" w:cstheme="minorBidi"/>
           <w:noProof/>
+          <w:sz w:val="20"/>
           <w:szCs w:val="22"/>
         </w:rPr>
         <w:tab/>
@@ -1918,98 +2330,56 @@
         <w:rPr>
           <w:rFonts w:ascii="Times New Roman" w:hAnsi="Times New Roman"/>
           <w:noProof/>
-        </w:rPr>
-        <w:t>The application shall produce one output document for each interaction</w:t>
-      </w:r>
-      <w:r>
-        <w:rPr>
-          <w:noProof/>
+          <w:sz w:val="20"/>
+        </w:rPr>
+        <w:t>Safety Requirements</w:t>
+      </w:r>
+      <w:r>
+        <w:rPr>
+          <w:noProof/>
+          <w:sz w:val="20"/>
         </w:rPr>
         <w:tab/>
       </w:r>
       <w:r>
         <w:rPr>
           <w:noProof/>
+          <w:sz w:val="20"/>
         </w:rPr>
         <w:fldChar w:fldCharType="begin"/>
       </w:r>
       <w:r>
         <w:rPr>
           <w:noProof/>
-        </w:rPr>
-        <w:instrText xml:space="preserve"> PAGEREF _Toc418786310 \h </w:instrText>
-      </w:r>
-      <w:r>
-        <w:rPr>
-          <w:noProof/>
-        </w:rPr>
-      </w:r>
-      <w:r>
-        <w:rPr>
-          <w:noProof/>
+          <w:sz w:val="20"/>
+        </w:rPr>
+        <w:instrText xml:space="preserve"> PAGEREF _Toc436854602 \h </w:instrText>
+      </w:r>
+      <w:r>
+        <w:rPr>
+          <w:noProof/>
+          <w:sz w:val="20"/>
+        </w:rPr>
+      </w:r>
+      <w:r>
+        <w:rPr>
+          <w:noProof/>
+          <w:sz w:val="20"/>
         </w:rPr>
         <w:fldChar w:fldCharType="separate"/>
       </w:r>
       <w:r>
         <w:rPr>
           <w:noProof/>
-        </w:rPr>
-        <w:t>4</w:t>
-      </w:r>
-      <w:r>
-        <w:rPr>
-          <w:noProof/>
-        </w:rPr>
-        <w:fldChar w:fldCharType="end"/>
-      </w:r>
-    </w:p>
-    <w:p>
-      <w:pPr>
-        <w:pStyle w:val="TOC1"/>
-        <w:rPr>
-          <w:rFonts w:asciiTheme="minorHAnsi" w:eastAsiaTheme="minorEastAsia" w:hAnsiTheme="minorHAnsi" w:cstheme="minorBidi"/>
-          <w:b w:val="0"/>
-          <w:sz w:val="22"/>
-          <w:szCs w:val="22"/>
-        </w:rPr>
-      </w:pPr>
-      <w:r>
-        <w:rPr>
-          <w:rFonts w:ascii="Times New Roman" w:hAnsi="Times New Roman"/>
-        </w:rPr>
-        <w:t>5.</w:t>
-      </w:r>
-      <w:r>
-        <w:rPr>
-          <w:rFonts w:asciiTheme="minorHAnsi" w:eastAsiaTheme="minorEastAsia" w:hAnsiTheme="minorHAnsi" w:cstheme="minorBidi"/>
-          <w:b w:val="0"/>
-          <w:sz w:val="22"/>
-          <w:szCs w:val="22"/>
-        </w:rPr>
-        <w:tab/>
-      </w:r>
-      <w:r>
-        <w:rPr>
-          <w:rFonts w:ascii="Times New Roman" w:hAnsi="Times New Roman"/>
-        </w:rPr>
-        <w:t>Other Nonfunctional Requirements</w:t>
-      </w:r>
-      <w:r>
-        <w:tab/>
-      </w:r>
-      <w:r>
-        <w:fldChar w:fldCharType="begin"/>
-      </w:r>
-      <w:r>
-        <w:instrText xml:space="preserve"> PAGEREF _Toc418786311 \h </w:instrText>
-      </w:r>
-      <w:r>
-        <w:fldChar w:fldCharType="separate"/>
-      </w:r>
-      <w:r>
-        <w:t>4</w:t>
-      </w:r>
-      <w:r>
+          <w:sz w:val="20"/>
+        </w:rPr>
+        <w:t>6</w:t>
+      </w:r>
+      <w:r>
+        <w:rPr>
+          <w:noProof/>
+          <w:sz w:val="20"/>
+        </w:rPr>
         <w:fldChar w:fldCharType="end"/>
       </w:r>
     </w:p>
@@ -2022,6 +2392,7 @@
         <w:rPr>
           <w:rFonts w:asciiTheme="minorHAnsi" w:eastAsiaTheme="minorEastAsia" w:hAnsiTheme="minorHAnsi" w:cstheme="minorBidi"/>
           <w:noProof/>
+          <w:sz w:val="20"/>
           <w:szCs w:val="22"/>
         </w:rPr>
       </w:pPr>
@@ -2029,13 +2400,15 @@
         <w:rPr>
           <w:rFonts w:ascii="Times New Roman" w:hAnsi="Times New Roman"/>
           <w:noProof/>
-        </w:rPr>
-        <w:t>5.1</w:t>
+          <w:sz w:val="20"/>
+        </w:rPr>
+        <w:t>5.3</w:t>
       </w:r>
       <w:r>
         <w:rPr>
           <w:rFonts w:asciiTheme="minorHAnsi" w:eastAsiaTheme="minorEastAsia" w:hAnsiTheme="minorHAnsi" w:cstheme="minorBidi"/>
           <w:noProof/>
+          <w:sz w:val="20"/>
           <w:szCs w:val="22"/>
         </w:rPr>
         <w:tab/>
@@ -2044,47 +2417,55 @@
         <w:rPr>
           <w:rFonts w:ascii="Times New Roman" w:hAnsi="Times New Roman"/>
           <w:noProof/>
-        </w:rPr>
-        <w:t>Performance Requirements</w:t>
-      </w:r>
-      <w:r>
-        <w:rPr>
-          <w:noProof/>
+          <w:sz w:val="20"/>
+        </w:rPr>
+        <w:t>Security Requirements</w:t>
+      </w:r>
+      <w:r>
+        <w:rPr>
+          <w:noProof/>
+          <w:sz w:val="20"/>
         </w:rPr>
         <w:tab/>
       </w:r>
       <w:r>
         <w:rPr>
           <w:noProof/>
+          <w:sz w:val="20"/>
         </w:rPr>
         <w:fldChar w:fldCharType="begin"/>
       </w:r>
       <w:r>
         <w:rPr>
           <w:noProof/>
-        </w:rPr>
-        <w:instrText xml:space="preserve"> PAGEREF _Toc418786312 \h </w:instrText>
-      </w:r>
-      <w:r>
-        <w:rPr>
-          <w:noProof/>
-        </w:rPr>
-      </w:r>
-      <w:r>
-        <w:rPr>
-          <w:noProof/>
+          <w:sz w:val="20"/>
+        </w:rPr>
+        <w:instrText xml:space="preserve"> PAGEREF _Toc436854603 \h </w:instrText>
+      </w:r>
+      <w:r>
+        <w:rPr>
+          <w:noProof/>
+          <w:sz w:val="20"/>
+        </w:rPr>
+      </w:r>
+      <w:r>
+        <w:rPr>
+          <w:noProof/>
+          <w:sz w:val="20"/>
         </w:rPr>
         <w:fldChar w:fldCharType="separate"/>
       </w:r>
       <w:r>
         <w:rPr>
           <w:noProof/>
-        </w:rPr>
-        <w:t>4</w:t>
-      </w:r>
-      <w:r>
-        <w:rPr>
-          <w:noProof/>
+          <w:sz w:val="20"/>
+        </w:rPr>
+        <w:t>7</w:t>
+      </w:r>
+      <w:r>
+        <w:rPr>
+          <w:noProof/>
+          <w:sz w:val="20"/>
         </w:rPr>
         <w:fldChar w:fldCharType="end"/>
       </w:r>
@@ -2098,6 +2479,7 @@
         <w:rPr>
           <w:rFonts w:asciiTheme="minorHAnsi" w:eastAsiaTheme="minorEastAsia" w:hAnsiTheme="minorHAnsi" w:cstheme="minorBidi"/>
           <w:noProof/>
+          <w:sz w:val="20"/>
           <w:szCs w:val="22"/>
         </w:rPr>
       </w:pPr>
@@ -2105,13 +2487,15 @@
         <w:rPr>
           <w:rFonts w:ascii="Times New Roman" w:hAnsi="Times New Roman"/>
           <w:noProof/>
-        </w:rPr>
-        <w:t>5.2</w:t>
+          <w:sz w:val="20"/>
+        </w:rPr>
+        <w:t>5.4</w:t>
       </w:r>
       <w:r>
         <w:rPr>
           <w:rFonts w:asciiTheme="minorHAnsi" w:eastAsiaTheme="minorEastAsia" w:hAnsiTheme="minorHAnsi" w:cstheme="minorBidi"/>
           <w:noProof/>
+          <w:sz w:val="20"/>
           <w:szCs w:val="22"/>
         </w:rPr>
         <w:tab/>
@@ -2120,74 +2504,81 @@
         <w:rPr>
           <w:rFonts w:ascii="Times New Roman" w:hAnsi="Times New Roman"/>
           <w:noProof/>
-        </w:rPr>
-        <w:t>Safety Requirements</w:t>
-      </w:r>
-      <w:r>
-        <w:rPr>
-          <w:noProof/>
+          <w:sz w:val="20"/>
+        </w:rPr>
+        <w:t>Software Quality Attributes</w:t>
+      </w:r>
+      <w:r>
+        <w:rPr>
+          <w:noProof/>
+          <w:sz w:val="20"/>
         </w:rPr>
         <w:tab/>
       </w:r>
       <w:r>
         <w:rPr>
           <w:noProof/>
+          <w:sz w:val="20"/>
         </w:rPr>
         <w:fldChar w:fldCharType="begin"/>
       </w:r>
       <w:r>
         <w:rPr>
           <w:noProof/>
-        </w:rPr>
-        <w:instrText xml:space="preserve"> PAGEREF _Toc418786313 \h </w:instrText>
-      </w:r>
-      <w:r>
-        <w:rPr>
-          <w:noProof/>
-        </w:rPr>
-      </w:r>
-      <w:r>
-        <w:rPr>
-          <w:noProof/>
+          <w:sz w:val="20"/>
+        </w:rPr>
+        <w:instrText xml:space="preserve"> PAGEREF _Toc436854604 \h </w:instrText>
+      </w:r>
+      <w:r>
+        <w:rPr>
+          <w:noProof/>
+          <w:sz w:val="20"/>
+        </w:rPr>
+      </w:r>
+      <w:r>
+        <w:rPr>
+          <w:noProof/>
+          <w:sz w:val="20"/>
         </w:rPr>
         <w:fldChar w:fldCharType="separate"/>
       </w:r>
       <w:r>
         <w:rPr>
           <w:noProof/>
-        </w:rPr>
-        <w:t>4</w:t>
-      </w:r>
-      <w:r>
-        <w:rPr>
-          <w:noProof/>
+          <w:sz w:val="20"/>
+        </w:rPr>
+        <w:t>7</w:t>
+      </w:r>
+      <w:r>
+        <w:rPr>
+          <w:noProof/>
+          <w:sz w:val="20"/>
         </w:rPr>
         <w:fldChar w:fldCharType="end"/>
       </w:r>
     </w:p>
     <w:p>
       <w:pPr>
-        <w:pStyle w:val="TOC2"/>
-        <w:tabs>
-          <w:tab w:val="left" w:pos="960"/>
-        </w:tabs>
+        <w:pStyle w:val="TOC1"/>
         <w:rPr>
           <w:rFonts w:asciiTheme="minorHAnsi" w:eastAsiaTheme="minorEastAsia" w:hAnsiTheme="minorHAnsi" w:cstheme="minorBidi"/>
-          <w:noProof/>
+          <w:b w:val="0"/>
+          <w:sz w:val="20"/>
           <w:szCs w:val="22"/>
         </w:rPr>
       </w:pPr>
       <w:r>
         <w:rPr>
           <w:rFonts w:ascii="Times New Roman" w:hAnsi="Times New Roman"/>
-          <w:noProof/>
-        </w:rPr>
-        <w:t>5.3</w:t>
+          <w:sz w:val="22"/>
+        </w:rPr>
+        <w:t>6.</w:t>
       </w:r>
       <w:r>
         <w:rPr>
           <w:rFonts w:asciiTheme="minorHAnsi" w:eastAsiaTheme="minorEastAsia" w:hAnsiTheme="minorHAnsi" w:cstheme="minorBidi"/>
-          <w:noProof/>
+          <w:b w:val="0"/>
+          <w:sz w:val="20"/>
           <w:szCs w:val="22"/>
         </w:rPr>
         <w:tab/>
@@ -2195,601 +2586,206 @@
       <w:r>
         <w:rPr>
           <w:rFonts w:ascii="Times New Roman" w:hAnsi="Times New Roman"/>
-          <w:noProof/>
-        </w:rPr>
-        <w:t>Security Requirements</w:t>
-      </w:r>
-      <w:r>
-        <w:rPr>
-          <w:noProof/>
+          <w:sz w:val="22"/>
+        </w:rPr>
+        <w:t>Other Requirements</w:t>
+      </w:r>
+      <w:r>
+        <w:rPr>
+          <w:sz w:val="22"/>
         </w:rPr>
         <w:tab/>
       </w:r>
       <w:r>
         <w:rPr>
-          <w:noProof/>
+          <w:sz w:val="22"/>
         </w:rPr>
         <w:fldChar w:fldCharType="begin"/>
       </w:r>
       <w:r>
         <w:rPr>
-          <w:noProof/>
-        </w:rPr>
-        <w:instrText xml:space="preserve"> PAGEREF _Toc418786314 \h </w:instrText>
-      </w:r>
-      <w:r>
-        <w:rPr>
-          <w:noProof/>
-        </w:rPr>
-      </w:r>
-      <w:r>
-        <w:rPr>
-          <w:noProof/>
+          <w:sz w:val="22"/>
+        </w:rPr>
+        <w:instrText xml:space="preserve"> PAGEREF _Toc436854605 \h </w:instrText>
+      </w:r>
+      <w:r>
+        <w:rPr>
+          <w:sz w:val="22"/>
+        </w:rPr>
+      </w:r>
+      <w:r>
+        <w:rPr>
+          <w:sz w:val="22"/>
         </w:rPr>
         <w:fldChar w:fldCharType="separate"/>
       </w:r>
       <w:r>
         <w:rPr>
-          <w:noProof/>
-        </w:rPr>
-        <w:t>4</w:t>
-      </w:r>
-      <w:r>
-        <w:rPr>
-          <w:noProof/>
+          <w:sz w:val="22"/>
+        </w:rPr>
+        <w:t>7</w:t>
+      </w:r>
+      <w:r>
+        <w:rPr>
+          <w:sz w:val="22"/>
         </w:rPr>
         <w:fldChar w:fldCharType="end"/>
       </w:r>
     </w:p>
     <w:p>
       <w:pPr>
-        <w:pStyle w:val="TOC2"/>
-        <w:tabs>
-          <w:tab w:val="left" w:pos="960"/>
-        </w:tabs>
+        <w:pStyle w:val="TOC1"/>
         <w:rPr>
           <w:rFonts w:asciiTheme="minorHAnsi" w:eastAsiaTheme="minorEastAsia" w:hAnsiTheme="minorHAnsi" w:cstheme="minorBidi"/>
-          <w:noProof/>
+          <w:b w:val="0"/>
+          <w:sz w:val="20"/>
           <w:szCs w:val="22"/>
         </w:rPr>
       </w:pPr>
       <w:r>
         <w:rPr>
-          <w:noProof/>
-        </w:rPr>
-        <w:t>5.4</w:t>
-      </w:r>
-      <w:r>
+          <w:rFonts w:ascii="Times New Roman" w:hAnsi="Times New Roman"/>
+          <w:sz w:val="22"/>
+        </w:rPr>
+        <w:t>Appendix A: Glossary</w:t>
+      </w:r>
+      <w:r>
+        <w:rPr>
+          <w:sz w:val="22"/>
+        </w:rPr>
+        <w:tab/>
+      </w:r>
+      <w:r>
+        <w:rPr>
+          <w:sz w:val="22"/>
+        </w:rPr>
+        <w:fldChar w:fldCharType="begin"/>
+      </w:r>
+      <w:r>
+        <w:rPr>
+          <w:sz w:val="22"/>
+        </w:rPr>
+        <w:instrText xml:space="preserve"> PAGEREF _Toc436854606 \h </w:instrText>
+      </w:r>
+      <w:r>
+        <w:rPr>
+          <w:sz w:val="22"/>
+        </w:rPr>
+      </w:r>
+      <w:r>
+        <w:rPr>
+          <w:sz w:val="22"/>
+        </w:rPr>
+        <w:fldChar w:fldCharType="separate"/>
+      </w:r>
+      <w:r>
+        <w:rPr>
+          <w:sz w:val="22"/>
+        </w:rPr>
+        <w:t>8</w:t>
+      </w:r>
+      <w:r>
+        <w:rPr>
+          <w:sz w:val="22"/>
+        </w:rPr>
+        <w:fldChar w:fldCharType="end"/>
+      </w:r>
+    </w:p>
+    <w:p>
+      <w:pPr>
+        <w:pStyle w:val="TOC1"/>
         <w:rPr>
           <w:rFonts w:asciiTheme="minorHAnsi" w:eastAsiaTheme="minorEastAsia" w:hAnsiTheme="minorHAnsi" w:cstheme="minorBidi"/>
-          <w:noProof/>
+          <w:b w:val="0"/>
+          <w:sz w:val="20"/>
           <w:szCs w:val="22"/>
         </w:rPr>
+      </w:pPr>
+      <w:r>
+        <w:rPr>
+          <w:rFonts w:ascii="Times New Roman" w:hAnsi="Times New Roman"/>
+          <w:sz w:val="22"/>
+        </w:rPr>
+        <w:t>Appendix B: To Be Determined List</w:t>
+      </w:r>
+      <w:r>
+        <w:rPr>
+          <w:sz w:val="22"/>
+        </w:rPr>
         <w:tab/>
       </w:r>
       <w:r>
         <w:rPr>
-          <w:noProof/>
-        </w:rPr>
-        <w:t>Software Quality Attributes</w:t>
-      </w:r>
-      <w:r>
-        <w:rPr>
-          <w:noProof/>
-        </w:rPr>
-        <w:tab/>
-      </w:r>
-      <w:r>
-        <w:rPr>
-          <w:noProof/>
+          <w:sz w:val="22"/>
         </w:rPr>
         <w:fldChar w:fldCharType="begin"/>
       </w:r>
       <w:r>
         <w:rPr>
-          <w:noProof/>
-        </w:rPr>
-        <w:instrText xml:space="preserve"> PAGEREF _Toc418786315 \h </w:instrText>
-      </w:r>
-      <w:r>
-        <w:rPr>
-          <w:noProof/>
-        </w:rPr>
-      </w:r>
-      <w:r>
-        <w:rPr>
-          <w:noProof/>
+          <w:sz w:val="22"/>
+        </w:rPr>
+        <w:instrText xml:space="preserve"> PAGEREF _Toc436854613 \h </w:instrText>
+      </w:r>
+      <w:r>
+        <w:rPr>
+          <w:sz w:val="22"/>
+        </w:rPr>
+      </w:r>
+      <w:r>
+        <w:rPr>
+          <w:sz w:val="22"/>
         </w:rPr>
         <w:fldChar w:fldCharType="separate"/>
       </w:r>
       <w:r>
         <w:rPr>
-          <w:noProof/>
-        </w:rPr>
-        <w:t>5</w:t>
-      </w:r>
-      <w:r>
-        <w:rPr>
-          <w:noProof/>
+          <w:sz w:val="22"/>
+        </w:rPr>
+        <w:t>8</w:t>
+      </w:r>
+      <w:r>
+        <w:rPr>
+          <w:sz w:val="22"/>
         </w:rPr>
         <w:fldChar w:fldCharType="end"/>
       </w:r>
     </w:p>
     <w:p>
       <w:pPr>
-        <w:pStyle w:val="TOC1"/>
-        <w:rPr>
-          <w:rFonts w:asciiTheme="minorHAnsi" w:eastAsiaTheme="minorEastAsia" w:hAnsiTheme="minorHAnsi" w:cstheme="minorBidi"/>
-          <w:b w:val="0"/>
+        <w:rPr>
+          <w:rFonts w:ascii="Times New Roman" w:hAnsi="Times New Roman"/>
+          <w:b/>
+          <w:noProof/>
+          <w:sz w:val="20"/>
+        </w:rPr>
+      </w:pPr>
+      <w:r>
+        <w:rPr>
+          <w:rFonts w:ascii="Times New Roman" w:hAnsi="Times New Roman"/>
+          <w:b/>
+          <w:noProof/>
           <w:sz w:val="22"/>
-          <w:szCs w:val="22"/>
-        </w:rPr>
-      </w:pPr>
-      <w:r>
-        <w:rPr>
-          <w:rFonts w:ascii="Times New Roman" w:hAnsi="Times New Roman"/>
-        </w:rPr>
-        <w:t>6.</w:t>
-      </w:r>
-      <w:r>
-        <w:rPr>
-          <w:rFonts w:asciiTheme="minorHAnsi" w:eastAsiaTheme="minorEastAsia" w:hAnsiTheme="minorHAnsi" w:cstheme="minorBidi"/>
-          <w:b w:val="0"/>
-          <w:sz w:val="22"/>
-          <w:szCs w:val="22"/>
-        </w:rPr>
-        <w:tab/>
-      </w:r>
-      <w:r>
-        <w:rPr>
-          <w:rFonts w:ascii="Times New Roman" w:hAnsi="Times New Roman"/>
-        </w:rPr>
-        <w:t>Other Requirements</w:t>
-      </w:r>
-      <w:r>
-        <w:tab/>
-      </w:r>
-      <w:r>
-        <w:fldChar w:fldCharType="begin"/>
-      </w:r>
-      <w:r>
-        <w:instrText xml:space="preserve"> PAGEREF _Toc418786316 \h </w:instrText>
-      </w:r>
-      <w:r>
-        <w:fldChar w:fldCharType="separate"/>
-      </w:r>
-      <w:r>
-        <w:t>5</w:t>
-      </w:r>
-      <w:r>
+        </w:rPr>
         <w:fldChar w:fldCharType="end"/>
       </w:r>
     </w:p>
     <w:p>
       <w:pPr>
-        <w:pStyle w:val="TOC1"/>
-        <w:rPr>
-          <w:rFonts w:asciiTheme="minorHAnsi" w:eastAsiaTheme="minorEastAsia" w:hAnsiTheme="minorHAnsi" w:cstheme="minorBidi"/>
-          <w:b w:val="0"/>
-          <w:sz w:val="22"/>
-          <w:szCs w:val="22"/>
-        </w:rPr>
-      </w:pPr>
-      <w:r>
-        <w:rPr>
-          <w:rFonts w:ascii="Times New Roman" w:hAnsi="Times New Roman"/>
-        </w:rPr>
-        <w:t>Appendix A: Glossary</w:t>
-      </w:r>
-      <w:r>
-        <w:tab/>
-      </w:r>
-      <w:r>
-        <w:fldChar w:fldCharType="begin"/>
-      </w:r>
-      <w:r>
-        <w:instrText xml:space="preserve"> PAGEREF _Toc418786317 \h </w:instrText>
-      </w:r>
-      <w:r>
-        <w:fldChar w:fldCharType="separate"/>
-      </w:r>
-      <w:r>
-        <w:t>5</w:t>
-      </w:r>
-      <w:r>
-        <w:fldChar w:fldCharType="end"/>
-      </w:r>
-    </w:p>
-    <w:p>
-      <w:pPr>
-        <w:pStyle w:val="TOC1"/>
-        <w:rPr>
-          <w:rFonts w:asciiTheme="minorHAnsi" w:eastAsiaTheme="minorEastAsia" w:hAnsiTheme="minorHAnsi" w:cstheme="minorBidi"/>
-          <w:b w:val="0"/>
-          <w:sz w:val="22"/>
-          <w:szCs w:val="22"/>
-        </w:rPr>
-      </w:pPr>
-      <w:r>
-        <w:rPr>
-          <w:rFonts w:ascii="Symbol" w:hAnsi="Symbol"/>
-          <w:b w:val="0"/>
-        </w:rPr>
-        <w:t></w:t>
-      </w:r>
-      <w:r>
-        <w:rPr>
-          <w:rFonts w:asciiTheme="minorHAnsi" w:eastAsiaTheme="minorEastAsia" w:hAnsiTheme="minorHAnsi" w:cstheme="minorBidi"/>
-          <w:b w:val="0"/>
-          <w:sz w:val="22"/>
-          <w:szCs w:val="22"/>
-        </w:rPr>
-        <w:tab/>
-      </w:r>
-      <w:r>
-        <w:rPr>
-          <w:rFonts w:ascii="Times New Roman" w:hAnsi="Times New Roman"/>
-        </w:rPr>
-        <w:t xml:space="preserve">SRS – </w:t>
-      </w:r>
-      <w:r>
-        <w:rPr>
-          <w:rFonts w:ascii="Times New Roman" w:hAnsi="Times New Roman"/>
-          <w:b w:val="0"/>
-        </w:rPr>
-        <w:t>Software Requirements Specification. This documents that specifies the requirements for a project.</w:t>
-      </w:r>
-      <w:r>
-        <w:tab/>
-      </w:r>
-      <w:r>
-        <w:fldChar w:fldCharType="begin"/>
-      </w:r>
-      <w:r>
-        <w:instrText xml:space="preserve"> PAGEREF _Toc418786318 \h </w:instrText>
-      </w:r>
-      <w:r>
-        <w:fldChar w:fldCharType="separate"/>
-      </w:r>
-      <w:r>
-        <w:t>5</w:t>
-      </w:r>
-      <w:r>
-        <w:fldChar w:fldCharType="end"/>
-      </w:r>
-    </w:p>
-    <w:p>
-      <w:pPr>
-        <w:pStyle w:val="TOC1"/>
-        <w:rPr>
-          <w:rFonts w:asciiTheme="minorHAnsi" w:eastAsiaTheme="minorEastAsia" w:hAnsiTheme="minorHAnsi" w:cstheme="minorBidi"/>
-          <w:b w:val="0"/>
-          <w:sz w:val="22"/>
-          <w:szCs w:val="22"/>
-        </w:rPr>
-      </w:pPr>
-      <w:r>
-        <w:rPr>
-          <w:rFonts w:ascii="Symbol" w:hAnsi="Symbol"/>
-          <w:b w:val="0"/>
-        </w:rPr>
-        <w:t></w:t>
-      </w:r>
-      <w:r>
-        <w:rPr>
-          <w:rFonts w:asciiTheme="minorHAnsi" w:eastAsiaTheme="minorEastAsia" w:hAnsiTheme="minorHAnsi" w:cstheme="minorBidi"/>
-          <w:b w:val="0"/>
-          <w:sz w:val="22"/>
-          <w:szCs w:val="22"/>
-        </w:rPr>
-        <w:tab/>
-      </w:r>
-      <w:r>
-        <w:rPr>
-          <w:rFonts w:ascii="Times New Roman" w:hAnsi="Times New Roman"/>
-        </w:rPr>
-        <w:t xml:space="preserve">EGA – </w:t>
-      </w:r>
-      <w:r>
-        <w:rPr>
-          <w:rFonts w:ascii="Times New Roman" w:hAnsi="Times New Roman"/>
-          <w:b w:val="0"/>
-        </w:rPr>
-        <w:t>Exam Generation Application. The project that this SRS is for.</w:t>
-      </w:r>
-      <w:r>
-        <w:tab/>
-      </w:r>
-      <w:r>
-        <w:fldChar w:fldCharType="begin"/>
-      </w:r>
-      <w:r>
-        <w:instrText xml:space="preserve"> PAGEREF _Toc418786319 \h </w:instrText>
-      </w:r>
-      <w:r>
-        <w:fldChar w:fldCharType="separate"/>
-      </w:r>
-      <w:r>
-        <w:t>5</w:t>
-      </w:r>
-      <w:r>
-        <w:fldChar w:fldCharType="end"/>
-      </w:r>
-    </w:p>
-    <w:p>
-      <w:pPr>
-        <w:pStyle w:val="TOC1"/>
-        <w:rPr>
-          <w:rFonts w:asciiTheme="minorHAnsi" w:eastAsiaTheme="minorEastAsia" w:hAnsiTheme="minorHAnsi" w:cstheme="minorBidi"/>
-          <w:b w:val="0"/>
-          <w:sz w:val="22"/>
-          <w:szCs w:val="22"/>
-        </w:rPr>
-      </w:pPr>
-      <w:r>
-        <w:rPr>
-          <w:rFonts w:ascii="Symbol" w:hAnsi="Symbol"/>
-          <w:b w:val="0"/>
-        </w:rPr>
-        <w:t></w:t>
-      </w:r>
-      <w:r>
-        <w:rPr>
-          <w:rFonts w:asciiTheme="minorHAnsi" w:eastAsiaTheme="minorEastAsia" w:hAnsiTheme="minorHAnsi" w:cstheme="minorBidi"/>
-          <w:b w:val="0"/>
-          <w:sz w:val="22"/>
-          <w:szCs w:val="22"/>
-        </w:rPr>
-        <w:tab/>
-      </w:r>
-      <w:r>
-        <w:rPr>
-          <w:rFonts w:ascii="Times New Roman" w:hAnsi="Times New Roman"/>
-        </w:rPr>
-        <w:t xml:space="preserve">CLI – </w:t>
-      </w:r>
-      <w:r>
-        <w:rPr>
-          <w:rFonts w:ascii="Times New Roman" w:hAnsi="Times New Roman"/>
-          <w:b w:val="0"/>
-        </w:rPr>
-        <w:t>Command Line Interface. The user will issue commands using the keyboard to interact with the application.</w:t>
-      </w:r>
-      <w:r>
-        <w:tab/>
-      </w:r>
-      <w:r>
-        <w:fldChar w:fldCharType="begin"/>
-      </w:r>
-      <w:r>
-        <w:instrText xml:space="preserve"> PAGEREF _Toc418786320 \h </w:instrText>
-      </w:r>
-      <w:r>
-        <w:fldChar w:fldCharType="separate"/>
-      </w:r>
-      <w:r>
-        <w:t>5</w:t>
-      </w:r>
-      <w:r>
-        <w:fldChar w:fldCharType="end"/>
-      </w:r>
-    </w:p>
-    <w:p>
-      <w:pPr>
-        <w:pStyle w:val="TOC1"/>
-        <w:rPr>
-          <w:rFonts w:asciiTheme="minorHAnsi" w:eastAsiaTheme="minorEastAsia" w:hAnsiTheme="minorHAnsi" w:cstheme="minorBidi"/>
-          <w:b w:val="0"/>
-          <w:sz w:val="22"/>
-          <w:szCs w:val="22"/>
-        </w:rPr>
-      </w:pPr>
-      <w:r>
-        <w:rPr>
-          <w:rFonts w:ascii="Symbol" w:hAnsi="Symbol"/>
-          <w:b w:val="0"/>
-        </w:rPr>
-        <w:t></w:t>
-      </w:r>
-      <w:r>
-        <w:rPr>
-          <w:rFonts w:asciiTheme="minorHAnsi" w:eastAsiaTheme="minorEastAsia" w:hAnsiTheme="minorHAnsi" w:cstheme="minorBidi"/>
-          <w:b w:val="0"/>
-          <w:sz w:val="22"/>
-          <w:szCs w:val="22"/>
-        </w:rPr>
-        <w:tab/>
-      </w:r>
-      <w:r>
-        <w:rPr>
-          <w:rFonts w:ascii="Times New Roman" w:hAnsi="Times New Roman"/>
-        </w:rPr>
-        <w:t xml:space="preserve">JSON – </w:t>
-      </w:r>
-      <w:r>
-        <w:rPr>
-          <w:rFonts w:ascii="Times New Roman" w:hAnsi="Times New Roman"/>
-          <w:b w:val="0"/>
-        </w:rPr>
-        <w:t>JavaScript Object Notation. A format that allows representation of objects in a text format.</w:t>
-      </w:r>
-      <w:r>
-        <w:tab/>
-      </w:r>
-      <w:r>
-        <w:fldChar w:fldCharType="begin"/>
-      </w:r>
-      <w:r>
-        <w:instrText xml:space="preserve"> PAGEREF _Toc418786321 \h </w:instrText>
-      </w:r>
-      <w:r>
-        <w:fldChar w:fldCharType="separate"/>
-      </w:r>
-      <w:r>
-        <w:t>5</w:t>
-      </w:r>
-      <w:r>
-        <w:fldChar w:fldCharType="end"/>
-      </w:r>
-    </w:p>
-    <w:p>
-      <w:pPr>
-        <w:pStyle w:val="TOC1"/>
-        <w:rPr>
-          <w:rFonts w:asciiTheme="minorHAnsi" w:eastAsiaTheme="minorEastAsia" w:hAnsiTheme="minorHAnsi" w:cstheme="minorBidi"/>
-          <w:b w:val="0"/>
-          <w:sz w:val="22"/>
-          <w:szCs w:val="22"/>
-        </w:rPr>
-      </w:pPr>
-      <w:r>
-        <w:rPr>
-          <w:rFonts w:ascii="Times New Roman" w:hAnsi="Times New Roman"/>
-        </w:rPr>
-        <w:t>Appendix B: Analysis Models</w:t>
-      </w:r>
-      <w:r>
-        <w:tab/>
-      </w:r>
-      <w:r>
-        <w:fldChar w:fldCharType="begin"/>
-      </w:r>
-      <w:r>
-        <w:instrText xml:space="preserve"> PAGEREF _Toc418786322 \h </w:instrText>
-      </w:r>
-      <w:r>
-        <w:fldChar w:fldCharType="separate"/>
-      </w:r>
-      <w:r>
-        <w:t>5</w:t>
-      </w:r>
-      <w:r>
-        <w:fldChar w:fldCharType="end"/>
-      </w:r>
-    </w:p>
-    <w:p>
-      <w:pPr>
-        <w:pStyle w:val="TOC1"/>
-        <w:rPr>
-          <w:rFonts w:asciiTheme="minorHAnsi" w:eastAsiaTheme="minorEastAsia" w:hAnsiTheme="minorHAnsi" w:cstheme="minorBidi"/>
-          <w:b w:val="0"/>
-          <w:sz w:val="22"/>
-          <w:szCs w:val="22"/>
-        </w:rPr>
-      </w:pPr>
-      <w:r>
-        <w:rPr>
-          <w:rFonts w:ascii="Times New Roman" w:hAnsi="Times New Roman"/>
-          <w:b w:val="0"/>
-        </w:rPr>
-        <w:t>See figure 5-A in the Software Design Document</w:t>
-      </w:r>
-      <w:r>
-        <w:tab/>
-      </w:r>
-      <w:r>
-        <w:fldChar w:fldCharType="begin"/>
-      </w:r>
-      <w:r>
-        <w:instrText xml:space="preserve"> PAGEREF _Toc418786323 \h </w:instrText>
-      </w:r>
-      <w:r>
-        <w:fldChar w:fldCharType="separate"/>
-      </w:r>
-      <w:r>
-        <w:t>5</w:t>
-      </w:r>
-      <w:r>
-        <w:fldChar w:fldCharType="end"/>
-      </w:r>
-    </w:p>
-    <w:p>
-      <w:pPr>
-        <w:pStyle w:val="TOC1"/>
-        <w:rPr>
-          <w:rFonts w:asciiTheme="minorHAnsi" w:eastAsiaTheme="minorEastAsia" w:hAnsiTheme="minorHAnsi" w:cstheme="minorBidi"/>
-          <w:b w:val="0"/>
-          <w:sz w:val="22"/>
-          <w:szCs w:val="22"/>
-        </w:rPr>
-      </w:pPr>
-      <w:r>
-        <w:rPr>
-          <w:rFonts w:ascii="Times New Roman" w:hAnsi="Times New Roman"/>
-        </w:rPr>
-        <w:t>Appendix C: To Be Determined List</w:t>
-      </w:r>
-      <w:r>
-        <w:tab/>
-      </w:r>
-      <w:r>
-        <w:fldChar w:fldCharType="begin"/>
-      </w:r>
-      <w:r>
-        <w:instrText xml:space="preserve"> PAGEREF _Toc418786324 \h </w:instrText>
-      </w:r>
-      <w:r>
-        <w:fldChar w:fldCharType="separate"/>
-      </w:r>
-      <w:r>
-        <w:t>5</w:t>
-      </w:r>
-      <w:r>
-        <w:fldChar w:fldCharType="end"/>
-      </w:r>
-    </w:p>
-    <w:p>
-      <w:pPr>
-        <w:pStyle w:val="TOC1"/>
-        <w:rPr>
-          <w:rFonts w:asciiTheme="minorHAnsi" w:eastAsiaTheme="minorEastAsia" w:hAnsiTheme="minorHAnsi" w:cstheme="minorBidi"/>
-          <w:b w:val="0"/>
-          <w:sz w:val="22"/>
-          <w:szCs w:val="22"/>
-        </w:rPr>
-      </w:pPr>
-      <w:r>
-        <w:rPr>
-          <w:rFonts w:ascii="Times New Roman" w:hAnsi="Times New Roman"/>
-          <w:b w:val="0"/>
-        </w:rPr>
-        <w:t>None</w:t>
-      </w:r>
-      <w:r>
-        <w:tab/>
-      </w:r>
-      <w:r>
-        <w:fldChar w:fldCharType="begin"/>
-      </w:r>
-      <w:r>
-        <w:instrText xml:space="preserve"> PAGEREF _Toc418786325 \h </w:instrText>
-      </w:r>
-      <w:r>
-        <w:fldChar w:fldCharType="separate"/>
-      </w:r>
-      <w:r>
-        <w:t>5</w:t>
-      </w:r>
-      <w:r>
-        <w:fldChar w:fldCharType="end"/>
-      </w:r>
-    </w:p>
-    <w:p>
-      <w:pPr>
         <w:rPr>
           <w:rFonts w:ascii="Times New Roman" w:hAnsi="Times New Roman"/>
           <w:b/>
           <w:noProof/>
         </w:rPr>
       </w:pPr>
-      <w:r>
+    </w:p>
+    <w:p>
+      <w:pPr>
         <w:rPr>
           <w:rFonts w:ascii="Times New Roman" w:hAnsi="Times New Roman"/>
           <w:b/>
           <w:noProof/>
         </w:rPr>
-        <w:fldChar w:fldCharType="end"/>
-      </w:r>
+      </w:pPr>
     </w:p>
     <w:p>
       <w:pPr>
@@ -2910,16 +2906,26 @@
     </w:p>
     <w:p>
       <w:pPr>
+        <w:rPr>
+          <w:rFonts w:ascii="Times New Roman" w:hAnsi="Times New Roman"/>
+          <w:b/>
+          <w:noProof/>
+        </w:rPr>
+      </w:pPr>
+    </w:p>
+    <w:p>
+      <w:pPr>
         <w:pStyle w:val="TOCEntry"/>
         <w:rPr>
           <w:rFonts w:ascii="Times New Roman" w:hAnsi="Times New Roman"/>
         </w:rPr>
       </w:pPr>
-      <w:bookmarkStart w:id="6" w:name="_Toc418786288"/>
-      <w:r>
-        <w:rPr>
-          <w:rFonts w:ascii="Times New Roman" w:hAnsi="Times New Roman"/>
-        </w:rPr>
+      <w:bookmarkStart w:id="6" w:name="_Toc436854570"/>
+      <w:r>
+        <w:rPr>
+          <w:rFonts w:ascii="Times New Roman" w:hAnsi="Times New Roman"/>
+        </w:rPr>
+        <w:lastRenderedPageBreak/>
         <w:t>Revision History</w:t>
       </w:r>
       <w:bookmarkEnd w:id="6"/>
@@ -3268,16 +3274,8 @@
               <w:rPr>
                 <w:rFonts w:ascii="Times New Roman" w:hAnsi="Times New Roman"/>
               </w:rPr>
-              <w:t xml:space="preserve">Scott </w:t>
+              <w:t>Scott Arnette</w:t>
             </w:r>
-            <w:proofErr w:type="spellStart"/>
-            <w:r>
-              <w:rPr>
-                <w:rFonts w:ascii="Times New Roman" w:hAnsi="Times New Roman"/>
-              </w:rPr>
-              <w:t>Arnette</w:t>
-            </w:r>
-            <w:proofErr w:type="spellEnd"/>
           </w:p>
         </w:tc>
         <w:tc>
@@ -3378,7 +3376,7 @@
         </w:rPr>
       </w:pPr>
       <w:bookmarkStart w:id="7" w:name="_Toc439994665"/>
-      <w:bookmarkStart w:id="8" w:name="_Toc418786289"/>
+      <w:bookmarkStart w:id="8" w:name="_Toc436854571"/>
       <w:r>
         <w:rPr>
           <w:rFonts w:ascii="Times New Roman" w:hAnsi="Times New Roman"/>
@@ -3398,7 +3396,7 @@
         </w:rPr>
       </w:pPr>
       <w:bookmarkStart w:id="9" w:name="_Toc439994667"/>
-      <w:bookmarkStart w:id="10" w:name="_Toc418786290"/>
+      <w:bookmarkStart w:id="10" w:name="_Toc436854572"/>
       <w:r>
         <w:rPr>
           <w:rFonts w:ascii="Times New Roman" w:hAnsi="Times New Roman"/>
@@ -3455,7 +3453,7 @@
         </w:rPr>
       </w:pPr>
       <w:bookmarkStart w:id="11" w:name="_Toc439994668"/>
-      <w:bookmarkStart w:id="12" w:name="_Toc418786291"/>
+      <w:bookmarkStart w:id="12" w:name="_Toc436854573"/>
       <w:r>
         <w:rPr>
           <w:rFonts w:ascii="Times New Roman" w:hAnsi="Times New Roman"/>
@@ -3517,7 +3515,7 @@
         </w:rPr>
       </w:pPr>
       <w:bookmarkStart w:id="13" w:name="_Toc439994669"/>
-      <w:bookmarkStart w:id="14" w:name="_Toc418786292"/>
+      <w:bookmarkStart w:id="14" w:name="_Toc436854574"/>
       <w:r>
         <w:rPr>
           <w:rFonts w:ascii="Times New Roman" w:hAnsi="Times New Roman"/>
@@ -3593,7 +3591,7 @@
         </w:rPr>
       </w:pPr>
       <w:bookmarkStart w:id="15" w:name="_Toc439994670"/>
-      <w:bookmarkStart w:id="16" w:name="_Toc418786293"/>
+      <w:bookmarkStart w:id="16" w:name="_Toc436854575"/>
       <w:r>
         <w:rPr>
           <w:rFonts w:ascii="Times New Roman" w:hAnsi="Times New Roman"/>
@@ -3658,7 +3656,7 @@
         </w:rPr>
       </w:pPr>
       <w:bookmarkStart w:id="17" w:name="_Toc439994672"/>
-      <w:bookmarkStart w:id="18" w:name="_Toc418786294"/>
+      <w:bookmarkStart w:id="18" w:name="_Toc436854576"/>
       <w:r>
         <w:rPr>
           <w:rFonts w:ascii="Times New Roman" w:hAnsi="Times New Roman"/>
@@ -3711,7 +3709,7 @@
         </w:rPr>
       </w:pPr>
       <w:bookmarkStart w:id="19" w:name="_Toc439994673"/>
-      <w:bookmarkStart w:id="20" w:name="_Toc418786295"/>
+      <w:bookmarkStart w:id="20" w:name="_Toc436854577"/>
       <w:r>
         <w:rPr>
           <w:rFonts w:ascii="Times New Roman" w:hAnsi="Times New Roman"/>
@@ -3730,7 +3728,7 @@
         </w:rPr>
       </w:pPr>
       <w:bookmarkStart w:id="21" w:name="_Toc439994674"/>
-      <w:bookmarkStart w:id="22" w:name="_Toc418786296"/>
+      <w:bookmarkStart w:id="22" w:name="_Toc436854578"/>
       <w:r>
         <w:rPr>
           <w:rFonts w:ascii="Times New Roman" w:hAnsi="Times New Roman"/>
@@ -3783,7 +3781,7 @@
         </w:rPr>
       </w:pPr>
       <w:bookmarkStart w:id="23" w:name="_Toc439994675"/>
-      <w:bookmarkStart w:id="24" w:name="_Toc418786297"/>
+      <w:bookmarkStart w:id="24" w:name="_Toc436854579"/>
       <w:r>
         <w:rPr>
           <w:rFonts w:ascii="Times New Roman" w:hAnsi="Times New Roman"/>
@@ -3970,7 +3968,7 @@
         </w:rPr>
       </w:pPr>
       <w:bookmarkStart w:id="25" w:name="_Toc439994676"/>
-      <w:bookmarkStart w:id="26" w:name="_Toc418786298"/>
+      <w:bookmarkStart w:id="26" w:name="_Toc436854580"/>
       <w:r>
         <w:rPr>
           <w:rFonts w:ascii="Times New Roman" w:hAnsi="Times New Roman"/>
@@ -4046,7 +4044,7 @@
         </w:rPr>
       </w:pPr>
       <w:bookmarkStart w:id="27" w:name="_Toc439994677"/>
-      <w:bookmarkStart w:id="28" w:name="_Toc418786299"/>
+      <w:bookmarkStart w:id="28" w:name="_Toc436854581"/>
       <w:r>
         <w:rPr>
           <w:rFonts w:ascii="Times New Roman" w:hAnsi="Times New Roman"/>
@@ -4103,7 +4101,7 @@
         </w:rPr>
       </w:pPr>
       <w:bookmarkStart w:id="29" w:name="_Toc439994678"/>
-      <w:bookmarkStart w:id="30" w:name="_Toc418786300"/>
+      <w:bookmarkStart w:id="30" w:name="_Toc436854582"/>
       <w:r>
         <w:rPr>
           <w:rFonts w:ascii="Times New Roman" w:hAnsi="Times New Roman"/>
@@ -4196,7 +4194,7 @@
         </w:rPr>
       </w:pPr>
       <w:bookmarkStart w:id="31" w:name="_Toc439994679"/>
-      <w:bookmarkStart w:id="32" w:name="_Toc418786301"/>
+      <w:bookmarkStart w:id="32" w:name="_Toc436854583"/>
       <w:r>
         <w:rPr>
           <w:rFonts w:ascii="Times New Roman" w:hAnsi="Times New Roman"/>
@@ -4266,7 +4264,7 @@
         </w:rPr>
       </w:pPr>
       <w:bookmarkStart w:id="33" w:name="_Toc439994680"/>
-      <w:bookmarkStart w:id="34" w:name="_Toc418786302"/>
+      <w:bookmarkStart w:id="34" w:name="_Toc436854584"/>
       <w:r>
         <w:rPr>
           <w:rFonts w:ascii="Times New Roman" w:hAnsi="Times New Roman"/>
@@ -4309,15 +4307,7 @@
         </w:numPr>
       </w:pPr>
       <w:r>
-        <w:t xml:space="preserve">Application is dependent upon the user having </w:t>
-      </w:r>
-      <w:proofErr w:type="spellStart"/>
-      <w:r>
-        <w:t>a</w:t>
-      </w:r>
-      <w:proofErr w:type="spellEnd"/>
-      <w:r>
-        <w:t xml:space="preserve"> Android device that will support Iris</w:t>
+        <w:t>Application is dependent upon the user having a Android device that will support Iris</w:t>
       </w:r>
     </w:p>
     <w:p>
@@ -4341,7 +4331,7 @@
         </w:rPr>
       </w:pPr>
       <w:bookmarkStart w:id="35" w:name="_Toc439994682"/>
-      <w:bookmarkStart w:id="36" w:name="_Toc418786303"/>
+      <w:bookmarkStart w:id="36" w:name="_Toc436854585"/>
       <w:r>
         <w:rPr>
           <w:rFonts w:ascii="Times New Roman" w:hAnsi="Times New Roman"/>
@@ -4360,7 +4350,7 @@
           <w:rFonts w:ascii="Times New Roman" w:hAnsi="Times New Roman"/>
         </w:rPr>
       </w:pPr>
-      <w:bookmarkStart w:id="37" w:name="_Toc418786304"/>
+      <w:bookmarkStart w:id="37" w:name="_Toc436854586"/>
       <w:r>
         <w:rPr>
           <w:rFonts w:ascii="Times New Roman" w:hAnsi="Times New Roman"/>
@@ -4482,7 +4472,7 @@
         </w:rPr>
       </w:pPr>
       <w:bookmarkStart w:id="38" w:name="_Toc439994684"/>
-      <w:bookmarkStart w:id="39" w:name="_Toc418786305"/>
+      <w:bookmarkStart w:id="39" w:name="_Toc436854587"/>
       <w:r>
         <w:rPr>
           <w:rFonts w:ascii="Times New Roman" w:hAnsi="Times New Roman"/>
@@ -4544,7 +4534,7 @@
         </w:rPr>
       </w:pPr>
       <w:bookmarkStart w:id="40" w:name="_Toc439994685"/>
-      <w:bookmarkStart w:id="41" w:name="_Toc418786306"/>
+      <w:bookmarkStart w:id="41" w:name="_Toc436854588"/>
       <w:r>
         <w:rPr>
           <w:rFonts w:ascii="Times New Roman" w:hAnsi="Times New Roman"/>
@@ -4712,19 +4702,11 @@
           <w:rFonts w:ascii="Times New Roman" w:hAnsi="Times New Roman"/>
         </w:rPr>
       </w:pPr>
-      <w:proofErr w:type="spellStart"/>
-      <w:r>
-        <w:rPr>
-          <w:rFonts w:ascii="Times New Roman" w:hAnsi="Times New Roman"/>
-        </w:rPr>
-        <w:t>Javax</w:t>
-      </w:r>
-      <w:proofErr w:type="spellEnd"/>
-      <w:r>
-        <w:rPr>
-          <w:rFonts w:ascii="Times New Roman" w:hAnsi="Times New Roman"/>
-        </w:rPr>
-        <w:t xml:space="preserve"> Mail v1.4.1</w:t>
+      <w:r>
+        <w:rPr>
+          <w:rFonts w:ascii="Times New Roman" w:hAnsi="Times New Roman"/>
+        </w:rPr>
+        <w:t>Javax Mail v1.4.1</w:t>
       </w:r>
     </w:p>
     <w:p>
@@ -4750,7 +4732,7 @@
         </w:rPr>
       </w:pPr>
       <w:bookmarkStart w:id="42" w:name="_Toc439994686"/>
-      <w:bookmarkStart w:id="43" w:name="_Toc418786307"/>
+      <w:bookmarkStart w:id="43" w:name="_Toc436854589"/>
       <w:r>
         <w:rPr>
           <w:rFonts w:ascii="Times New Roman" w:hAnsi="Times New Roman"/>
@@ -4789,7 +4771,7 @@
           <w:rFonts w:ascii="Times New Roman" w:hAnsi="Times New Roman"/>
         </w:rPr>
       </w:pPr>
-      <w:bookmarkStart w:id="44" w:name="_Toc418786308"/>
+      <w:bookmarkStart w:id="44" w:name="_Toc436854590"/>
       <w:r>
         <w:rPr>
           <w:rFonts w:ascii="Times New Roman" w:hAnsi="Times New Roman"/>
@@ -4808,6 +4790,7 @@
           <w:sz w:val="24"/>
         </w:rPr>
       </w:pPr>
+      <w:bookmarkStart w:id="45" w:name="_Toc436854591"/>
       <w:r>
         <w:rPr>
           <w:rFonts w:ascii="Times New Roman" w:hAnsi="Times New Roman"/>
@@ -4832,6 +4815,7 @@
         </w:rPr>
         <w:t>.</w:t>
       </w:r>
+      <w:bookmarkEnd w:id="45"/>
     </w:p>
     <w:p>
       <w:pPr>
@@ -4843,6 +4827,7 @@
           <w:sz w:val="24"/>
         </w:rPr>
       </w:pPr>
+      <w:bookmarkStart w:id="46" w:name="_Toc436854592"/>
       <w:r>
         <w:rPr>
           <w:rFonts w:ascii="Times New Roman" w:hAnsi="Times New Roman"/>
@@ -4851,6 +4836,7 @@
         </w:rPr>
         <w:t>The application shall provide a centralized list of emails upon application launch.</w:t>
       </w:r>
+      <w:bookmarkEnd w:id="46"/>
     </w:p>
     <w:p>
       <w:pPr>
@@ -4862,6 +4848,7 @@
           <w:sz w:val="24"/>
         </w:rPr>
       </w:pPr>
+      <w:bookmarkStart w:id="47" w:name="_Toc436854593"/>
       <w:r>
         <w:rPr>
           <w:rFonts w:ascii="Times New Roman" w:hAnsi="Times New Roman"/>
@@ -4870,6 +4857,7 @@
         </w:rPr>
         <w:t>The application shall provide user notifications in the form of reading the email via synthesized electronic voice.</w:t>
       </w:r>
+      <w:bookmarkEnd w:id="47"/>
     </w:p>
     <w:p>
       <w:pPr>
@@ -4881,7 +4869,7 @@
           <w:sz w:val="24"/>
         </w:rPr>
       </w:pPr>
-      <w:bookmarkStart w:id="45" w:name="_Toc418786310"/>
+      <w:bookmarkStart w:id="48" w:name="_Toc436854594"/>
       <w:r>
         <w:rPr>
           <w:rFonts w:ascii="Times New Roman" w:hAnsi="Times New Roman"/>
@@ -4890,7 +4878,6 @@
         </w:rPr>
         <w:t xml:space="preserve">The application shall </w:t>
       </w:r>
-      <w:bookmarkEnd w:id="45"/>
       <w:r>
         <w:rPr>
           <w:rFonts w:ascii="Times New Roman" w:hAnsi="Times New Roman"/>
@@ -4931,6 +4918,7 @@
         </w:rPr>
         <w:t xml:space="preserve"> being read.</w:t>
       </w:r>
+      <w:bookmarkEnd w:id="48"/>
     </w:p>
     <w:p>
       <w:pPr>
@@ -4998,6 +4986,7 @@
           <w:szCs w:val="24"/>
         </w:rPr>
       </w:pPr>
+      <w:bookmarkStart w:id="49" w:name="_Toc436854595"/>
       <w:r>
         <w:rPr>
           <w:rFonts w:ascii="Times New Roman" w:hAnsi="Times New Roman"/>
@@ -5007,6 +4996,7 @@
         </w:rPr>
         <w:t>The application shall provide an input option for the user to pause and resume reading of email via synthesized electronic voice.</w:t>
       </w:r>
+      <w:bookmarkEnd w:id="49"/>
     </w:p>
     <w:p>
       <w:pPr>
@@ -5019,6 +5009,7 @@
           <w:szCs w:val="24"/>
         </w:rPr>
       </w:pPr>
+      <w:bookmarkStart w:id="50" w:name="_Toc436854596"/>
       <w:r>
         <w:rPr>
           <w:rFonts w:ascii="Times New Roman" w:hAnsi="Times New Roman"/>
@@ -5046,6 +5037,7 @@
         </w:rPr>
         <w:t>synchronization of email messages.</w:t>
       </w:r>
+      <w:bookmarkEnd w:id="50"/>
     </w:p>
     <w:p>
       <w:pPr>
@@ -5058,6 +5050,7 @@
           <w:szCs w:val="24"/>
         </w:rPr>
       </w:pPr>
+      <w:bookmarkStart w:id="51" w:name="_Toc436854597"/>
       <w:r>
         <w:rPr>
           <w:rFonts w:ascii="Times New Roman" w:hAnsi="Times New Roman"/>
@@ -5067,6 +5060,7 @@
         </w:rPr>
         <w:t>The application shall provide a settings screen accessible from the main screen.</w:t>
       </w:r>
+      <w:bookmarkEnd w:id="51"/>
     </w:p>
     <w:p>
       <w:pPr>
@@ -5135,6 +5129,7 @@
           <w:szCs w:val="24"/>
         </w:rPr>
       </w:pPr>
+      <w:bookmarkStart w:id="52" w:name="_Toc436854598"/>
       <w:r>
         <w:rPr>
           <w:rFonts w:ascii="Times New Roman" w:hAnsi="Times New Roman"/>
@@ -5162,6 +5157,7 @@
         </w:rPr>
         <w:t>.</w:t>
       </w:r>
+      <w:bookmarkEnd w:id="52"/>
     </w:p>
     <w:p>
       <w:pPr>
@@ -5174,6 +5170,7 @@
           <w:szCs w:val="24"/>
         </w:rPr>
       </w:pPr>
+      <w:bookmarkStart w:id="53" w:name="_Toc436854599"/>
       <w:r>
         <w:rPr>
           <w:rFonts w:ascii="Times New Roman" w:hAnsi="Times New Roman"/>
@@ -5201,6 +5198,7 @@
         </w:rPr>
         <w:t xml:space="preserve"> a range of emails.</w:t>
       </w:r>
+      <w:bookmarkEnd w:id="53"/>
     </w:p>
     <w:p>
       <w:pPr>
@@ -5210,21 +5208,21 @@
           <w:rFonts w:ascii="Times New Roman" w:hAnsi="Times New Roman"/>
         </w:rPr>
       </w:pPr>
-      <w:bookmarkStart w:id="46" w:name="_Toc418786311"/>
-      <w:bookmarkStart w:id="47" w:name="_Toc439994690"/>
+      <w:bookmarkStart w:id="54" w:name="_Toc439994690"/>
+      <w:bookmarkStart w:id="55" w:name="_Toc436854600"/>
       <w:r>
         <w:rPr>
           <w:rFonts w:ascii="Times New Roman" w:hAnsi="Times New Roman"/>
         </w:rPr>
         <w:t>Other Nonfunctional Requirements</w:t>
       </w:r>
-      <w:bookmarkEnd w:id="46"/>
       <w:r>
         <w:rPr>
           <w:rFonts w:ascii="Times New Roman" w:hAnsi="Times New Roman"/>
         </w:rPr>
         <w:t>:</w:t>
       </w:r>
+      <w:bookmarkEnd w:id="55"/>
     </w:p>
     <w:p>
       <w:pPr>
@@ -5236,7 +5234,7 @@
           <w:szCs w:val="24"/>
         </w:rPr>
       </w:pPr>
-      <w:bookmarkStart w:id="48" w:name="_Toc418786312"/>
+      <w:bookmarkStart w:id="56" w:name="_Toc436854601"/>
       <w:r>
         <w:rPr>
           <w:rFonts w:ascii="Times New Roman" w:hAnsi="Times New Roman"/>
@@ -5245,8 +5243,8 @@
         </w:rPr>
         <w:t>Performance Requirements</w:t>
       </w:r>
-      <w:bookmarkEnd w:id="47"/>
-      <w:bookmarkEnd w:id="48"/>
+      <w:bookmarkEnd w:id="54"/>
+      <w:bookmarkEnd w:id="56"/>
     </w:p>
     <w:p>
       <w:pPr>
@@ -5353,15 +5351,7 @@
           <w:b w:val="0"/>
           <w:szCs w:val="24"/>
         </w:rPr>
-        <w:t xml:space="preserve">shall </w:t>
-      </w:r>
-      <w:r>
-        <w:rPr>
-          <w:rFonts w:ascii="Times New Roman" w:hAnsi="Times New Roman"/>
-          <w:b w:val="0"/>
-          <w:szCs w:val="24"/>
-        </w:rPr>
-        <w:t>not exceed more than 250 Gmail API requests per second.</w:t>
+        <w:t>shall not exceed more than 250 Gmail API requests per second.</w:t>
       </w:r>
     </w:p>
     <w:p/>
@@ -5375,8 +5365,8 @@
           <w:szCs w:val="24"/>
         </w:rPr>
       </w:pPr>
-      <w:bookmarkStart w:id="49" w:name="_Toc439994691"/>
-      <w:bookmarkStart w:id="50" w:name="_Toc418786313"/>
+      <w:bookmarkStart w:id="57" w:name="_Toc439994691"/>
+      <w:bookmarkStart w:id="58" w:name="_Toc436854602"/>
       <w:r>
         <w:rPr>
           <w:rFonts w:ascii="Times New Roman" w:hAnsi="Times New Roman"/>
@@ -5385,8 +5375,8 @@
         </w:rPr>
         <w:t>Safety Requirements</w:t>
       </w:r>
-      <w:bookmarkEnd w:id="49"/>
-      <w:bookmarkEnd w:id="50"/>
+      <w:bookmarkEnd w:id="57"/>
+      <w:bookmarkEnd w:id="58"/>
     </w:p>
     <w:p>
       <w:pPr>
@@ -5491,8 +5481,8 @@
           <w:szCs w:val="24"/>
         </w:rPr>
       </w:pPr>
-      <w:bookmarkStart w:id="51" w:name="_Toc439994692"/>
-      <w:bookmarkStart w:id="52" w:name="_Toc418786314"/>
+      <w:bookmarkStart w:id="59" w:name="_Toc439994692"/>
+      <w:bookmarkStart w:id="60" w:name="_Toc436854603"/>
       <w:r>
         <w:rPr>
           <w:rFonts w:ascii="Times New Roman" w:hAnsi="Times New Roman"/>
@@ -5502,8 +5492,8 @@
         <w:lastRenderedPageBreak/>
         <w:t>Security Requirements</w:t>
       </w:r>
-      <w:bookmarkEnd w:id="51"/>
-      <w:bookmarkEnd w:id="52"/>
+      <w:bookmarkEnd w:id="59"/>
+      <w:bookmarkEnd w:id="60"/>
     </w:p>
     <w:p>
       <w:pPr>
@@ -5623,8 +5613,8 @@
           <w:szCs w:val="24"/>
         </w:rPr>
       </w:pPr>
-      <w:bookmarkStart w:id="53" w:name="_Toc439994693"/>
-      <w:bookmarkStart w:id="54" w:name="_Toc418786315"/>
+      <w:bookmarkStart w:id="61" w:name="_Toc439994693"/>
+      <w:bookmarkStart w:id="62" w:name="_Toc436854604"/>
       <w:r>
         <w:rPr>
           <w:rFonts w:ascii="Times New Roman" w:hAnsi="Times New Roman"/>
@@ -5633,8 +5623,8 @@
         </w:rPr>
         <w:t>Software Quality Attributes</w:t>
       </w:r>
-      <w:bookmarkEnd w:id="53"/>
-      <w:bookmarkEnd w:id="54"/>
+      <w:bookmarkEnd w:id="61"/>
+      <w:bookmarkEnd w:id="62"/>
     </w:p>
     <w:p>
       <w:pPr>
@@ -5728,16 +5718,16 @@
           <w:rFonts w:ascii="Times New Roman" w:hAnsi="Times New Roman"/>
         </w:rPr>
       </w:pPr>
-      <w:bookmarkStart w:id="55" w:name="_Toc439994695"/>
-      <w:bookmarkStart w:id="56" w:name="_Toc418786316"/>
+      <w:bookmarkStart w:id="63" w:name="_Toc439994695"/>
+      <w:bookmarkStart w:id="64" w:name="_Toc436854605"/>
       <w:r>
         <w:rPr>
           <w:rFonts w:ascii="Times New Roman" w:hAnsi="Times New Roman"/>
         </w:rPr>
         <w:t>Other Requirements</w:t>
       </w:r>
-      <w:bookmarkEnd w:id="55"/>
-      <w:bookmarkEnd w:id="56"/>
+      <w:bookmarkEnd w:id="63"/>
+      <w:bookmarkEnd w:id="64"/>
     </w:p>
     <w:p>
       <w:pPr>
@@ -5787,8 +5777,8 @@
           <w:rFonts w:ascii="Times New Roman" w:hAnsi="Times New Roman"/>
         </w:rPr>
       </w:pPr>
-      <w:bookmarkStart w:id="57" w:name="_Toc439994696"/>
-      <w:bookmarkStart w:id="58" w:name="_Toc418786317"/>
+      <w:bookmarkStart w:id="65" w:name="_Toc439994696"/>
+      <w:bookmarkStart w:id="66" w:name="_Toc436854606"/>
       <w:r>
         <w:rPr>
           <w:rFonts w:ascii="Times New Roman" w:hAnsi="Times New Roman"/>
@@ -5796,8 +5786,8 @@
         <w:lastRenderedPageBreak/>
         <w:t>Appendix A: Glossary</w:t>
       </w:r>
-      <w:bookmarkEnd w:id="57"/>
-      <w:bookmarkEnd w:id="58"/>
+      <w:bookmarkEnd w:id="65"/>
+      <w:bookmarkEnd w:id="66"/>
     </w:p>
     <w:p>
       <w:pPr>
@@ -5812,7 +5802,7 @@
           <w:sz w:val="24"/>
         </w:rPr>
       </w:pPr>
-      <w:bookmarkStart w:id="59" w:name="_Toc418786318"/>
+      <w:bookmarkStart w:id="67" w:name="_Toc436854607"/>
       <w:r>
         <w:rPr>
           <w:rFonts w:ascii="Times New Roman" w:hAnsi="Times New Roman"/>
@@ -5828,7 +5818,7 @@
         </w:rPr>
         <w:t>Software Requirements Specification. This documents that specifies the requirements for a project.</w:t>
       </w:r>
-      <w:bookmarkEnd w:id="59"/>
+      <w:bookmarkEnd w:id="67"/>
     </w:p>
     <w:p>
       <w:pPr>
@@ -5843,7 +5833,7 @@
           <w:sz w:val="24"/>
         </w:rPr>
       </w:pPr>
-      <w:bookmarkStart w:id="60" w:name="_Toc418786319"/>
+      <w:bookmarkStart w:id="68" w:name="_Toc436854608"/>
       <w:r>
         <w:rPr>
           <w:rFonts w:ascii="Times New Roman" w:hAnsi="Times New Roman"/>
@@ -5874,9 +5864,8 @@
         </w:rPr>
         <w:t>. The project that this SRS is for.</w:t>
       </w:r>
-      <w:bookmarkStart w:id="61" w:name="_Toc439994697"/>
-      <w:bookmarkStart w:id="62" w:name="_Toc418786322"/>
-      <w:bookmarkEnd w:id="60"/>
+      <w:bookmarkStart w:id="69" w:name="_Toc439994697"/>
+      <w:bookmarkEnd w:id="68"/>
     </w:p>
     <w:p>
       <w:pPr>
@@ -5891,6 +5880,7 @@
           <w:sz w:val="24"/>
         </w:rPr>
       </w:pPr>
+      <w:bookmarkStart w:id="70" w:name="_Toc436854609"/>
       <w:r>
         <w:rPr>
           <w:rFonts w:ascii="Times New Roman" w:hAnsi="Times New Roman"/>
@@ -5906,6 +5896,7 @@
         </w:rPr>
         <w:t>Graphical User Interface. An interface that allows users to interact with electronic devices through icons and visual indicators.</w:t>
       </w:r>
+      <w:bookmarkEnd w:id="70"/>
     </w:p>
     <w:p>
       <w:pPr>
@@ -5920,6 +5911,7 @@
           <w:sz w:val="24"/>
         </w:rPr>
       </w:pPr>
+      <w:bookmarkStart w:id="71" w:name="_Toc436854610"/>
       <w:r>
         <w:rPr>
           <w:rFonts w:ascii="Times New Roman" w:hAnsi="Times New Roman"/>
@@ -5935,6 +5927,7 @@
         </w:rPr>
         <w:t>Application Programming Interface. A set of routines, protocols, and tools that govern a software specification.</w:t>
       </w:r>
+      <w:bookmarkEnd w:id="71"/>
     </w:p>
     <w:p>
       <w:pPr>
@@ -5949,6 +5942,7 @@
           <w:sz w:val="24"/>
         </w:rPr>
       </w:pPr>
+      <w:bookmarkStart w:id="72" w:name="_Toc436854611"/>
       <w:r>
         <w:rPr>
           <w:rFonts w:ascii="Times New Roman" w:hAnsi="Times New Roman"/>
@@ -5988,6 +5982,7 @@
         </w:rPr>
         <w:t xml:space="preserve"> to know the structure of the API but the server provides the information the client needs to interface with the service.</w:t>
       </w:r>
+      <w:bookmarkEnd w:id="72"/>
     </w:p>
     <w:p>
       <w:pPr>
@@ -6002,6 +5997,7 @@
           <w:sz w:val="24"/>
         </w:rPr>
       </w:pPr>
+      <w:bookmarkStart w:id="73" w:name="_Toc436854612"/>
       <w:r>
         <w:rPr>
           <w:rFonts w:ascii="Times New Roman" w:hAnsi="Times New Roman"/>
@@ -6017,8 +6013,7 @@
         </w:rPr>
         <w:t>Operating System. The software that the product runs on.</w:t>
       </w:r>
-      <w:bookmarkStart w:id="63" w:name="_GoBack"/>
-      <w:bookmarkEnd w:id="63"/>
+      <w:bookmarkEnd w:id="73"/>
     </w:p>
     <w:p>
       <w:pPr>
@@ -6028,43 +6023,53 @@
           <w:rFonts w:ascii="Times New Roman" w:hAnsi="Times New Roman"/>
         </w:rPr>
       </w:pPr>
-      <w:r>
-        <w:rPr>
-          <w:rFonts w:ascii="Times New Roman" w:hAnsi="Times New Roman"/>
-        </w:rPr>
-        <w:t>Appendix B: Analysis Models</w:t>
-      </w:r>
-      <w:bookmarkEnd w:id="61"/>
-      <w:bookmarkEnd w:id="62"/>
+      <w:bookmarkStart w:id="74" w:name="_Toc439994698"/>
+      <w:bookmarkStart w:id="75" w:name="_Toc436854613"/>
+      <w:bookmarkEnd w:id="69"/>
+      <w:r>
+        <w:rPr>
+          <w:rFonts w:ascii="Times New Roman" w:hAnsi="Times New Roman"/>
+        </w:rPr>
+        <w:t xml:space="preserve">Appendix </w:t>
+      </w:r>
+      <w:r>
+        <w:rPr>
+          <w:rFonts w:ascii="Times New Roman" w:hAnsi="Times New Roman"/>
+        </w:rPr>
+        <w:t>B</w:t>
+      </w:r>
+      <w:r>
+        <w:rPr>
+          <w:rFonts w:ascii="Times New Roman" w:hAnsi="Times New Roman"/>
+        </w:rPr>
+        <w:t>: To Be Determined List</w:t>
+      </w:r>
+      <w:bookmarkEnd w:id="74"/>
+      <w:bookmarkEnd w:id="75"/>
     </w:p>
     <w:p>
       <w:pPr>
         <w:pStyle w:val="TOCEntry"/>
-        <w:spacing w:line="360" w:lineRule="auto"/>
-        <w:rPr>
-          <w:rFonts w:ascii="Times New Roman" w:hAnsi="Times New Roman"/>
-        </w:rPr>
-      </w:pPr>
-      <w:bookmarkStart w:id="64" w:name="_Toc439994698"/>
-      <w:bookmarkStart w:id="65" w:name="_Toc418786324"/>
-      <w:r>
-        <w:rPr>
-          <w:rFonts w:ascii="Times New Roman" w:hAnsi="Times New Roman"/>
-        </w:rPr>
-        <w:t>Appendix C: To Be Determined List</w:t>
-      </w:r>
-      <w:bookmarkEnd w:id="64"/>
-      <w:bookmarkEnd w:id="65"/>
-    </w:p>
-    <w:p>
-      <w:pPr>
-        <w:pStyle w:val="TOCEntry"/>
+        <w:numPr>
+          <w:ilvl w:val="0"/>
+          <w:numId w:val="16"/>
+        </w:numPr>
         <w:rPr>
           <w:rFonts w:ascii="Times New Roman" w:hAnsi="Times New Roman"/>
           <w:b w:val="0"/>
           <w:sz w:val="24"/>
         </w:rPr>
       </w:pPr>
+      <w:r>
+        <w:rPr>
+          <w:rFonts w:ascii="Times New Roman" w:hAnsi="Times New Roman"/>
+          <w:b w:val="0"/>
+          <w:sz w:val="24"/>
+        </w:rPr>
+        <w:t>NONE</w:t>
+      </w:r>
+      <w:bookmarkStart w:id="76" w:name="_GoBack"/>
+      <w:bookmarkEnd w:id="76"/>
     </w:p>
     <w:sectPr>
       <w:headerReference w:type="default" r:id="rId11"/>
@@ -6079,7 +6084,7 @@
 </file>
 
 <file path=word/endnotes.xml><?xml version="1.0" encoding="utf-8"?>
-<w:endnotes xmlns:wpc="http://schemas.microsoft.com/office/word/2010/wordprocessingCanvas" xmlns:mc="http://schemas.openxmlformats.org/markup-compatibility/2006" xmlns:o="urn:schemas-microsoft-com:office:office" xmlns:r="http://schemas.openxmlformats.org/officeDocument/2006/relationships" xmlns:m="http://schemas.openxmlformats.org/officeDocument/2006/math" xmlns:v="urn:schemas-microsoft-com:vml" xmlns:wp14="http://schemas.microsoft.com/office/word/2010/wordprocessingDrawing" xmlns:wp="http://schemas.openxmlformats.org/drawingml/2006/wordprocessingDrawing" xmlns:w10="urn:schemas-microsoft-com:office:word" xmlns:w="http://schemas.openxmlformats.org/wordprocessingml/2006/main" xmlns:w14="http://schemas.microsoft.com/office/word/2010/wordml" xmlns:w15="http://schemas.microsoft.com/office/word/2012/wordml" xmlns:wpg="http://schemas.microsoft.com/office/word/2010/wordprocessingGroup" xmlns:wpi="http://schemas.microsoft.com/office/word/2010/wordprocessingInk" xmlns:wne="http://schemas.microsoft.com/office/word/2006/wordml" xmlns:wps="http://schemas.microsoft.com/office/word/2010/wordprocessingShape" mc:Ignorable="w14 w15 wp14">
+<w:endnotes xmlns:wpc="http://schemas.microsoft.com/office/word/2010/wordprocessingCanvas" xmlns:cx="http://schemas.microsoft.com/office/drawing/2014/chartex" xmlns:cx1="http://schemas.microsoft.com/office/drawing/2015/9/8/chartex" xmlns:mc="http://schemas.openxmlformats.org/markup-compatibility/2006" xmlns:o="urn:schemas-microsoft-com:office:office" xmlns:r="http://schemas.openxmlformats.org/officeDocument/2006/relationships" xmlns:m="http://schemas.openxmlformats.org/officeDocument/2006/math" xmlns:v="urn:schemas-microsoft-com:vml" xmlns:wp14="http://schemas.microsoft.com/office/word/2010/wordprocessingDrawing" xmlns:wp="http://schemas.openxmlformats.org/drawingml/2006/wordprocessingDrawing" xmlns:w10="urn:schemas-microsoft-com:office:word" xmlns:w="http://schemas.openxmlformats.org/wordprocessingml/2006/main" xmlns:w14="http://schemas.microsoft.com/office/word/2010/wordml" xmlns:w15="http://schemas.microsoft.com/office/word/2012/wordml" xmlns:w16se="http://schemas.microsoft.com/office/word/2015/wordml/symex" xmlns:wpg="http://schemas.microsoft.com/office/word/2010/wordprocessingGroup" xmlns:wpi="http://schemas.microsoft.com/office/word/2010/wordprocessingInk" xmlns:wne="http://schemas.microsoft.com/office/word/2006/wordml" xmlns:wps="http://schemas.microsoft.com/office/word/2010/wordprocessingShape" mc:Ignorable="w14 w15 w16se wp14">
   <w:endnote w:type="separator" w:id="-1">
     <w:p>
       <w:r>
@@ -6098,7 +6103,7 @@
 </file>
 
 <file path=word/footer1.xml><?xml version="1.0" encoding="utf-8"?>
-<w:ftr xmlns:wpc="http://schemas.microsoft.com/office/word/2010/wordprocessingCanvas" xmlns:mc="http://schemas.openxmlformats.org/markup-compatibility/2006" xmlns:o="urn:schemas-microsoft-com:office:office" xmlns:r="http://schemas.openxmlformats.org/officeDocument/2006/relationships" xmlns:m="http://schemas.openxmlformats.org/officeDocument/2006/math" xmlns:v="urn:schemas-microsoft-com:vml" xmlns:wp14="http://schemas.microsoft.com/office/word/2010/wordprocessingDrawing" xmlns:wp="http://schemas.openxmlformats.org/drawingml/2006/wordprocessingDrawing" xmlns:w10="urn:schemas-microsoft-com:office:word" xmlns:w="http://schemas.openxmlformats.org/wordprocessingml/2006/main" xmlns:w14="http://schemas.microsoft.com/office/word/2010/wordml" xmlns:w15="http://schemas.microsoft.com/office/word/2012/wordml" xmlns:wpg="http://schemas.microsoft.com/office/word/2010/wordprocessingGroup" xmlns:wpi="http://schemas.microsoft.com/office/word/2010/wordprocessingInk" xmlns:wne="http://schemas.microsoft.com/office/word/2006/wordml" xmlns:wps="http://schemas.microsoft.com/office/word/2010/wordprocessingShape" mc:Ignorable="w14 w15 wp14">
+<w:ftr xmlns:wpc="http://schemas.microsoft.com/office/word/2010/wordprocessingCanvas" xmlns:cx="http://schemas.microsoft.com/office/drawing/2014/chartex" xmlns:cx1="http://schemas.microsoft.com/office/drawing/2015/9/8/chartex" xmlns:mc="http://schemas.openxmlformats.org/markup-compatibility/2006" xmlns:o="urn:schemas-microsoft-com:office:office" xmlns:r="http://schemas.openxmlformats.org/officeDocument/2006/relationships" xmlns:m="http://schemas.openxmlformats.org/officeDocument/2006/math" xmlns:v="urn:schemas-microsoft-com:vml" xmlns:wp14="http://schemas.microsoft.com/office/word/2010/wordprocessingDrawing" xmlns:wp="http://schemas.openxmlformats.org/drawingml/2006/wordprocessingDrawing" xmlns:w10="urn:schemas-microsoft-com:office:word" xmlns:w="http://schemas.openxmlformats.org/wordprocessingml/2006/main" xmlns:w14="http://schemas.microsoft.com/office/word/2010/wordml" xmlns:w15="http://schemas.microsoft.com/office/word/2012/wordml" xmlns:w16se="http://schemas.microsoft.com/office/word/2015/wordml/symex" xmlns:wpg="http://schemas.microsoft.com/office/word/2010/wordprocessingGroup" xmlns:wpi="http://schemas.microsoft.com/office/word/2010/wordprocessingInk" xmlns:wne="http://schemas.microsoft.com/office/word/2006/wordml" xmlns:wps="http://schemas.microsoft.com/office/word/2010/wordprocessingShape" mc:Ignorable="w14 w15 w16se wp14">
   <w:p>
     <w:pPr>
       <w:pStyle w:val="Footer"/>
@@ -6108,7 +6113,7 @@
 </file>
 
 <file path=word/footnotes.xml><?xml version="1.0" encoding="utf-8"?>
-<w:footnotes xmlns:wpc="http://schemas.microsoft.com/office/word/2010/wordprocessingCanvas" xmlns:mc="http://schemas.openxmlformats.org/markup-compatibility/2006" xmlns:o="urn:schemas-microsoft-com:office:office" xmlns:r="http://schemas.openxmlformats.org/officeDocument/2006/relationships" xmlns:m="http://schemas.openxmlformats.org/officeDocument/2006/math" xmlns:v="urn:schemas-microsoft-com:vml" xmlns:wp14="http://schemas.microsoft.com/office/word/2010/wordprocessingDrawing" xmlns:wp="http://schemas.openxmlformats.org/drawingml/2006/wordprocessingDrawing" xmlns:w10="urn:schemas-microsoft-com:office:word" xmlns:w="http://schemas.openxmlformats.org/wordprocessingml/2006/main" xmlns:w14="http://schemas.microsoft.com/office/word/2010/wordml" xmlns:w15="http://schemas.microsoft.com/office/word/2012/wordml" xmlns:wpg="http://schemas.microsoft.com/office/word/2010/wordprocessingGroup" xmlns:wpi="http://schemas.microsoft.com/office/word/2010/wordprocessingInk" xmlns:wne="http://schemas.microsoft.com/office/word/2006/wordml" xmlns:wps="http://schemas.microsoft.com/office/word/2010/wordprocessingShape" mc:Ignorable="w14 w15 wp14">
+<w:footnotes xmlns:wpc="http://schemas.microsoft.com/office/word/2010/wordprocessingCanvas" xmlns:cx="http://schemas.microsoft.com/office/drawing/2014/chartex" xmlns:cx1="http://schemas.microsoft.com/office/drawing/2015/9/8/chartex" xmlns:mc="http://schemas.openxmlformats.org/markup-compatibility/2006" xmlns:o="urn:schemas-microsoft-com:office:office" xmlns:r="http://schemas.openxmlformats.org/officeDocument/2006/relationships" xmlns:m="http://schemas.openxmlformats.org/officeDocument/2006/math" xmlns:v="urn:schemas-microsoft-com:vml" xmlns:wp14="http://schemas.microsoft.com/office/word/2010/wordprocessingDrawing" xmlns:wp="http://schemas.openxmlformats.org/drawingml/2006/wordprocessingDrawing" xmlns:w10="urn:schemas-microsoft-com:office:word" xmlns:w="http://schemas.openxmlformats.org/wordprocessingml/2006/main" xmlns:w14="http://schemas.microsoft.com/office/word/2010/wordml" xmlns:w15="http://schemas.microsoft.com/office/word/2012/wordml" xmlns:w16se="http://schemas.microsoft.com/office/word/2015/wordml/symex" xmlns:wpg="http://schemas.microsoft.com/office/word/2010/wordprocessingGroup" xmlns:wpi="http://schemas.microsoft.com/office/word/2010/wordprocessingInk" xmlns:wne="http://schemas.microsoft.com/office/word/2006/wordml" xmlns:wps="http://schemas.microsoft.com/office/word/2010/wordprocessingShape" mc:Ignorable="w14 w15 w16se wp14">
   <w:footnote w:type="separator" w:id="-1">
     <w:p>
       <w:r>
@@ -6127,7 +6132,7 @@
 </file>
 
 <file path=word/header1.xml><?xml version="1.0" encoding="utf-8"?>
-<w:hdr xmlns:wpc="http://schemas.microsoft.com/office/word/2010/wordprocessingCanvas" xmlns:mc="http://schemas.openxmlformats.org/markup-compatibility/2006" xmlns:o="urn:schemas-microsoft-com:office:office" xmlns:r="http://schemas.openxmlformats.org/officeDocument/2006/relationships" xmlns:m="http://schemas.openxmlformats.org/officeDocument/2006/math" xmlns:v="urn:schemas-microsoft-com:vml" xmlns:wp14="http://schemas.microsoft.com/office/word/2010/wordprocessingDrawing" xmlns:wp="http://schemas.openxmlformats.org/drawingml/2006/wordprocessingDrawing" xmlns:w10="urn:schemas-microsoft-com:office:word" xmlns:w="http://schemas.openxmlformats.org/wordprocessingml/2006/main" xmlns:w14="http://schemas.microsoft.com/office/word/2010/wordml" xmlns:w15="http://schemas.microsoft.com/office/word/2012/wordml" xmlns:wpg="http://schemas.microsoft.com/office/word/2010/wordprocessingGroup" xmlns:wpi="http://schemas.microsoft.com/office/word/2010/wordprocessingInk" xmlns:wne="http://schemas.microsoft.com/office/word/2006/wordml" xmlns:wps="http://schemas.microsoft.com/office/word/2010/wordprocessingShape" mc:Ignorable="w14 w15 wp14">
+<w:hdr xmlns:wpc="http://schemas.microsoft.com/office/word/2010/wordprocessingCanvas" xmlns:cx="http://schemas.microsoft.com/office/drawing/2014/chartex" xmlns:cx1="http://schemas.microsoft.com/office/drawing/2015/9/8/chartex" xmlns:mc="http://schemas.openxmlformats.org/markup-compatibility/2006" xmlns:o="urn:schemas-microsoft-com:office:office" xmlns:r="http://schemas.openxmlformats.org/officeDocument/2006/relationships" xmlns:m="http://schemas.openxmlformats.org/officeDocument/2006/math" xmlns:v="urn:schemas-microsoft-com:vml" xmlns:wp14="http://schemas.microsoft.com/office/word/2010/wordprocessingDrawing" xmlns:wp="http://schemas.openxmlformats.org/drawingml/2006/wordprocessingDrawing" xmlns:w10="urn:schemas-microsoft-com:office:word" xmlns:w="http://schemas.openxmlformats.org/wordprocessingml/2006/main" xmlns:w14="http://schemas.microsoft.com/office/word/2010/wordml" xmlns:w15="http://schemas.microsoft.com/office/word/2012/wordml" xmlns:w16se="http://schemas.microsoft.com/office/word/2015/wordml/symex" xmlns:wpg="http://schemas.microsoft.com/office/word/2010/wordprocessingGroup" xmlns:wpi="http://schemas.microsoft.com/office/word/2010/wordprocessingInk" xmlns:wne="http://schemas.microsoft.com/office/word/2006/wordml" xmlns:wps="http://schemas.microsoft.com/office/word/2010/wordprocessingShape" mc:Ignorable="w14 w15 w16se wp14">
   <w:p>
     <w:pPr>
       <w:pStyle w:val="Header"/>
@@ -6145,7 +6150,10 @@
       <w:t xml:space="preserve">Requirements Specification </w:t>
     </w:r>
     <w:r>
-      <w:t>for Email Reader Application</w:t>
+      <w:t xml:space="preserve">for </w:t>
+    </w:r>
+    <w:r>
+      <w:t>Iris</w:t>
     </w:r>
     <w:r>
       <w:tab/>
@@ -6177,7 +6185,7 @@
 </file>
 
 <file path=word/header2.xml><?xml version="1.0" encoding="utf-8"?>
-<w:hdr xmlns:wpc="http://schemas.microsoft.com/office/word/2010/wordprocessingCanvas" xmlns:mc="http://schemas.openxmlformats.org/markup-compatibility/2006" xmlns:o="urn:schemas-microsoft-com:office:office" xmlns:r="http://schemas.openxmlformats.org/officeDocument/2006/relationships" xmlns:m="http://schemas.openxmlformats.org/officeDocument/2006/math" xmlns:v="urn:schemas-microsoft-com:vml" xmlns:wp14="http://schemas.microsoft.com/office/word/2010/wordprocessingDrawing" xmlns:wp="http://schemas.openxmlformats.org/drawingml/2006/wordprocessingDrawing" xmlns:w10="urn:schemas-microsoft-com:office:word" xmlns:w="http://schemas.openxmlformats.org/wordprocessingml/2006/main" xmlns:w14="http://schemas.microsoft.com/office/word/2010/wordml" xmlns:w15="http://schemas.microsoft.com/office/word/2012/wordml" xmlns:wpg="http://schemas.microsoft.com/office/word/2010/wordprocessingGroup" xmlns:wpi="http://schemas.microsoft.com/office/word/2010/wordprocessingInk" xmlns:wne="http://schemas.microsoft.com/office/word/2006/wordml" xmlns:wps="http://schemas.microsoft.com/office/word/2010/wordprocessingShape" mc:Ignorable="w14 w15 wp14">
+<w:hdr xmlns:wpc="http://schemas.microsoft.com/office/word/2010/wordprocessingCanvas" xmlns:cx="http://schemas.microsoft.com/office/drawing/2014/chartex" xmlns:cx1="http://schemas.microsoft.com/office/drawing/2015/9/8/chartex" xmlns:mc="http://schemas.openxmlformats.org/markup-compatibility/2006" xmlns:o="urn:schemas-microsoft-com:office:office" xmlns:r="http://schemas.openxmlformats.org/officeDocument/2006/relationships" xmlns:m="http://schemas.openxmlformats.org/officeDocument/2006/math" xmlns:v="urn:schemas-microsoft-com:vml" xmlns:wp14="http://schemas.microsoft.com/office/word/2010/wordprocessingDrawing" xmlns:wp="http://schemas.openxmlformats.org/drawingml/2006/wordprocessingDrawing" xmlns:w10="urn:schemas-microsoft-com:office:word" xmlns:w="http://schemas.openxmlformats.org/wordprocessingml/2006/main" xmlns:w14="http://schemas.microsoft.com/office/word/2010/wordml" xmlns:w15="http://schemas.microsoft.com/office/word/2012/wordml" xmlns:w16se="http://schemas.microsoft.com/office/word/2015/wordml/symex" xmlns:wpg="http://schemas.microsoft.com/office/word/2010/wordprocessingGroup" xmlns:wpi="http://schemas.microsoft.com/office/word/2010/wordprocessingInk" xmlns:wne="http://schemas.microsoft.com/office/word/2006/wordml" xmlns:wps="http://schemas.microsoft.com/office/word/2010/wordprocessingShape" mc:Ignorable="w14 w15 w16se wp14">
   <w:p>
     <w:pPr>
       <w:pStyle w:val="Header"/>
@@ -6199,7 +6207,10 @@
       <w:t xml:space="preserve">Requirements Specification for </w:t>
     </w:r>
     <w:r>
-      <w:t>Email Reader Application</w:t>
+      <w:t>Iris</w:t>
+    </w:r>
+    <w:r>
+      <w:tab/>
     </w:r>
     <w:r>
       <w:tab/>
@@ -6231,8 +6242,8 @@
 </file>
 
 <file path=word/numbering.xml><?xml version="1.0" encoding="utf-8"?>
-<w:numbering xmlns:wpc="http://schemas.microsoft.com/office/word/2010/wordprocessingCanvas" xmlns:mc="http://schemas.openxmlformats.org/markup-compatibility/2006" xmlns:o="urn:schemas-microsoft-com:office:office" xmlns:r="http://schemas.openxmlformats.org/officeDocument/2006/relationships" xmlns:m="http://schemas.openxmlformats.org/officeDocument/2006/math" xmlns:v="urn:schemas-microsoft-com:vml" xmlns:wp14="http://schemas.microsoft.com/office/word/2010/wordprocessingDrawing" xmlns:wp="http://schemas.openxmlformats.org/drawingml/2006/wordprocessingDrawing" xmlns:w10="urn:schemas-microsoft-com:office:word" xmlns:w="http://schemas.openxmlformats.org/wordprocessingml/2006/main" xmlns:w14="http://schemas.microsoft.com/office/word/2010/wordml" xmlns:w15="http://schemas.microsoft.com/office/word/2012/wordml" xmlns:wpg="http://schemas.microsoft.com/office/word/2010/wordprocessingGroup" xmlns:wpi="http://schemas.microsoft.com/office/word/2010/wordprocessingInk" xmlns:wne="http://schemas.microsoft.com/office/word/2006/wordml" xmlns:wps="http://schemas.microsoft.com/office/word/2010/wordprocessingShape" mc:Ignorable="w14 w15 wp14">
-  <w:abstractNum w:abstractNumId="0">
+<w:numbering xmlns:wpc="http://schemas.microsoft.com/office/word/2010/wordprocessingCanvas" xmlns:cx="http://schemas.microsoft.com/office/drawing/2014/chartex" xmlns:cx1="http://schemas.microsoft.com/office/drawing/2015/9/8/chartex" xmlns:mc="http://schemas.openxmlformats.org/markup-compatibility/2006" xmlns:o="urn:schemas-microsoft-com:office:office" xmlns:r="http://schemas.openxmlformats.org/officeDocument/2006/relationships" xmlns:m="http://schemas.openxmlformats.org/officeDocument/2006/math" xmlns:v="urn:schemas-microsoft-com:vml" xmlns:wp14="http://schemas.microsoft.com/office/word/2010/wordprocessingDrawing" xmlns:wp="http://schemas.openxmlformats.org/drawingml/2006/wordprocessingDrawing" xmlns:w10="urn:schemas-microsoft-com:office:word" xmlns:w="http://schemas.openxmlformats.org/wordprocessingml/2006/main" xmlns:w14="http://schemas.microsoft.com/office/word/2010/wordml" xmlns:w15="http://schemas.microsoft.com/office/word/2012/wordml" xmlns:w16se="http://schemas.microsoft.com/office/word/2015/wordml/symex" xmlns:wpg="http://schemas.microsoft.com/office/word/2010/wordprocessingGroup" xmlns:wpi="http://schemas.microsoft.com/office/word/2010/wordprocessingInk" xmlns:wne="http://schemas.microsoft.com/office/word/2006/wordml" xmlns:wps="http://schemas.microsoft.com/office/word/2010/wordprocessingShape" mc:Ignorable="w14 w15 w16se wp14">
+  <w:abstractNum w:abstractNumId="0" w15:restartNumberingAfterBreak="0">
     <w:nsid w:val="FFFFFFFB"/>
     <w:multiLevelType w:val="multilevel"/>
     <w:tmpl w:val="E79CF436"/>
@@ -6315,7 +6326,7 @@
       <w:lvlJc w:val="left"/>
     </w:lvl>
   </w:abstractNum>
-  <w:abstractNum w:abstractNumId="1">
+  <w:abstractNum w:abstractNumId="1" w15:restartNumberingAfterBreak="0">
     <w:nsid w:val="04BC520D"/>
     <w:multiLevelType w:val="hybridMultilevel"/>
     <w:tmpl w:val="10083F58"/>
@@ -6428,7 +6439,7 @@
       </w:rPr>
     </w:lvl>
   </w:abstractNum>
-  <w:abstractNum w:abstractNumId="2">
+  <w:abstractNum w:abstractNumId="2" w15:restartNumberingAfterBreak="0">
     <w:nsid w:val="093D1491"/>
     <w:multiLevelType w:val="hybridMultilevel"/>
     <w:tmpl w:val="488EF3FC"/>
@@ -6514,7 +6525,7 @@
       </w:pPr>
     </w:lvl>
   </w:abstractNum>
-  <w:abstractNum w:abstractNumId="3">
+  <w:abstractNum w:abstractNumId="3" w15:restartNumberingAfterBreak="0">
     <w:nsid w:val="22A26913"/>
     <w:multiLevelType w:val="hybridMultilevel"/>
     <w:tmpl w:val="2C3E9900"/>
@@ -6628,7 +6639,7 @@
       </w:rPr>
     </w:lvl>
   </w:abstractNum>
-  <w:abstractNum w:abstractNumId="4">
+  <w:abstractNum w:abstractNumId="4" w15:restartNumberingAfterBreak="0">
     <w:nsid w:val="2C405388"/>
     <w:multiLevelType w:val="hybridMultilevel"/>
     <w:tmpl w:val="B1766BDC"/>
@@ -6741,7 +6752,7 @@
       </w:rPr>
     </w:lvl>
   </w:abstractNum>
-  <w:abstractNum w:abstractNumId="5">
+  <w:abstractNum w:abstractNumId="5" w15:restartNumberingAfterBreak="0">
     <w:nsid w:val="31763F95"/>
     <w:multiLevelType w:val="hybridMultilevel"/>
     <w:tmpl w:val="E81AD4E6"/>
@@ -6854,7 +6865,7 @@
       </w:rPr>
     </w:lvl>
   </w:abstractNum>
-  <w:abstractNum w:abstractNumId="6">
+  <w:abstractNum w:abstractNumId="6" w15:restartNumberingAfterBreak="0">
     <w:nsid w:val="38F41CD2"/>
     <w:multiLevelType w:val="hybridMultilevel"/>
     <w:tmpl w:val="CDA4B66A"/>
@@ -6967,7 +6978,7 @@
       </w:rPr>
     </w:lvl>
   </w:abstractNum>
-  <w:abstractNum w:abstractNumId="7">
+  <w:abstractNum w:abstractNumId="7" w15:restartNumberingAfterBreak="0">
     <w:nsid w:val="3A2717D2"/>
     <w:multiLevelType w:val="hybridMultilevel"/>
     <w:tmpl w:val="0DACE162"/>
@@ -7080,7 +7091,7 @@
       </w:rPr>
     </w:lvl>
   </w:abstractNum>
-  <w:abstractNum w:abstractNumId="8">
+  <w:abstractNum w:abstractNumId="8" w15:restartNumberingAfterBreak="0">
     <w:nsid w:val="431D710D"/>
     <w:multiLevelType w:val="hybridMultilevel"/>
     <w:tmpl w:val="88DABB70"/>
@@ -7193,7 +7204,7 @@
       </w:rPr>
     </w:lvl>
   </w:abstractNum>
-  <w:abstractNum w:abstractNumId="9">
+  <w:abstractNum w:abstractNumId="9" w15:restartNumberingAfterBreak="0">
     <w:nsid w:val="4AF565AF"/>
     <w:multiLevelType w:val="hybridMultilevel"/>
     <w:tmpl w:val="684A4E78"/>
@@ -7306,7 +7317,7 @@
       </w:rPr>
     </w:lvl>
   </w:abstractNum>
-  <w:abstractNum w:abstractNumId="10">
+  <w:abstractNum w:abstractNumId="10" w15:restartNumberingAfterBreak="0">
     <w:nsid w:val="55FC6578"/>
     <w:multiLevelType w:val="hybridMultilevel"/>
     <w:tmpl w:val="0FAED53E"/>
@@ -7419,7 +7430,7 @@
       </w:rPr>
     </w:lvl>
   </w:abstractNum>
-  <w:abstractNum w:abstractNumId="11">
+  <w:abstractNum w:abstractNumId="11" w15:restartNumberingAfterBreak="0">
     <w:nsid w:val="564F6EEC"/>
     <w:multiLevelType w:val="hybridMultilevel"/>
     <w:tmpl w:val="452E5114"/>
@@ -7532,7 +7543,7 @@
       </w:rPr>
     </w:lvl>
   </w:abstractNum>
-  <w:abstractNum w:abstractNumId="12">
+  <w:abstractNum w:abstractNumId="12" w15:restartNumberingAfterBreak="0">
     <w:nsid w:val="61135D0C"/>
     <w:multiLevelType w:val="hybridMultilevel"/>
     <w:tmpl w:val="AFE8CAA4"/>
@@ -7618,7 +7629,7 @@
       </w:pPr>
     </w:lvl>
   </w:abstractNum>
-  <w:abstractNum w:abstractNumId="13">
+  <w:abstractNum w:abstractNumId="13" w15:restartNumberingAfterBreak="0">
     <w:nsid w:val="6C9F7024"/>
     <w:multiLevelType w:val="hybridMultilevel"/>
     <w:tmpl w:val="C0D422BA"/>
@@ -7731,7 +7742,7 @@
       </w:rPr>
     </w:lvl>
   </w:abstractNum>
-  <w:abstractNum w:abstractNumId="14">
+  <w:abstractNum w:abstractNumId="14" w15:restartNumberingAfterBreak="0">
     <w:nsid w:val="7C6A33F2"/>
     <w:multiLevelType w:val="hybridMultilevel"/>
     <w:tmpl w:val="17D0F6AC"/>
@@ -7842,6 +7853,92 @@
       <w:rPr>
         <w:rFonts w:ascii="Wingdings" w:hAnsi="Wingdings" w:hint="default"/>
       </w:rPr>
+    </w:lvl>
+  </w:abstractNum>
+  <w:abstractNum w:abstractNumId="15" w15:restartNumberingAfterBreak="0">
+    <w:nsid w:val="7D6150C3"/>
+    <w:multiLevelType w:val="hybridMultilevel"/>
+    <w:tmpl w:val="1B72665C"/>
+    <w:lvl w:ilvl="0" w:tplc="0409000F">
+      <w:start w:val="1"/>
+      <w:numFmt w:val="decimal"/>
+      <w:lvlText w:val="%1."/>
+      <w:lvlJc w:val="left"/>
+      <w:pPr>
+        <w:ind w:left="720" w:hanging="360"/>
+      </w:pPr>
+    </w:lvl>
+    <w:lvl w:ilvl="1" w:tplc="04090019" w:tentative="1">
+      <w:start w:val="1"/>
+      <w:numFmt w:val="lowerLetter"/>
+      <w:lvlText w:val="%2."/>
+      <w:lvlJc w:val="left"/>
+      <w:pPr>
+        <w:ind w:left="1440" w:hanging="360"/>
+      </w:pPr>
+    </w:lvl>
+    <w:lvl w:ilvl="2" w:tplc="0409001B" w:tentative="1">
+      <w:start w:val="1"/>
+      <w:numFmt w:val="lowerRoman"/>
+      <w:lvlText w:val="%3."/>
+      <w:lvlJc w:val="right"/>
+      <w:pPr>
+        <w:ind w:left="2160" w:hanging="180"/>
+      </w:pPr>
+    </w:lvl>
+    <w:lvl w:ilvl="3" w:tplc="0409000F" w:tentative="1">
+      <w:start w:val="1"/>
+      <w:numFmt w:val="decimal"/>
+      <w:lvlText w:val="%4."/>
+      <w:lvlJc w:val="left"/>
+      <w:pPr>
+        <w:ind w:left="2880" w:hanging="360"/>
+      </w:pPr>
+    </w:lvl>
+    <w:lvl w:ilvl="4" w:tplc="04090019" w:tentative="1">
+      <w:start w:val="1"/>
+      <w:numFmt w:val="lowerLetter"/>
+      <w:lvlText w:val="%5."/>
+      <w:lvlJc w:val="left"/>
+      <w:pPr>
+        <w:ind w:left="3600" w:hanging="360"/>
+      </w:pPr>
+    </w:lvl>
+    <w:lvl w:ilvl="5" w:tplc="0409001B" w:tentative="1">
+      <w:start w:val="1"/>
+      <w:numFmt w:val="lowerRoman"/>
+      <w:lvlText w:val="%6."/>
+      <w:lvlJc w:val="right"/>
+      <w:pPr>
+        <w:ind w:left="4320" w:hanging="180"/>
+      </w:pPr>
+    </w:lvl>
+    <w:lvl w:ilvl="6" w:tplc="0409000F" w:tentative="1">
+      <w:start w:val="1"/>
+      <w:numFmt w:val="decimal"/>
+      <w:lvlText w:val="%7."/>
+      <w:lvlJc w:val="left"/>
+      <w:pPr>
+        <w:ind w:left="5040" w:hanging="360"/>
+      </w:pPr>
+    </w:lvl>
+    <w:lvl w:ilvl="7" w:tplc="04090019" w:tentative="1">
+      <w:start w:val="1"/>
+      <w:numFmt w:val="lowerLetter"/>
+      <w:lvlText w:val="%8."/>
+      <w:lvlJc w:val="left"/>
+      <w:pPr>
+        <w:ind w:left="5760" w:hanging="360"/>
+      </w:pPr>
+    </w:lvl>
+    <w:lvl w:ilvl="8" w:tplc="0409001B" w:tentative="1">
+      <w:start w:val="1"/>
+      <w:numFmt w:val="lowerRoman"/>
+      <w:lvlText w:val="%9."/>
+      <w:lvlJc w:val="right"/>
+      <w:pPr>
+        <w:ind w:left="6480" w:hanging="180"/>
+      </w:pPr>
     </w:lvl>
   </w:abstractNum>
   <w:num w:numId="1">
@@ -7889,11 +7986,14 @@
   <w:num w:numId="15">
     <w:abstractNumId w:val="14"/>
   </w:num>
+  <w:num w:numId="16">
+    <w:abstractNumId w:val="15"/>
+  </w:num>
 </w:numbering>
 </file>
 
 <file path=word/styles.xml><?xml version="1.0" encoding="utf-8"?>
-<w:styles xmlns:mc="http://schemas.openxmlformats.org/markup-compatibility/2006" xmlns:r="http://schemas.openxmlformats.org/officeDocument/2006/relationships" xmlns:w="http://schemas.openxmlformats.org/wordprocessingml/2006/main" xmlns:w14="http://schemas.microsoft.com/office/word/2010/wordml" xmlns:w15="http://schemas.microsoft.com/office/word/2012/wordml" mc:Ignorable="w14 w15">
+<w:styles xmlns:mc="http://schemas.openxmlformats.org/markup-compatibility/2006" xmlns:r="http://schemas.openxmlformats.org/officeDocument/2006/relationships" xmlns:w="http://schemas.openxmlformats.org/wordprocessingml/2006/main" xmlns:w14="http://schemas.microsoft.com/office/word/2010/wordml" xmlns:w15="http://schemas.microsoft.com/office/word/2012/wordml" xmlns:w16se="http://schemas.microsoft.com/office/word/2015/wordml/symex" mc:Ignorable="w14 w15 w16se">
   <w:docDefaults>
     <w:rPrDefault>
       <w:rPr>
@@ -7925,7 +8025,7 @@
     <w:lsdException w:name="index 9" w:semiHidden="1" w:unhideWhenUsed="1"/>
     <w:lsdException w:name="toc 1" w:semiHidden="1" w:uiPriority="39" w:unhideWhenUsed="1"/>
     <w:lsdException w:name="toc 2" w:semiHidden="1" w:uiPriority="39" w:unhideWhenUsed="1"/>
-    <w:lsdException w:name="toc 3" w:semiHidden="1" w:unhideWhenUsed="1"/>
+    <w:lsdException w:name="toc 3" w:semiHidden="1" w:uiPriority="39" w:unhideWhenUsed="1"/>
     <w:lsdException w:name="toc 4" w:semiHidden="1" w:unhideWhenUsed="1"/>
     <w:lsdException w:name="toc 5" w:semiHidden="1" w:unhideWhenUsed="1"/>
     <w:lsdException w:name="toc 6" w:semiHidden="1" w:unhideWhenUsed="1"/>
@@ -7983,7 +8083,7 @@
     <w:lsdException w:name="Body Text Indent 2" w:semiHidden="1" w:unhideWhenUsed="1"/>
     <w:lsdException w:name="Body Text Indent 3" w:semiHidden="1" w:unhideWhenUsed="1"/>
     <w:lsdException w:name="Block Text" w:semiHidden="1" w:unhideWhenUsed="1"/>
-    <w:lsdException w:name="Hyperlink" w:semiHidden="1" w:unhideWhenUsed="1"/>
+    <w:lsdException w:name="Hyperlink" w:semiHidden="1" w:uiPriority="99" w:unhideWhenUsed="1"/>
     <w:lsdException w:name="FollowedHyperlink" w:semiHidden="1" w:unhideWhenUsed="1"/>
     <w:lsdException w:name="Strong" w:qFormat="1"/>
     <w:lsdException w:name="Emphasis" w:qFormat="1"/>
@@ -8640,7 +8740,7 @@
     <w:name w:val="toc 3"/>
     <w:basedOn w:val="Normal"/>
     <w:next w:val="Normal"/>
-    <w:semiHidden/>
+    <w:uiPriority w:val="39"/>
     <w:rsid w:val="00094094"/>
     <w:pPr>
       <w:tabs>
@@ -8839,11 +8939,36 @@
   <w:style w:type="character" w:styleId="Hyperlink">
     <w:name w:val="Hyperlink"/>
     <w:basedOn w:val="DefaultParagraphFont"/>
+    <w:uiPriority w:val="99"/>
     <w:unhideWhenUsed/>
     <w:rsid w:val="009A33C8"/>
     <w:rPr>
       <w:color w:val="0000FF" w:themeColor="hyperlink"/>
       <w:u w:val="single"/>
+    </w:rPr>
+  </w:style>
+  <w:style w:type="paragraph" w:styleId="TOCHeading">
+    <w:name w:val="TOC Heading"/>
+    <w:basedOn w:val="Heading1"/>
+    <w:next w:val="Normal"/>
+    <w:uiPriority w:val="39"/>
+    <w:unhideWhenUsed/>
+    <w:qFormat/>
+    <w:rsid w:val="00054B25"/>
+    <w:pPr>
+      <w:numPr>
+        <w:numId w:val="0"/>
+      </w:numPr>
+      <w:spacing w:before="240" w:after="0" w:line="259" w:lineRule="auto"/>
+      <w:outlineLvl w:val="9"/>
+    </w:pPr>
+    <w:rPr>
+      <w:rFonts w:asciiTheme="majorHAnsi" w:eastAsiaTheme="majorEastAsia" w:hAnsiTheme="majorHAnsi" w:cstheme="majorBidi"/>
+      <w:b w:val="0"/>
+      <w:color w:val="365F91" w:themeColor="accent1" w:themeShade="BF"/>
+      <w:kern w:val="0"/>
+      <w:sz w:val="32"/>
+      <w:szCs w:val="32"/>
     </w:rPr>
   </w:style>
 </w:styles>
@@ -9155,7 +9280,7 @@
 </file>
 
 <file path=customXml/itemProps1.xml><?xml version="1.0" encoding="utf-8"?>
-<ds:datastoreItem xmlns:ds="http://schemas.openxmlformats.org/officeDocument/2006/customXml" ds:itemID="{DD834BD4-2112-4AB0-B2B2-55AA239B0809}">
+<ds:datastoreItem xmlns:ds="http://schemas.openxmlformats.org/officeDocument/2006/customXml" ds:itemID="{AD41CE23-9E58-4AC3-9EB9-5EC915B2C7CA}">
   <ds:schemaRefs>
     <ds:schemaRef ds:uri="http://schemas.openxmlformats.org/officeDocument/2006/bibliography"/>
   </ds:schemaRefs>

</xml_diff>

<commit_message>
Remove left over previous project info. Readd Dereks name to SRS (oops)
</commit_message>
<xml_diff>
--- a/Documentation/SoftwareRequirementsSpecification.docx
+++ b/Documentation/SoftwareRequirementsSpecification.docx
@@ -1,6 +1,6 @@
 
 <file path=word/document.xml><?xml version="1.0" encoding="utf-8"?>
-<w:document xmlns:wpc="http://schemas.microsoft.com/office/word/2010/wordprocessingCanvas" xmlns:cx="http://schemas.microsoft.com/office/drawing/2014/chartex" xmlns:cx1="http://schemas.microsoft.com/office/drawing/2015/9/8/chartex" xmlns:mc="http://schemas.openxmlformats.org/markup-compatibility/2006" xmlns:o="urn:schemas-microsoft-com:office:office" xmlns:r="http://schemas.openxmlformats.org/officeDocument/2006/relationships" xmlns:m="http://schemas.openxmlformats.org/officeDocument/2006/math" xmlns:v="urn:schemas-microsoft-com:vml" xmlns:wp14="http://schemas.microsoft.com/office/word/2010/wordprocessingDrawing" xmlns:wp="http://schemas.openxmlformats.org/drawingml/2006/wordprocessingDrawing" xmlns:w10="urn:schemas-microsoft-com:office:word" xmlns:w="http://schemas.openxmlformats.org/wordprocessingml/2006/main" xmlns:w14="http://schemas.microsoft.com/office/word/2010/wordml" xmlns:w15="http://schemas.microsoft.com/office/word/2012/wordml" xmlns:w16se="http://schemas.microsoft.com/office/word/2015/wordml/symex" xmlns:wpg="http://schemas.microsoft.com/office/word/2010/wordprocessingGroup" xmlns:wpi="http://schemas.microsoft.com/office/word/2010/wordprocessingInk" xmlns:wne="http://schemas.microsoft.com/office/word/2006/wordml" xmlns:wps="http://schemas.microsoft.com/office/word/2010/wordprocessingShape" mc:Ignorable="w14 w15 w16se wp14">
+<w:document xmlns:wpc="http://schemas.microsoft.com/office/word/2010/wordprocessingCanvas" xmlns:mc="http://schemas.openxmlformats.org/markup-compatibility/2006" xmlns:o="urn:schemas-microsoft-com:office:office" xmlns:r="http://schemas.openxmlformats.org/officeDocument/2006/relationships" xmlns:m="http://schemas.openxmlformats.org/officeDocument/2006/math" xmlns:v="urn:schemas-microsoft-com:vml" xmlns:wp14="http://schemas.microsoft.com/office/word/2010/wordprocessingDrawing" xmlns:wp="http://schemas.openxmlformats.org/drawingml/2006/wordprocessingDrawing" xmlns:w10="urn:schemas-microsoft-com:office:word" xmlns:w="http://schemas.openxmlformats.org/wordprocessingml/2006/main" xmlns:w14="http://schemas.microsoft.com/office/word/2010/wordml" xmlns:w15="http://schemas.microsoft.com/office/word/2012/wordml" xmlns:wpg="http://schemas.microsoft.com/office/word/2010/wordprocessingGroup" xmlns:wpi="http://schemas.microsoft.com/office/word/2010/wordprocessingInk" xmlns:wne="http://schemas.microsoft.com/office/word/2006/wordml" xmlns:wps="http://schemas.microsoft.com/office/word/2010/wordprocessingShape" mc:Ignorable="w14 w15 wp14">
   <w:body>
     <w:p>
       <w:pPr>
@@ -230,7 +230,7 @@
         <w:rPr>
           <w:rFonts w:ascii="Times New Roman" w:hAnsi="Times New Roman"/>
         </w:rPr>
-        <w:t>November</w:t>
+        <w:t>December</w:t>
       </w:r>
       <w:r>
         <w:rPr>
@@ -242,14 +242,14 @@
         <w:rPr>
           <w:rFonts w:ascii="Times New Roman" w:hAnsi="Times New Roman"/>
         </w:rPr>
-        <w:t>11</w:t>
+        <w:t>3</w:t>
       </w:r>
       <w:r>
         <w:rPr>
           <w:rFonts w:ascii="Times New Roman" w:hAnsi="Times New Roman"/>
           <w:vertAlign w:val="superscript"/>
         </w:rPr>
-        <w:t>th</w:t>
+        <w:t>rd</w:t>
       </w:r>
       <w:r>
         <w:rPr>
@@ -3166,6 +3166,12 @@
                 <w:rFonts w:ascii="Times New Roman" w:hAnsi="Times New Roman"/>
               </w:rPr>
             </w:pPr>
+            <w:r>
+              <w:rPr>
+                <w:rFonts w:ascii="Times New Roman" w:hAnsi="Times New Roman"/>
+              </w:rPr>
+              <w:t>Derek Ouzia</w:t>
+            </w:r>
           </w:p>
         </w:tc>
         <w:tc>
@@ -3183,7 +3189,19 @@
               <w:rPr>
                 <w:rFonts w:ascii="Times New Roman" w:hAnsi="Times New Roman"/>
               </w:rPr>
-              <w:t>11/**/15</w:t>
+              <w:t>11</w:t>
+            </w:r>
+            <w:r>
+              <w:rPr>
+                <w:rFonts w:ascii="Times New Roman" w:hAnsi="Times New Roman"/>
+              </w:rPr>
+              <w:t>/22/</w:t>
+            </w:r>
+            <w:r>
+              <w:rPr>
+                <w:rFonts w:ascii="Times New Roman" w:hAnsi="Times New Roman"/>
+              </w:rPr>
+              <w:t>15</w:t>
             </w:r>
           </w:p>
         </w:tc>
@@ -4498,15 +4516,17 @@
           <w:i w:val="0"/>
           <w:sz w:val="24"/>
         </w:rPr>
-        <w:t>The Exam Gene</w:t>
-      </w:r>
+        <w:t xml:space="preserve">Iris </w:t>
+      </w:r>
+      <w:bookmarkStart w:id="40" w:name="_GoBack"/>
+      <w:bookmarkEnd w:id="40"/>
       <w:r>
         <w:rPr>
           <w:rFonts w:ascii="Times New Roman" w:hAnsi="Times New Roman"/>
           <w:i w:val="0"/>
           <w:sz w:val="24"/>
         </w:rPr>
-        <w:t xml:space="preserve">rator Application will run on an Android device </w:t>
+        <w:t xml:space="preserve">will run on an Android device </w:t>
       </w:r>
       <w:r>
         <w:rPr>
@@ -4533,16 +4553,16 @@
           <w:rFonts w:ascii="Times New Roman" w:hAnsi="Times New Roman"/>
         </w:rPr>
       </w:pPr>
-      <w:bookmarkStart w:id="40" w:name="_Toc439994685"/>
-      <w:bookmarkStart w:id="41" w:name="_Toc436854588"/>
+      <w:bookmarkStart w:id="41" w:name="_Toc439994685"/>
+      <w:bookmarkStart w:id="42" w:name="_Toc436854588"/>
       <w:r>
         <w:rPr>
           <w:rFonts w:ascii="Times New Roman" w:hAnsi="Times New Roman"/>
         </w:rPr>
         <w:t>Software Interfaces</w:t>
       </w:r>
-      <w:bookmarkEnd w:id="40"/>
       <w:bookmarkEnd w:id="41"/>
+      <w:bookmarkEnd w:id="42"/>
     </w:p>
     <w:p>
       <w:pPr>
@@ -4731,8 +4751,8 @@
           <w:rFonts w:ascii="Times New Roman" w:hAnsi="Times New Roman"/>
         </w:rPr>
       </w:pPr>
-      <w:bookmarkStart w:id="42" w:name="_Toc439994686"/>
-      <w:bookmarkStart w:id="43" w:name="_Toc436854589"/>
+      <w:bookmarkStart w:id="43" w:name="_Toc439994686"/>
+      <w:bookmarkStart w:id="44" w:name="_Toc436854589"/>
       <w:r>
         <w:rPr>
           <w:rFonts w:ascii="Times New Roman" w:hAnsi="Times New Roman"/>
@@ -4740,8 +4760,8 @@
         <w:lastRenderedPageBreak/>
         <w:t>Communications Interfaces</w:t>
       </w:r>
-      <w:bookmarkEnd w:id="42"/>
       <w:bookmarkEnd w:id="43"/>
+      <w:bookmarkEnd w:id="44"/>
     </w:p>
     <w:p>
       <w:pPr>
@@ -4771,14 +4791,14 @@
           <w:rFonts w:ascii="Times New Roman" w:hAnsi="Times New Roman"/>
         </w:rPr>
       </w:pPr>
-      <w:bookmarkStart w:id="44" w:name="_Toc436854590"/>
+      <w:bookmarkStart w:id="45" w:name="_Toc436854590"/>
       <w:r>
         <w:rPr>
           <w:rFonts w:ascii="Times New Roman" w:hAnsi="Times New Roman"/>
         </w:rPr>
         <w:t>Functional Requirements</w:t>
       </w:r>
-      <w:bookmarkEnd w:id="44"/>
+      <w:bookmarkEnd w:id="45"/>
     </w:p>
     <w:p>
       <w:pPr>
@@ -4790,7 +4810,7 @@
           <w:sz w:val="24"/>
         </w:rPr>
       </w:pPr>
-      <w:bookmarkStart w:id="45" w:name="_Toc436854591"/>
+      <w:bookmarkStart w:id="46" w:name="_Toc436854591"/>
       <w:r>
         <w:rPr>
           <w:rFonts w:ascii="Times New Roman" w:hAnsi="Times New Roman"/>
@@ -4815,7 +4835,7 @@
         </w:rPr>
         <w:t>.</w:t>
       </w:r>
-      <w:bookmarkEnd w:id="45"/>
+      <w:bookmarkEnd w:id="46"/>
     </w:p>
     <w:p>
       <w:pPr>
@@ -4827,7 +4847,7 @@
           <w:sz w:val="24"/>
         </w:rPr>
       </w:pPr>
-      <w:bookmarkStart w:id="46" w:name="_Toc436854592"/>
+      <w:bookmarkStart w:id="47" w:name="_Toc436854592"/>
       <w:r>
         <w:rPr>
           <w:rFonts w:ascii="Times New Roman" w:hAnsi="Times New Roman"/>
@@ -4836,7 +4856,7 @@
         </w:rPr>
         <w:t>The application shall provide a centralized list of emails upon application launch.</w:t>
       </w:r>
-      <w:bookmarkEnd w:id="46"/>
+      <w:bookmarkEnd w:id="47"/>
     </w:p>
     <w:p>
       <w:pPr>
@@ -4848,7 +4868,7 @@
           <w:sz w:val="24"/>
         </w:rPr>
       </w:pPr>
-      <w:bookmarkStart w:id="47" w:name="_Toc436854593"/>
+      <w:bookmarkStart w:id="48" w:name="_Toc436854593"/>
       <w:r>
         <w:rPr>
           <w:rFonts w:ascii="Times New Roman" w:hAnsi="Times New Roman"/>
@@ -4857,7 +4877,7 @@
         </w:rPr>
         <w:t>The application shall provide user notifications in the form of reading the email via synthesized electronic voice.</w:t>
       </w:r>
-      <w:bookmarkEnd w:id="47"/>
+      <w:bookmarkEnd w:id="48"/>
     </w:p>
     <w:p>
       <w:pPr>
@@ -4869,7 +4889,7 @@
           <w:sz w:val="24"/>
         </w:rPr>
       </w:pPr>
-      <w:bookmarkStart w:id="48" w:name="_Toc436854594"/>
+      <w:bookmarkStart w:id="49" w:name="_Toc436854594"/>
       <w:r>
         <w:rPr>
           <w:rFonts w:ascii="Times New Roman" w:hAnsi="Times New Roman"/>
@@ -4918,7 +4938,7 @@
         </w:rPr>
         <w:t xml:space="preserve"> being read.</w:t>
       </w:r>
-      <w:bookmarkEnd w:id="48"/>
+      <w:bookmarkEnd w:id="49"/>
     </w:p>
     <w:p>
       <w:pPr>
@@ -4986,7 +5006,7 @@
           <w:szCs w:val="24"/>
         </w:rPr>
       </w:pPr>
-      <w:bookmarkStart w:id="49" w:name="_Toc436854595"/>
+      <w:bookmarkStart w:id="50" w:name="_Toc436854595"/>
       <w:r>
         <w:rPr>
           <w:rFonts w:ascii="Times New Roman" w:hAnsi="Times New Roman"/>
@@ -4996,7 +5016,7 @@
         </w:rPr>
         <w:t>The application shall provide an input option for the user to pause and resume reading of email via synthesized electronic voice.</w:t>
       </w:r>
-      <w:bookmarkEnd w:id="49"/>
+      <w:bookmarkEnd w:id="50"/>
     </w:p>
     <w:p>
       <w:pPr>
@@ -5009,7 +5029,7 @@
           <w:szCs w:val="24"/>
         </w:rPr>
       </w:pPr>
-      <w:bookmarkStart w:id="50" w:name="_Toc436854596"/>
+      <w:bookmarkStart w:id="51" w:name="_Toc436854596"/>
       <w:r>
         <w:rPr>
           <w:rFonts w:ascii="Times New Roman" w:hAnsi="Times New Roman"/>
@@ -5037,7 +5057,7 @@
         </w:rPr>
         <w:t>synchronization of email messages.</w:t>
       </w:r>
-      <w:bookmarkEnd w:id="50"/>
+      <w:bookmarkEnd w:id="51"/>
     </w:p>
     <w:p>
       <w:pPr>
@@ -5050,7 +5070,7 @@
           <w:szCs w:val="24"/>
         </w:rPr>
       </w:pPr>
-      <w:bookmarkStart w:id="51" w:name="_Toc436854597"/>
+      <w:bookmarkStart w:id="52" w:name="_Toc436854597"/>
       <w:r>
         <w:rPr>
           <w:rFonts w:ascii="Times New Roman" w:hAnsi="Times New Roman"/>
@@ -5060,7 +5080,7 @@
         </w:rPr>
         <w:t>The application shall provide a settings screen accessible from the main screen.</w:t>
       </w:r>
-      <w:bookmarkEnd w:id="51"/>
+      <w:bookmarkEnd w:id="52"/>
     </w:p>
     <w:p>
       <w:pPr>
@@ -5129,7 +5149,7 @@
           <w:szCs w:val="24"/>
         </w:rPr>
       </w:pPr>
-      <w:bookmarkStart w:id="52" w:name="_Toc436854598"/>
+      <w:bookmarkStart w:id="53" w:name="_Toc436854598"/>
       <w:r>
         <w:rPr>
           <w:rFonts w:ascii="Times New Roman" w:hAnsi="Times New Roman"/>
@@ -5157,7 +5177,7 @@
         </w:rPr>
         <w:t>.</w:t>
       </w:r>
-      <w:bookmarkEnd w:id="52"/>
+      <w:bookmarkEnd w:id="53"/>
     </w:p>
     <w:p>
       <w:pPr>
@@ -5170,7 +5190,7 @@
           <w:szCs w:val="24"/>
         </w:rPr>
       </w:pPr>
-      <w:bookmarkStart w:id="53" w:name="_Toc436854599"/>
+      <w:bookmarkStart w:id="54" w:name="_Toc436854599"/>
       <w:r>
         <w:rPr>
           <w:rFonts w:ascii="Times New Roman" w:hAnsi="Times New Roman"/>
@@ -5198,7 +5218,7 @@
         </w:rPr>
         <w:t xml:space="preserve"> a range of emails.</w:t>
       </w:r>
-      <w:bookmarkEnd w:id="53"/>
+      <w:bookmarkEnd w:id="54"/>
     </w:p>
     <w:p>
       <w:pPr>
@@ -5208,8 +5228,8 @@
           <w:rFonts w:ascii="Times New Roman" w:hAnsi="Times New Roman"/>
         </w:rPr>
       </w:pPr>
-      <w:bookmarkStart w:id="54" w:name="_Toc439994690"/>
       <w:bookmarkStart w:id="55" w:name="_Toc436854600"/>
+      <w:bookmarkStart w:id="56" w:name="_Toc439994690"/>
       <w:r>
         <w:rPr>
           <w:rFonts w:ascii="Times New Roman" w:hAnsi="Times New Roman"/>
@@ -5234,7 +5254,7 @@
           <w:szCs w:val="24"/>
         </w:rPr>
       </w:pPr>
-      <w:bookmarkStart w:id="56" w:name="_Toc436854601"/>
+      <w:bookmarkStart w:id="57" w:name="_Toc436854601"/>
       <w:r>
         <w:rPr>
           <w:rFonts w:ascii="Times New Roman" w:hAnsi="Times New Roman"/>
@@ -5243,8 +5263,8 @@
         </w:rPr>
         <w:t>Performance Requirements</w:t>
       </w:r>
-      <w:bookmarkEnd w:id="54"/>
       <w:bookmarkEnd w:id="56"/>
+      <w:bookmarkEnd w:id="57"/>
     </w:p>
     <w:p>
       <w:pPr>
@@ -5365,8 +5385,8 @@
           <w:szCs w:val="24"/>
         </w:rPr>
       </w:pPr>
-      <w:bookmarkStart w:id="57" w:name="_Toc439994691"/>
-      <w:bookmarkStart w:id="58" w:name="_Toc436854602"/>
+      <w:bookmarkStart w:id="58" w:name="_Toc439994691"/>
+      <w:bookmarkStart w:id="59" w:name="_Toc436854602"/>
       <w:r>
         <w:rPr>
           <w:rFonts w:ascii="Times New Roman" w:hAnsi="Times New Roman"/>
@@ -5375,8 +5395,8 @@
         </w:rPr>
         <w:t>Safety Requirements</w:t>
       </w:r>
-      <w:bookmarkEnd w:id="57"/>
       <w:bookmarkEnd w:id="58"/>
+      <w:bookmarkEnd w:id="59"/>
     </w:p>
     <w:p>
       <w:pPr>
@@ -5481,8 +5501,8 @@
           <w:szCs w:val="24"/>
         </w:rPr>
       </w:pPr>
-      <w:bookmarkStart w:id="59" w:name="_Toc439994692"/>
-      <w:bookmarkStart w:id="60" w:name="_Toc436854603"/>
+      <w:bookmarkStart w:id="60" w:name="_Toc439994692"/>
+      <w:bookmarkStart w:id="61" w:name="_Toc436854603"/>
       <w:r>
         <w:rPr>
           <w:rFonts w:ascii="Times New Roman" w:hAnsi="Times New Roman"/>
@@ -5492,8 +5512,8 @@
         <w:lastRenderedPageBreak/>
         <w:t>Security Requirements</w:t>
       </w:r>
-      <w:bookmarkEnd w:id="59"/>
       <w:bookmarkEnd w:id="60"/>
+      <w:bookmarkEnd w:id="61"/>
     </w:p>
     <w:p>
       <w:pPr>
@@ -5613,8 +5633,8 @@
           <w:szCs w:val="24"/>
         </w:rPr>
       </w:pPr>
-      <w:bookmarkStart w:id="61" w:name="_Toc439994693"/>
-      <w:bookmarkStart w:id="62" w:name="_Toc436854604"/>
+      <w:bookmarkStart w:id="62" w:name="_Toc439994693"/>
+      <w:bookmarkStart w:id="63" w:name="_Toc436854604"/>
       <w:r>
         <w:rPr>
           <w:rFonts w:ascii="Times New Roman" w:hAnsi="Times New Roman"/>
@@ -5623,8 +5643,8 @@
         </w:rPr>
         <w:t>Software Quality Attributes</w:t>
       </w:r>
-      <w:bookmarkEnd w:id="61"/>
       <w:bookmarkEnd w:id="62"/>
+      <w:bookmarkEnd w:id="63"/>
     </w:p>
     <w:p>
       <w:pPr>
@@ -5718,16 +5738,16 @@
           <w:rFonts w:ascii="Times New Roman" w:hAnsi="Times New Roman"/>
         </w:rPr>
       </w:pPr>
-      <w:bookmarkStart w:id="63" w:name="_Toc439994695"/>
-      <w:bookmarkStart w:id="64" w:name="_Toc436854605"/>
+      <w:bookmarkStart w:id="64" w:name="_Toc439994695"/>
+      <w:bookmarkStart w:id="65" w:name="_Toc436854605"/>
       <w:r>
         <w:rPr>
           <w:rFonts w:ascii="Times New Roman" w:hAnsi="Times New Roman"/>
         </w:rPr>
         <w:t>Other Requirements</w:t>
       </w:r>
-      <w:bookmarkEnd w:id="63"/>
       <w:bookmarkEnd w:id="64"/>
+      <w:bookmarkEnd w:id="65"/>
     </w:p>
     <w:p>
       <w:pPr>
@@ -5777,8 +5797,8 @@
           <w:rFonts w:ascii="Times New Roman" w:hAnsi="Times New Roman"/>
         </w:rPr>
       </w:pPr>
-      <w:bookmarkStart w:id="65" w:name="_Toc439994696"/>
-      <w:bookmarkStart w:id="66" w:name="_Toc436854606"/>
+      <w:bookmarkStart w:id="66" w:name="_Toc439994696"/>
+      <w:bookmarkStart w:id="67" w:name="_Toc436854606"/>
       <w:r>
         <w:rPr>
           <w:rFonts w:ascii="Times New Roman" w:hAnsi="Times New Roman"/>
@@ -5786,8 +5806,8 @@
         <w:lastRenderedPageBreak/>
         <w:t>Appendix A: Glossary</w:t>
       </w:r>
-      <w:bookmarkEnd w:id="65"/>
       <w:bookmarkEnd w:id="66"/>
+      <w:bookmarkEnd w:id="67"/>
     </w:p>
     <w:p>
       <w:pPr>
@@ -5802,7 +5822,7 @@
           <w:sz w:val="24"/>
         </w:rPr>
       </w:pPr>
-      <w:bookmarkStart w:id="67" w:name="_Toc436854607"/>
+      <w:bookmarkStart w:id="68" w:name="_Toc436854607"/>
       <w:r>
         <w:rPr>
           <w:rFonts w:ascii="Times New Roman" w:hAnsi="Times New Roman"/>
@@ -5818,7 +5838,7 @@
         </w:rPr>
         <w:t>Software Requirements Specification. This documents that specifies the requirements for a project.</w:t>
       </w:r>
-      <w:bookmarkEnd w:id="67"/>
+      <w:bookmarkEnd w:id="68"/>
     </w:p>
     <w:p>
       <w:pPr>
@@ -5833,7 +5853,7 @@
           <w:sz w:val="24"/>
         </w:rPr>
       </w:pPr>
-      <w:bookmarkStart w:id="68" w:name="_Toc436854608"/>
+      <w:bookmarkStart w:id="69" w:name="_Toc436854608"/>
       <w:r>
         <w:rPr>
           <w:rFonts w:ascii="Times New Roman" w:hAnsi="Times New Roman"/>
@@ -5864,8 +5884,8 @@
         </w:rPr>
         <w:t>. The project that this SRS is for.</w:t>
       </w:r>
-      <w:bookmarkStart w:id="69" w:name="_Toc439994697"/>
-      <w:bookmarkEnd w:id="68"/>
+      <w:bookmarkStart w:id="70" w:name="_Toc439994697"/>
+      <w:bookmarkEnd w:id="69"/>
     </w:p>
     <w:p>
       <w:pPr>
@@ -5880,7 +5900,7 @@
           <w:sz w:val="24"/>
         </w:rPr>
       </w:pPr>
-      <w:bookmarkStart w:id="70" w:name="_Toc436854609"/>
+      <w:bookmarkStart w:id="71" w:name="_Toc436854609"/>
       <w:r>
         <w:rPr>
           <w:rFonts w:ascii="Times New Roman" w:hAnsi="Times New Roman"/>
@@ -5896,7 +5916,7 @@
         </w:rPr>
         <w:t>Graphical User Interface. An interface that allows users to interact with electronic devices through icons and visual indicators.</w:t>
       </w:r>
-      <w:bookmarkEnd w:id="70"/>
+      <w:bookmarkEnd w:id="71"/>
     </w:p>
     <w:p>
       <w:pPr>
@@ -5911,7 +5931,7 @@
           <w:sz w:val="24"/>
         </w:rPr>
       </w:pPr>
-      <w:bookmarkStart w:id="71" w:name="_Toc436854610"/>
+      <w:bookmarkStart w:id="72" w:name="_Toc436854610"/>
       <w:r>
         <w:rPr>
           <w:rFonts w:ascii="Times New Roman" w:hAnsi="Times New Roman"/>
@@ -5927,7 +5947,7 @@
         </w:rPr>
         <w:t>Application Programming Interface. A set of routines, protocols, and tools that govern a software specification.</w:t>
       </w:r>
-      <w:bookmarkEnd w:id="71"/>
+      <w:bookmarkEnd w:id="72"/>
     </w:p>
     <w:p>
       <w:pPr>
@@ -5942,7 +5962,7 @@
           <w:sz w:val="24"/>
         </w:rPr>
       </w:pPr>
-      <w:bookmarkStart w:id="72" w:name="_Toc436854611"/>
+      <w:bookmarkStart w:id="73" w:name="_Toc436854611"/>
       <w:r>
         <w:rPr>
           <w:rFonts w:ascii="Times New Roman" w:hAnsi="Times New Roman"/>
@@ -5982,7 +6002,7 @@
         </w:rPr>
         <w:t xml:space="preserve"> to know the structure of the API but the server provides the information the client needs to interface with the service.</w:t>
       </w:r>
-      <w:bookmarkEnd w:id="72"/>
+      <w:bookmarkEnd w:id="73"/>
     </w:p>
     <w:p>
       <w:pPr>
@@ -5997,7 +6017,7 @@
           <w:sz w:val="24"/>
         </w:rPr>
       </w:pPr>
-      <w:bookmarkStart w:id="73" w:name="_Toc436854612"/>
+      <w:bookmarkStart w:id="74" w:name="_Toc436854612"/>
       <w:r>
         <w:rPr>
           <w:rFonts w:ascii="Times New Roman" w:hAnsi="Times New Roman"/>
@@ -6013,7 +6033,7 @@
         </w:rPr>
         <w:t>Operating System. The software that the product runs on.</w:t>
       </w:r>
-      <w:bookmarkEnd w:id="73"/>
+      <w:bookmarkEnd w:id="74"/>
     </w:p>
     <w:p>
       <w:pPr>
@@ -6023,9 +6043,9 @@
           <w:rFonts w:ascii="Times New Roman" w:hAnsi="Times New Roman"/>
         </w:rPr>
       </w:pPr>
-      <w:bookmarkStart w:id="74" w:name="_Toc439994698"/>
-      <w:bookmarkStart w:id="75" w:name="_Toc436854613"/>
-      <w:bookmarkEnd w:id="69"/>
+      <w:bookmarkStart w:id="75" w:name="_Toc439994698"/>
+      <w:bookmarkStart w:id="76" w:name="_Toc436854613"/>
+      <w:bookmarkEnd w:id="70"/>
       <w:r>
         <w:rPr>
           <w:rFonts w:ascii="Times New Roman" w:hAnsi="Times New Roman"/>
@@ -6044,8 +6064,8 @@
         </w:rPr>
         <w:t>: To Be Determined List</w:t>
       </w:r>
-      <w:bookmarkEnd w:id="74"/>
       <w:bookmarkEnd w:id="75"/>
+      <w:bookmarkEnd w:id="76"/>
     </w:p>
     <w:p>
       <w:pPr>
@@ -6068,8 +6088,6 @@
         </w:rPr>
         <w:t>NONE</w:t>
       </w:r>
-      <w:bookmarkStart w:id="76" w:name="_GoBack"/>
-      <w:bookmarkEnd w:id="76"/>
     </w:p>
     <w:sectPr>
       <w:headerReference w:type="default" r:id="rId11"/>
@@ -6084,7 +6102,7 @@
 </file>
 
 <file path=word/endnotes.xml><?xml version="1.0" encoding="utf-8"?>
-<w:endnotes xmlns:wpc="http://schemas.microsoft.com/office/word/2010/wordprocessingCanvas" xmlns:cx="http://schemas.microsoft.com/office/drawing/2014/chartex" xmlns:cx1="http://schemas.microsoft.com/office/drawing/2015/9/8/chartex" xmlns:mc="http://schemas.openxmlformats.org/markup-compatibility/2006" xmlns:o="urn:schemas-microsoft-com:office:office" xmlns:r="http://schemas.openxmlformats.org/officeDocument/2006/relationships" xmlns:m="http://schemas.openxmlformats.org/officeDocument/2006/math" xmlns:v="urn:schemas-microsoft-com:vml" xmlns:wp14="http://schemas.microsoft.com/office/word/2010/wordprocessingDrawing" xmlns:wp="http://schemas.openxmlformats.org/drawingml/2006/wordprocessingDrawing" xmlns:w10="urn:schemas-microsoft-com:office:word" xmlns:w="http://schemas.openxmlformats.org/wordprocessingml/2006/main" xmlns:w14="http://schemas.microsoft.com/office/word/2010/wordml" xmlns:w15="http://schemas.microsoft.com/office/word/2012/wordml" xmlns:w16se="http://schemas.microsoft.com/office/word/2015/wordml/symex" xmlns:wpg="http://schemas.microsoft.com/office/word/2010/wordprocessingGroup" xmlns:wpi="http://schemas.microsoft.com/office/word/2010/wordprocessingInk" xmlns:wne="http://schemas.microsoft.com/office/word/2006/wordml" xmlns:wps="http://schemas.microsoft.com/office/word/2010/wordprocessingShape" mc:Ignorable="w14 w15 w16se wp14">
+<w:endnotes xmlns:wpc="http://schemas.microsoft.com/office/word/2010/wordprocessingCanvas" xmlns:mc="http://schemas.openxmlformats.org/markup-compatibility/2006" xmlns:o="urn:schemas-microsoft-com:office:office" xmlns:r="http://schemas.openxmlformats.org/officeDocument/2006/relationships" xmlns:m="http://schemas.openxmlformats.org/officeDocument/2006/math" xmlns:v="urn:schemas-microsoft-com:vml" xmlns:wp14="http://schemas.microsoft.com/office/word/2010/wordprocessingDrawing" xmlns:wp="http://schemas.openxmlformats.org/drawingml/2006/wordprocessingDrawing" xmlns:w10="urn:schemas-microsoft-com:office:word" xmlns:w="http://schemas.openxmlformats.org/wordprocessingml/2006/main" xmlns:w14="http://schemas.microsoft.com/office/word/2010/wordml" xmlns:w15="http://schemas.microsoft.com/office/word/2012/wordml" xmlns:wpg="http://schemas.microsoft.com/office/word/2010/wordprocessingGroup" xmlns:wpi="http://schemas.microsoft.com/office/word/2010/wordprocessingInk" xmlns:wne="http://schemas.microsoft.com/office/word/2006/wordml" xmlns:wps="http://schemas.microsoft.com/office/word/2010/wordprocessingShape" mc:Ignorable="w14 w15 wp14">
   <w:endnote w:type="separator" w:id="-1">
     <w:p>
       <w:r>
@@ -6103,7 +6121,7 @@
 </file>
 
 <file path=word/footer1.xml><?xml version="1.0" encoding="utf-8"?>
-<w:ftr xmlns:wpc="http://schemas.microsoft.com/office/word/2010/wordprocessingCanvas" xmlns:cx="http://schemas.microsoft.com/office/drawing/2014/chartex" xmlns:cx1="http://schemas.microsoft.com/office/drawing/2015/9/8/chartex" xmlns:mc="http://schemas.openxmlformats.org/markup-compatibility/2006" xmlns:o="urn:schemas-microsoft-com:office:office" xmlns:r="http://schemas.openxmlformats.org/officeDocument/2006/relationships" xmlns:m="http://schemas.openxmlformats.org/officeDocument/2006/math" xmlns:v="urn:schemas-microsoft-com:vml" xmlns:wp14="http://schemas.microsoft.com/office/word/2010/wordprocessingDrawing" xmlns:wp="http://schemas.openxmlformats.org/drawingml/2006/wordprocessingDrawing" xmlns:w10="urn:schemas-microsoft-com:office:word" xmlns:w="http://schemas.openxmlformats.org/wordprocessingml/2006/main" xmlns:w14="http://schemas.microsoft.com/office/word/2010/wordml" xmlns:w15="http://schemas.microsoft.com/office/word/2012/wordml" xmlns:w16se="http://schemas.microsoft.com/office/word/2015/wordml/symex" xmlns:wpg="http://schemas.microsoft.com/office/word/2010/wordprocessingGroup" xmlns:wpi="http://schemas.microsoft.com/office/word/2010/wordprocessingInk" xmlns:wne="http://schemas.microsoft.com/office/word/2006/wordml" xmlns:wps="http://schemas.microsoft.com/office/word/2010/wordprocessingShape" mc:Ignorable="w14 w15 w16se wp14">
+<w:ftr xmlns:wpc="http://schemas.microsoft.com/office/word/2010/wordprocessingCanvas" xmlns:mc="http://schemas.openxmlformats.org/markup-compatibility/2006" xmlns:o="urn:schemas-microsoft-com:office:office" xmlns:r="http://schemas.openxmlformats.org/officeDocument/2006/relationships" xmlns:m="http://schemas.openxmlformats.org/officeDocument/2006/math" xmlns:v="urn:schemas-microsoft-com:vml" xmlns:wp14="http://schemas.microsoft.com/office/word/2010/wordprocessingDrawing" xmlns:wp="http://schemas.openxmlformats.org/drawingml/2006/wordprocessingDrawing" xmlns:w10="urn:schemas-microsoft-com:office:word" xmlns:w="http://schemas.openxmlformats.org/wordprocessingml/2006/main" xmlns:w14="http://schemas.microsoft.com/office/word/2010/wordml" xmlns:w15="http://schemas.microsoft.com/office/word/2012/wordml" xmlns:wpg="http://schemas.microsoft.com/office/word/2010/wordprocessingGroup" xmlns:wpi="http://schemas.microsoft.com/office/word/2010/wordprocessingInk" xmlns:wne="http://schemas.microsoft.com/office/word/2006/wordml" xmlns:wps="http://schemas.microsoft.com/office/word/2010/wordprocessingShape" mc:Ignorable="w14 w15 wp14">
   <w:p>
     <w:pPr>
       <w:pStyle w:val="Footer"/>
@@ -6113,7 +6131,7 @@
 </file>
 
 <file path=word/footnotes.xml><?xml version="1.0" encoding="utf-8"?>
-<w:footnotes xmlns:wpc="http://schemas.microsoft.com/office/word/2010/wordprocessingCanvas" xmlns:cx="http://schemas.microsoft.com/office/drawing/2014/chartex" xmlns:cx1="http://schemas.microsoft.com/office/drawing/2015/9/8/chartex" xmlns:mc="http://schemas.openxmlformats.org/markup-compatibility/2006" xmlns:o="urn:schemas-microsoft-com:office:office" xmlns:r="http://schemas.openxmlformats.org/officeDocument/2006/relationships" xmlns:m="http://schemas.openxmlformats.org/officeDocument/2006/math" xmlns:v="urn:schemas-microsoft-com:vml" xmlns:wp14="http://schemas.microsoft.com/office/word/2010/wordprocessingDrawing" xmlns:wp="http://schemas.openxmlformats.org/drawingml/2006/wordprocessingDrawing" xmlns:w10="urn:schemas-microsoft-com:office:word" xmlns:w="http://schemas.openxmlformats.org/wordprocessingml/2006/main" xmlns:w14="http://schemas.microsoft.com/office/word/2010/wordml" xmlns:w15="http://schemas.microsoft.com/office/word/2012/wordml" xmlns:w16se="http://schemas.microsoft.com/office/word/2015/wordml/symex" xmlns:wpg="http://schemas.microsoft.com/office/word/2010/wordprocessingGroup" xmlns:wpi="http://schemas.microsoft.com/office/word/2010/wordprocessingInk" xmlns:wne="http://schemas.microsoft.com/office/word/2006/wordml" xmlns:wps="http://schemas.microsoft.com/office/word/2010/wordprocessingShape" mc:Ignorable="w14 w15 w16se wp14">
+<w:footnotes xmlns:wpc="http://schemas.microsoft.com/office/word/2010/wordprocessingCanvas" xmlns:mc="http://schemas.openxmlformats.org/markup-compatibility/2006" xmlns:o="urn:schemas-microsoft-com:office:office" xmlns:r="http://schemas.openxmlformats.org/officeDocument/2006/relationships" xmlns:m="http://schemas.openxmlformats.org/officeDocument/2006/math" xmlns:v="urn:schemas-microsoft-com:vml" xmlns:wp14="http://schemas.microsoft.com/office/word/2010/wordprocessingDrawing" xmlns:wp="http://schemas.openxmlformats.org/drawingml/2006/wordprocessingDrawing" xmlns:w10="urn:schemas-microsoft-com:office:word" xmlns:w="http://schemas.openxmlformats.org/wordprocessingml/2006/main" xmlns:w14="http://schemas.microsoft.com/office/word/2010/wordml" xmlns:w15="http://schemas.microsoft.com/office/word/2012/wordml" xmlns:wpg="http://schemas.microsoft.com/office/word/2010/wordprocessingGroup" xmlns:wpi="http://schemas.microsoft.com/office/word/2010/wordprocessingInk" xmlns:wne="http://schemas.microsoft.com/office/word/2006/wordml" xmlns:wps="http://schemas.microsoft.com/office/word/2010/wordprocessingShape" mc:Ignorable="w14 w15 wp14">
   <w:footnote w:type="separator" w:id="-1">
     <w:p>
       <w:r>
@@ -6132,7 +6150,7 @@
 </file>
 
 <file path=word/header1.xml><?xml version="1.0" encoding="utf-8"?>
-<w:hdr xmlns:wpc="http://schemas.microsoft.com/office/word/2010/wordprocessingCanvas" xmlns:cx="http://schemas.microsoft.com/office/drawing/2014/chartex" xmlns:cx1="http://schemas.microsoft.com/office/drawing/2015/9/8/chartex" xmlns:mc="http://schemas.openxmlformats.org/markup-compatibility/2006" xmlns:o="urn:schemas-microsoft-com:office:office" xmlns:r="http://schemas.openxmlformats.org/officeDocument/2006/relationships" xmlns:m="http://schemas.openxmlformats.org/officeDocument/2006/math" xmlns:v="urn:schemas-microsoft-com:vml" xmlns:wp14="http://schemas.microsoft.com/office/word/2010/wordprocessingDrawing" xmlns:wp="http://schemas.openxmlformats.org/drawingml/2006/wordprocessingDrawing" xmlns:w10="urn:schemas-microsoft-com:office:word" xmlns:w="http://schemas.openxmlformats.org/wordprocessingml/2006/main" xmlns:w14="http://schemas.microsoft.com/office/word/2010/wordml" xmlns:w15="http://schemas.microsoft.com/office/word/2012/wordml" xmlns:w16se="http://schemas.microsoft.com/office/word/2015/wordml/symex" xmlns:wpg="http://schemas.microsoft.com/office/word/2010/wordprocessingGroup" xmlns:wpi="http://schemas.microsoft.com/office/word/2010/wordprocessingInk" xmlns:wne="http://schemas.microsoft.com/office/word/2006/wordml" xmlns:wps="http://schemas.microsoft.com/office/word/2010/wordprocessingShape" mc:Ignorable="w14 w15 w16se wp14">
+<w:hdr xmlns:wpc="http://schemas.microsoft.com/office/word/2010/wordprocessingCanvas" xmlns:mc="http://schemas.openxmlformats.org/markup-compatibility/2006" xmlns:o="urn:schemas-microsoft-com:office:office" xmlns:r="http://schemas.openxmlformats.org/officeDocument/2006/relationships" xmlns:m="http://schemas.openxmlformats.org/officeDocument/2006/math" xmlns:v="urn:schemas-microsoft-com:vml" xmlns:wp14="http://schemas.microsoft.com/office/word/2010/wordprocessingDrawing" xmlns:wp="http://schemas.openxmlformats.org/drawingml/2006/wordprocessingDrawing" xmlns:w10="urn:schemas-microsoft-com:office:word" xmlns:w="http://schemas.openxmlformats.org/wordprocessingml/2006/main" xmlns:w14="http://schemas.microsoft.com/office/word/2010/wordml" xmlns:w15="http://schemas.microsoft.com/office/word/2012/wordml" xmlns:wpg="http://schemas.microsoft.com/office/word/2010/wordprocessingGroup" xmlns:wpi="http://schemas.microsoft.com/office/word/2010/wordprocessingInk" xmlns:wne="http://schemas.microsoft.com/office/word/2006/wordml" xmlns:wps="http://schemas.microsoft.com/office/word/2010/wordprocessingShape" mc:Ignorable="w14 w15 wp14">
   <w:p>
     <w:pPr>
       <w:pStyle w:val="Header"/>
@@ -6185,7 +6203,7 @@
 </file>
 
 <file path=word/header2.xml><?xml version="1.0" encoding="utf-8"?>
-<w:hdr xmlns:wpc="http://schemas.microsoft.com/office/word/2010/wordprocessingCanvas" xmlns:cx="http://schemas.microsoft.com/office/drawing/2014/chartex" xmlns:cx1="http://schemas.microsoft.com/office/drawing/2015/9/8/chartex" xmlns:mc="http://schemas.openxmlformats.org/markup-compatibility/2006" xmlns:o="urn:schemas-microsoft-com:office:office" xmlns:r="http://schemas.openxmlformats.org/officeDocument/2006/relationships" xmlns:m="http://schemas.openxmlformats.org/officeDocument/2006/math" xmlns:v="urn:schemas-microsoft-com:vml" xmlns:wp14="http://schemas.microsoft.com/office/word/2010/wordprocessingDrawing" xmlns:wp="http://schemas.openxmlformats.org/drawingml/2006/wordprocessingDrawing" xmlns:w10="urn:schemas-microsoft-com:office:word" xmlns:w="http://schemas.openxmlformats.org/wordprocessingml/2006/main" xmlns:w14="http://schemas.microsoft.com/office/word/2010/wordml" xmlns:w15="http://schemas.microsoft.com/office/word/2012/wordml" xmlns:w16se="http://schemas.microsoft.com/office/word/2015/wordml/symex" xmlns:wpg="http://schemas.microsoft.com/office/word/2010/wordprocessingGroup" xmlns:wpi="http://schemas.microsoft.com/office/word/2010/wordprocessingInk" xmlns:wne="http://schemas.microsoft.com/office/word/2006/wordml" xmlns:wps="http://schemas.microsoft.com/office/word/2010/wordprocessingShape" mc:Ignorable="w14 w15 w16se wp14">
+<w:hdr xmlns:wpc="http://schemas.microsoft.com/office/word/2010/wordprocessingCanvas" xmlns:mc="http://schemas.openxmlformats.org/markup-compatibility/2006" xmlns:o="urn:schemas-microsoft-com:office:office" xmlns:r="http://schemas.openxmlformats.org/officeDocument/2006/relationships" xmlns:m="http://schemas.openxmlformats.org/officeDocument/2006/math" xmlns:v="urn:schemas-microsoft-com:vml" xmlns:wp14="http://schemas.microsoft.com/office/word/2010/wordprocessingDrawing" xmlns:wp="http://schemas.openxmlformats.org/drawingml/2006/wordprocessingDrawing" xmlns:w10="urn:schemas-microsoft-com:office:word" xmlns:w="http://schemas.openxmlformats.org/wordprocessingml/2006/main" xmlns:w14="http://schemas.microsoft.com/office/word/2010/wordml" xmlns:w15="http://schemas.microsoft.com/office/word/2012/wordml" xmlns:wpg="http://schemas.microsoft.com/office/word/2010/wordprocessingGroup" xmlns:wpi="http://schemas.microsoft.com/office/word/2010/wordprocessingInk" xmlns:wne="http://schemas.microsoft.com/office/word/2006/wordml" xmlns:wps="http://schemas.microsoft.com/office/word/2010/wordprocessingShape" mc:Ignorable="w14 w15 wp14">
   <w:p>
     <w:pPr>
       <w:pStyle w:val="Header"/>
@@ -6242,8 +6260,8 @@
 </file>
 
 <file path=word/numbering.xml><?xml version="1.0" encoding="utf-8"?>
-<w:numbering xmlns:wpc="http://schemas.microsoft.com/office/word/2010/wordprocessingCanvas" xmlns:cx="http://schemas.microsoft.com/office/drawing/2014/chartex" xmlns:cx1="http://schemas.microsoft.com/office/drawing/2015/9/8/chartex" xmlns:mc="http://schemas.openxmlformats.org/markup-compatibility/2006" xmlns:o="urn:schemas-microsoft-com:office:office" xmlns:r="http://schemas.openxmlformats.org/officeDocument/2006/relationships" xmlns:m="http://schemas.openxmlformats.org/officeDocument/2006/math" xmlns:v="urn:schemas-microsoft-com:vml" xmlns:wp14="http://schemas.microsoft.com/office/word/2010/wordprocessingDrawing" xmlns:wp="http://schemas.openxmlformats.org/drawingml/2006/wordprocessingDrawing" xmlns:w10="urn:schemas-microsoft-com:office:word" xmlns:w="http://schemas.openxmlformats.org/wordprocessingml/2006/main" xmlns:w14="http://schemas.microsoft.com/office/word/2010/wordml" xmlns:w15="http://schemas.microsoft.com/office/word/2012/wordml" xmlns:w16se="http://schemas.microsoft.com/office/word/2015/wordml/symex" xmlns:wpg="http://schemas.microsoft.com/office/word/2010/wordprocessingGroup" xmlns:wpi="http://schemas.microsoft.com/office/word/2010/wordprocessingInk" xmlns:wne="http://schemas.microsoft.com/office/word/2006/wordml" xmlns:wps="http://schemas.microsoft.com/office/word/2010/wordprocessingShape" mc:Ignorable="w14 w15 w16se wp14">
-  <w:abstractNum w:abstractNumId="0" w15:restartNumberingAfterBreak="0">
+<w:numbering xmlns:wpc="http://schemas.microsoft.com/office/word/2010/wordprocessingCanvas" xmlns:mc="http://schemas.openxmlformats.org/markup-compatibility/2006" xmlns:o="urn:schemas-microsoft-com:office:office" xmlns:r="http://schemas.openxmlformats.org/officeDocument/2006/relationships" xmlns:m="http://schemas.openxmlformats.org/officeDocument/2006/math" xmlns:v="urn:schemas-microsoft-com:vml" xmlns:wp14="http://schemas.microsoft.com/office/word/2010/wordprocessingDrawing" xmlns:wp="http://schemas.openxmlformats.org/drawingml/2006/wordprocessingDrawing" xmlns:w10="urn:schemas-microsoft-com:office:word" xmlns:w="http://schemas.openxmlformats.org/wordprocessingml/2006/main" xmlns:w14="http://schemas.microsoft.com/office/word/2010/wordml" xmlns:w15="http://schemas.microsoft.com/office/word/2012/wordml" xmlns:wpg="http://schemas.microsoft.com/office/word/2010/wordprocessingGroup" xmlns:wpi="http://schemas.microsoft.com/office/word/2010/wordprocessingInk" xmlns:wne="http://schemas.microsoft.com/office/word/2006/wordml" xmlns:wps="http://schemas.microsoft.com/office/word/2010/wordprocessingShape" mc:Ignorable="w14 w15 wp14">
+  <w:abstractNum w:abstractNumId="0">
     <w:nsid w:val="FFFFFFFB"/>
     <w:multiLevelType w:val="multilevel"/>
     <w:tmpl w:val="E79CF436"/>
@@ -6326,7 +6344,7 @@
       <w:lvlJc w:val="left"/>
     </w:lvl>
   </w:abstractNum>
-  <w:abstractNum w:abstractNumId="1" w15:restartNumberingAfterBreak="0">
+  <w:abstractNum w:abstractNumId="1">
     <w:nsid w:val="04BC520D"/>
     <w:multiLevelType w:val="hybridMultilevel"/>
     <w:tmpl w:val="10083F58"/>
@@ -6439,7 +6457,7 @@
       </w:rPr>
     </w:lvl>
   </w:abstractNum>
-  <w:abstractNum w:abstractNumId="2" w15:restartNumberingAfterBreak="0">
+  <w:abstractNum w:abstractNumId="2">
     <w:nsid w:val="093D1491"/>
     <w:multiLevelType w:val="hybridMultilevel"/>
     <w:tmpl w:val="488EF3FC"/>
@@ -6525,7 +6543,7 @@
       </w:pPr>
     </w:lvl>
   </w:abstractNum>
-  <w:abstractNum w:abstractNumId="3" w15:restartNumberingAfterBreak="0">
+  <w:abstractNum w:abstractNumId="3">
     <w:nsid w:val="22A26913"/>
     <w:multiLevelType w:val="hybridMultilevel"/>
     <w:tmpl w:val="2C3E9900"/>
@@ -6639,7 +6657,7 @@
       </w:rPr>
     </w:lvl>
   </w:abstractNum>
-  <w:abstractNum w:abstractNumId="4" w15:restartNumberingAfterBreak="0">
+  <w:abstractNum w:abstractNumId="4">
     <w:nsid w:val="2C405388"/>
     <w:multiLevelType w:val="hybridMultilevel"/>
     <w:tmpl w:val="B1766BDC"/>
@@ -6752,7 +6770,7 @@
       </w:rPr>
     </w:lvl>
   </w:abstractNum>
-  <w:abstractNum w:abstractNumId="5" w15:restartNumberingAfterBreak="0">
+  <w:abstractNum w:abstractNumId="5">
     <w:nsid w:val="31763F95"/>
     <w:multiLevelType w:val="hybridMultilevel"/>
     <w:tmpl w:val="E81AD4E6"/>
@@ -6865,7 +6883,7 @@
       </w:rPr>
     </w:lvl>
   </w:abstractNum>
-  <w:abstractNum w:abstractNumId="6" w15:restartNumberingAfterBreak="0">
+  <w:abstractNum w:abstractNumId="6">
     <w:nsid w:val="38F41CD2"/>
     <w:multiLevelType w:val="hybridMultilevel"/>
     <w:tmpl w:val="CDA4B66A"/>
@@ -6978,7 +6996,7 @@
       </w:rPr>
     </w:lvl>
   </w:abstractNum>
-  <w:abstractNum w:abstractNumId="7" w15:restartNumberingAfterBreak="0">
+  <w:abstractNum w:abstractNumId="7">
     <w:nsid w:val="3A2717D2"/>
     <w:multiLevelType w:val="hybridMultilevel"/>
     <w:tmpl w:val="0DACE162"/>
@@ -7091,7 +7109,7 @@
       </w:rPr>
     </w:lvl>
   </w:abstractNum>
-  <w:abstractNum w:abstractNumId="8" w15:restartNumberingAfterBreak="0">
+  <w:abstractNum w:abstractNumId="8">
     <w:nsid w:val="431D710D"/>
     <w:multiLevelType w:val="hybridMultilevel"/>
     <w:tmpl w:val="88DABB70"/>
@@ -7204,7 +7222,7 @@
       </w:rPr>
     </w:lvl>
   </w:abstractNum>
-  <w:abstractNum w:abstractNumId="9" w15:restartNumberingAfterBreak="0">
+  <w:abstractNum w:abstractNumId="9">
     <w:nsid w:val="4AF565AF"/>
     <w:multiLevelType w:val="hybridMultilevel"/>
     <w:tmpl w:val="684A4E78"/>
@@ -7317,7 +7335,7 @@
       </w:rPr>
     </w:lvl>
   </w:abstractNum>
-  <w:abstractNum w:abstractNumId="10" w15:restartNumberingAfterBreak="0">
+  <w:abstractNum w:abstractNumId="10">
     <w:nsid w:val="55FC6578"/>
     <w:multiLevelType w:val="hybridMultilevel"/>
     <w:tmpl w:val="0FAED53E"/>
@@ -7430,7 +7448,7 @@
       </w:rPr>
     </w:lvl>
   </w:abstractNum>
-  <w:abstractNum w:abstractNumId="11" w15:restartNumberingAfterBreak="0">
+  <w:abstractNum w:abstractNumId="11">
     <w:nsid w:val="564F6EEC"/>
     <w:multiLevelType w:val="hybridMultilevel"/>
     <w:tmpl w:val="452E5114"/>
@@ -7543,7 +7561,7 @@
       </w:rPr>
     </w:lvl>
   </w:abstractNum>
-  <w:abstractNum w:abstractNumId="12" w15:restartNumberingAfterBreak="0">
+  <w:abstractNum w:abstractNumId="12">
     <w:nsid w:val="61135D0C"/>
     <w:multiLevelType w:val="hybridMultilevel"/>
     <w:tmpl w:val="AFE8CAA4"/>
@@ -7629,7 +7647,7 @@
       </w:pPr>
     </w:lvl>
   </w:abstractNum>
-  <w:abstractNum w:abstractNumId="13" w15:restartNumberingAfterBreak="0">
+  <w:abstractNum w:abstractNumId="13">
     <w:nsid w:val="6C9F7024"/>
     <w:multiLevelType w:val="hybridMultilevel"/>
     <w:tmpl w:val="C0D422BA"/>
@@ -7742,7 +7760,7 @@
       </w:rPr>
     </w:lvl>
   </w:abstractNum>
-  <w:abstractNum w:abstractNumId="14" w15:restartNumberingAfterBreak="0">
+  <w:abstractNum w:abstractNumId="14">
     <w:nsid w:val="7C6A33F2"/>
     <w:multiLevelType w:val="hybridMultilevel"/>
     <w:tmpl w:val="17D0F6AC"/>
@@ -7855,7 +7873,7 @@
       </w:rPr>
     </w:lvl>
   </w:abstractNum>
-  <w:abstractNum w:abstractNumId="15" w15:restartNumberingAfterBreak="0">
+  <w:abstractNum w:abstractNumId="15">
     <w:nsid w:val="7D6150C3"/>
     <w:multiLevelType w:val="hybridMultilevel"/>
     <w:tmpl w:val="1B72665C"/>
@@ -7993,7 +8011,7 @@
 </file>
 
 <file path=word/styles.xml><?xml version="1.0" encoding="utf-8"?>
-<w:styles xmlns:mc="http://schemas.openxmlformats.org/markup-compatibility/2006" xmlns:r="http://schemas.openxmlformats.org/officeDocument/2006/relationships" xmlns:w="http://schemas.openxmlformats.org/wordprocessingml/2006/main" xmlns:w14="http://schemas.microsoft.com/office/word/2010/wordml" xmlns:w15="http://schemas.microsoft.com/office/word/2012/wordml" xmlns:w16se="http://schemas.microsoft.com/office/word/2015/wordml/symex" mc:Ignorable="w14 w15 w16se">
+<w:styles xmlns:mc="http://schemas.openxmlformats.org/markup-compatibility/2006" xmlns:r="http://schemas.openxmlformats.org/officeDocument/2006/relationships" xmlns:w="http://schemas.openxmlformats.org/wordprocessingml/2006/main" xmlns:w14="http://schemas.microsoft.com/office/word/2010/wordml" xmlns:w15="http://schemas.microsoft.com/office/word/2012/wordml" mc:Ignorable="w14 w15">
   <w:docDefaults>
     <w:rPrDefault>
       <w:rPr>
@@ -9280,7 +9298,7 @@
 </file>
 
 <file path=customXml/itemProps1.xml><?xml version="1.0" encoding="utf-8"?>
-<ds:datastoreItem xmlns:ds="http://schemas.openxmlformats.org/officeDocument/2006/customXml" ds:itemID="{AD41CE23-9E58-4AC3-9EB9-5EC915B2C7CA}">
+<ds:datastoreItem xmlns:ds="http://schemas.openxmlformats.org/officeDocument/2006/customXml" ds:itemID="{2AC406E1-29BF-4872-A227-37CE6AF17DEA}">
   <ds:schemaRefs>
     <ds:schemaRef ds:uri="http://schemas.openxmlformats.org/officeDocument/2006/bibliography"/>
   </ds:schemaRefs>

</xml_diff>

<commit_message>
Update definitions in SRS
</commit_message>
<xml_diff>
--- a/Documentation/SoftwareRequirementsSpecification.docx
+++ b/Documentation/SoftwareRequirementsSpecification.docx
@@ -1,6 +1,6 @@
 
 <file path=word/document.xml><?xml version="1.0" encoding="utf-8"?>
-<w:document xmlns:wpc="http://schemas.microsoft.com/office/word/2010/wordprocessingCanvas" xmlns:mc="http://schemas.openxmlformats.org/markup-compatibility/2006" xmlns:o="urn:schemas-microsoft-com:office:office" xmlns:r="http://schemas.openxmlformats.org/officeDocument/2006/relationships" xmlns:m="http://schemas.openxmlformats.org/officeDocument/2006/math" xmlns:v="urn:schemas-microsoft-com:vml" xmlns:wp14="http://schemas.microsoft.com/office/word/2010/wordprocessingDrawing" xmlns:wp="http://schemas.openxmlformats.org/drawingml/2006/wordprocessingDrawing" xmlns:w10="urn:schemas-microsoft-com:office:word" xmlns:w="http://schemas.openxmlformats.org/wordprocessingml/2006/main" xmlns:w14="http://schemas.microsoft.com/office/word/2010/wordml" xmlns:w15="http://schemas.microsoft.com/office/word/2012/wordml" xmlns:wpg="http://schemas.microsoft.com/office/word/2010/wordprocessingGroup" xmlns:wpi="http://schemas.microsoft.com/office/word/2010/wordprocessingInk" xmlns:wne="http://schemas.microsoft.com/office/word/2006/wordml" xmlns:wps="http://schemas.microsoft.com/office/word/2010/wordprocessingShape" mc:Ignorable="w14 w15 wp14">
+<w:document xmlns:wpc="http://schemas.microsoft.com/office/word/2010/wordprocessingCanvas" xmlns:mc="http://schemas.openxmlformats.org/markup-compatibility/2006" xmlns:o="urn:schemas-microsoft-com:office:office" xmlns:r="http://schemas.openxmlformats.org/officeDocument/2006/relationships" xmlns:m="http://schemas.openxmlformats.org/officeDocument/2006/math" xmlns:v="urn:schemas-microsoft-com:vml" xmlns:wp14="http://schemas.microsoft.com/office/word/2010/wordprocessingDrawing" xmlns:wp="http://schemas.openxmlformats.org/drawingml/2006/wordprocessingDrawing" xmlns:w10="urn:schemas-microsoft-com:office:word" xmlns:w="http://schemas.openxmlformats.org/wordprocessingml/2006/main" xmlns:w14="http://schemas.microsoft.com/office/word/2010/wordml" xmlns:wpg="http://schemas.microsoft.com/office/word/2010/wordprocessingGroup" xmlns:wpi="http://schemas.microsoft.com/office/word/2010/wordprocessingInk" xmlns:wne="http://schemas.microsoft.com/office/word/2006/wordml" xmlns:wps="http://schemas.microsoft.com/office/word/2010/wordprocessingShape" mc:Ignorable="w14 wp14">
   <w:body>
     <w:p>
       <w:pPr>
@@ -84,7 +84,7 @@
         <w:rPr>
           <w:rFonts w:ascii="Times New Roman" w:hAnsi="Times New Roman"/>
         </w:rPr>
-        <w:t>02</w:t>
+        <w:t>03</w:t>
       </w:r>
     </w:p>
     <w:p>
@@ -242,14 +242,14 @@
         <w:rPr>
           <w:rFonts w:ascii="Times New Roman" w:hAnsi="Times New Roman"/>
         </w:rPr>
-        <w:t>3</w:t>
+        <w:t>6</w:t>
       </w:r>
       <w:r>
         <w:rPr>
           <w:rFonts w:ascii="Times New Roman" w:hAnsi="Times New Roman"/>
           <w:vertAlign w:val="superscript"/>
         </w:rPr>
-        <w:t>rd</w:t>
+        <w:t>th</w:t>
       </w:r>
       <w:r>
         <w:rPr>
@@ -3354,6 +3354,86 @@
           </w:p>
         </w:tc>
       </w:tr>
+      <w:tr>
+        <w:tc>
+          <w:tcPr>
+            <w:tcW w:w="1557" w:type="dxa"/>
+          </w:tcPr>
+          <w:p>
+            <w:pPr>
+              <w:spacing w:before="40" w:after="40"/>
+              <w:rPr>
+                <w:rFonts w:ascii="Times New Roman" w:hAnsi="Times New Roman"/>
+              </w:rPr>
+            </w:pPr>
+            <w:r>
+              <w:rPr>
+                <w:rFonts w:ascii="Times New Roman" w:hAnsi="Times New Roman"/>
+              </w:rPr>
+              <w:t>Bryan Smith</w:t>
+            </w:r>
+          </w:p>
+        </w:tc>
+        <w:tc>
+          <w:tcPr>
+            <w:tcW w:w="1070" w:type="dxa"/>
+          </w:tcPr>
+          <w:p>
+            <w:pPr>
+              <w:spacing w:before="40" w:after="40"/>
+              <w:rPr>
+                <w:rFonts w:ascii="Times New Roman" w:hAnsi="Times New Roman"/>
+              </w:rPr>
+            </w:pPr>
+            <w:r>
+              <w:rPr>
+                <w:rFonts w:ascii="Times New Roman" w:hAnsi="Times New Roman"/>
+              </w:rPr>
+              <w:t>12/6/15</w:t>
+            </w:r>
+          </w:p>
+        </w:tc>
+        <w:tc>
+          <w:tcPr>
+            <w:tcW w:w="5690" w:type="dxa"/>
+          </w:tcPr>
+          <w:p>
+            <w:pPr>
+              <w:spacing w:before="40" w:after="40"/>
+              <w:rPr>
+                <w:rFonts w:ascii="Times New Roman" w:hAnsi="Times New Roman"/>
+              </w:rPr>
+            </w:pPr>
+            <w:r>
+              <w:rPr>
+                <w:rFonts w:ascii="Times New Roman" w:hAnsi="Times New Roman"/>
+              </w:rPr>
+              <w:t>Update definitions</w:t>
+            </w:r>
+          </w:p>
+        </w:tc>
+        <w:tc>
+          <w:tcPr>
+            <w:tcW w:w="1136" w:type="dxa"/>
+          </w:tcPr>
+          <w:p>
+            <w:pPr>
+              <w:spacing w:before="40" w:after="40"/>
+              <w:rPr>
+                <w:rFonts w:ascii="Times New Roman" w:hAnsi="Times New Roman"/>
+              </w:rPr>
+            </w:pPr>
+            <w:r>
+              <w:rPr>
+                <w:rFonts w:ascii="Times New Roman" w:hAnsi="Times New Roman"/>
+              </w:rPr>
+              <w:t>1.03</w:t>
+            </w:r>
+            <w:bookmarkStart w:id="7" w:name="_GoBack"/>
+            <w:bookmarkEnd w:id="7"/>
+          </w:p>
+        </w:tc>
+      </w:tr>
     </w:tbl>
     <w:p>
       <w:pPr>
@@ -3376,8 +3456,8 @@
           <w:rFonts w:ascii="Times New Roman" w:hAnsi="Times New Roman"/>
         </w:rPr>
         <w:sectPr>
-          <w:headerReference w:type="default" r:id="rId8"/>
-          <w:footerReference w:type="default" r:id="rId9"/>
+          <w:headerReference w:type="default" r:id="rId9"/>
+          <w:footerReference w:type="default" r:id="rId10"/>
           <w:pgSz w:w="12240" w:h="15840" w:code="1"/>
           <w:pgMar w:top="1440" w:right="1440" w:bottom="1440" w:left="1440" w:header="720" w:footer="720" w:gutter="0"/>
           <w:pgNumType w:fmt="lowerRoman"/>
@@ -3393,8 +3473,8 @@
           <w:rFonts w:ascii="Times New Roman" w:hAnsi="Times New Roman"/>
         </w:rPr>
       </w:pPr>
-      <w:bookmarkStart w:id="7" w:name="_Toc439994665"/>
-      <w:bookmarkStart w:id="8" w:name="_Toc436854571"/>
+      <w:bookmarkStart w:id="8" w:name="_Toc439994665"/>
+      <w:bookmarkStart w:id="9" w:name="_Toc436854571"/>
       <w:r>
         <w:rPr>
           <w:rFonts w:ascii="Times New Roman" w:hAnsi="Times New Roman"/>
@@ -3402,8 +3482,8 @@
         <w:lastRenderedPageBreak/>
         <w:t>Introduction</w:t>
       </w:r>
-      <w:bookmarkEnd w:id="7"/>
       <w:bookmarkEnd w:id="8"/>
+      <w:bookmarkEnd w:id="9"/>
     </w:p>
     <w:p>
       <w:pPr>
@@ -3413,16 +3493,16 @@
           <w:rFonts w:ascii="Times New Roman" w:hAnsi="Times New Roman"/>
         </w:rPr>
       </w:pPr>
-      <w:bookmarkStart w:id="9" w:name="_Toc439994667"/>
-      <w:bookmarkStart w:id="10" w:name="_Toc436854572"/>
+      <w:bookmarkStart w:id="10" w:name="_Toc439994667"/>
+      <w:bookmarkStart w:id="11" w:name="_Toc436854572"/>
       <w:r>
         <w:rPr>
           <w:rFonts w:ascii="Times New Roman" w:hAnsi="Times New Roman"/>
         </w:rPr>
         <w:t>Purpose</w:t>
       </w:r>
-      <w:bookmarkEnd w:id="9"/>
       <w:bookmarkEnd w:id="10"/>
+      <w:bookmarkEnd w:id="11"/>
     </w:p>
     <w:p>
       <w:pPr>
@@ -3470,16 +3550,16 @@
           <w:rFonts w:ascii="Times New Roman" w:hAnsi="Times New Roman"/>
         </w:rPr>
       </w:pPr>
-      <w:bookmarkStart w:id="11" w:name="_Toc439994668"/>
-      <w:bookmarkStart w:id="12" w:name="_Toc436854573"/>
+      <w:bookmarkStart w:id="12" w:name="_Toc439994668"/>
+      <w:bookmarkStart w:id="13" w:name="_Toc436854573"/>
       <w:r>
         <w:rPr>
           <w:rFonts w:ascii="Times New Roman" w:hAnsi="Times New Roman"/>
         </w:rPr>
         <w:t>Document Conventions</w:t>
       </w:r>
-      <w:bookmarkEnd w:id="11"/>
       <w:bookmarkEnd w:id="12"/>
+      <w:bookmarkEnd w:id="13"/>
     </w:p>
     <w:p>
       <w:pPr>
@@ -3532,16 +3612,16 @@
           <w:rFonts w:ascii="Times New Roman" w:hAnsi="Times New Roman"/>
         </w:rPr>
       </w:pPr>
-      <w:bookmarkStart w:id="13" w:name="_Toc439994669"/>
-      <w:bookmarkStart w:id="14" w:name="_Toc436854574"/>
+      <w:bookmarkStart w:id="14" w:name="_Toc439994669"/>
+      <w:bookmarkStart w:id="15" w:name="_Toc436854574"/>
       <w:r>
         <w:rPr>
           <w:rFonts w:ascii="Times New Roman" w:hAnsi="Times New Roman"/>
         </w:rPr>
         <w:t>Intended Audience and Reading Suggestions</w:t>
       </w:r>
-      <w:bookmarkEnd w:id="13"/>
       <w:bookmarkEnd w:id="14"/>
+      <w:bookmarkEnd w:id="15"/>
     </w:p>
     <w:p>
       <w:pPr>
@@ -3608,16 +3688,16 @@
           <w:rFonts w:ascii="Times New Roman" w:hAnsi="Times New Roman"/>
         </w:rPr>
       </w:pPr>
-      <w:bookmarkStart w:id="15" w:name="_Toc439994670"/>
-      <w:bookmarkStart w:id="16" w:name="_Toc436854575"/>
+      <w:bookmarkStart w:id="16" w:name="_Toc439994670"/>
+      <w:bookmarkStart w:id="17" w:name="_Toc436854575"/>
       <w:r>
         <w:rPr>
           <w:rFonts w:ascii="Times New Roman" w:hAnsi="Times New Roman"/>
         </w:rPr>
         <w:t>Product Scope</w:t>
       </w:r>
-      <w:bookmarkEnd w:id="15"/>
       <w:bookmarkEnd w:id="16"/>
+      <w:bookmarkEnd w:id="17"/>
     </w:p>
     <w:p>
       <w:pPr>
@@ -3673,8 +3753,8 @@
           <w:rFonts w:ascii="Times New Roman" w:hAnsi="Times New Roman"/>
         </w:rPr>
       </w:pPr>
-      <w:bookmarkStart w:id="17" w:name="_Toc439994672"/>
-      <w:bookmarkStart w:id="18" w:name="_Toc436854576"/>
+      <w:bookmarkStart w:id="18" w:name="_Toc439994672"/>
+      <w:bookmarkStart w:id="19" w:name="_Toc436854576"/>
       <w:r>
         <w:rPr>
           <w:rFonts w:ascii="Times New Roman" w:hAnsi="Times New Roman"/>
@@ -3682,8 +3762,8 @@
         <w:lastRenderedPageBreak/>
         <w:t>References</w:t>
       </w:r>
-      <w:bookmarkEnd w:id="17"/>
       <w:bookmarkEnd w:id="18"/>
+      <w:bookmarkEnd w:id="19"/>
     </w:p>
     <w:p>
       <w:pPr>
@@ -3705,7 +3785,7 @@
         </w:rPr>
         <w:t xml:space="preserve">Android Support Libraries: </w:t>
       </w:r>
-      <w:hyperlink r:id="rId10" w:history="1">
+      <w:hyperlink r:id="rId11" w:history="1">
         <w:r>
           <w:rPr>
             <w:rStyle w:val="Hyperlink"/>
@@ -3726,16 +3806,16 @@
           <w:rFonts w:ascii="Times New Roman" w:hAnsi="Times New Roman"/>
         </w:rPr>
       </w:pPr>
-      <w:bookmarkStart w:id="19" w:name="_Toc439994673"/>
-      <w:bookmarkStart w:id="20" w:name="_Toc436854577"/>
+      <w:bookmarkStart w:id="20" w:name="_Toc439994673"/>
+      <w:bookmarkStart w:id="21" w:name="_Toc436854577"/>
       <w:r>
         <w:rPr>
           <w:rFonts w:ascii="Times New Roman" w:hAnsi="Times New Roman"/>
         </w:rPr>
         <w:t>Overall Description</w:t>
       </w:r>
-      <w:bookmarkEnd w:id="19"/>
       <w:bookmarkEnd w:id="20"/>
+      <w:bookmarkEnd w:id="21"/>
     </w:p>
     <w:p>
       <w:pPr>
@@ -3745,16 +3825,16 @@
           <w:rFonts w:ascii="Times New Roman" w:hAnsi="Times New Roman"/>
         </w:rPr>
       </w:pPr>
-      <w:bookmarkStart w:id="21" w:name="_Toc439994674"/>
-      <w:bookmarkStart w:id="22" w:name="_Toc436854578"/>
+      <w:bookmarkStart w:id="22" w:name="_Toc439994674"/>
+      <w:bookmarkStart w:id="23" w:name="_Toc436854578"/>
       <w:r>
         <w:rPr>
           <w:rFonts w:ascii="Times New Roman" w:hAnsi="Times New Roman"/>
         </w:rPr>
         <w:t>Product Perspective</w:t>
       </w:r>
-      <w:bookmarkEnd w:id="21"/>
       <w:bookmarkEnd w:id="22"/>
+      <w:bookmarkEnd w:id="23"/>
     </w:p>
     <w:p>
       <w:pPr>
@@ -3798,16 +3878,16 @@
           <w:rFonts w:ascii="Times New Roman" w:hAnsi="Times New Roman"/>
         </w:rPr>
       </w:pPr>
-      <w:bookmarkStart w:id="23" w:name="_Toc439994675"/>
-      <w:bookmarkStart w:id="24" w:name="_Toc436854579"/>
+      <w:bookmarkStart w:id="24" w:name="_Toc439994675"/>
+      <w:bookmarkStart w:id="25" w:name="_Toc436854579"/>
       <w:r>
         <w:rPr>
           <w:rFonts w:ascii="Times New Roman" w:hAnsi="Times New Roman"/>
         </w:rPr>
         <w:t>Product Functions</w:t>
       </w:r>
-      <w:bookmarkEnd w:id="23"/>
       <w:bookmarkEnd w:id="24"/>
+      <w:bookmarkEnd w:id="25"/>
     </w:p>
     <w:p>
       <w:pPr>
@@ -3985,8 +4065,8 @@
           <w:rFonts w:ascii="Times New Roman" w:hAnsi="Times New Roman"/>
         </w:rPr>
       </w:pPr>
-      <w:bookmarkStart w:id="25" w:name="_Toc439994676"/>
-      <w:bookmarkStart w:id="26" w:name="_Toc436854580"/>
+      <w:bookmarkStart w:id="26" w:name="_Toc439994676"/>
+      <w:bookmarkStart w:id="27" w:name="_Toc436854580"/>
       <w:r>
         <w:rPr>
           <w:rFonts w:ascii="Times New Roman" w:hAnsi="Times New Roman"/>
@@ -3994,8 +4074,8 @@
         <w:lastRenderedPageBreak/>
         <w:t>User Classes and Characteristics</w:t>
       </w:r>
-      <w:bookmarkEnd w:id="25"/>
       <w:bookmarkEnd w:id="26"/>
+      <w:bookmarkEnd w:id="27"/>
     </w:p>
     <w:p>
       <w:pPr>
@@ -4061,16 +4141,16 @@
           <w:rFonts w:ascii="Times New Roman" w:hAnsi="Times New Roman"/>
         </w:rPr>
       </w:pPr>
-      <w:bookmarkStart w:id="27" w:name="_Toc439994677"/>
-      <w:bookmarkStart w:id="28" w:name="_Toc436854581"/>
+      <w:bookmarkStart w:id="28" w:name="_Toc439994677"/>
+      <w:bookmarkStart w:id="29" w:name="_Toc436854581"/>
       <w:r>
         <w:rPr>
           <w:rFonts w:ascii="Times New Roman" w:hAnsi="Times New Roman"/>
         </w:rPr>
         <w:t>Operating Environment</w:t>
       </w:r>
-      <w:bookmarkEnd w:id="27"/>
       <w:bookmarkEnd w:id="28"/>
+      <w:bookmarkEnd w:id="29"/>
     </w:p>
     <w:p>
       <w:pPr>
@@ -4118,16 +4198,16 @@
           <w:rFonts w:ascii="Times New Roman" w:hAnsi="Times New Roman"/>
         </w:rPr>
       </w:pPr>
-      <w:bookmarkStart w:id="29" w:name="_Toc439994678"/>
-      <w:bookmarkStart w:id="30" w:name="_Toc436854582"/>
+      <w:bookmarkStart w:id="30" w:name="_Toc439994678"/>
+      <w:bookmarkStart w:id="31" w:name="_Toc436854582"/>
       <w:r>
         <w:rPr>
           <w:rFonts w:ascii="Times New Roman" w:hAnsi="Times New Roman"/>
         </w:rPr>
         <w:t>Design and Implementation Constraints</w:t>
       </w:r>
-      <w:bookmarkEnd w:id="29"/>
       <w:bookmarkEnd w:id="30"/>
+      <w:bookmarkEnd w:id="31"/>
     </w:p>
     <w:p>
       <w:pPr>
@@ -4211,16 +4291,16 @@
           <w:rFonts w:ascii="Times New Roman" w:hAnsi="Times New Roman"/>
         </w:rPr>
       </w:pPr>
-      <w:bookmarkStart w:id="31" w:name="_Toc439994679"/>
-      <w:bookmarkStart w:id="32" w:name="_Toc436854583"/>
+      <w:bookmarkStart w:id="32" w:name="_Toc439994679"/>
+      <w:bookmarkStart w:id="33" w:name="_Toc436854583"/>
       <w:r>
         <w:rPr>
           <w:rFonts w:ascii="Times New Roman" w:hAnsi="Times New Roman"/>
         </w:rPr>
         <w:t>User Documentation</w:t>
       </w:r>
-      <w:bookmarkEnd w:id="31"/>
       <w:bookmarkEnd w:id="32"/>
+      <w:bookmarkEnd w:id="33"/>
     </w:p>
     <w:p>
       <w:pPr>
@@ -4281,16 +4361,16 @@
           <w:rFonts w:ascii="Times New Roman" w:hAnsi="Times New Roman"/>
         </w:rPr>
       </w:pPr>
-      <w:bookmarkStart w:id="33" w:name="_Toc439994680"/>
-      <w:bookmarkStart w:id="34" w:name="_Toc436854584"/>
+      <w:bookmarkStart w:id="34" w:name="_Toc439994680"/>
+      <w:bookmarkStart w:id="35" w:name="_Toc436854584"/>
       <w:r>
         <w:rPr>
           <w:rFonts w:ascii="Times New Roman" w:hAnsi="Times New Roman"/>
         </w:rPr>
         <w:t>Assumptions and Dependencies</w:t>
       </w:r>
-      <w:bookmarkEnd w:id="33"/>
       <w:bookmarkEnd w:id="34"/>
+      <w:bookmarkEnd w:id="35"/>
     </w:p>
     <w:p>
       <w:pPr>
@@ -4348,8 +4428,8 @@
           <w:rFonts w:ascii="Times New Roman" w:hAnsi="Times New Roman"/>
         </w:rPr>
       </w:pPr>
-      <w:bookmarkStart w:id="35" w:name="_Toc439994682"/>
-      <w:bookmarkStart w:id="36" w:name="_Toc436854585"/>
+      <w:bookmarkStart w:id="36" w:name="_Toc439994682"/>
+      <w:bookmarkStart w:id="37" w:name="_Toc436854585"/>
       <w:r>
         <w:rPr>
           <w:rFonts w:ascii="Times New Roman" w:hAnsi="Times New Roman"/>
@@ -4357,8 +4437,8 @@
         <w:lastRenderedPageBreak/>
         <w:t>External Interface Requirements</w:t>
       </w:r>
-      <w:bookmarkEnd w:id="35"/>
       <w:bookmarkEnd w:id="36"/>
+      <w:bookmarkEnd w:id="37"/>
     </w:p>
     <w:p>
       <w:pPr>
@@ -4368,14 +4448,14 @@
           <w:rFonts w:ascii="Times New Roman" w:hAnsi="Times New Roman"/>
         </w:rPr>
       </w:pPr>
-      <w:bookmarkStart w:id="37" w:name="_Toc436854586"/>
+      <w:bookmarkStart w:id="38" w:name="_Toc436854586"/>
       <w:r>
         <w:rPr>
           <w:rFonts w:ascii="Times New Roman" w:hAnsi="Times New Roman"/>
         </w:rPr>
         <w:t>User Interfaces</w:t>
       </w:r>
-      <w:bookmarkEnd w:id="37"/>
+      <w:bookmarkEnd w:id="38"/>
     </w:p>
     <w:p>
       <w:pPr>
@@ -4489,16 +4569,16 @@
           <w:rFonts w:ascii="Times New Roman" w:hAnsi="Times New Roman"/>
         </w:rPr>
       </w:pPr>
-      <w:bookmarkStart w:id="38" w:name="_Toc439994684"/>
-      <w:bookmarkStart w:id="39" w:name="_Toc436854587"/>
+      <w:bookmarkStart w:id="39" w:name="_Toc439994684"/>
+      <w:bookmarkStart w:id="40" w:name="_Toc436854587"/>
       <w:r>
         <w:rPr>
           <w:rFonts w:ascii="Times New Roman" w:hAnsi="Times New Roman"/>
         </w:rPr>
         <w:t>Hardware Interfaces</w:t>
       </w:r>
-      <w:bookmarkEnd w:id="38"/>
       <w:bookmarkEnd w:id="39"/>
+      <w:bookmarkEnd w:id="40"/>
     </w:p>
     <w:p>
       <w:pPr>
@@ -4518,8 +4598,6 @@
         </w:rPr>
         <w:t xml:space="preserve">Iris </w:t>
       </w:r>
-      <w:bookmarkStart w:id="40" w:name="_GoBack"/>
-      <w:bookmarkEnd w:id="40"/>
       <w:r>
         <w:rPr>
           <w:rFonts w:ascii="Times New Roman" w:hAnsi="Times New Roman"/>
@@ -5822,23 +5900,39 @@
           <w:sz w:val="24"/>
         </w:rPr>
       </w:pPr>
-      <w:bookmarkStart w:id="68" w:name="_Toc436854607"/>
-      <w:r>
-        <w:rPr>
-          <w:rFonts w:ascii="Times New Roman" w:hAnsi="Times New Roman"/>
-          <w:sz w:val="24"/>
-        </w:rPr>
-        <w:t xml:space="preserve">SRS – </w:t>
-      </w:r>
-      <w:r>
-        <w:rPr>
-          <w:rFonts w:ascii="Times New Roman" w:hAnsi="Times New Roman"/>
-          <w:b w:val="0"/>
-          <w:sz w:val="24"/>
-        </w:rPr>
-        <w:t>Software Requirements Specification. This documents that specifies the requirements for a project.</w:t>
-      </w:r>
-      <w:bookmarkEnd w:id="68"/>
+      <w:bookmarkStart w:id="68" w:name="_Toc439994698"/>
+      <w:bookmarkStart w:id="69" w:name="_Toc436854613"/>
+      <w:r>
+        <w:rPr>
+          <w:rFonts w:ascii="Times New Roman" w:hAnsi="Times New Roman"/>
+          <w:sz w:val="24"/>
+        </w:rPr>
+        <w:t xml:space="preserve">ADB – </w:t>
+      </w:r>
+      <w:r>
+        <w:rPr>
+          <w:rFonts w:ascii="Times New Roman" w:hAnsi="Times New Roman"/>
+          <w:b w:val="0"/>
+          <w:sz w:val="24"/>
+        </w:rPr>
+        <w:t xml:space="preserve">Android Debug Bridge. </w:t>
+      </w:r>
+      <w:r>
+        <w:rPr>
+          <w:rFonts w:ascii="Times New Roman" w:hAnsi="Times New Roman"/>
+          <w:b w:val="0"/>
+          <w:sz w:val="24"/>
+        </w:rPr>
+        <w:t xml:space="preserve"> V</w:t>
+      </w:r>
+      <w:r>
+        <w:rPr>
+          <w:rFonts w:ascii="Times New Roman" w:hAnsi="Times New Roman"/>
+          <w:b w:val="0"/>
+          <w:sz w:val="24"/>
+        </w:rPr>
+        <w:t>ersatile command line tool that lets you communicate with an emulator instance or connected Android-powered device</w:t>
+      </w:r>
     </w:p>
     <w:p>
       <w:pPr>
@@ -5853,39 +5947,21 @@
           <w:sz w:val="24"/>
         </w:rPr>
       </w:pPr>
-      <w:bookmarkStart w:id="69" w:name="_Toc436854608"/>
-      <w:r>
-        <w:rPr>
-          <w:rFonts w:ascii="Times New Roman" w:hAnsi="Times New Roman"/>
-          <w:sz w:val="24"/>
-        </w:rPr>
-        <w:t>Iris</w:t>
-      </w:r>
-      <w:r>
-        <w:rPr>
-          <w:rFonts w:ascii="Times New Roman" w:hAnsi="Times New Roman"/>
-          <w:sz w:val="24"/>
-        </w:rPr>
-        <w:t xml:space="preserve"> – </w:t>
-      </w:r>
-      <w:r>
-        <w:rPr>
-          <w:rFonts w:ascii="Times New Roman" w:hAnsi="Times New Roman"/>
-          <w:b w:val="0"/>
-          <w:sz w:val="24"/>
-        </w:rPr>
-        <w:t>The name of the Email Reader Application</w:t>
-      </w:r>
-      <w:r>
-        <w:rPr>
-          <w:rFonts w:ascii="Times New Roman" w:hAnsi="Times New Roman"/>
-          <w:b w:val="0"/>
-          <w:sz w:val="24"/>
-        </w:rPr>
-        <w:t>. The project that this SRS is for.</w:t>
-      </w:r>
-      <w:bookmarkStart w:id="70" w:name="_Toc439994697"/>
-      <w:bookmarkEnd w:id="69"/>
+      <w:r>
+        <w:rPr>
+          <w:rFonts w:ascii="Times New Roman" w:hAnsi="Times New Roman"/>
+          <w:sz w:val="24"/>
+        </w:rPr>
+        <w:t xml:space="preserve">APK - </w:t>
+      </w:r>
+      <w:r>
+        <w:rPr>
+          <w:rFonts w:ascii="Times New Roman" w:hAnsi="Times New Roman"/>
+          <w:b w:val="0"/>
+          <w:sz w:val="24"/>
+        </w:rPr>
+        <w:t>Android application package is the package file format used by the Android operating system for distribution and installation of mobile apps and middleware.</w:t>
+      </w:r>
     </w:p>
     <w:p>
       <w:pPr>
@@ -5900,23 +5976,23 @@
           <w:sz w:val="24"/>
         </w:rPr>
       </w:pPr>
-      <w:bookmarkStart w:id="71" w:name="_Toc436854609"/>
-      <w:r>
-        <w:rPr>
-          <w:rFonts w:ascii="Times New Roman" w:hAnsi="Times New Roman"/>
-          <w:sz w:val="24"/>
-        </w:rPr>
-        <w:t xml:space="preserve">GUI – </w:t>
-      </w:r>
-      <w:r>
-        <w:rPr>
-          <w:rFonts w:ascii="Times New Roman" w:hAnsi="Times New Roman"/>
-          <w:b w:val="0"/>
-          <w:sz w:val="24"/>
-        </w:rPr>
-        <w:t>Graphical User Interface. An interface that allows users to interact with electronic devices through icons and visual indicators.</w:t>
-      </w:r>
-      <w:bookmarkEnd w:id="71"/>
+      <w:bookmarkStart w:id="70" w:name="_Toc436854610"/>
+      <w:r>
+        <w:rPr>
+          <w:rFonts w:ascii="Times New Roman" w:hAnsi="Times New Roman"/>
+          <w:sz w:val="24"/>
+        </w:rPr>
+        <w:t xml:space="preserve">API – </w:t>
+      </w:r>
+      <w:r>
+        <w:rPr>
+          <w:rFonts w:ascii="Times New Roman" w:hAnsi="Times New Roman"/>
+          <w:b w:val="0"/>
+          <w:sz w:val="24"/>
+        </w:rPr>
+        <w:t>Application Programming Interface. A set of routines, protocols, and tools that govern a software specification.</w:t>
+      </w:r>
+      <w:bookmarkEnd w:id="70"/>
     </w:p>
     <w:p>
       <w:pPr>
@@ -5931,21 +6007,22 @@
           <w:sz w:val="24"/>
         </w:rPr>
       </w:pPr>
-      <w:bookmarkStart w:id="72" w:name="_Toc436854610"/>
-      <w:r>
-        <w:rPr>
-          <w:rFonts w:ascii="Times New Roman" w:hAnsi="Times New Roman"/>
-          <w:sz w:val="24"/>
-        </w:rPr>
-        <w:t xml:space="preserve">API – </w:t>
-      </w:r>
-      <w:r>
-        <w:rPr>
-          <w:rFonts w:ascii="Times New Roman" w:hAnsi="Times New Roman"/>
-          <w:b w:val="0"/>
-          <w:sz w:val="24"/>
-        </w:rPr>
-        <w:t>Application Programming Interface. A set of routines, protocols, and tools that govern a software specification.</w:t>
+      <w:bookmarkStart w:id="71" w:name="_Toc439994697"/>
+      <w:bookmarkStart w:id="72" w:name="_Toc436854609"/>
+      <w:r>
+        <w:rPr>
+          <w:rFonts w:ascii="Times New Roman" w:hAnsi="Times New Roman"/>
+          <w:sz w:val="24"/>
+        </w:rPr>
+        <w:t xml:space="preserve">GUI – </w:t>
+      </w:r>
+      <w:r>
+        <w:rPr>
+          <w:rFonts w:ascii="Times New Roman" w:hAnsi="Times New Roman"/>
+          <w:b w:val="0"/>
+          <w:sz w:val="24"/>
+        </w:rPr>
+        <w:t>Graphical User Interface. An interface that allows users to interact with electronic devices through icons and visual indicators.</w:t>
       </w:r>
       <w:bookmarkEnd w:id="72"/>
     </w:p>
@@ -5962,45 +6039,37 @@
           <w:sz w:val="24"/>
         </w:rPr>
       </w:pPr>
-      <w:bookmarkStart w:id="73" w:name="_Toc436854611"/>
-      <w:r>
-        <w:rPr>
-          <w:rFonts w:ascii="Times New Roman" w:hAnsi="Times New Roman"/>
-          <w:sz w:val="24"/>
-        </w:rPr>
-        <w:t xml:space="preserve">REST API - </w:t>
-      </w:r>
-      <w:r>
-        <w:rPr>
-          <w:rFonts w:ascii="Times New Roman" w:hAnsi="Times New Roman"/>
-          <w:b w:val="0"/>
-          <w:sz w:val="24"/>
-        </w:rPr>
-        <w:t>R</w:t>
-      </w:r>
-      <w:r>
-        <w:rPr>
-          <w:rFonts w:ascii="Times New Roman" w:hAnsi="Times New Roman"/>
-          <w:b w:val="0"/>
-          <w:sz w:val="24"/>
-        </w:rPr>
-        <w:t>epresentational state transfer</w:t>
-      </w:r>
-      <w:r>
-        <w:rPr>
-          <w:rFonts w:ascii="Times New Roman" w:hAnsi="Times New Roman"/>
-          <w:b w:val="0"/>
-          <w:sz w:val="24"/>
-        </w:rPr>
-        <w:t xml:space="preserve"> application programming interface. A light weight web based API. The client does not need</w:t>
-      </w:r>
-      <w:r>
-        <w:rPr>
-          <w:rFonts w:ascii="Times New Roman" w:hAnsi="Times New Roman"/>
-          <w:b w:val="0"/>
-          <w:sz w:val="24"/>
-        </w:rPr>
-        <w:t xml:space="preserve"> to know the structure of the API but the server provides the information the client needs to interface with the service.</w:t>
+      <w:bookmarkStart w:id="73" w:name="_Toc436854608"/>
+      <w:r>
+        <w:rPr>
+          <w:rFonts w:ascii="Times New Roman" w:hAnsi="Times New Roman"/>
+          <w:sz w:val="24"/>
+        </w:rPr>
+        <w:t xml:space="preserve">Iris – </w:t>
+      </w:r>
+      <w:r>
+        <w:rPr>
+          <w:rFonts w:ascii="Times New Roman" w:hAnsi="Times New Roman"/>
+          <w:b w:val="0"/>
+          <w:sz w:val="24"/>
+        </w:rPr>
+        <w:t xml:space="preserve">The name of the Email Reader Application. The project that this </w:t>
+      </w:r>
+      <w:r>
+        <w:rPr>
+          <w:rFonts w:ascii="Times New Roman" w:hAnsi="Times New Roman"/>
+          <w:b w:val="0"/>
+          <w:sz w:val="24"/>
+        </w:rPr>
+        <w:t>SRS</w:t>
+      </w:r>
+      <w:r>
+        <w:rPr>
+          <w:rFonts w:ascii="Times New Roman" w:hAnsi="Times New Roman"/>
+          <w:b w:val="0"/>
+          <w:sz w:val="24"/>
+        </w:rPr>
+        <w:t xml:space="preserve"> is for.</w:t>
       </w:r>
       <w:bookmarkEnd w:id="73"/>
     </w:p>
@@ -6038,14 +6107,148 @@
     <w:p>
       <w:pPr>
         <w:pStyle w:val="TOCEntry"/>
+        <w:numPr>
+          <w:ilvl w:val="0"/>
+          <w:numId w:val="10"/>
+        </w:numPr>
         <w:spacing w:line="360" w:lineRule="auto"/>
         <w:rPr>
           <w:rFonts w:ascii="Times New Roman" w:hAnsi="Times New Roman"/>
-        </w:rPr>
-      </w:pPr>
-      <w:bookmarkStart w:id="75" w:name="_Toc439994698"/>
-      <w:bookmarkStart w:id="76" w:name="_Toc436854613"/>
-      <w:bookmarkEnd w:id="70"/>
+          <w:sz w:val="24"/>
+        </w:rPr>
+      </w:pPr>
+      <w:bookmarkStart w:id="75" w:name="_Toc436854611"/>
+      <w:r>
+        <w:rPr>
+          <w:rFonts w:ascii="Times New Roman" w:hAnsi="Times New Roman"/>
+          <w:sz w:val="24"/>
+        </w:rPr>
+        <w:t xml:space="preserve">REST API - </w:t>
+      </w:r>
+      <w:r>
+        <w:rPr>
+          <w:rFonts w:ascii="Times New Roman" w:hAnsi="Times New Roman"/>
+          <w:b w:val="0"/>
+          <w:sz w:val="24"/>
+        </w:rPr>
+        <w:t>R</w:t>
+      </w:r>
+      <w:r>
+        <w:rPr>
+          <w:rFonts w:ascii="Times New Roman" w:hAnsi="Times New Roman"/>
+          <w:b w:val="0"/>
+          <w:sz w:val="24"/>
+        </w:rPr>
+        <w:t>epresentational state transfer</w:t>
+      </w:r>
+      <w:r>
+        <w:rPr>
+          <w:rFonts w:ascii="Times New Roman" w:hAnsi="Times New Roman"/>
+          <w:b w:val="0"/>
+          <w:sz w:val="24"/>
+        </w:rPr>
+        <w:t xml:space="preserve"> application programming interface. A light weight web based API. The client does not need to know the structure of the API but the server provides the information the client needs to interface with the service.</w:t>
+      </w:r>
+      <w:bookmarkEnd w:id="75"/>
+    </w:p>
+    <w:p>
+      <w:pPr>
+        <w:pStyle w:val="TOCEntry"/>
+        <w:numPr>
+          <w:ilvl w:val="0"/>
+          <w:numId w:val="10"/>
+        </w:numPr>
+        <w:spacing w:line="360" w:lineRule="auto"/>
+        <w:rPr>
+          <w:rFonts w:ascii="Times New Roman" w:hAnsi="Times New Roman"/>
+          <w:sz w:val="24"/>
+        </w:rPr>
+      </w:pPr>
+      <w:bookmarkStart w:id="76" w:name="_Toc436854607"/>
+      <w:r>
+        <w:rPr>
+          <w:rFonts w:ascii="Times New Roman" w:hAnsi="Times New Roman"/>
+          <w:sz w:val="24"/>
+        </w:rPr>
+        <w:t xml:space="preserve">SDD – </w:t>
+      </w:r>
+      <w:r>
+        <w:rPr>
+          <w:rFonts w:ascii="Times New Roman" w:hAnsi="Times New Roman"/>
+          <w:b w:val="0"/>
+          <w:sz w:val="24"/>
+        </w:rPr>
+        <w:t>Software Design Document</w:t>
+      </w:r>
+    </w:p>
+    <w:p>
+      <w:pPr>
+        <w:pStyle w:val="TOCEntry"/>
+        <w:numPr>
+          <w:ilvl w:val="0"/>
+          <w:numId w:val="10"/>
+        </w:numPr>
+        <w:spacing w:line="360" w:lineRule="auto"/>
+        <w:rPr>
+          <w:rFonts w:ascii="Times New Roman" w:hAnsi="Times New Roman"/>
+          <w:sz w:val="24"/>
+        </w:rPr>
+      </w:pPr>
+      <w:r>
+        <w:rPr>
+          <w:rFonts w:ascii="Times New Roman" w:hAnsi="Times New Roman"/>
+          <w:sz w:val="24"/>
+        </w:rPr>
+        <w:t xml:space="preserve">SRS – </w:t>
+      </w:r>
+      <w:r>
+        <w:rPr>
+          <w:rFonts w:ascii="Times New Roman" w:hAnsi="Times New Roman"/>
+          <w:b w:val="0"/>
+          <w:sz w:val="24"/>
+        </w:rPr>
+        <w:t>Software Requirements Specification.</w:t>
+      </w:r>
+      <w:bookmarkEnd w:id="76"/>
+    </w:p>
+    <w:p>
+      <w:pPr>
+        <w:pStyle w:val="TOCEntry"/>
+        <w:numPr>
+          <w:ilvl w:val="0"/>
+          <w:numId w:val="10"/>
+        </w:numPr>
+        <w:spacing w:line="360" w:lineRule="auto"/>
+        <w:rPr>
+          <w:rFonts w:ascii="Times New Roman" w:hAnsi="Times New Roman"/>
+          <w:sz w:val="24"/>
+        </w:rPr>
+      </w:pPr>
+      <w:r>
+        <w:rPr>
+          <w:rFonts w:ascii="Times New Roman" w:hAnsi="Times New Roman"/>
+          <w:sz w:val="24"/>
+        </w:rPr>
+        <w:t xml:space="preserve">STP – </w:t>
+      </w:r>
+      <w:r>
+        <w:rPr>
+          <w:rFonts w:ascii="Times New Roman" w:hAnsi="Times New Roman"/>
+          <w:b w:val="0"/>
+          <w:sz w:val="24"/>
+        </w:rPr>
+        <w:t>Software Test Plan</w:t>
+      </w:r>
+    </w:p>
+    <w:bookmarkEnd w:id="71"/>
+    <w:p>
+      <w:pPr>
+        <w:pStyle w:val="TOCEntry"/>
+        <w:spacing w:line="360" w:lineRule="auto"/>
+        <w:rPr>
+          <w:rFonts w:ascii="Times New Roman" w:hAnsi="Times New Roman"/>
+        </w:rPr>
+      </w:pPr>
       <w:r>
         <w:rPr>
           <w:rFonts w:ascii="Times New Roman" w:hAnsi="Times New Roman"/>
@@ -6064,8 +6267,8 @@
         </w:rPr>
         <w:t>: To Be Determined List</w:t>
       </w:r>
-      <w:bookmarkEnd w:id="75"/>
-      <w:bookmarkEnd w:id="76"/>
+      <w:bookmarkEnd w:id="68"/>
+      <w:bookmarkEnd w:id="69"/>
     </w:p>
     <w:p>
       <w:pPr>
@@ -6090,7 +6293,7 @@
       </w:r>
     </w:p>
     <w:sectPr>
-      <w:headerReference w:type="default" r:id="rId11"/>
+      <w:headerReference w:type="default" r:id="rId12"/>
       <w:pgSz w:w="12240" w:h="15840" w:code="1"/>
       <w:pgMar w:top="1440" w:right="1296" w:bottom="1440" w:left="1296" w:header="720" w:footer="720" w:gutter="0"/>
       <w:pgNumType w:start="1"/>
@@ -6102,7 +6305,7 @@
 </file>
 
 <file path=word/endnotes.xml><?xml version="1.0" encoding="utf-8"?>
-<w:endnotes xmlns:wpc="http://schemas.microsoft.com/office/word/2010/wordprocessingCanvas" xmlns:mc="http://schemas.openxmlformats.org/markup-compatibility/2006" xmlns:o="urn:schemas-microsoft-com:office:office" xmlns:r="http://schemas.openxmlformats.org/officeDocument/2006/relationships" xmlns:m="http://schemas.openxmlformats.org/officeDocument/2006/math" xmlns:v="urn:schemas-microsoft-com:vml" xmlns:wp14="http://schemas.microsoft.com/office/word/2010/wordprocessingDrawing" xmlns:wp="http://schemas.openxmlformats.org/drawingml/2006/wordprocessingDrawing" xmlns:w10="urn:schemas-microsoft-com:office:word" xmlns:w="http://schemas.openxmlformats.org/wordprocessingml/2006/main" xmlns:w14="http://schemas.microsoft.com/office/word/2010/wordml" xmlns:w15="http://schemas.microsoft.com/office/word/2012/wordml" xmlns:wpg="http://schemas.microsoft.com/office/word/2010/wordprocessingGroup" xmlns:wpi="http://schemas.microsoft.com/office/word/2010/wordprocessingInk" xmlns:wne="http://schemas.microsoft.com/office/word/2006/wordml" xmlns:wps="http://schemas.microsoft.com/office/word/2010/wordprocessingShape" mc:Ignorable="w14 w15 wp14">
+<w:endnotes xmlns:wpc="http://schemas.microsoft.com/office/word/2010/wordprocessingCanvas" xmlns:mc="http://schemas.openxmlformats.org/markup-compatibility/2006" xmlns:o="urn:schemas-microsoft-com:office:office" xmlns:r="http://schemas.openxmlformats.org/officeDocument/2006/relationships" xmlns:m="http://schemas.openxmlformats.org/officeDocument/2006/math" xmlns:v="urn:schemas-microsoft-com:vml" xmlns:wp14="http://schemas.microsoft.com/office/word/2010/wordprocessingDrawing" xmlns:wp="http://schemas.openxmlformats.org/drawingml/2006/wordprocessingDrawing" xmlns:w10="urn:schemas-microsoft-com:office:word" xmlns:w="http://schemas.openxmlformats.org/wordprocessingml/2006/main" xmlns:w14="http://schemas.microsoft.com/office/word/2010/wordml" xmlns:wpg="http://schemas.microsoft.com/office/word/2010/wordprocessingGroup" xmlns:wpi="http://schemas.microsoft.com/office/word/2010/wordprocessingInk" xmlns:wne="http://schemas.microsoft.com/office/word/2006/wordml" xmlns:wps="http://schemas.microsoft.com/office/word/2010/wordprocessingShape" mc:Ignorable="w14 wp14">
   <w:endnote w:type="separator" w:id="-1">
     <w:p>
       <w:r>
@@ -6121,7 +6324,7 @@
 </file>
 
 <file path=word/footer1.xml><?xml version="1.0" encoding="utf-8"?>
-<w:ftr xmlns:wpc="http://schemas.microsoft.com/office/word/2010/wordprocessingCanvas" xmlns:mc="http://schemas.openxmlformats.org/markup-compatibility/2006" xmlns:o="urn:schemas-microsoft-com:office:office" xmlns:r="http://schemas.openxmlformats.org/officeDocument/2006/relationships" xmlns:m="http://schemas.openxmlformats.org/officeDocument/2006/math" xmlns:v="urn:schemas-microsoft-com:vml" xmlns:wp14="http://schemas.microsoft.com/office/word/2010/wordprocessingDrawing" xmlns:wp="http://schemas.openxmlformats.org/drawingml/2006/wordprocessingDrawing" xmlns:w10="urn:schemas-microsoft-com:office:word" xmlns:w="http://schemas.openxmlformats.org/wordprocessingml/2006/main" xmlns:w14="http://schemas.microsoft.com/office/word/2010/wordml" xmlns:w15="http://schemas.microsoft.com/office/word/2012/wordml" xmlns:wpg="http://schemas.microsoft.com/office/word/2010/wordprocessingGroup" xmlns:wpi="http://schemas.microsoft.com/office/word/2010/wordprocessingInk" xmlns:wne="http://schemas.microsoft.com/office/word/2006/wordml" xmlns:wps="http://schemas.microsoft.com/office/word/2010/wordprocessingShape" mc:Ignorable="w14 w15 wp14">
+<w:ftr xmlns:wpc="http://schemas.microsoft.com/office/word/2010/wordprocessingCanvas" xmlns:mc="http://schemas.openxmlformats.org/markup-compatibility/2006" xmlns:o="urn:schemas-microsoft-com:office:office" xmlns:r="http://schemas.openxmlformats.org/officeDocument/2006/relationships" xmlns:m="http://schemas.openxmlformats.org/officeDocument/2006/math" xmlns:v="urn:schemas-microsoft-com:vml" xmlns:wp14="http://schemas.microsoft.com/office/word/2010/wordprocessingDrawing" xmlns:wp="http://schemas.openxmlformats.org/drawingml/2006/wordprocessingDrawing" xmlns:w10="urn:schemas-microsoft-com:office:word" xmlns:w="http://schemas.openxmlformats.org/wordprocessingml/2006/main" xmlns:w14="http://schemas.microsoft.com/office/word/2010/wordml" xmlns:wpg="http://schemas.microsoft.com/office/word/2010/wordprocessingGroup" xmlns:wpi="http://schemas.microsoft.com/office/word/2010/wordprocessingInk" xmlns:wne="http://schemas.microsoft.com/office/word/2006/wordml" xmlns:wps="http://schemas.microsoft.com/office/word/2010/wordprocessingShape" mc:Ignorable="w14 wp14">
   <w:p>
     <w:pPr>
       <w:pStyle w:val="Footer"/>
@@ -6131,7 +6334,7 @@
 </file>
 
 <file path=word/footnotes.xml><?xml version="1.0" encoding="utf-8"?>
-<w:footnotes xmlns:wpc="http://schemas.microsoft.com/office/word/2010/wordprocessingCanvas" xmlns:mc="http://schemas.openxmlformats.org/markup-compatibility/2006" xmlns:o="urn:schemas-microsoft-com:office:office" xmlns:r="http://schemas.openxmlformats.org/officeDocument/2006/relationships" xmlns:m="http://schemas.openxmlformats.org/officeDocument/2006/math" xmlns:v="urn:schemas-microsoft-com:vml" xmlns:wp14="http://schemas.microsoft.com/office/word/2010/wordprocessingDrawing" xmlns:wp="http://schemas.openxmlformats.org/drawingml/2006/wordprocessingDrawing" xmlns:w10="urn:schemas-microsoft-com:office:word" xmlns:w="http://schemas.openxmlformats.org/wordprocessingml/2006/main" xmlns:w14="http://schemas.microsoft.com/office/word/2010/wordml" xmlns:w15="http://schemas.microsoft.com/office/word/2012/wordml" xmlns:wpg="http://schemas.microsoft.com/office/word/2010/wordprocessingGroup" xmlns:wpi="http://schemas.microsoft.com/office/word/2010/wordprocessingInk" xmlns:wne="http://schemas.microsoft.com/office/word/2006/wordml" xmlns:wps="http://schemas.microsoft.com/office/word/2010/wordprocessingShape" mc:Ignorable="w14 w15 wp14">
+<w:footnotes xmlns:wpc="http://schemas.microsoft.com/office/word/2010/wordprocessingCanvas" xmlns:mc="http://schemas.openxmlformats.org/markup-compatibility/2006" xmlns:o="urn:schemas-microsoft-com:office:office" xmlns:r="http://schemas.openxmlformats.org/officeDocument/2006/relationships" xmlns:m="http://schemas.openxmlformats.org/officeDocument/2006/math" xmlns:v="urn:schemas-microsoft-com:vml" xmlns:wp14="http://schemas.microsoft.com/office/word/2010/wordprocessingDrawing" xmlns:wp="http://schemas.openxmlformats.org/drawingml/2006/wordprocessingDrawing" xmlns:w10="urn:schemas-microsoft-com:office:word" xmlns:w="http://schemas.openxmlformats.org/wordprocessingml/2006/main" xmlns:w14="http://schemas.microsoft.com/office/word/2010/wordml" xmlns:wpg="http://schemas.microsoft.com/office/word/2010/wordprocessingGroup" xmlns:wpi="http://schemas.microsoft.com/office/word/2010/wordprocessingInk" xmlns:wne="http://schemas.microsoft.com/office/word/2006/wordml" xmlns:wps="http://schemas.microsoft.com/office/word/2010/wordprocessingShape" mc:Ignorable="w14 wp14">
   <w:footnote w:type="separator" w:id="-1">
     <w:p>
       <w:r>
@@ -6150,7 +6353,7 @@
 </file>
 
 <file path=word/header1.xml><?xml version="1.0" encoding="utf-8"?>
-<w:hdr xmlns:wpc="http://schemas.microsoft.com/office/word/2010/wordprocessingCanvas" xmlns:mc="http://schemas.openxmlformats.org/markup-compatibility/2006" xmlns:o="urn:schemas-microsoft-com:office:office" xmlns:r="http://schemas.openxmlformats.org/officeDocument/2006/relationships" xmlns:m="http://schemas.openxmlformats.org/officeDocument/2006/math" xmlns:v="urn:schemas-microsoft-com:vml" xmlns:wp14="http://schemas.microsoft.com/office/word/2010/wordprocessingDrawing" xmlns:wp="http://schemas.openxmlformats.org/drawingml/2006/wordprocessingDrawing" xmlns:w10="urn:schemas-microsoft-com:office:word" xmlns:w="http://schemas.openxmlformats.org/wordprocessingml/2006/main" xmlns:w14="http://schemas.microsoft.com/office/word/2010/wordml" xmlns:w15="http://schemas.microsoft.com/office/word/2012/wordml" xmlns:wpg="http://schemas.microsoft.com/office/word/2010/wordprocessingGroup" xmlns:wpi="http://schemas.microsoft.com/office/word/2010/wordprocessingInk" xmlns:wne="http://schemas.microsoft.com/office/word/2006/wordml" xmlns:wps="http://schemas.microsoft.com/office/word/2010/wordprocessingShape" mc:Ignorable="w14 w15 wp14">
+<w:hdr xmlns:wpc="http://schemas.microsoft.com/office/word/2010/wordprocessingCanvas" xmlns:mc="http://schemas.openxmlformats.org/markup-compatibility/2006" xmlns:o="urn:schemas-microsoft-com:office:office" xmlns:r="http://schemas.openxmlformats.org/officeDocument/2006/relationships" xmlns:m="http://schemas.openxmlformats.org/officeDocument/2006/math" xmlns:v="urn:schemas-microsoft-com:vml" xmlns:wp14="http://schemas.microsoft.com/office/word/2010/wordprocessingDrawing" xmlns:wp="http://schemas.openxmlformats.org/drawingml/2006/wordprocessingDrawing" xmlns:w10="urn:schemas-microsoft-com:office:word" xmlns:w="http://schemas.openxmlformats.org/wordprocessingml/2006/main" xmlns:w14="http://schemas.microsoft.com/office/word/2010/wordml" xmlns:wpg="http://schemas.microsoft.com/office/word/2010/wordprocessingGroup" xmlns:wpi="http://schemas.microsoft.com/office/word/2010/wordprocessingInk" xmlns:wne="http://schemas.microsoft.com/office/word/2006/wordml" xmlns:wps="http://schemas.microsoft.com/office/word/2010/wordprocessingShape" mc:Ignorable="w14 wp14">
   <w:p>
     <w:pPr>
       <w:pStyle w:val="Header"/>
@@ -6203,7 +6406,7 @@
 </file>
 
 <file path=word/header2.xml><?xml version="1.0" encoding="utf-8"?>
-<w:hdr xmlns:wpc="http://schemas.microsoft.com/office/word/2010/wordprocessingCanvas" xmlns:mc="http://schemas.openxmlformats.org/markup-compatibility/2006" xmlns:o="urn:schemas-microsoft-com:office:office" xmlns:r="http://schemas.openxmlformats.org/officeDocument/2006/relationships" xmlns:m="http://schemas.openxmlformats.org/officeDocument/2006/math" xmlns:v="urn:schemas-microsoft-com:vml" xmlns:wp14="http://schemas.microsoft.com/office/word/2010/wordprocessingDrawing" xmlns:wp="http://schemas.openxmlformats.org/drawingml/2006/wordprocessingDrawing" xmlns:w10="urn:schemas-microsoft-com:office:word" xmlns:w="http://schemas.openxmlformats.org/wordprocessingml/2006/main" xmlns:w14="http://schemas.microsoft.com/office/word/2010/wordml" xmlns:w15="http://schemas.microsoft.com/office/word/2012/wordml" xmlns:wpg="http://schemas.microsoft.com/office/word/2010/wordprocessingGroup" xmlns:wpi="http://schemas.microsoft.com/office/word/2010/wordprocessingInk" xmlns:wne="http://schemas.microsoft.com/office/word/2006/wordml" xmlns:wps="http://schemas.microsoft.com/office/word/2010/wordprocessingShape" mc:Ignorable="w14 w15 wp14">
+<w:hdr xmlns:wpc="http://schemas.microsoft.com/office/word/2010/wordprocessingCanvas" xmlns:mc="http://schemas.openxmlformats.org/markup-compatibility/2006" xmlns:o="urn:schemas-microsoft-com:office:office" xmlns:r="http://schemas.openxmlformats.org/officeDocument/2006/relationships" xmlns:m="http://schemas.openxmlformats.org/officeDocument/2006/math" xmlns:v="urn:schemas-microsoft-com:vml" xmlns:wp14="http://schemas.microsoft.com/office/word/2010/wordprocessingDrawing" xmlns:wp="http://schemas.openxmlformats.org/drawingml/2006/wordprocessingDrawing" xmlns:w10="urn:schemas-microsoft-com:office:word" xmlns:w="http://schemas.openxmlformats.org/wordprocessingml/2006/main" xmlns:w14="http://schemas.microsoft.com/office/word/2010/wordml" xmlns:wpg="http://schemas.microsoft.com/office/word/2010/wordprocessingGroup" xmlns:wpi="http://schemas.microsoft.com/office/word/2010/wordprocessingInk" xmlns:wne="http://schemas.microsoft.com/office/word/2006/wordml" xmlns:wps="http://schemas.microsoft.com/office/word/2010/wordprocessingShape" mc:Ignorable="w14 wp14">
   <w:p>
     <w:pPr>
       <w:pStyle w:val="Header"/>
@@ -6247,7 +6450,7 @@
       <w:rPr>
         <w:noProof/>
       </w:rPr>
-      <w:t>8</w:t>
+      <w:t>1</w:t>
     </w:r>
     <w:r>
       <w:rPr>
@@ -6260,7 +6463,7 @@
 </file>
 
 <file path=word/numbering.xml><?xml version="1.0" encoding="utf-8"?>
-<w:numbering xmlns:wpc="http://schemas.microsoft.com/office/word/2010/wordprocessingCanvas" xmlns:mc="http://schemas.openxmlformats.org/markup-compatibility/2006" xmlns:o="urn:schemas-microsoft-com:office:office" xmlns:r="http://schemas.openxmlformats.org/officeDocument/2006/relationships" xmlns:m="http://schemas.openxmlformats.org/officeDocument/2006/math" xmlns:v="urn:schemas-microsoft-com:vml" xmlns:wp14="http://schemas.microsoft.com/office/word/2010/wordprocessingDrawing" xmlns:wp="http://schemas.openxmlformats.org/drawingml/2006/wordprocessingDrawing" xmlns:w10="urn:schemas-microsoft-com:office:word" xmlns:w="http://schemas.openxmlformats.org/wordprocessingml/2006/main" xmlns:w14="http://schemas.microsoft.com/office/word/2010/wordml" xmlns:w15="http://schemas.microsoft.com/office/word/2012/wordml" xmlns:wpg="http://schemas.microsoft.com/office/word/2010/wordprocessingGroup" xmlns:wpi="http://schemas.microsoft.com/office/word/2010/wordprocessingInk" xmlns:wne="http://schemas.microsoft.com/office/word/2006/wordml" xmlns:wps="http://schemas.microsoft.com/office/word/2010/wordprocessingShape" mc:Ignorable="w14 w15 wp14">
+<w:numbering xmlns:wpc="http://schemas.microsoft.com/office/word/2010/wordprocessingCanvas" xmlns:mc="http://schemas.openxmlformats.org/markup-compatibility/2006" xmlns:o="urn:schemas-microsoft-com:office:office" xmlns:r="http://schemas.openxmlformats.org/officeDocument/2006/relationships" xmlns:m="http://schemas.openxmlformats.org/officeDocument/2006/math" xmlns:v="urn:schemas-microsoft-com:vml" xmlns:wp14="http://schemas.microsoft.com/office/word/2010/wordprocessingDrawing" xmlns:wp="http://schemas.openxmlformats.org/drawingml/2006/wordprocessingDrawing" xmlns:w10="urn:schemas-microsoft-com:office:word" xmlns:w="http://schemas.openxmlformats.org/wordprocessingml/2006/main" xmlns:w14="http://schemas.microsoft.com/office/word/2010/wordml" xmlns:wpg="http://schemas.microsoft.com/office/word/2010/wordprocessingGroup" xmlns:wpi="http://schemas.microsoft.com/office/word/2010/wordprocessingInk" xmlns:wne="http://schemas.microsoft.com/office/word/2006/wordml" xmlns:wps="http://schemas.microsoft.com/office/word/2010/wordprocessingShape" mc:Ignorable="w14 wp14">
   <w:abstractNum w:abstractNumId="0">
     <w:nsid w:val="FFFFFFFB"/>
     <w:multiLevelType w:val="multilevel"/>
@@ -8011,7 +8214,7 @@
 </file>
 
 <file path=word/styles.xml><?xml version="1.0" encoding="utf-8"?>
-<w:styles xmlns:mc="http://schemas.openxmlformats.org/markup-compatibility/2006" xmlns:r="http://schemas.openxmlformats.org/officeDocument/2006/relationships" xmlns:w="http://schemas.openxmlformats.org/wordprocessingml/2006/main" xmlns:w14="http://schemas.microsoft.com/office/word/2010/wordml" xmlns:w15="http://schemas.microsoft.com/office/word/2012/wordml" mc:Ignorable="w14 w15">
+<w:styles xmlns:mc="http://schemas.openxmlformats.org/markup-compatibility/2006" xmlns:r="http://schemas.openxmlformats.org/officeDocument/2006/relationships" xmlns:w="http://schemas.openxmlformats.org/wordprocessingml/2006/main" xmlns:w14="http://schemas.microsoft.com/office/word/2010/wordml" mc:Ignorable="w14">
   <w:docDefaults>
     <w:rPrDefault>
       <w:rPr>
@@ -8021,371 +8224,899 @@
     </w:rPrDefault>
     <w:pPrDefault/>
   </w:docDefaults>
-  <w:latentStyles w:defLockedState="0" w:defUIPriority="0" w:defSemiHidden="0" w:defUnhideWhenUsed="0" w:defQFormat="0" w:count="371">
-    <w:lsdException w:name="Normal" w:qFormat="1"/>
-    <w:lsdException w:name="heading 1" w:qFormat="1"/>
-    <w:lsdException w:name="heading 2" w:qFormat="1"/>
-    <w:lsdException w:name="heading 3" w:qFormat="1"/>
-    <w:lsdException w:name="heading 4" w:qFormat="1"/>
-    <w:lsdException w:name="heading 5" w:qFormat="1"/>
-    <w:lsdException w:name="heading 6" w:qFormat="1"/>
-    <w:lsdException w:name="heading 7" w:semiHidden="1" w:unhideWhenUsed="1" w:qFormat="1"/>
-    <w:lsdException w:name="heading 8" w:semiHidden="1" w:unhideWhenUsed="1" w:qFormat="1"/>
-    <w:lsdException w:name="heading 9" w:semiHidden="1" w:unhideWhenUsed="1" w:qFormat="1"/>
-    <w:lsdException w:name="index 1" w:semiHidden="1" w:unhideWhenUsed="1"/>
-    <w:lsdException w:name="index 2" w:semiHidden="1" w:unhideWhenUsed="1"/>
-    <w:lsdException w:name="index 3" w:semiHidden="1" w:unhideWhenUsed="1"/>
-    <w:lsdException w:name="index 4" w:semiHidden="1" w:unhideWhenUsed="1"/>
-    <w:lsdException w:name="index 5" w:semiHidden="1" w:unhideWhenUsed="1"/>
-    <w:lsdException w:name="index 6" w:semiHidden="1" w:unhideWhenUsed="1"/>
-    <w:lsdException w:name="index 7" w:semiHidden="1" w:unhideWhenUsed="1"/>
-    <w:lsdException w:name="index 8" w:semiHidden="1" w:unhideWhenUsed="1"/>
-    <w:lsdException w:name="index 9" w:semiHidden="1" w:unhideWhenUsed="1"/>
-    <w:lsdException w:name="toc 1" w:semiHidden="1" w:uiPriority="39" w:unhideWhenUsed="1"/>
-    <w:lsdException w:name="toc 2" w:semiHidden="1" w:uiPriority="39" w:unhideWhenUsed="1"/>
-    <w:lsdException w:name="toc 3" w:semiHidden="1" w:uiPriority="39" w:unhideWhenUsed="1"/>
-    <w:lsdException w:name="toc 4" w:semiHidden="1" w:unhideWhenUsed="1"/>
-    <w:lsdException w:name="toc 5" w:semiHidden="1" w:unhideWhenUsed="1"/>
-    <w:lsdException w:name="toc 6" w:semiHidden="1" w:unhideWhenUsed="1"/>
-    <w:lsdException w:name="toc 7" w:semiHidden="1" w:unhideWhenUsed="1"/>
-    <w:lsdException w:name="toc 8" w:semiHidden="1" w:unhideWhenUsed="1"/>
-    <w:lsdException w:name="toc 9" w:semiHidden="1" w:unhideWhenUsed="1"/>
-    <w:lsdException w:name="Normal Indent" w:semiHidden="1" w:unhideWhenUsed="1"/>
-    <w:lsdException w:name="footnote text" w:semiHidden="1" w:unhideWhenUsed="1"/>
-    <w:lsdException w:name="annotation text" w:semiHidden="1" w:unhideWhenUsed="1"/>
-    <w:lsdException w:name="header" w:semiHidden="1" w:unhideWhenUsed="1"/>
-    <w:lsdException w:name="footer" w:semiHidden="1" w:unhideWhenUsed="1"/>
-    <w:lsdException w:name="index heading" w:semiHidden="1" w:unhideWhenUsed="1"/>
-    <w:lsdException w:name="caption" w:semiHidden="1" w:unhideWhenUsed="1" w:qFormat="1"/>
-    <w:lsdException w:name="table of figures" w:semiHidden="1" w:unhideWhenUsed="1"/>
-    <w:lsdException w:name="envelope address" w:semiHidden="1" w:unhideWhenUsed="1"/>
-    <w:lsdException w:name="envelope return" w:semiHidden="1" w:unhideWhenUsed="1"/>
-    <w:lsdException w:name="footnote reference" w:semiHidden="1" w:unhideWhenUsed="1"/>
-    <w:lsdException w:name="annotation reference" w:semiHidden="1" w:unhideWhenUsed="1"/>
-    <w:lsdException w:name="line number" w:semiHidden="1" w:unhideWhenUsed="1"/>
-    <w:lsdException w:name="page number" w:semiHidden="1" w:unhideWhenUsed="1"/>
-    <w:lsdException w:name="endnote reference" w:semiHidden="1" w:unhideWhenUsed="1"/>
-    <w:lsdException w:name="endnote text" w:semiHidden="1" w:unhideWhenUsed="1"/>
-    <w:lsdException w:name="table of authorities" w:semiHidden="1" w:unhideWhenUsed="1"/>
-    <w:lsdException w:name="macro" w:semiHidden="1" w:unhideWhenUsed="1"/>
-    <w:lsdException w:name="toa heading" w:semiHidden="1" w:unhideWhenUsed="1"/>
-    <w:lsdException w:name="List" w:semiHidden="1" w:unhideWhenUsed="1"/>
-    <w:lsdException w:name="List Bullet" w:semiHidden="1" w:unhideWhenUsed="1"/>
-    <w:lsdException w:name="List 2" w:semiHidden="1" w:unhideWhenUsed="1"/>
-    <w:lsdException w:name="List 3" w:semiHidden="1" w:unhideWhenUsed="1"/>
-    <w:lsdException w:name="List Bullet 2" w:semiHidden="1" w:unhideWhenUsed="1"/>
-    <w:lsdException w:name="List Bullet 3" w:semiHidden="1" w:unhideWhenUsed="1"/>
-    <w:lsdException w:name="List Bullet 4" w:semiHidden="1" w:unhideWhenUsed="1"/>
-    <w:lsdException w:name="List Bullet 5" w:semiHidden="1" w:unhideWhenUsed="1"/>
-    <w:lsdException w:name="List Number 2" w:semiHidden="1" w:unhideWhenUsed="1"/>
-    <w:lsdException w:name="List Number 3" w:semiHidden="1" w:unhideWhenUsed="1"/>
-    <w:lsdException w:name="List Number 4" w:semiHidden="1" w:unhideWhenUsed="1"/>
-    <w:lsdException w:name="List Number 5" w:semiHidden="1" w:unhideWhenUsed="1"/>
-    <w:lsdException w:name="Title" w:qFormat="1"/>
-    <w:lsdException w:name="Closing" w:semiHidden="1" w:unhideWhenUsed="1"/>
-    <w:lsdException w:name="Signature" w:semiHidden="1" w:unhideWhenUsed="1"/>
-    <w:lsdException w:name="Default Paragraph Font" w:semiHidden="1" w:unhideWhenUsed="1"/>
-    <w:lsdException w:name="Body Text" w:semiHidden="1" w:unhideWhenUsed="1"/>
-    <w:lsdException w:name="Body Text Indent" w:semiHidden="1" w:unhideWhenUsed="1"/>
-    <w:lsdException w:name="List Continue" w:semiHidden="1" w:unhideWhenUsed="1"/>
-    <w:lsdException w:name="List Continue 2" w:semiHidden="1" w:unhideWhenUsed="1"/>
-    <w:lsdException w:name="List Continue 3" w:semiHidden="1" w:unhideWhenUsed="1"/>
-    <w:lsdException w:name="List Continue 4" w:semiHidden="1" w:unhideWhenUsed="1"/>
-    <w:lsdException w:name="List Continue 5" w:semiHidden="1" w:unhideWhenUsed="1"/>
-    <w:lsdException w:name="Message Header" w:semiHidden="1" w:unhideWhenUsed="1"/>
-    <w:lsdException w:name="Subtitle" w:qFormat="1"/>
-    <w:lsdException w:name="Body Text First Indent 2" w:semiHidden="1" w:unhideWhenUsed="1"/>
-    <w:lsdException w:name="Note Heading" w:semiHidden="1" w:unhideWhenUsed="1"/>
-    <w:lsdException w:name="Body Text 2" w:semiHidden="1" w:unhideWhenUsed="1"/>
-    <w:lsdException w:name="Body Text 3" w:semiHidden="1" w:unhideWhenUsed="1"/>
-    <w:lsdException w:name="Body Text Indent 2" w:semiHidden="1" w:unhideWhenUsed="1"/>
-    <w:lsdException w:name="Body Text Indent 3" w:semiHidden="1" w:unhideWhenUsed="1"/>
-    <w:lsdException w:name="Block Text" w:semiHidden="1" w:unhideWhenUsed="1"/>
-    <w:lsdException w:name="Hyperlink" w:semiHidden="1" w:uiPriority="99" w:unhideWhenUsed="1"/>
-    <w:lsdException w:name="FollowedHyperlink" w:semiHidden="1" w:unhideWhenUsed="1"/>
-    <w:lsdException w:name="Strong" w:qFormat="1"/>
-    <w:lsdException w:name="Emphasis" w:qFormat="1"/>
-    <w:lsdException w:name="Document Map" w:semiHidden="1" w:unhideWhenUsed="1"/>
-    <w:lsdException w:name="Plain Text" w:semiHidden="1" w:unhideWhenUsed="1"/>
-    <w:lsdException w:name="E-mail Signature" w:semiHidden="1" w:unhideWhenUsed="1"/>
-    <w:lsdException w:name="HTML Top of Form" w:semiHidden="1" w:unhideWhenUsed="1"/>
-    <w:lsdException w:name="HTML Bottom of Form" w:semiHidden="1" w:unhideWhenUsed="1"/>
-    <w:lsdException w:name="Normal (Web)" w:semiHidden="1" w:unhideWhenUsed="1"/>
-    <w:lsdException w:name="HTML Acronym" w:semiHidden="1" w:unhideWhenUsed="1"/>
-    <w:lsdException w:name="HTML Address" w:semiHidden="1" w:unhideWhenUsed="1"/>
-    <w:lsdException w:name="HTML Cite" w:semiHidden="1" w:unhideWhenUsed="1"/>
-    <w:lsdException w:name="HTML Code" w:semiHidden="1" w:unhideWhenUsed="1"/>
-    <w:lsdException w:name="HTML Definition" w:semiHidden="1" w:unhideWhenUsed="1"/>
-    <w:lsdException w:name="HTML Keyboard" w:semiHidden="1" w:unhideWhenUsed="1"/>
-    <w:lsdException w:name="HTML Preformatted" w:semiHidden="1" w:unhideWhenUsed="1"/>
-    <w:lsdException w:name="HTML Sample" w:semiHidden="1" w:unhideWhenUsed="1"/>
-    <w:lsdException w:name="HTML Typewriter" w:semiHidden="1" w:unhideWhenUsed="1"/>
-    <w:lsdException w:name="HTML Variable" w:semiHidden="1" w:unhideWhenUsed="1"/>
-    <w:lsdException w:name="Normal Table" w:semiHidden="1" w:unhideWhenUsed="1"/>
-    <w:lsdException w:name="annotation subject" w:semiHidden="1" w:unhideWhenUsed="1"/>
-    <w:lsdException w:name="No List" w:semiHidden="1" w:unhideWhenUsed="1"/>
-    <w:lsdException w:name="Outline List 1" w:semiHidden="1" w:unhideWhenUsed="1"/>
-    <w:lsdException w:name="Outline List 2" w:semiHidden="1" w:unhideWhenUsed="1"/>
-    <w:lsdException w:name="Outline List 3" w:semiHidden="1" w:unhideWhenUsed="1"/>
-    <w:lsdException w:name="Table Simple 1" w:semiHidden="1" w:unhideWhenUsed="1"/>
-    <w:lsdException w:name="Table Simple 2" w:semiHidden="1" w:unhideWhenUsed="1"/>
-    <w:lsdException w:name="Table Simple 3" w:semiHidden="1" w:unhideWhenUsed="1"/>
-    <w:lsdException w:name="Table Classic 1" w:semiHidden="1" w:unhideWhenUsed="1"/>
-    <w:lsdException w:name="Table Classic 2" w:semiHidden="1" w:unhideWhenUsed="1"/>
-    <w:lsdException w:name="Table Classic 3" w:semiHidden="1" w:unhideWhenUsed="1"/>
-    <w:lsdException w:name="Table Classic 4" w:semiHidden="1" w:unhideWhenUsed="1"/>
-    <w:lsdException w:name="Table Colorful 1" w:semiHidden="1" w:unhideWhenUsed="1"/>
-    <w:lsdException w:name="Table Colorful 2" w:semiHidden="1" w:unhideWhenUsed="1"/>
-    <w:lsdException w:name="Table Colorful 3" w:semiHidden="1" w:unhideWhenUsed="1"/>
-    <w:lsdException w:name="Table Columns 1" w:semiHidden="1" w:unhideWhenUsed="1"/>
-    <w:lsdException w:name="Table Columns 2" w:semiHidden="1" w:unhideWhenUsed="1"/>
-    <w:lsdException w:name="Table Columns 3" w:semiHidden="1" w:unhideWhenUsed="1"/>
-    <w:lsdException w:name="Table Columns 4" w:semiHidden="1" w:unhideWhenUsed="1"/>
-    <w:lsdException w:name="Table Columns 5" w:semiHidden="1" w:unhideWhenUsed="1"/>
-    <w:lsdException w:name="Table Grid 1" w:semiHidden="1" w:unhideWhenUsed="1"/>
-    <w:lsdException w:name="Table Grid 2" w:semiHidden="1" w:unhideWhenUsed="1"/>
-    <w:lsdException w:name="Table Grid 3" w:semiHidden="1" w:unhideWhenUsed="1"/>
-    <w:lsdException w:name="Table Grid 4" w:semiHidden="1" w:unhideWhenUsed="1"/>
-    <w:lsdException w:name="Table Grid 5" w:semiHidden="1" w:unhideWhenUsed="1"/>
-    <w:lsdException w:name="Table Grid 6" w:semiHidden="1" w:unhideWhenUsed="1"/>
-    <w:lsdException w:name="Table Grid 7" w:semiHidden="1" w:unhideWhenUsed="1"/>
-    <w:lsdException w:name="Table Grid 8" w:semiHidden="1" w:unhideWhenUsed="1"/>
-    <w:lsdException w:name="Table List 1" w:semiHidden="1" w:unhideWhenUsed="1"/>
-    <w:lsdException w:name="Table List 2" w:semiHidden="1" w:unhideWhenUsed="1"/>
-    <w:lsdException w:name="Table List 3" w:semiHidden="1" w:unhideWhenUsed="1"/>
-    <w:lsdException w:name="Table List 4" w:semiHidden="1" w:unhideWhenUsed="1"/>
-    <w:lsdException w:name="Table List 5" w:semiHidden="1" w:unhideWhenUsed="1"/>
-    <w:lsdException w:name="Table List 6" w:semiHidden="1" w:unhideWhenUsed="1"/>
-    <w:lsdException w:name="Table List 7" w:semiHidden="1" w:unhideWhenUsed="1"/>
-    <w:lsdException w:name="Table List 8" w:semiHidden="1" w:unhideWhenUsed="1"/>
-    <w:lsdException w:name="Table 3D effects 1" w:semiHidden="1" w:unhideWhenUsed="1"/>
-    <w:lsdException w:name="Table 3D effects 2" w:semiHidden="1" w:unhideWhenUsed="1"/>
-    <w:lsdException w:name="Table 3D effects 3" w:semiHidden="1" w:unhideWhenUsed="1"/>
-    <w:lsdException w:name="Table Contemporary" w:semiHidden="1" w:unhideWhenUsed="1"/>
-    <w:lsdException w:name="Table Elegant" w:semiHidden="1" w:unhideWhenUsed="1"/>
-    <w:lsdException w:name="Table Professional" w:semiHidden="1" w:unhideWhenUsed="1"/>
-    <w:lsdException w:name="Table Subtle 1" w:semiHidden="1" w:unhideWhenUsed="1"/>
-    <w:lsdException w:name="Table Subtle 2" w:semiHidden="1" w:unhideWhenUsed="1"/>
-    <w:lsdException w:name="Table Web 1" w:semiHidden="1" w:unhideWhenUsed="1"/>
-    <w:lsdException w:name="Table Web 2" w:semiHidden="1" w:unhideWhenUsed="1"/>
-    <w:lsdException w:name="Table Web 3" w:semiHidden="1" w:unhideWhenUsed="1"/>
-    <w:lsdException w:name="Balloon Text" w:semiHidden="1" w:unhideWhenUsed="1"/>
-    <w:lsdException w:name="Table Theme" w:semiHidden="1" w:unhideWhenUsed="1"/>
-    <w:lsdException w:name="Placeholder Text" w:semiHidden="1" w:uiPriority="99"/>
-    <w:lsdException w:name="No Spacing" w:uiPriority="1" w:qFormat="1"/>
-    <w:lsdException w:name="Light Shading" w:uiPriority="60"/>
-    <w:lsdException w:name="Light List" w:uiPriority="61"/>
-    <w:lsdException w:name="Light Grid" w:uiPriority="62"/>
-    <w:lsdException w:name="Medium Shading 1" w:uiPriority="63"/>
-    <w:lsdException w:name="Medium Shading 2" w:uiPriority="64"/>
-    <w:lsdException w:name="Medium List 1" w:uiPriority="65"/>
-    <w:lsdException w:name="Medium List 2" w:uiPriority="66"/>
-    <w:lsdException w:name="Medium Grid 1" w:uiPriority="67"/>
-    <w:lsdException w:name="Medium Grid 2" w:uiPriority="68"/>
-    <w:lsdException w:name="Medium Grid 3" w:uiPriority="69"/>
-    <w:lsdException w:name="Dark List" w:uiPriority="70"/>
-    <w:lsdException w:name="Colorful Shading" w:uiPriority="71"/>
-    <w:lsdException w:name="Colorful List" w:uiPriority="72"/>
-    <w:lsdException w:name="Colorful Grid" w:uiPriority="73"/>
-    <w:lsdException w:name="Light Shading Accent 1" w:uiPriority="60"/>
-    <w:lsdException w:name="Light List Accent 1" w:uiPriority="61"/>
-    <w:lsdException w:name="Light Grid Accent 1" w:uiPriority="62"/>
-    <w:lsdException w:name="Medium Shading 1 Accent 1" w:uiPriority="63"/>
-    <w:lsdException w:name="Medium Shading 2 Accent 1" w:uiPriority="64"/>
-    <w:lsdException w:name="Medium List 1 Accent 1" w:uiPriority="65"/>
-    <w:lsdException w:name="Revision" w:semiHidden="1" w:uiPriority="99"/>
-    <w:lsdException w:name="List Paragraph" w:uiPriority="34" w:qFormat="1"/>
-    <w:lsdException w:name="Quote" w:uiPriority="29" w:qFormat="1"/>
-    <w:lsdException w:name="Intense Quote" w:uiPriority="30" w:qFormat="1"/>
-    <w:lsdException w:name="Medium List 2 Accent 1" w:uiPriority="66"/>
-    <w:lsdException w:name="Medium Grid 1 Accent 1" w:uiPriority="67"/>
-    <w:lsdException w:name="Medium Grid 2 Accent 1" w:uiPriority="68"/>
-    <w:lsdException w:name="Medium Grid 3 Accent 1" w:uiPriority="69"/>
-    <w:lsdException w:name="Dark List Accent 1" w:uiPriority="70"/>
-    <w:lsdException w:name="Colorful Shading Accent 1" w:uiPriority="71"/>
-    <w:lsdException w:name="Colorful List Accent 1" w:uiPriority="72"/>
-    <w:lsdException w:name="Colorful Grid Accent 1" w:uiPriority="73"/>
-    <w:lsdException w:name="Light Shading Accent 2" w:uiPriority="60"/>
-    <w:lsdException w:name="Light List Accent 2" w:uiPriority="61"/>
-    <w:lsdException w:name="Light Grid Accent 2" w:uiPriority="62"/>
-    <w:lsdException w:name="Medium Shading 1 Accent 2" w:uiPriority="63"/>
-    <w:lsdException w:name="Medium Shading 2 Accent 2" w:uiPriority="64"/>
-    <w:lsdException w:name="Medium List 1 Accent 2" w:uiPriority="65"/>
-    <w:lsdException w:name="Medium List 2 Accent 2" w:uiPriority="66"/>
-    <w:lsdException w:name="Medium Grid 1 Accent 2" w:uiPriority="67"/>
-    <w:lsdException w:name="Medium Grid 2 Accent 2" w:uiPriority="68"/>
-    <w:lsdException w:name="Medium Grid 3 Accent 2" w:uiPriority="69"/>
-    <w:lsdException w:name="Dark List Accent 2" w:uiPriority="70"/>
-    <w:lsdException w:name="Colorful Shading Accent 2" w:uiPriority="71"/>
-    <w:lsdException w:name="Colorful List Accent 2" w:uiPriority="72"/>
-    <w:lsdException w:name="Colorful Grid Accent 2" w:uiPriority="73"/>
-    <w:lsdException w:name="Light Shading Accent 3" w:uiPriority="60"/>
-    <w:lsdException w:name="Light List Accent 3" w:uiPriority="61"/>
-    <w:lsdException w:name="Light Grid Accent 3" w:uiPriority="62"/>
-    <w:lsdException w:name="Medium Shading 1 Accent 3" w:uiPriority="63"/>
-    <w:lsdException w:name="Medium Shading 2 Accent 3" w:uiPriority="64"/>
-    <w:lsdException w:name="Medium List 1 Accent 3" w:uiPriority="65"/>
-    <w:lsdException w:name="Medium List 2 Accent 3" w:uiPriority="66"/>
-    <w:lsdException w:name="Medium Grid 1 Accent 3" w:uiPriority="67"/>
-    <w:lsdException w:name="Medium Grid 2 Accent 3" w:uiPriority="68"/>
-    <w:lsdException w:name="Medium Grid 3 Accent 3" w:uiPriority="69"/>
-    <w:lsdException w:name="Dark List Accent 3" w:uiPriority="70"/>
-    <w:lsdException w:name="Colorful Shading Accent 3" w:uiPriority="71"/>
-    <w:lsdException w:name="Colorful List Accent 3" w:uiPriority="72"/>
-    <w:lsdException w:name="Colorful Grid Accent 3" w:uiPriority="73"/>
-    <w:lsdException w:name="Light Shading Accent 4" w:uiPriority="60"/>
-    <w:lsdException w:name="Light List Accent 4" w:uiPriority="61"/>
-    <w:lsdException w:name="Light Grid Accent 4" w:uiPriority="62"/>
-    <w:lsdException w:name="Medium Shading 1 Accent 4" w:uiPriority="63"/>
-    <w:lsdException w:name="Medium Shading 2 Accent 4" w:uiPriority="64"/>
-    <w:lsdException w:name="Medium List 1 Accent 4" w:uiPriority="65"/>
-    <w:lsdException w:name="Medium List 2 Accent 4" w:uiPriority="66"/>
-    <w:lsdException w:name="Medium Grid 1 Accent 4" w:uiPriority="67"/>
-    <w:lsdException w:name="Medium Grid 2 Accent 4" w:uiPriority="68"/>
-    <w:lsdException w:name="Medium Grid 3 Accent 4" w:uiPriority="69"/>
-    <w:lsdException w:name="Dark List Accent 4" w:uiPriority="70"/>
-    <w:lsdException w:name="Colorful Shading Accent 4" w:uiPriority="71"/>
-    <w:lsdException w:name="Colorful List Accent 4" w:uiPriority="72"/>
-    <w:lsdException w:name="Colorful Grid Accent 4" w:uiPriority="73"/>
-    <w:lsdException w:name="Light Shading Accent 5" w:uiPriority="60"/>
-    <w:lsdException w:name="Light List Accent 5" w:uiPriority="61"/>
-    <w:lsdException w:name="Light Grid Accent 5" w:uiPriority="62"/>
-    <w:lsdException w:name="Medium Shading 1 Accent 5" w:uiPriority="63"/>
-    <w:lsdException w:name="Medium Shading 2 Accent 5" w:uiPriority="64"/>
-    <w:lsdException w:name="Medium List 1 Accent 5" w:uiPriority="65"/>
-    <w:lsdException w:name="Medium List 2 Accent 5" w:uiPriority="66"/>
-    <w:lsdException w:name="Medium Grid 1 Accent 5" w:uiPriority="67"/>
-    <w:lsdException w:name="Medium Grid 2 Accent 5" w:uiPriority="68"/>
-    <w:lsdException w:name="Medium Grid 3 Accent 5" w:uiPriority="69"/>
-    <w:lsdException w:name="Dark List Accent 5" w:uiPriority="70"/>
-    <w:lsdException w:name="Colorful Shading Accent 5" w:uiPriority="71"/>
-    <w:lsdException w:name="Colorful List Accent 5" w:uiPriority="72"/>
-    <w:lsdException w:name="Colorful Grid Accent 5" w:uiPriority="73"/>
-    <w:lsdException w:name="Light Shading Accent 6" w:uiPriority="60"/>
-    <w:lsdException w:name="Light List Accent 6" w:uiPriority="61"/>
-    <w:lsdException w:name="Light Grid Accent 6" w:uiPriority="62"/>
-    <w:lsdException w:name="Medium Shading 1 Accent 6" w:uiPriority="63"/>
-    <w:lsdException w:name="Medium Shading 2 Accent 6" w:uiPriority="64"/>
-    <w:lsdException w:name="Medium List 1 Accent 6" w:uiPriority="65"/>
-    <w:lsdException w:name="Medium List 2 Accent 6" w:uiPriority="66"/>
-    <w:lsdException w:name="Medium Grid 1 Accent 6" w:uiPriority="67"/>
-    <w:lsdException w:name="Medium Grid 2 Accent 6" w:uiPriority="68"/>
-    <w:lsdException w:name="Medium Grid 3 Accent 6" w:uiPriority="69"/>
-    <w:lsdException w:name="Dark List Accent 6" w:uiPriority="70"/>
-    <w:lsdException w:name="Colorful Shading Accent 6" w:uiPriority="71"/>
-    <w:lsdException w:name="Colorful List Accent 6" w:uiPriority="72"/>
-    <w:lsdException w:name="Colorful Grid Accent 6" w:uiPriority="73"/>
-    <w:lsdException w:name="Subtle Emphasis" w:uiPriority="19" w:qFormat="1"/>
-    <w:lsdException w:name="Intense Emphasis" w:uiPriority="21" w:qFormat="1"/>
-    <w:lsdException w:name="Subtle Reference" w:uiPriority="31" w:qFormat="1"/>
-    <w:lsdException w:name="Intense Reference" w:uiPriority="32" w:qFormat="1"/>
-    <w:lsdException w:name="Book Title" w:uiPriority="33" w:qFormat="1"/>
-    <w:lsdException w:name="Bibliography" w:semiHidden="1" w:uiPriority="37" w:unhideWhenUsed="1"/>
-    <w:lsdException w:name="TOC Heading" w:semiHidden="1" w:uiPriority="39" w:unhideWhenUsed="1" w:qFormat="1"/>
-    <w:lsdException w:name="Plain Table 1" w:uiPriority="41"/>
-    <w:lsdException w:name="Plain Table 2" w:uiPriority="42"/>
-    <w:lsdException w:name="Plain Table 3" w:uiPriority="43"/>
-    <w:lsdException w:name="Plain Table 4" w:uiPriority="44"/>
-    <w:lsdException w:name="Plain Table 5" w:uiPriority="45"/>
-    <w:lsdException w:name="Grid Table Light" w:uiPriority="40"/>
-    <w:lsdException w:name="Grid Table 1 Light" w:uiPriority="46"/>
-    <w:lsdException w:name="Grid Table 2" w:uiPriority="47"/>
-    <w:lsdException w:name="Grid Table 3" w:uiPriority="48"/>
-    <w:lsdException w:name="Grid Table 4" w:uiPriority="49"/>
-    <w:lsdException w:name="Grid Table 5 Dark" w:uiPriority="50"/>
-    <w:lsdException w:name="Grid Table 6 Colorful" w:uiPriority="51"/>
-    <w:lsdException w:name="Grid Table 7 Colorful" w:uiPriority="52"/>
-    <w:lsdException w:name="Grid Table 1 Light Accent 1" w:uiPriority="46"/>
-    <w:lsdException w:name="Grid Table 2 Accent 1" w:uiPriority="47"/>
-    <w:lsdException w:name="Grid Table 3 Accent 1" w:uiPriority="48"/>
-    <w:lsdException w:name="Grid Table 4 Accent 1" w:uiPriority="49"/>
-    <w:lsdException w:name="Grid Table 5 Dark Accent 1" w:uiPriority="50"/>
-    <w:lsdException w:name="Grid Table 6 Colorful Accent 1" w:uiPriority="51"/>
-    <w:lsdException w:name="Grid Table 7 Colorful Accent 1" w:uiPriority="52"/>
-    <w:lsdException w:name="Grid Table 1 Light Accent 2" w:uiPriority="46"/>
-    <w:lsdException w:name="Grid Table 2 Accent 2" w:uiPriority="47"/>
-    <w:lsdException w:name="Grid Table 3 Accent 2" w:uiPriority="48"/>
-    <w:lsdException w:name="Grid Table 4 Accent 2" w:uiPriority="49"/>
-    <w:lsdException w:name="Grid Table 5 Dark Accent 2" w:uiPriority="50"/>
-    <w:lsdException w:name="Grid Table 6 Colorful Accent 2" w:uiPriority="51"/>
-    <w:lsdException w:name="Grid Table 7 Colorful Accent 2" w:uiPriority="52"/>
-    <w:lsdException w:name="Grid Table 1 Light Accent 3" w:uiPriority="46"/>
-    <w:lsdException w:name="Grid Table 2 Accent 3" w:uiPriority="47"/>
-    <w:lsdException w:name="Grid Table 3 Accent 3" w:uiPriority="48"/>
-    <w:lsdException w:name="Grid Table 4 Accent 3" w:uiPriority="49"/>
-    <w:lsdException w:name="Grid Table 5 Dark Accent 3" w:uiPriority="50"/>
-    <w:lsdException w:name="Grid Table 6 Colorful Accent 3" w:uiPriority="51"/>
-    <w:lsdException w:name="Grid Table 7 Colorful Accent 3" w:uiPriority="52"/>
-    <w:lsdException w:name="Grid Table 1 Light Accent 4" w:uiPriority="46"/>
-    <w:lsdException w:name="Grid Table 2 Accent 4" w:uiPriority="47"/>
-    <w:lsdException w:name="Grid Table 3 Accent 4" w:uiPriority="48"/>
-    <w:lsdException w:name="Grid Table 4 Accent 4" w:uiPriority="49"/>
-    <w:lsdException w:name="Grid Table 5 Dark Accent 4" w:uiPriority="50"/>
-    <w:lsdException w:name="Grid Table 6 Colorful Accent 4" w:uiPriority="51"/>
-    <w:lsdException w:name="Grid Table 7 Colorful Accent 4" w:uiPriority="52"/>
-    <w:lsdException w:name="Grid Table 1 Light Accent 5" w:uiPriority="46"/>
-    <w:lsdException w:name="Grid Table 2 Accent 5" w:uiPriority="47"/>
-    <w:lsdException w:name="Grid Table 3 Accent 5" w:uiPriority="48"/>
-    <w:lsdException w:name="Grid Table 4 Accent 5" w:uiPriority="49"/>
-    <w:lsdException w:name="Grid Table 5 Dark Accent 5" w:uiPriority="50"/>
-    <w:lsdException w:name="Grid Table 6 Colorful Accent 5" w:uiPriority="51"/>
-    <w:lsdException w:name="Grid Table 7 Colorful Accent 5" w:uiPriority="52"/>
-    <w:lsdException w:name="Grid Table 1 Light Accent 6" w:uiPriority="46"/>
-    <w:lsdException w:name="Grid Table 2 Accent 6" w:uiPriority="47"/>
-    <w:lsdException w:name="Grid Table 3 Accent 6" w:uiPriority="48"/>
-    <w:lsdException w:name="Grid Table 4 Accent 6" w:uiPriority="49"/>
-    <w:lsdException w:name="Grid Table 5 Dark Accent 6" w:uiPriority="50"/>
-    <w:lsdException w:name="Grid Table 6 Colorful Accent 6" w:uiPriority="51"/>
-    <w:lsdException w:name="Grid Table 7 Colorful Accent 6" w:uiPriority="52"/>
-    <w:lsdException w:name="List Table 1 Light" w:uiPriority="46"/>
-    <w:lsdException w:name="List Table 2" w:uiPriority="47"/>
-    <w:lsdException w:name="List Table 3" w:uiPriority="48"/>
-    <w:lsdException w:name="List Table 4" w:uiPriority="49"/>
-    <w:lsdException w:name="List Table 5 Dark" w:uiPriority="50"/>
-    <w:lsdException w:name="List Table 6 Colorful" w:uiPriority="51"/>
-    <w:lsdException w:name="List Table 7 Colorful" w:uiPriority="52"/>
-    <w:lsdException w:name="List Table 1 Light Accent 1" w:uiPriority="46"/>
-    <w:lsdException w:name="List Table 2 Accent 1" w:uiPriority="47"/>
-    <w:lsdException w:name="List Table 3 Accent 1" w:uiPriority="48"/>
-    <w:lsdException w:name="List Table 4 Accent 1" w:uiPriority="49"/>
-    <w:lsdException w:name="List Table 5 Dark Accent 1" w:uiPriority="50"/>
-    <w:lsdException w:name="List Table 6 Colorful Accent 1" w:uiPriority="51"/>
-    <w:lsdException w:name="List Table 7 Colorful Accent 1" w:uiPriority="52"/>
-    <w:lsdException w:name="List Table 1 Light Accent 2" w:uiPriority="46"/>
-    <w:lsdException w:name="List Table 2 Accent 2" w:uiPriority="47"/>
-    <w:lsdException w:name="List Table 3 Accent 2" w:uiPriority="48"/>
-    <w:lsdException w:name="List Table 4 Accent 2" w:uiPriority="49"/>
-    <w:lsdException w:name="List Table 5 Dark Accent 2" w:uiPriority="50"/>
-    <w:lsdException w:name="List Table 6 Colorful Accent 2" w:uiPriority="51"/>
-    <w:lsdException w:name="List Table 7 Colorful Accent 2" w:uiPriority="52"/>
-    <w:lsdException w:name="List Table 1 Light Accent 3" w:uiPriority="46"/>
-    <w:lsdException w:name="List Table 2 Accent 3" w:uiPriority="47"/>
-    <w:lsdException w:name="List Table 3 Accent 3" w:uiPriority="48"/>
-    <w:lsdException w:name="List Table 4 Accent 3" w:uiPriority="49"/>
-    <w:lsdException w:name="List Table 5 Dark Accent 3" w:uiPriority="50"/>
-    <w:lsdException w:name="List Table 6 Colorful Accent 3" w:uiPriority="51"/>
-    <w:lsdException w:name="List Table 7 Colorful Accent 3" w:uiPriority="52"/>
-    <w:lsdException w:name="List Table 1 Light Accent 4" w:uiPriority="46"/>
-    <w:lsdException w:name="List Table 2 Accent 4" w:uiPriority="47"/>
-    <w:lsdException w:name="List Table 3 Accent 4" w:uiPriority="48"/>
-    <w:lsdException w:name="List Table 4 Accent 4" w:uiPriority="49"/>
-    <w:lsdException w:name="List Table 5 Dark Accent 4" w:uiPriority="50"/>
-    <w:lsdException w:name="List Table 6 Colorful Accent 4" w:uiPriority="51"/>
-    <w:lsdException w:name="List Table 7 Colorful Accent 4" w:uiPriority="52"/>
-    <w:lsdException w:name="List Table 1 Light Accent 5" w:uiPriority="46"/>
-    <w:lsdException w:name="List Table 2 Accent 5" w:uiPriority="47"/>
-    <w:lsdException w:name="List Table 3 Accent 5" w:uiPriority="48"/>
-    <w:lsdException w:name="List Table 4 Accent 5" w:uiPriority="49"/>
-    <w:lsdException w:name="List Table 5 Dark Accent 5" w:uiPriority="50"/>
-    <w:lsdException w:name="List Table 6 Colorful Accent 5" w:uiPriority="51"/>
-    <w:lsdException w:name="List Table 7 Colorful Accent 5" w:uiPriority="52"/>
-    <w:lsdException w:name="List Table 1 Light Accent 6" w:uiPriority="46"/>
-    <w:lsdException w:name="List Table 2 Accent 6" w:uiPriority="47"/>
-    <w:lsdException w:name="List Table 3 Accent 6" w:uiPriority="48"/>
-    <w:lsdException w:name="List Table 4 Accent 6" w:uiPriority="49"/>
-    <w:lsdException w:name="List Table 5 Dark Accent 6" w:uiPriority="50"/>
-    <w:lsdException w:name="List Table 6 Colorful Accent 6" w:uiPriority="51"/>
-    <w:lsdException w:name="List Table 7 Colorful Accent 6" w:uiPriority="52"/>
+  <w:latentStyles w:defLockedState="0" w:defUIPriority="0" w:defSemiHidden="1" w:defUnhideWhenUsed="1" w:defQFormat="0" w:count="267">
+    <w:lsdException w:name="Normal" w:semiHidden="0" w:unhideWhenUsed="0" w:qFormat="1"/>
+    <w:lsdException w:name="heading 1" w:semiHidden="0" w:unhideWhenUsed="0" w:qFormat="1"/>
+    <w:lsdException w:name="heading 2" w:semiHidden="0" w:unhideWhenUsed="0" w:qFormat="1"/>
+    <w:lsdException w:name="heading 3" w:semiHidden="0" w:unhideWhenUsed="0" w:qFormat="1"/>
+    <w:lsdException w:name="heading 4" w:semiHidden="0" w:unhideWhenUsed="0" w:qFormat="1"/>
+    <w:lsdException w:name="heading 5" w:semiHidden="0" w:unhideWhenUsed="0" w:qFormat="1"/>
+    <w:lsdException w:name="heading 6" w:semiHidden="0" w:unhideWhenUsed="0" w:qFormat="1"/>
+    <w:lsdException w:name="heading 7" w:qFormat="1"/>
+    <w:lsdException w:name="heading 8" w:qFormat="1"/>
+    <w:lsdException w:name="heading 9" w:qFormat="1"/>
+    <w:lsdException w:name="toc 1" w:uiPriority="39"/>
+    <w:lsdException w:name="toc 2" w:uiPriority="39"/>
+    <w:lsdException w:name="toc 3" w:uiPriority="39"/>
+    <w:lsdException w:name="caption" w:qFormat="1"/>
+    <w:lsdException w:name="List Number" w:semiHidden="0" w:unhideWhenUsed="0"/>
+    <w:lsdException w:name="List 4" w:semiHidden="0" w:unhideWhenUsed="0"/>
+    <w:lsdException w:name="List 5" w:semiHidden="0" w:unhideWhenUsed="0"/>
+    <w:lsdException w:name="Title" w:semiHidden="0" w:unhideWhenUsed="0" w:qFormat="1"/>
+    <w:lsdException w:name="Subtitle" w:semiHidden="0" w:unhideWhenUsed="0" w:qFormat="1"/>
+    <w:lsdException w:name="Salutation" w:semiHidden="0" w:unhideWhenUsed="0"/>
+    <w:lsdException w:name="Date" w:semiHidden="0" w:unhideWhenUsed="0"/>
+    <w:lsdException w:name="Body Text First Indent" w:semiHidden="0" w:unhideWhenUsed="0"/>
+    <w:lsdException w:name="Hyperlink" w:uiPriority="99"/>
+    <w:lsdException w:name="Strong" w:semiHidden="0" w:unhideWhenUsed="0" w:qFormat="1"/>
+    <w:lsdException w:name="Emphasis" w:semiHidden="0" w:unhideWhenUsed="0" w:qFormat="1"/>
+    <w:lsdException w:name="Table Grid" w:semiHidden="0" w:unhideWhenUsed="0"/>
+    <w:lsdException w:name="Placeholder Text" w:uiPriority="99" w:unhideWhenUsed="0"/>
+    <w:lsdException w:name="No Spacing" w:semiHidden="0" w:uiPriority="1" w:unhideWhenUsed="0" w:qFormat="1"/>
+    <w:lsdException w:name="Light Shading" w:semiHidden="0" w:uiPriority="60" w:unhideWhenUsed="0"/>
+    <w:lsdException w:name="Light List" w:semiHidden="0" w:uiPriority="61" w:unhideWhenUsed="0"/>
+    <w:lsdException w:name="Light Grid" w:semiHidden="0" w:uiPriority="62" w:unhideWhenUsed="0"/>
+    <w:lsdException w:name="Medium Shading 1" w:semiHidden="0" w:uiPriority="63" w:unhideWhenUsed="0"/>
+    <w:lsdException w:name="Medium Shading 2" w:semiHidden="0" w:uiPriority="64" w:unhideWhenUsed="0"/>
+    <w:lsdException w:name="Medium List 1" w:semiHidden="0" w:uiPriority="65" w:unhideWhenUsed="0"/>
+    <w:lsdException w:name="Medium List 2" w:semiHidden="0" w:uiPriority="66" w:unhideWhenUsed="0"/>
+    <w:lsdException w:name="Medium Grid 1" w:semiHidden="0" w:uiPriority="67" w:unhideWhenUsed="0"/>
+    <w:lsdException w:name="Medium Grid 2" w:semiHidden="0" w:uiPriority="68" w:unhideWhenUsed="0"/>
+    <w:lsdException w:name="Medium Grid 3" w:semiHidden="0" w:uiPriority="69" w:unhideWhenUsed="0"/>
+    <w:lsdException w:name="Dark List" w:semiHidden="0" w:uiPriority="70" w:unhideWhenUsed="0"/>
+    <w:lsdException w:name="Colorful Shading" w:semiHidden="0" w:uiPriority="71" w:unhideWhenUsed="0"/>
+    <w:lsdException w:name="Colorful List" w:semiHidden="0" w:uiPriority="72" w:unhideWhenUsed="0"/>
+    <w:lsdException w:name="Colorful Grid" w:semiHidden="0" w:uiPriority="73" w:unhideWhenUsed="0"/>
+    <w:lsdException w:name="Light Shading Accent 1" w:semiHidden="0" w:uiPriority="60" w:unhideWhenUsed="0"/>
+    <w:lsdException w:name="Light List Accent 1" w:semiHidden="0" w:uiPriority="61" w:unhideWhenUsed="0"/>
+    <w:lsdException w:name="Light Grid Accent 1" w:semiHidden="0" w:uiPriority="62" w:unhideWhenUsed="0"/>
+    <w:lsdException w:name="Medium Shading 1 Accent 1" w:semiHidden="0" w:uiPriority="63" w:unhideWhenUsed="0"/>
+    <w:lsdException w:name="Medium Shading 2 Accent 1" w:semiHidden="0" w:uiPriority="64" w:unhideWhenUsed="0"/>
+    <w:lsdException w:name="Medium List 1 Accent 1" w:semiHidden="0" w:uiPriority="65" w:unhideWhenUsed="0"/>
+    <w:lsdException w:name="Revision" w:uiPriority="99" w:unhideWhenUsed="0"/>
+    <w:lsdException w:name="List Paragraph" w:semiHidden="0" w:uiPriority="34" w:unhideWhenUsed="0" w:qFormat="1"/>
+    <w:lsdException w:name="Quote" w:semiHidden="0" w:uiPriority="29" w:unhideWhenUsed="0" w:qFormat="1"/>
+    <w:lsdException w:name="Intense Quote" w:semiHidden="0" w:uiPriority="30" w:unhideWhenUsed="0" w:qFormat="1"/>
+    <w:lsdException w:name="Medium List 2 Accent 1" w:semiHidden="0" w:uiPriority="66" w:unhideWhenUsed="0"/>
+    <w:lsdException w:name="Medium Grid 1 Accent 1" w:semiHidden="0" w:uiPriority="67" w:unhideWhenUsed="0"/>
+    <w:lsdException w:name="Medium Grid 2 Accent 1" w:semiHidden="0" w:uiPriority="68" w:unhideWhenUsed="0"/>
+    <w:lsdException w:name="Medium Grid 3 Accent 1" w:semiHidden="0" w:uiPriority="69" w:unhideWhenUsed="0"/>
+    <w:lsdException w:name="Dark List Accent 1" w:semiHidden="0" w:uiPriority="70" w:unhideWhenUsed="0"/>
+    <w:lsdException w:name="Colorful Shading Accent 1" w:semiHidden="0" w:uiPriority="71" w:unhideWhenUsed="0"/>
+    <w:lsdException w:name="Colorful List Accent 1" w:semiHidden="0" w:uiPriority="72" w:unhideWhenUsed="0"/>
+    <w:lsdException w:name="Colorful Grid Accent 1" w:semiHidden="0" w:uiPriority="73" w:unhideWhenUsed="0"/>
+    <w:lsdException w:name="Light Shading Accent 2" w:semiHidden="0" w:uiPriority="60" w:unhideWhenUsed="0"/>
+    <w:lsdException w:name="Light List Accent 2" w:semiHidden="0" w:uiPriority="61" w:unhideWhenUsed="0"/>
+    <w:lsdException w:name="Light Grid Accent 2" w:semiHidden="0" w:uiPriority="62" w:unhideWhenUsed="0"/>
+    <w:lsdException w:name="Medium Shading 1 Accent 2" w:semiHidden="0" w:uiPriority="63" w:unhideWhenUsed="0"/>
+    <w:lsdException w:name="Medium Shading 2 Accent 2" w:semiHidden="0" w:uiPriority="64" w:unhideWhenUsed="0"/>
+    <w:lsdException w:name="Medium List 1 Accent 2" w:semiHidden="0" w:uiPriority="65" w:unhideWhenUsed="0"/>
+    <w:lsdException w:name="Medium List 2 Accent 2" w:semiHidden="0" w:uiPriority="66" w:unhideWhenUsed="0"/>
+    <w:lsdException w:name="Medium Grid 1 Accent 2" w:semiHidden="0" w:uiPriority="67" w:unhideWhenUsed="0"/>
+    <w:lsdException w:name="Medium Grid 2 Accent 2" w:semiHidden="0" w:uiPriority="68" w:unhideWhenUsed="0"/>
+    <w:lsdException w:name="Medium Grid 3 Accent 2" w:semiHidden="0" w:uiPriority="69" w:unhideWhenUsed="0"/>
+    <w:lsdException w:name="Dark List Accent 2" w:semiHidden="0" w:uiPriority="70" w:unhideWhenUsed="0"/>
+    <w:lsdException w:name="Colorful Shading Accent 2" w:semiHidden="0" w:uiPriority="71" w:unhideWhenUsed="0"/>
+    <w:lsdException w:name="Colorful List Accent 2" w:semiHidden="0" w:uiPriority="72" w:unhideWhenUsed="0"/>
+    <w:lsdException w:name="Colorful Grid Accent 2" w:semiHidden="0" w:uiPriority="73" w:unhideWhenUsed="0"/>
+    <w:lsdException w:name="Light Shading Accent 3" w:semiHidden="0" w:uiPriority="60" w:unhideWhenUsed="0"/>
+    <w:lsdException w:name="Light List Accent 3" w:semiHidden="0" w:uiPriority="61" w:unhideWhenUsed="0"/>
+    <w:lsdException w:name="Light Grid Accent 3" w:semiHidden="0" w:uiPriority="62" w:unhideWhenUsed="0"/>
+    <w:lsdException w:name="Medium Shading 1 Accent 3" w:semiHidden="0" w:uiPriority="63" w:unhideWhenUsed="0"/>
+    <w:lsdException w:name="Medium Shading 2 Accent 3" w:semiHidden="0" w:uiPriority="64" w:unhideWhenUsed="0"/>
+    <w:lsdException w:name="Medium List 1 Accent 3" w:semiHidden="0" w:uiPriority="65" w:unhideWhenUsed="0"/>
+    <w:lsdException w:name="Medium List 2 Accent 3" w:semiHidden="0" w:uiPriority="66" w:unhideWhenUsed="0"/>
+    <w:lsdException w:name="Medium Grid 1 Accent 3" w:semiHidden="0" w:uiPriority="67" w:unhideWhenUsed="0"/>
+    <w:lsdException w:name="Medium Grid 2 Accent 3" w:semiHidden="0" w:uiPriority="68" w:unhideWhenUsed="0"/>
+    <w:lsdException w:name="Medium Grid 3 Accent 3" w:semiHidden="0" w:uiPriority="69" w:unhideWhenUsed="0"/>
+    <w:lsdException w:name="Dark List Accent 3" w:semiHidden="0" w:uiPriority="70" w:unhideWhenUsed="0"/>
+    <w:lsdException w:name="Colorful Shading Accent 3" w:semiHidden="0" w:uiPriority="71" w:unhideWhenUsed="0"/>
+    <w:lsdException w:name="Colorful List Accent 3" w:semiHidden="0" w:uiPriority="72" w:unhideWhenUsed="0"/>
+    <w:lsdException w:name="Colorful Grid Accent 3" w:semiHidden="0" w:uiPriority="73" w:unhideWhenUsed="0"/>
+    <w:lsdException w:name="Light Shading Accent 4" w:semiHidden="0" w:uiPriority="60" w:unhideWhenUsed="0"/>
+    <w:lsdException w:name="Light List Accent 4" w:semiHidden="0" w:uiPriority="61" w:unhideWhenUsed="0"/>
+    <w:lsdException w:name="Light Grid Accent 4" w:semiHidden="0" w:uiPriority="62" w:unhideWhenUsed="0"/>
+    <w:lsdException w:name="Medium Shading 1 Accent 4" w:semiHidden="0" w:uiPriority="63" w:unhideWhenUsed="0"/>
+    <w:lsdException w:name="Medium Shading 2 Accent 4" w:semiHidden="0" w:uiPriority="64" w:unhideWhenUsed="0"/>
+    <w:lsdException w:name="Medium List 1 Accent 4" w:semiHidden="0" w:uiPriority="65" w:unhideWhenUsed="0"/>
+    <w:lsdException w:name="Medium List 2 Accent 4" w:semiHidden="0" w:uiPriority="66" w:unhideWhenUsed="0"/>
+    <w:lsdException w:name="Medium Grid 1 Accent 4" w:semiHidden="0" w:uiPriority="67" w:unhideWhenUsed="0"/>
+    <w:lsdException w:name="Medium Grid 2 Accent 4" w:semiHidden="0" w:uiPriority="68" w:unhideWhenUsed="0"/>
+    <w:lsdException w:name="Medium Grid 3 Accent 4" w:semiHidden="0" w:uiPriority="69" w:unhideWhenUsed="0"/>
+    <w:lsdException w:name="Dark List Accent 4" w:semiHidden="0" w:uiPriority="70" w:unhideWhenUsed="0"/>
+    <w:lsdException w:name="Colorful Shading Accent 4" w:semiHidden="0" w:uiPriority="71" w:unhideWhenUsed="0"/>
+    <w:lsdException w:name="Colorful List Accent 4" w:semiHidden="0" w:uiPriority="72" w:unhideWhenUsed="0"/>
+    <w:lsdException w:name="Colorful Grid Accent 4" w:semiHidden="0" w:uiPriority="73" w:unhideWhenUsed="0"/>
+    <w:lsdException w:name="Light Shading Accent 5" w:semiHidden="0" w:uiPriority="60" w:unhideWhenUsed="0"/>
+    <w:lsdException w:name="Light List Accent 5" w:semiHidden="0" w:uiPriority="61" w:unhideWhenUsed="0"/>
+    <w:lsdException w:name="Light Grid Accent 5" w:semiHidden="0" w:uiPriority="62" w:unhideWhenUsed="0"/>
+    <w:lsdException w:name="Medium Shading 1 Accent 5" w:semiHidden="0" w:uiPriority="63" w:unhideWhenUsed="0"/>
+    <w:lsdException w:name="Medium Shading 2 Accent 5" w:semiHidden="0" w:uiPriority="64" w:unhideWhenUsed="0"/>
+    <w:lsdException w:name="Medium List 1 Accent 5" w:semiHidden="0" w:uiPriority="65" w:unhideWhenUsed="0"/>
+    <w:lsdException w:name="Medium List 2 Accent 5" w:semiHidden="0" w:uiPriority="66" w:unhideWhenUsed="0"/>
+    <w:lsdException w:name="Medium Grid 1 Accent 5" w:semiHidden="0" w:uiPriority="67" w:unhideWhenUsed="0"/>
+    <w:lsdException w:name="Medium Grid 2 Accent 5" w:semiHidden="0" w:uiPriority="68" w:unhideWhenUsed="0"/>
+    <w:lsdException w:name="Medium Grid 3 Accent 5" w:semiHidden="0" w:uiPriority="69" w:unhideWhenUsed="0"/>
+    <w:lsdException w:name="Dark List Accent 5" w:semiHidden="0" w:uiPriority="70" w:unhideWhenUsed="0"/>
+    <w:lsdException w:name="Colorful Shading Accent 5" w:semiHidden="0" w:uiPriority="71" w:unhideWhenUsed="0"/>
+    <w:lsdException w:name="Colorful List Accent 5" w:semiHidden="0" w:uiPriority="72" w:unhideWhenUsed="0"/>
+    <w:lsdException w:name="Colorful Grid Accent 5" w:semiHidden="0" w:uiPriority="73" w:unhideWhenUsed="0"/>
+    <w:lsdException w:name="Light Shading Accent 6" w:semiHidden="0" w:uiPriority="60" w:unhideWhenUsed="0"/>
+    <w:lsdException w:name="Light List Accent 6" w:semiHidden="0" w:uiPriority="61" w:unhideWhenUsed="0"/>
+    <w:lsdException w:name="Light Grid Accent 6" w:semiHidden="0" w:uiPriority="62" w:unhideWhenUsed="0"/>
+    <w:lsdException w:name="Medium Shading 1 Accent 6" w:semiHidden="0" w:uiPriority="63" w:unhideWhenUsed="0"/>
+    <w:lsdException w:name="Medium Shading 2 Accent 6" w:semiHidden="0" w:uiPriority="64" w:unhideWhenUsed="0"/>
+    <w:lsdException w:name="Medium List 1 Accent 6" w:semiHidden="0" w:uiPriority="65" w:unhideWhenUsed="0"/>
+    <w:lsdException w:name="Medium List 2 Accent 6" w:semiHidden="0" w:uiPriority="66" w:unhideWhenUsed="0"/>
+    <w:lsdException w:name="Medium Grid 1 Accent 6" w:semiHidden="0" w:uiPriority="67" w:unhideWhenUsed="0"/>
+    <w:lsdException w:name="Medium Grid 2 Accent 6" w:semiHidden="0" w:uiPriority="68" w:unhideWhenUsed="0"/>
+    <w:lsdException w:name="Medium Grid 3 Accent 6" w:semiHidden="0" w:uiPriority="69" w:unhideWhenUsed="0"/>
+    <w:lsdException w:name="Dark List Accent 6" w:semiHidden="0" w:uiPriority="70" w:unhideWhenUsed="0"/>
+    <w:lsdException w:name="Colorful Shading Accent 6" w:semiHidden="0" w:uiPriority="71" w:unhideWhenUsed="0"/>
+    <w:lsdException w:name="Colorful List Accent 6" w:semiHidden="0" w:uiPriority="72" w:unhideWhenUsed="0"/>
+    <w:lsdException w:name="Colorful Grid Accent 6" w:semiHidden="0" w:uiPriority="73" w:unhideWhenUsed="0"/>
+    <w:lsdException w:name="Subtle Emphasis" w:semiHidden="0" w:uiPriority="19" w:unhideWhenUsed="0" w:qFormat="1"/>
+    <w:lsdException w:name="Intense Emphasis" w:semiHidden="0" w:uiPriority="21" w:unhideWhenUsed="0" w:qFormat="1"/>
+    <w:lsdException w:name="Subtle Reference" w:semiHidden="0" w:uiPriority="31" w:unhideWhenUsed="0" w:qFormat="1"/>
+    <w:lsdException w:name="Intense Reference" w:semiHidden="0" w:uiPriority="32" w:unhideWhenUsed="0" w:qFormat="1"/>
+    <w:lsdException w:name="Book Title" w:semiHidden="0" w:uiPriority="33" w:unhideWhenUsed="0" w:qFormat="1"/>
+    <w:lsdException w:name="Bibliography" w:uiPriority="37"/>
+    <w:lsdException w:name="TOC Heading" w:uiPriority="39" w:qFormat="1"/>
+  </w:latentStyles>
+  <w:style w:type="paragraph" w:default="1" w:styleId="Normal">
+    <w:name w:val="Normal"/>
+    <w:qFormat/>
+    <w:rsid w:val="00094094"/>
+    <w:pPr>
+      <w:spacing w:line="240" w:lineRule="exact"/>
+    </w:pPr>
+    <w:rPr>
+      <w:rFonts w:ascii="Times" w:hAnsi="Times"/>
+      <w:sz w:val="24"/>
+    </w:rPr>
+  </w:style>
+  <w:style w:type="paragraph" w:styleId="Heading1">
+    <w:name w:val="heading 1"/>
+    <w:basedOn w:val="Normal"/>
+    <w:next w:val="Normal"/>
+    <w:qFormat/>
+    <w:rsid w:val="00094094"/>
+    <w:pPr>
+      <w:keepNext/>
+      <w:keepLines/>
+      <w:numPr>
+        <w:numId w:val="1"/>
+      </w:numPr>
+      <w:spacing w:before="480" w:after="240" w:line="240" w:lineRule="atLeast"/>
+      <w:outlineLvl w:val="0"/>
+    </w:pPr>
+    <w:rPr>
+      <w:b/>
+      <w:kern w:val="28"/>
+      <w:sz w:val="36"/>
+    </w:rPr>
+  </w:style>
+  <w:style w:type="paragraph" w:styleId="Heading2">
+    <w:name w:val="heading 2"/>
+    <w:basedOn w:val="Normal"/>
+    <w:next w:val="Normal"/>
+    <w:qFormat/>
+    <w:rsid w:val="00094094"/>
+    <w:pPr>
+      <w:keepNext/>
+      <w:keepLines/>
+      <w:numPr>
+        <w:ilvl w:val="1"/>
+        <w:numId w:val="1"/>
+      </w:numPr>
+      <w:spacing w:before="280" w:after="280" w:line="240" w:lineRule="atLeast"/>
+      <w:outlineLvl w:val="1"/>
+    </w:pPr>
+    <w:rPr>
+      <w:b/>
+      <w:sz w:val="28"/>
+    </w:rPr>
+  </w:style>
+  <w:style w:type="paragraph" w:styleId="Heading3">
+    <w:name w:val="heading 3"/>
+    <w:basedOn w:val="Normal"/>
+    <w:next w:val="Normal"/>
+    <w:qFormat/>
+    <w:rsid w:val="00094094"/>
+    <w:pPr>
+      <w:numPr>
+        <w:ilvl w:val="2"/>
+        <w:numId w:val="1"/>
+      </w:numPr>
+      <w:spacing w:before="240" w:after="240"/>
+      <w:outlineLvl w:val="2"/>
+    </w:pPr>
+    <w:rPr>
+      <w:b/>
+    </w:rPr>
+  </w:style>
+  <w:style w:type="paragraph" w:styleId="Heading4">
+    <w:name w:val="heading 4"/>
+    <w:basedOn w:val="Normal"/>
+    <w:next w:val="Normal"/>
+    <w:qFormat/>
+    <w:rsid w:val="00094094"/>
+    <w:pPr>
+      <w:keepNext/>
+      <w:numPr>
+        <w:ilvl w:val="3"/>
+        <w:numId w:val="1"/>
+      </w:numPr>
+      <w:spacing w:before="240" w:after="60" w:line="220" w:lineRule="exact"/>
+      <w:jc w:val="both"/>
+      <w:outlineLvl w:val="3"/>
+    </w:pPr>
+    <w:rPr>
+      <w:rFonts w:ascii="Times New Roman" w:hAnsi="Times New Roman"/>
+      <w:b/>
+      <w:i/>
+      <w:sz w:val="22"/>
+    </w:rPr>
+  </w:style>
+  <w:style w:type="paragraph" w:styleId="Heading5">
+    <w:name w:val="heading 5"/>
+    <w:basedOn w:val="Normal"/>
+    <w:next w:val="Normal"/>
+    <w:qFormat/>
+    <w:rsid w:val="00094094"/>
+    <w:pPr>
+      <w:numPr>
+        <w:ilvl w:val="4"/>
+        <w:numId w:val="1"/>
+      </w:numPr>
+      <w:spacing w:before="240" w:after="60" w:line="220" w:lineRule="exact"/>
+      <w:jc w:val="both"/>
+      <w:outlineLvl w:val="4"/>
+    </w:pPr>
+    <w:rPr>
+      <w:rFonts w:ascii="Arial" w:hAnsi="Arial"/>
+      <w:sz w:val="22"/>
+    </w:rPr>
+  </w:style>
+  <w:style w:type="paragraph" w:styleId="Heading6">
+    <w:name w:val="heading 6"/>
+    <w:basedOn w:val="Normal"/>
+    <w:next w:val="Normal"/>
+    <w:qFormat/>
+    <w:rsid w:val="00094094"/>
+    <w:pPr>
+      <w:numPr>
+        <w:ilvl w:val="5"/>
+        <w:numId w:val="1"/>
+      </w:numPr>
+      <w:spacing w:before="240" w:after="60" w:line="220" w:lineRule="exact"/>
+      <w:jc w:val="both"/>
+      <w:outlineLvl w:val="5"/>
+    </w:pPr>
+    <w:rPr>
+      <w:rFonts w:ascii="Arial" w:hAnsi="Arial"/>
+      <w:i/>
+      <w:sz w:val="22"/>
+    </w:rPr>
+  </w:style>
+  <w:style w:type="paragraph" w:styleId="Heading7">
+    <w:name w:val="heading 7"/>
+    <w:basedOn w:val="Normal"/>
+    <w:next w:val="Normal"/>
+    <w:qFormat/>
+    <w:rsid w:val="00094094"/>
+    <w:pPr>
+      <w:numPr>
+        <w:ilvl w:val="6"/>
+        <w:numId w:val="1"/>
+      </w:numPr>
+      <w:spacing w:before="240" w:after="60" w:line="220" w:lineRule="exact"/>
+      <w:jc w:val="both"/>
+      <w:outlineLvl w:val="6"/>
+    </w:pPr>
+    <w:rPr>
+      <w:rFonts w:ascii="Arial" w:hAnsi="Arial"/>
+      <w:sz w:val="20"/>
+    </w:rPr>
+  </w:style>
+  <w:style w:type="paragraph" w:styleId="Heading8">
+    <w:name w:val="heading 8"/>
+    <w:basedOn w:val="Normal"/>
+    <w:next w:val="Normal"/>
+    <w:qFormat/>
+    <w:rsid w:val="00094094"/>
+    <w:pPr>
+      <w:numPr>
+        <w:ilvl w:val="7"/>
+        <w:numId w:val="1"/>
+      </w:numPr>
+      <w:spacing w:before="240" w:after="60" w:line="220" w:lineRule="exact"/>
+      <w:jc w:val="both"/>
+      <w:outlineLvl w:val="7"/>
+    </w:pPr>
+    <w:rPr>
+      <w:rFonts w:ascii="Arial" w:hAnsi="Arial"/>
+      <w:i/>
+      <w:sz w:val="20"/>
+    </w:rPr>
+  </w:style>
+  <w:style w:type="paragraph" w:styleId="Heading9">
+    <w:name w:val="heading 9"/>
+    <w:basedOn w:val="Normal"/>
+    <w:next w:val="Normal"/>
+    <w:qFormat/>
+    <w:rsid w:val="00094094"/>
+    <w:pPr>
+      <w:numPr>
+        <w:ilvl w:val="8"/>
+        <w:numId w:val="1"/>
+      </w:numPr>
+      <w:spacing w:before="240" w:after="60" w:line="220" w:lineRule="exact"/>
+      <w:jc w:val="both"/>
+      <w:outlineLvl w:val="8"/>
+    </w:pPr>
+    <w:rPr>
+      <w:rFonts w:ascii="Arial" w:hAnsi="Arial"/>
+      <w:i/>
+      <w:sz w:val="18"/>
+    </w:rPr>
+  </w:style>
+  <w:style w:type="character" w:default="1" w:styleId="DefaultParagraphFont">
+    <w:name w:val="Default Paragraph Font"/>
+    <w:uiPriority w:val="1"/>
+    <w:semiHidden/>
+    <w:unhideWhenUsed/>
+  </w:style>
+  <w:style w:type="table" w:default="1" w:styleId="TableNormal">
+    <w:name w:val="Normal Table"/>
+    <w:uiPriority w:val="99"/>
+    <w:semiHidden/>
+    <w:unhideWhenUsed/>
+    <w:tblPr>
+      <w:tblInd w:w="0" w:type="dxa"/>
+      <w:tblCellMar>
+        <w:top w:w="0" w:type="dxa"/>
+        <w:left w:w="108" w:type="dxa"/>
+        <w:bottom w:w="0" w:type="dxa"/>
+        <w:right w:w="108" w:type="dxa"/>
+      </w:tblCellMar>
+    </w:tblPr>
+  </w:style>
+  <w:style w:type="numbering" w:default="1" w:styleId="NoList">
+    <w:name w:val="No List"/>
+    <w:uiPriority w:val="99"/>
+    <w:semiHidden/>
+    <w:unhideWhenUsed/>
+  </w:style>
+  <w:style w:type="paragraph" w:styleId="Footer">
+    <w:name w:val="footer"/>
+    <w:basedOn w:val="Normal"/>
+    <w:rsid w:val="00094094"/>
+    <w:pPr>
+      <w:tabs>
+        <w:tab w:val="center" w:pos="4680"/>
+        <w:tab w:val="right" w:pos="9360"/>
+      </w:tabs>
+    </w:pPr>
+    <w:rPr>
+      <w:b/>
+      <w:i/>
+      <w:sz w:val="20"/>
+    </w:rPr>
+  </w:style>
+  <w:style w:type="paragraph" w:customStyle="1" w:styleId="bullet">
+    <w:name w:val="bullet"/>
+    <w:basedOn w:val="Normal"/>
+    <w:rsid w:val="00094094"/>
+    <w:rPr>
+      <w:rFonts w:ascii="Arial" w:hAnsi="Arial"/>
+      <w:sz w:val="20"/>
+    </w:rPr>
+  </w:style>
+  <w:style w:type="paragraph" w:styleId="Header">
+    <w:name w:val="header"/>
+    <w:basedOn w:val="Normal"/>
+    <w:rsid w:val="00094094"/>
+    <w:pPr>
+      <w:tabs>
+        <w:tab w:val="center" w:pos="4680"/>
+        <w:tab w:val="right" w:pos="9360"/>
+      </w:tabs>
+    </w:pPr>
+    <w:rPr>
+      <w:b/>
+      <w:i/>
+      <w:sz w:val="20"/>
+    </w:rPr>
+  </w:style>
+  <w:style w:type="paragraph" w:customStyle="1" w:styleId="heading10">
+    <w:name w:val="heading1"/>
+    <w:basedOn w:val="Normal"/>
+    <w:rsid w:val="00094094"/>
+    <w:pPr>
+      <w:tabs>
+        <w:tab w:val="left" w:pos="450"/>
+        <w:tab w:val="left" w:pos="1080"/>
+        <w:tab w:val="left" w:pos="1800"/>
+        <w:tab w:val="left" w:pos="2610"/>
+      </w:tabs>
+    </w:pPr>
+  </w:style>
+  <w:style w:type="paragraph" w:styleId="TOC1">
+    <w:name w:val="toc 1"/>
+    <w:basedOn w:val="Normal"/>
+    <w:next w:val="Normal"/>
+    <w:uiPriority w:val="39"/>
+    <w:rsid w:val="00094094"/>
+    <w:pPr>
+      <w:tabs>
+        <w:tab w:val="left" w:pos="360"/>
+        <w:tab w:val="right" w:leader="dot" w:pos="9360"/>
+      </w:tabs>
+      <w:spacing w:before="60" w:line="220" w:lineRule="exact"/>
+      <w:ind w:left="360" w:hanging="360"/>
+      <w:jc w:val="both"/>
+    </w:pPr>
+    <w:rPr>
+      <w:b/>
+      <w:noProof/>
+    </w:rPr>
+  </w:style>
+  <w:style w:type="paragraph" w:styleId="TOC2">
+    <w:name w:val="toc 2"/>
+    <w:basedOn w:val="Normal"/>
+    <w:next w:val="Normal"/>
+    <w:uiPriority w:val="39"/>
+    <w:rsid w:val="00094094"/>
+    <w:pPr>
+      <w:tabs>
+        <w:tab w:val="right" w:leader="dot" w:pos="9360"/>
+      </w:tabs>
+      <w:spacing w:line="220" w:lineRule="exact"/>
+      <w:ind w:left="270"/>
+      <w:jc w:val="both"/>
+    </w:pPr>
+    <w:rPr>
+      <w:sz w:val="22"/>
+    </w:rPr>
+  </w:style>
+  <w:style w:type="paragraph" w:customStyle="1" w:styleId="level4">
+    <w:name w:val="level 4"/>
+    <w:basedOn w:val="Normal"/>
+    <w:rsid w:val="00094094"/>
+    <w:pPr>
+      <w:spacing w:before="120" w:after="120"/>
+      <w:ind w:left="634"/>
+    </w:pPr>
+  </w:style>
+  <w:style w:type="paragraph" w:customStyle="1" w:styleId="level5">
+    <w:name w:val="level 5"/>
+    <w:basedOn w:val="Normal"/>
+    <w:rsid w:val="00094094"/>
+    <w:pPr>
+      <w:tabs>
+        <w:tab w:val="left" w:pos="2520"/>
+      </w:tabs>
+      <w:ind w:left="1440"/>
+    </w:pPr>
+  </w:style>
+  <w:style w:type="paragraph" w:styleId="Title">
+    <w:name w:val="Title"/>
+    <w:basedOn w:val="Normal"/>
+    <w:qFormat/>
+    <w:rsid w:val="00094094"/>
+    <w:pPr>
+      <w:spacing w:before="240" w:after="720" w:line="240" w:lineRule="auto"/>
+      <w:jc w:val="right"/>
+    </w:pPr>
+    <w:rPr>
+      <w:rFonts w:ascii="Arial" w:hAnsi="Arial"/>
+      <w:b/>
+      <w:kern w:val="28"/>
+      <w:sz w:val="64"/>
+    </w:rPr>
+  </w:style>
+  <w:style w:type="paragraph" w:customStyle="1" w:styleId="TOCEntry">
+    <w:name w:val="TOCEntry"/>
+    <w:basedOn w:val="Normal"/>
+    <w:rsid w:val="00094094"/>
+    <w:pPr>
+      <w:keepNext/>
+      <w:keepLines/>
+      <w:spacing w:before="120" w:after="240" w:line="240" w:lineRule="atLeast"/>
+    </w:pPr>
+    <w:rPr>
+      <w:b/>
+      <w:sz w:val="36"/>
+    </w:rPr>
+  </w:style>
+  <w:style w:type="paragraph" w:styleId="TOC3">
+    <w:name w:val="toc 3"/>
+    <w:basedOn w:val="Normal"/>
+    <w:next w:val="Normal"/>
+    <w:uiPriority w:val="39"/>
+    <w:rsid w:val="00094094"/>
+    <w:pPr>
+      <w:tabs>
+        <w:tab w:val="left" w:pos="1200"/>
+        <w:tab w:val="right" w:leader="dot" w:pos="9360"/>
+      </w:tabs>
+      <w:ind w:left="480"/>
+    </w:pPr>
+    <w:rPr>
+      <w:noProof/>
+      <w:sz w:val="22"/>
+    </w:rPr>
+  </w:style>
+  <w:style w:type="paragraph" w:styleId="TOC4">
+    <w:name w:val="toc 4"/>
+    <w:basedOn w:val="Normal"/>
+    <w:next w:val="Normal"/>
+    <w:semiHidden/>
+    <w:rsid w:val="00094094"/>
+    <w:pPr>
+      <w:tabs>
+        <w:tab w:val="right" w:leader="dot" w:pos="9360"/>
+      </w:tabs>
+      <w:ind w:left="720"/>
+    </w:pPr>
+  </w:style>
+  <w:style w:type="paragraph" w:styleId="TOC5">
+    <w:name w:val="toc 5"/>
+    <w:basedOn w:val="Normal"/>
+    <w:next w:val="Normal"/>
+    <w:semiHidden/>
+    <w:rsid w:val="00094094"/>
+    <w:pPr>
+      <w:tabs>
+        <w:tab w:val="right" w:leader="dot" w:pos="9360"/>
+      </w:tabs>
+      <w:ind w:left="960"/>
+    </w:pPr>
+  </w:style>
+  <w:style w:type="paragraph" w:styleId="TOC6">
+    <w:name w:val="toc 6"/>
+    <w:basedOn w:val="Normal"/>
+    <w:next w:val="Normal"/>
+    <w:semiHidden/>
+    <w:rsid w:val="00094094"/>
+    <w:pPr>
+      <w:tabs>
+        <w:tab w:val="right" w:leader="dot" w:pos="9360"/>
+      </w:tabs>
+      <w:ind w:left="1200"/>
+    </w:pPr>
+  </w:style>
+  <w:style w:type="paragraph" w:styleId="TOC7">
+    <w:name w:val="toc 7"/>
+    <w:basedOn w:val="Normal"/>
+    <w:next w:val="Normal"/>
+    <w:semiHidden/>
+    <w:rsid w:val="00094094"/>
+    <w:pPr>
+      <w:tabs>
+        <w:tab w:val="right" w:leader="dot" w:pos="9360"/>
+      </w:tabs>
+      <w:ind w:left="1440"/>
+    </w:pPr>
+  </w:style>
+  <w:style w:type="paragraph" w:styleId="TOC8">
+    <w:name w:val="toc 8"/>
+    <w:basedOn w:val="Normal"/>
+    <w:next w:val="Normal"/>
+    <w:semiHidden/>
+    <w:rsid w:val="00094094"/>
+    <w:pPr>
+      <w:tabs>
+        <w:tab w:val="right" w:leader="dot" w:pos="9360"/>
+      </w:tabs>
+      <w:ind w:left="1680"/>
+    </w:pPr>
+  </w:style>
+  <w:style w:type="paragraph" w:styleId="TOC9">
+    <w:name w:val="toc 9"/>
+    <w:basedOn w:val="Normal"/>
+    <w:next w:val="Normal"/>
+    <w:semiHidden/>
+    <w:rsid w:val="00094094"/>
+    <w:pPr>
+      <w:tabs>
+        <w:tab w:val="right" w:leader="dot" w:pos="9360"/>
+      </w:tabs>
+      <w:ind w:left="1920"/>
+    </w:pPr>
+  </w:style>
+  <w:style w:type="paragraph" w:customStyle="1" w:styleId="template">
+    <w:name w:val="template"/>
+    <w:basedOn w:val="Normal"/>
+    <w:rsid w:val="00094094"/>
+    <w:rPr>
+      <w:rFonts w:ascii="Arial" w:hAnsi="Arial"/>
+      <w:i/>
+      <w:sz w:val="22"/>
+    </w:rPr>
+  </w:style>
+  <w:style w:type="character" w:styleId="PageNumber">
+    <w:name w:val="page number"/>
+    <w:basedOn w:val="DefaultParagraphFont"/>
+    <w:rsid w:val="00094094"/>
+  </w:style>
+  <w:style w:type="paragraph" w:customStyle="1" w:styleId="level3text">
+    <w:name w:val="level 3 text"/>
+    <w:basedOn w:val="Normal"/>
+    <w:rsid w:val="00094094"/>
+    <w:pPr>
+      <w:spacing w:line="220" w:lineRule="exact"/>
+      <w:ind w:left="1350" w:hanging="716"/>
+    </w:pPr>
+    <w:rPr>
+      <w:rFonts w:ascii="Arial" w:hAnsi="Arial"/>
+      <w:i/>
+      <w:sz w:val="22"/>
+    </w:rPr>
+  </w:style>
+  <w:style w:type="paragraph" w:customStyle="1" w:styleId="requirement">
+    <w:name w:val="requirement"/>
+    <w:basedOn w:val="level4"/>
+    <w:rsid w:val="00094094"/>
+    <w:pPr>
+      <w:spacing w:before="0" w:after="0"/>
+      <w:ind w:left="2348" w:hanging="994"/>
+    </w:pPr>
+    <w:rPr>
+      <w:rFonts w:ascii="Times New Roman" w:hAnsi="Times New Roman"/>
+    </w:rPr>
+  </w:style>
+  <w:style w:type="paragraph" w:customStyle="1" w:styleId="ByLine">
+    <w:name w:val="ByLine"/>
+    <w:basedOn w:val="Title"/>
+    <w:rsid w:val="00094094"/>
+    <w:rPr>
+      <w:sz w:val="28"/>
+    </w:rPr>
+  </w:style>
+  <w:style w:type="paragraph" w:customStyle="1" w:styleId="ChangeHistoryTitle">
+    <w:name w:val="ChangeHistory Title"/>
+    <w:basedOn w:val="Normal"/>
+    <w:rsid w:val="00094094"/>
+    <w:pPr>
+      <w:keepNext/>
+      <w:spacing w:before="60" w:after="60" w:line="240" w:lineRule="auto"/>
+      <w:jc w:val="center"/>
+    </w:pPr>
+    <w:rPr>
+      <w:rFonts w:ascii="Arial" w:hAnsi="Arial"/>
+      <w:b/>
+      <w:sz w:val="36"/>
+    </w:rPr>
+  </w:style>
+  <w:style w:type="paragraph" w:customStyle="1" w:styleId="SuperTitle">
+    <w:name w:val="SuperTitle"/>
+    <w:basedOn w:val="Title"/>
+    <w:next w:val="Normal"/>
+    <w:rsid w:val="00094094"/>
+    <w:pPr>
+      <w:pBdr>
+        <w:top w:val="single" w:sz="48" w:space="1" w:color="auto"/>
+      </w:pBdr>
+      <w:spacing w:before="960" w:after="0"/>
+    </w:pPr>
+    <w:rPr>
+      <w:sz w:val="28"/>
+    </w:rPr>
+  </w:style>
+  <w:style w:type="paragraph" w:customStyle="1" w:styleId="line">
+    <w:name w:val="line"/>
+    <w:basedOn w:val="Title"/>
+    <w:rsid w:val="00094094"/>
+    <w:pPr>
+      <w:pBdr>
+        <w:top w:val="single" w:sz="36" w:space="1" w:color="auto"/>
+      </w:pBdr>
+      <w:spacing w:after="0"/>
+    </w:pPr>
+    <w:rPr>
+      <w:sz w:val="40"/>
+    </w:rPr>
+  </w:style>
+  <w:style w:type="paragraph" w:styleId="ListParagraph">
+    <w:name w:val="List Paragraph"/>
+    <w:basedOn w:val="Normal"/>
+    <w:uiPriority w:val="34"/>
+    <w:qFormat/>
+    <w:rsid w:val="00D523CA"/>
+    <w:pPr>
+      <w:ind w:left="720"/>
+      <w:contextualSpacing/>
+    </w:pPr>
+  </w:style>
+  <w:style w:type="character" w:styleId="Hyperlink">
+    <w:name w:val="Hyperlink"/>
+    <w:basedOn w:val="DefaultParagraphFont"/>
+    <w:uiPriority w:val="99"/>
+    <w:unhideWhenUsed/>
+    <w:rsid w:val="009A33C8"/>
+    <w:rPr>
+      <w:color w:val="0000FF" w:themeColor="hyperlink"/>
+      <w:u w:val="single"/>
+    </w:rPr>
+  </w:style>
+  <w:style w:type="paragraph" w:styleId="TOCHeading">
+    <w:name w:val="TOC Heading"/>
+    <w:basedOn w:val="Heading1"/>
+    <w:next w:val="Normal"/>
+    <w:uiPriority w:val="39"/>
+    <w:unhideWhenUsed/>
+    <w:qFormat/>
+    <w:rsid w:val="00054B25"/>
+    <w:pPr>
+      <w:numPr>
+        <w:numId w:val="0"/>
+      </w:numPr>
+      <w:spacing w:before="240" w:after="0" w:line="259" w:lineRule="auto"/>
+      <w:outlineLvl w:val="9"/>
+    </w:pPr>
+    <w:rPr>
+      <w:rFonts w:asciiTheme="majorHAnsi" w:eastAsiaTheme="majorEastAsia" w:hAnsiTheme="majorHAnsi" w:cstheme="majorBidi"/>
+      <w:b w:val="0"/>
+      <w:color w:val="365F91" w:themeColor="accent1" w:themeShade="BF"/>
+      <w:kern w:val="0"/>
+      <w:sz w:val="32"/>
+      <w:szCs w:val="32"/>
+    </w:rPr>
+  </w:style>
+</w:styles>
+</file>
+
+<file path=word/stylesWithEffects.xml><?xml version="1.0" encoding="utf-8"?>
+<w:styles xmlns:wpc="http://schemas.microsoft.com/office/word/2010/wordprocessingCanvas" xmlns:mc="http://schemas.openxmlformats.org/markup-compatibility/2006" xmlns:o="urn:schemas-microsoft-com:office:office" xmlns:r="http://schemas.openxmlformats.org/officeDocument/2006/relationships" xmlns:m="http://schemas.openxmlformats.org/officeDocument/2006/math" xmlns:v="urn:schemas-microsoft-com:vml" xmlns:wp14="http://schemas.microsoft.com/office/word/2010/wordprocessingDrawing" xmlns:wp="http://schemas.openxmlformats.org/drawingml/2006/wordprocessingDrawing" xmlns:w10="urn:schemas-microsoft-com:office:word" xmlns:w="http://schemas.openxmlformats.org/wordprocessingml/2006/main" xmlns:w14="http://schemas.microsoft.com/office/word/2010/wordml" xmlns:wpg="http://schemas.microsoft.com/office/word/2010/wordprocessingGroup" xmlns:wpi="http://schemas.microsoft.com/office/word/2010/wordprocessingInk" xmlns:wne="http://schemas.microsoft.com/office/word/2006/wordml" xmlns:wps="http://schemas.microsoft.com/office/word/2010/wordprocessingShape" mc:Ignorable="w14 wp14">
+  <w:docDefaults>
+    <w:rPrDefault>
+      <w:rPr>
+        <w:rFonts w:ascii="Times New Roman" w:eastAsia="Times New Roman" w:hAnsi="Times New Roman" w:cs="Times New Roman"/>
+        <w:lang w:val="en-US" w:eastAsia="en-US" w:bidi="ar-SA"/>
+      </w:rPr>
+    </w:rPrDefault>
+    <w:pPrDefault/>
+  </w:docDefaults>
+  <w:latentStyles w:defLockedState="0" w:defUIPriority="0" w:defSemiHidden="1" w:defUnhideWhenUsed="1" w:defQFormat="0" w:count="267">
+    <w:lsdException w:name="Normal" w:semiHidden="0" w:unhideWhenUsed="0" w:qFormat="1"/>
+    <w:lsdException w:name="heading 1" w:semiHidden="0" w:unhideWhenUsed="0" w:qFormat="1"/>
+    <w:lsdException w:name="heading 2" w:semiHidden="0" w:unhideWhenUsed="0" w:qFormat="1"/>
+    <w:lsdException w:name="heading 3" w:semiHidden="0" w:unhideWhenUsed="0" w:qFormat="1"/>
+    <w:lsdException w:name="heading 4" w:semiHidden="0" w:unhideWhenUsed="0" w:qFormat="1"/>
+    <w:lsdException w:name="heading 5" w:semiHidden="0" w:unhideWhenUsed="0" w:qFormat="1"/>
+    <w:lsdException w:name="heading 6" w:semiHidden="0" w:unhideWhenUsed="0" w:qFormat="1"/>
+    <w:lsdException w:name="heading 7" w:qFormat="1"/>
+    <w:lsdException w:name="heading 8" w:qFormat="1"/>
+    <w:lsdException w:name="heading 9" w:qFormat="1"/>
+    <w:lsdException w:name="toc 1" w:uiPriority="39"/>
+    <w:lsdException w:name="toc 2" w:uiPriority="39"/>
+    <w:lsdException w:name="toc 3" w:uiPriority="39"/>
+    <w:lsdException w:name="caption" w:qFormat="1"/>
+    <w:lsdException w:name="List Number" w:semiHidden="0" w:unhideWhenUsed="0"/>
+    <w:lsdException w:name="List 4" w:semiHidden="0" w:unhideWhenUsed="0"/>
+    <w:lsdException w:name="List 5" w:semiHidden="0" w:unhideWhenUsed="0"/>
+    <w:lsdException w:name="Title" w:semiHidden="0" w:unhideWhenUsed="0" w:qFormat="1"/>
+    <w:lsdException w:name="Subtitle" w:semiHidden="0" w:unhideWhenUsed="0" w:qFormat="1"/>
+    <w:lsdException w:name="Salutation" w:semiHidden="0" w:unhideWhenUsed="0"/>
+    <w:lsdException w:name="Date" w:semiHidden="0" w:unhideWhenUsed="0"/>
+    <w:lsdException w:name="Body Text First Indent" w:semiHidden="0" w:unhideWhenUsed="0"/>
+    <w:lsdException w:name="Hyperlink" w:uiPriority="99"/>
+    <w:lsdException w:name="Strong" w:semiHidden="0" w:unhideWhenUsed="0" w:qFormat="1"/>
+    <w:lsdException w:name="Emphasis" w:semiHidden="0" w:unhideWhenUsed="0" w:qFormat="1"/>
+    <w:lsdException w:name="Table Grid" w:semiHidden="0" w:unhideWhenUsed="0"/>
+    <w:lsdException w:name="Placeholder Text" w:uiPriority="99" w:unhideWhenUsed="0"/>
+    <w:lsdException w:name="No Spacing" w:semiHidden="0" w:uiPriority="1" w:unhideWhenUsed="0" w:qFormat="1"/>
+    <w:lsdException w:name="Light Shading" w:semiHidden="0" w:uiPriority="60" w:unhideWhenUsed="0"/>
+    <w:lsdException w:name="Light List" w:semiHidden="0" w:uiPriority="61" w:unhideWhenUsed="0"/>
+    <w:lsdException w:name="Light Grid" w:semiHidden="0" w:uiPriority="62" w:unhideWhenUsed="0"/>
+    <w:lsdException w:name="Medium Shading 1" w:semiHidden="0" w:uiPriority="63" w:unhideWhenUsed="0"/>
+    <w:lsdException w:name="Medium Shading 2" w:semiHidden="0" w:uiPriority="64" w:unhideWhenUsed="0"/>
+    <w:lsdException w:name="Medium List 1" w:semiHidden="0" w:uiPriority="65" w:unhideWhenUsed="0"/>
+    <w:lsdException w:name="Medium List 2" w:semiHidden="0" w:uiPriority="66" w:unhideWhenUsed="0"/>
+    <w:lsdException w:name="Medium Grid 1" w:semiHidden="0" w:uiPriority="67" w:unhideWhenUsed="0"/>
+    <w:lsdException w:name="Medium Grid 2" w:semiHidden="0" w:uiPriority="68" w:unhideWhenUsed="0"/>
+    <w:lsdException w:name="Medium Grid 3" w:semiHidden="0" w:uiPriority="69" w:unhideWhenUsed="0"/>
+    <w:lsdException w:name="Dark List" w:semiHidden="0" w:uiPriority="70" w:unhideWhenUsed="0"/>
+    <w:lsdException w:name="Colorful Shading" w:semiHidden="0" w:uiPriority="71" w:unhideWhenUsed="0"/>
+    <w:lsdException w:name="Colorful List" w:semiHidden="0" w:uiPriority="72" w:unhideWhenUsed="0"/>
+    <w:lsdException w:name="Colorful Grid" w:semiHidden="0" w:uiPriority="73" w:unhideWhenUsed="0"/>
+    <w:lsdException w:name="Light Shading Accent 1" w:semiHidden="0" w:uiPriority="60" w:unhideWhenUsed="0"/>
+    <w:lsdException w:name="Light List Accent 1" w:semiHidden="0" w:uiPriority="61" w:unhideWhenUsed="0"/>
+    <w:lsdException w:name="Light Grid Accent 1" w:semiHidden="0" w:uiPriority="62" w:unhideWhenUsed="0"/>
+    <w:lsdException w:name="Medium Shading 1 Accent 1" w:semiHidden="0" w:uiPriority="63" w:unhideWhenUsed="0"/>
+    <w:lsdException w:name="Medium Shading 2 Accent 1" w:semiHidden="0" w:uiPriority="64" w:unhideWhenUsed="0"/>
+    <w:lsdException w:name="Medium List 1 Accent 1" w:semiHidden="0" w:uiPriority="65" w:unhideWhenUsed="0"/>
+    <w:lsdException w:name="Revision" w:uiPriority="99" w:unhideWhenUsed="0"/>
+    <w:lsdException w:name="List Paragraph" w:semiHidden="0" w:uiPriority="34" w:unhideWhenUsed="0" w:qFormat="1"/>
+    <w:lsdException w:name="Quote" w:semiHidden="0" w:uiPriority="29" w:unhideWhenUsed="0" w:qFormat="1"/>
+    <w:lsdException w:name="Intense Quote" w:semiHidden="0" w:uiPriority="30" w:unhideWhenUsed="0" w:qFormat="1"/>
+    <w:lsdException w:name="Medium List 2 Accent 1" w:semiHidden="0" w:uiPriority="66" w:unhideWhenUsed="0"/>
+    <w:lsdException w:name="Medium Grid 1 Accent 1" w:semiHidden="0" w:uiPriority="67" w:unhideWhenUsed="0"/>
+    <w:lsdException w:name="Medium Grid 2 Accent 1" w:semiHidden="0" w:uiPriority="68" w:unhideWhenUsed="0"/>
+    <w:lsdException w:name="Medium Grid 3 Accent 1" w:semiHidden="0" w:uiPriority="69" w:unhideWhenUsed="0"/>
+    <w:lsdException w:name="Dark List Accent 1" w:semiHidden="0" w:uiPriority="70" w:unhideWhenUsed="0"/>
+    <w:lsdException w:name="Colorful Shading Accent 1" w:semiHidden="0" w:uiPriority="71" w:unhideWhenUsed="0"/>
+    <w:lsdException w:name="Colorful List Accent 1" w:semiHidden="0" w:uiPriority="72" w:unhideWhenUsed="0"/>
+    <w:lsdException w:name="Colorful Grid Accent 1" w:semiHidden="0" w:uiPriority="73" w:unhideWhenUsed="0"/>
+    <w:lsdException w:name="Light Shading Accent 2" w:semiHidden="0" w:uiPriority="60" w:unhideWhenUsed="0"/>
+    <w:lsdException w:name="Light List Accent 2" w:semiHidden="0" w:uiPriority="61" w:unhideWhenUsed="0"/>
+    <w:lsdException w:name="Light Grid Accent 2" w:semiHidden="0" w:uiPriority="62" w:unhideWhenUsed="0"/>
+    <w:lsdException w:name="Medium Shading 1 Accent 2" w:semiHidden="0" w:uiPriority="63" w:unhideWhenUsed="0"/>
+    <w:lsdException w:name="Medium Shading 2 Accent 2" w:semiHidden="0" w:uiPriority="64" w:unhideWhenUsed="0"/>
+    <w:lsdException w:name="Medium List 1 Accent 2" w:semiHidden="0" w:uiPriority="65" w:unhideWhenUsed="0"/>
+    <w:lsdException w:name="Medium List 2 Accent 2" w:semiHidden="0" w:uiPriority="66" w:unhideWhenUsed="0"/>
+    <w:lsdException w:name="Medium Grid 1 Accent 2" w:semiHidden="0" w:uiPriority="67" w:unhideWhenUsed="0"/>
+    <w:lsdException w:name="Medium Grid 2 Accent 2" w:semiHidden="0" w:uiPriority="68" w:unhideWhenUsed="0"/>
+    <w:lsdException w:name="Medium Grid 3 Accent 2" w:semiHidden="0" w:uiPriority="69" w:unhideWhenUsed="0"/>
+    <w:lsdException w:name="Dark List Accent 2" w:semiHidden="0" w:uiPriority="70" w:unhideWhenUsed="0"/>
+    <w:lsdException w:name="Colorful Shading Accent 2" w:semiHidden="0" w:uiPriority="71" w:unhideWhenUsed="0"/>
+    <w:lsdException w:name="Colorful List Accent 2" w:semiHidden="0" w:uiPriority="72" w:unhideWhenUsed="0"/>
+    <w:lsdException w:name="Colorful Grid Accent 2" w:semiHidden="0" w:uiPriority="73" w:unhideWhenUsed="0"/>
+    <w:lsdException w:name="Light Shading Accent 3" w:semiHidden="0" w:uiPriority="60" w:unhideWhenUsed="0"/>
+    <w:lsdException w:name="Light List Accent 3" w:semiHidden="0" w:uiPriority="61" w:unhideWhenUsed="0"/>
+    <w:lsdException w:name="Light Grid Accent 3" w:semiHidden="0" w:uiPriority="62" w:unhideWhenUsed="0"/>
+    <w:lsdException w:name="Medium Shading 1 Accent 3" w:semiHidden="0" w:uiPriority="63" w:unhideWhenUsed="0"/>
+    <w:lsdException w:name="Medium Shading 2 Accent 3" w:semiHidden="0" w:uiPriority="64" w:unhideWhenUsed="0"/>
+    <w:lsdException w:name="Medium List 1 Accent 3" w:semiHidden="0" w:uiPriority="65" w:unhideWhenUsed="0"/>
+    <w:lsdException w:name="Medium List 2 Accent 3" w:semiHidden="0" w:uiPriority="66" w:unhideWhenUsed="0"/>
+    <w:lsdException w:name="Medium Grid 1 Accent 3" w:semiHidden="0" w:uiPriority="67" w:unhideWhenUsed="0"/>
+    <w:lsdException w:name="Medium Grid 2 Accent 3" w:semiHidden="0" w:uiPriority="68" w:unhideWhenUsed="0"/>
+    <w:lsdException w:name="Medium Grid 3 Accent 3" w:semiHidden="0" w:uiPriority="69" w:unhideWhenUsed="0"/>
+    <w:lsdException w:name="Dark List Accent 3" w:semiHidden="0" w:uiPriority="70" w:unhideWhenUsed="0"/>
+    <w:lsdException w:name="Colorful Shading Accent 3" w:semiHidden="0" w:uiPriority="71" w:unhideWhenUsed="0"/>
+    <w:lsdException w:name="Colorful List Accent 3" w:semiHidden="0" w:uiPriority="72" w:unhideWhenUsed="0"/>
+    <w:lsdException w:name="Colorful Grid Accent 3" w:semiHidden="0" w:uiPriority="73" w:unhideWhenUsed="0"/>
+    <w:lsdException w:name="Light Shading Accent 4" w:semiHidden="0" w:uiPriority="60" w:unhideWhenUsed="0"/>
+    <w:lsdException w:name="Light List Accent 4" w:semiHidden="0" w:uiPriority="61" w:unhideWhenUsed="0"/>
+    <w:lsdException w:name="Light Grid Accent 4" w:semiHidden="0" w:uiPriority="62" w:unhideWhenUsed="0"/>
+    <w:lsdException w:name="Medium Shading 1 Accent 4" w:semiHidden="0" w:uiPriority="63" w:unhideWhenUsed="0"/>
+    <w:lsdException w:name="Medium Shading 2 Accent 4" w:semiHidden="0" w:uiPriority="64" w:unhideWhenUsed="0"/>
+    <w:lsdException w:name="Medium List 1 Accent 4" w:semiHidden="0" w:uiPriority="65" w:unhideWhenUsed="0"/>
+    <w:lsdException w:name="Medium List 2 Accent 4" w:semiHidden="0" w:uiPriority="66" w:unhideWhenUsed="0"/>
+    <w:lsdException w:name="Medium Grid 1 Accent 4" w:semiHidden="0" w:uiPriority="67" w:unhideWhenUsed="0"/>
+    <w:lsdException w:name="Medium Grid 2 Accent 4" w:semiHidden="0" w:uiPriority="68" w:unhideWhenUsed="0"/>
+    <w:lsdException w:name="Medium Grid 3 Accent 4" w:semiHidden="0" w:uiPriority="69" w:unhideWhenUsed="0"/>
+    <w:lsdException w:name="Dark List Accent 4" w:semiHidden="0" w:uiPriority="70" w:unhideWhenUsed="0"/>
+    <w:lsdException w:name="Colorful Shading Accent 4" w:semiHidden="0" w:uiPriority="71" w:unhideWhenUsed="0"/>
+    <w:lsdException w:name="Colorful List Accent 4" w:semiHidden="0" w:uiPriority="72" w:unhideWhenUsed="0"/>
+    <w:lsdException w:name="Colorful Grid Accent 4" w:semiHidden="0" w:uiPriority="73" w:unhideWhenUsed="0"/>
+    <w:lsdException w:name="Light Shading Accent 5" w:semiHidden="0" w:uiPriority="60" w:unhideWhenUsed="0"/>
+    <w:lsdException w:name="Light List Accent 5" w:semiHidden="0" w:uiPriority="61" w:unhideWhenUsed="0"/>
+    <w:lsdException w:name="Light Grid Accent 5" w:semiHidden="0" w:uiPriority="62" w:unhideWhenUsed="0"/>
+    <w:lsdException w:name="Medium Shading 1 Accent 5" w:semiHidden="0" w:uiPriority="63" w:unhideWhenUsed="0"/>
+    <w:lsdException w:name="Medium Shading 2 Accent 5" w:semiHidden="0" w:uiPriority="64" w:unhideWhenUsed="0"/>
+    <w:lsdException w:name="Medium List 1 Accent 5" w:semiHidden="0" w:uiPriority="65" w:unhideWhenUsed="0"/>
+    <w:lsdException w:name="Medium List 2 Accent 5" w:semiHidden="0" w:uiPriority="66" w:unhideWhenUsed="0"/>
+    <w:lsdException w:name="Medium Grid 1 Accent 5" w:semiHidden="0" w:uiPriority="67" w:unhideWhenUsed="0"/>
+    <w:lsdException w:name="Medium Grid 2 Accent 5" w:semiHidden="0" w:uiPriority="68" w:unhideWhenUsed="0"/>
+    <w:lsdException w:name="Medium Grid 3 Accent 5" w:semiHidden="0" w:uiPriority="69" w:unhideWhenUsed="0"/>
+    <w:lsdException w:name="Dark List Accent 5" w:semiHidden="0" w:uiPriority="70" w:unhideWhenUsed="0"/>
+    <w:lsdException w:name="Colorful Shading Accent 5" w:semiHidden="0" w:uiPriority="71" w:unhideWhenUsed="0"/>
+    <w:lsdException w:name="Colorful List Accent 5" w:semiHidden="0" w:uiPriority="72" w:unhideWhenUsed="0"/>
+    <w:lsdException w:name="Colorful Grid Accent 5" w:semiHidden="0" w:uiPriority="73" w:unhideWhenUsed="0"/>
+    <w:lsdException w:name="Light Shading Accent 6" w:semiHidden="0" w:uiPriority="60" w:unhideWhenUsed="0"/>
+    <w:lsdException w:name="Light List Accent 6" w:semiHidden="0" w:uiPriority="61" w:unhideWhenUsed="0"/>
+    <w:lsdException w:name="Light Grid Accent 6" w:semiHidden="0" w:uiPriority="62" w:unhideWhenUsed="0"/>
+    <w:lsdException w:name="Medium Shading 1 Accent 6" w:semiHidden="0" w:uiPriority="63" w:unhideWhenUsed="0"/>
+    <w:lsdException w:name="Medium Shading 2 Accent 6" w:semiHidden="0" w:uiPriority="64" w:unhideWhenUsed="0"/>
+    <w:lsdException w:name="Medium List 1 Accent 6" w:semiHidden="0" w:uiPriority="65" w:unhideWhenUsed="0"/>
+    <w:lsdException w:name="Medium List 2 Accent 6" w:semiHidden="0" w:uiPriority="66" w:unhideWhenUsed="0"/>
+    <w:lsdException w:name="Medium Grid 1 Accent 6" w:semiHidden="0" w:uiPriority="67" w:unhideWhenUsed="0"/>
+    <w:lsdException w:name="Medium Grid 2 Accent 6" w:semiHidden="0" w:uiPriority="68" w:unhideWhenUsed="0"/>
+    <w:lsdException w:name="Medium Grid 3 Accent 6" w:semiHidden="0" w:uiPriority="69" w:unhideWhenUsed="0"/>
+    <w:lsdException w:name="Dark List Accent 6" w:semiHidden="0" w:uiPriority="70" w:unhideWhenUsed="0"/>
+    <w:lsdException w:name="Colorful Shading Accent 6" w:semiHidden="0" w:uiPriority="71" w:unhideWhenUsed="0"/>
+    <w:lsdException w:name="Colorful List Accent 6" w:semiHidden="0" w:uiPriority="72" w:unhideWhenUsed="0"/>
+    <w:lsdException w:name="Colorful Grid Accent 6" w:semiHidden="0" w:uiPriority="73" w:unhideWhenUsed="0"/>
+    <w:lsdException w:name="Subtle Emphasis" w:semiHidden="0" w:uiPriority="19" w:unhideWhenUsed="0" w:qFormat="1"/>
+    <w:lsdException w:name="Intense Emphasis" w:semiHidden="0" w:uiPriority="21" w:unhideWhenUsed="0" w:qFormat="1"/>
+    <w:lsdException w:name="Subtle Reference" w:semiHidden="0" w:uiPriority="31" w:unhideWhenUsed="0" w:qFormat="1"/>
+    <w:lsdException w:name="Intense Reference" w:semiHidden="0" w:uiPriority="32" w:unhideWhenUsed="0" w:qFormat="1"/>
+    <w:lsdException w:name="Book Title" w:semiHidden="0" w:uiPriority="33" w:unhideWhenUsed="0" w:qFormat="1"/>
+    <w:lsdException w:name="Bibliography" w:uiPriority="37"/>
+    <w:lsdException w:name="TOC Heading" w:uiPriority="39" w:qFormat="1"/>
   </w:latentStyles>
   <w:style w:type="paragraph" w:default="1" w:styleId="Normal">
     <w:name w:val="Normal"/>
@@ -9298,7 +10029,7 @@
 </file>
 
 <file path=customXml/itemProps1.xml><?xml version="1.0" encoding="utf-8"?>
-<ds:datastoreItem xmlns:ds="http://schemas.openxmlformats.org/officeDocument/2006/customXml" ds:itemID="{2AC406E1-29BF-4872-A227-37CE6AF17DEA}">
+<ds:datastoreItem xmlns:ds="http://schemas.openxmlformats.org/officeDocument/2006/customXml" ds:itemID="{45B64C73-8561-45FF-9C57-F8F8BFC364A0}">
   <ds:schemaRefs>
     <ds:schemaRef ds:uri="http://schemas.openxmlformats.org/officeDocument/2006/bibliography"/>
   </ds:schemaRefs>

</xml_diff>

<commit_message>
Update SRS with new feature reqs
</commit_message>
<xml_diff>
--- a/Documentation/SoftwareRequirementsSpecification.docx
+++ b/Documentation/SoftwareRequirementsSpecification.docx
@@ -1,6 +1,6 @@
 
 <file path=word/document.xml><?xml version="1.0" encoding="utf-8"?>
-<w:document xmlns:wpc="http://schemas.microsoft.com/office/word/2010/wordprocessingCanvas" xmlns:mc="http://schemas.openxmlformats.org/markup-compatibility/2006" xmlns:o="urn:schemas-microsoft-com:office:office" xmlns:r="http://schemas.openxmlformats.org/officeDocument/2006/relationships" xmlns:m="http://schemas.openxmlformats.org/officeDocument/2006/math" xmlns:v="urn:schemas-microsoft-com:vml" xmlns:wp14="http://schemas.microsoft.com/office/word/2010/wordprocessingDrawing" xmlns:wp="http://schemas.openxmlformats.org/drawingml/2006/wordprocessingDrawing" xmlns:w10="urn:schemas-microsoft-com:office:word" xmlns:w="http://schemas.openxmlformats.org/wordprocessingml/2006/main" xmlns:w14="http://schemas.microsoft.com/office/word/2010/wordml" xmlns:wpg="http://schemas.microsoft.com/office/word/2010/wordprocessingGroup" xmlns:wpi="http://schemas.microsoft.com/office/word/2010/wordprocessingInk" xmlns:wne="http://schemas.microsoft.com/office/word/2006/wordml" xmlns:wps="http://schemas.microsoft.com/office/word/2010/wordprocessingShape" mc:Ignorable="w14 wp14">
+<w:document xmlns:wpc="http://schemas.microsoft.com/office/word/2010/wordprocessingCanvas" xmlns:mc="http://schemas.openxmlformats.org/markup-compatibility/2006" xmlns:o="urn:schemas-microsoft-com:office:office" xmlns:r="http://schemas.openxmlformats.org/officeDocument/2006/relationships" xmlns:m="http://schemas.openxmlformats.org/officeDocument/2006/math" xmlns:v="urn:schemas-microsoft-com:vml" xmlns:wp14="http://schemas.microsoft.com/office/word/2010/wordprocessingDrawing" xmlns:wp="http://schemas.openxmlformats.org/drawingml/2006/wordprocessingDrawing" xmlns:w10="urn:schemas-microsoft-com:office:word" xmlns:w="http://schemas.openxmlformats.org/wordprocessingml/2006/main" xmlns:w14="http://schemas.microsoft.com/office/word/2010/wordml" xmlns:w15="http://schemas.microsoft.com/office/word/2012/wordml" xmlns:wpg="http://schemas.microsoft.com/office/word/2010/wordprocessingGroup" xmlns:wpi="http://schemas.microsoft.com/office/word/2010/wordprocessingInk" xmlns:wne="http://schemas.microsoft.com/office/word/2006/wordml" xmlns:wps="http://schemas.microsoft.com/office/word/2010/wordprocessingShape" mc:Ignorable="w14 w15 wp14">
   <w:body>
     <w:p>
       <w:pPr>
@@ -84,7 +84,7 @@
         <w:rPr>
           <w:rFonts w:ascii="Times New Roman" w:hAnsi="Times New Roman"/>
         </w:rPr>
-        <w:t>03</w:t>
+        <w:t>04</w:t>
       </w:r>
     </w:p>
     <w:p>
@@ -3429,10 +3429,88 @@
               </w:rPr>
               <w:t>1.03</w:t>
             </w:r>
+          </w:p>
+        </w:tc>
+      </w:tr>
+      <w:tr>
+        <w:tc>
+          <w:tcPr>
+            <w:tcW w:w="1557" w:type="dxa"/>
+          </w:tcPr>
+          <w:p>
+            <w:pPr>
+              <w:spacing w:before="40" w:after="40"/>
+              <w:rPr>
+                <w:rFonts w:ascii="Times New Roman" w:hAnsi="Times New Roman"/>
+              </w:rPr>
+            </w:pPr>
+            <w:r>
+              <w:rPr>
+                <w:rFonts w:ascii="Times New Roman" w:hAnsi="Times New Roman"/>
+              </w:rPr>
+              <w:t>Bryan Smith</w:t>
+            </w:r>
+          </w:p>
+        </w:tc>
+        <w:tc>
+          <w:tcPr>
+            <w:tcW w:w="1070" w:type="dxa"/>
+          </w:tcPr>
+          <w:p>
+            <w:pPr>
+              <w:spacing w:before="40" w:after="40"/>
+              <w:rPr>
+                <w:rFonts w:ascii="Times New Roman" w:hAnsi="Times New Roman"/>
+              </w:rPr>
+            </w:pPr>
+            <w:r>
+              <w:rPr>
+                <w:rFonts w:ascii="Times New Roman" w:hAnsi="Times New Roman"/>
+              </w:rPr>
+              <w:t>1/26/16</w:t>
+            </w:r>
+          </w:p>
+        </w:tc>
+        <w:tc>
+          <w:tcPr>
+            <w:tcW w:w="5690" w:type="dxa"/>
+          </w:tcPr>
+          <w:p>
+            <w:pPr>
+              <w:spacing w:before="40" w:after="40"/>
+              <w:rPr>
+                <w:rFonts w:ascii="Times New Roman" w:hAnsi="Times New Roman"/>
+              </w:rPr>
+            </w:pPr>
+            <w:r>
+              <w:rPr>
+                <w:rFonts w:ascii="Times New Roman" w:hAnsi="Times New Roman"/>
+              </w:rPr>
+              <w:t>Add new requirements for features being added in second semester</w:t>
+            </w:r>
             <w:bookmarkStart w:id="7" w:name="_GoBack"/>
             <w:bookmarkEnd w:id="7"/>
           </w:p>
         </w:tc>
+        <w:tc>
+          <w:tcPr>
+            <w:tcW w:w="1136" w:type="dxa"/>
+          </w:tcPr>
+          <w:p>
+            <w:pPr>
+              <w:spacing w:before="40" w:after="40"/>
+              <w:rPr>
+                <w:rFonts w:ascii="Times New Roman" w:hAnsi="Times New Roman"/>
+              </w:rPr>
+            </w:pPr>
+            <w:r>
+              <w:rPr>
+                <w:rFonts w:ascii="Times New Roman" w:hAnsi="Times New Roman"/>
+              </w:rPr>
+              <w:t>1.04</w:t>
+            </w:r>
+          </w:p>
+        </w:tc>
       </w:tr>
     </w:tbl>
     <w:p>
@@ -3456,8 +3534,8 @@
           <w:rFonts w:ascii="Times New Roman" w:hAnsi="Times New Roman"/>
         </w:rPr>
         <w:sectPr>
-          <w:headerReference w:type="default" r:id="rId9"/>
-          <w:footerReference w:type="default" r:id="rId10"/>
+          <w:headerReference w:type="default" r:id="rId8"/>
+          <w:footerReference w:type="default" r:id="rId9"/>
           <w:pgSz w:w="12240" w:h="15840" w:code="1"/>
           <w:pgMar w:top="1440" w:right="1440" w:bottom="1440" w:left="1440" w:header="720" w:footer="720" w:gutter="0"/>
           <w:pgNumType w:fmt="lowerRoman"/>
@@ -3785,7 +3863,7 @@
         </w:rPr>
         <w:t xml:space="preserve">Android Support Libraries: </w:t>
       </w:r>
-      <w:hyperlink r:id="rId11" w:history="1">
+      <w:hyperlink r:id="rId10" w:history="1">
         <w:r>
           <w:rPr>
             <w:rStyle w:val="Hyperlink"/>
@@ -4895,7 +4973,23 @@
           <w:b w:val="0"/>
           <w:sz w:val="24"/>
         </w:rPr>
-        <w:t>The application shall require a valid Google Account from the user</w:t>
+        <w:t>The application shall require a</w:t>
+      </w:r>
+      <w:r>
+        <w:rPr>
+          <w:rFonts w:ascii="Times New Roman" w:hAnsi="Times New Roman"/>
+          <w:b w:val="0"/>
+          <w:sz w:val="24"/>
+        </w:rPr>
+        <w:t>t least a single</w:t>
+      </w:r>
+      <w:r>
+        <w:rPr>
+          <w:rFonts w:ascii="Times New Roman" w:hAnsi="Times New Roman"/>
+          <w:b w:val="0"/>
+          <w:sz w:val="24"/>
+        </w:rPr>
+        <w:t xml:space="preserve"> valid Google Account from the user</w:t>
       </w:r>
       <w:r>
         <w:rPr>
@@ -5177,7 +5271,31 @@
           <w:b w:val="0"/>
           <w:szCs w:val="24"/>
         </w:rPr>
-        <w:t>The application shall provide a setting to modify the frequency that messages are synchronized.</w:t>
+        <w:t>The application shall provide a setting to modify the frequency</w:t>
+      </w:r>
+      <w:r>
+        <w:rPr>
+          <w:rFonts w:ascii="Times New Roman" w:hAnsi="Times New Roman"/>
+          <w:b w:val="0"/>
+          <w:szCs w:val="24"/>
+        </w:rPr>
+        <w:t xml:space="preserve"> that messages are synchronized while the background voice service is </w:t>
+      </w:r>
+      <w:r>
+        <w:rPr>
+          <w:rFonts w:ascii="Times New Roman" w:hAnsi="Times New Roman"/>
+          <w:i/>
+          <w:szCs w:val="24"/>
+        </w:rPr>
+        <w:t>not</w:t>
+      </w:r>
+      <w:r>
+        <w:rPr>
+          <w:rFonts w:ascii="Times New Roman" w:hAnsi="Times New Roman"/>
+          <w:b w:val="0"/>
+          <w:szCs w:val="24"/>
+        </w:rPr>
+        <w:t xml:space="preserve"> running.</w:t>
       </w:r>
     </w:p>
     <w:p>
@@ -5213,7 +5331,86 @@
           <w:b w:val="0"/>
           <w:szCs w:val="24"/>
         </w:rPr>
-        <w:t>The application shall provide the option to logout of the current Google account in use.</w:t>
+        <w:t xml:space="preserve">The application shall provide </w:t>
+      </w:r>
+      <w:r>
+        <w:rPr>
+          <w:rFonts w:ascii="Times New Roman" w:hAnsi="Times New Roman"/>
+          <w:b w:val="0"/>
+          <w:szCs w:val="24"/>
+        </w:rPr>
+        <w:t>an</w:t>
+      </w:r>
+      <w:r>
+        <w:rPr>
+          <w:rFonts w:ascii="Times New Roman" w:hAnsi="Times New Roman"/>
+          <w:b w:val="0"/>
+          <w:szCs w:val="24"/>
+        </w:rPr>
+        <w:t xml:space="preserve"> option to logout </w:t>
+      </w:r>
+      <w:r>
+        <w:rPr>
+          <w:rFonts w:ascii="Times New Roman" w:hAnsi="Times New Roman"/>
+          <w:b w:val="0"/>
+          <w:szCs w:val="24"/>
+        </w:rPr>
+        <w:t>for each of the</w:t>
+      </w:r>
+      <w:r>
+        <w:rPr>
+          <w:rFonts w:ascii="Times New Roman" w:hAnsi="Times New Roman"/>
+          <w:b w:val="0"/>
+          <w:szCs w:val="24"/>
+        </w:rPr>
+        <w:t xml:space="preserve"> Google account</w:t>
+      </w:r>
+      <w:r>
+        <w:rPr>
+          <w:rFonts w:ascii="Times New Roman" w:hAnsi="Times New Roman"/>
+          <w:b w:val="0"/>
+          <w:szCs w:val="24"/>
+        </w:rPr>
+        <w:t>s</w:t>
+      </w:r>
+      <w:r>
+        <w:rPr>
+          <w:rFonts w:ascii="Times New Roman" w:hAnsi="Times New Roman"/>
+          <w:b w:val="0"/>
+          <w:szCs w:val="24"/>
+        </w:rPr>
+        <w:t xml:space="preserve"> </w:t>
+      </w:r>
+      <w:r>
+        <w:rPr>
+          <w:rFonts w:ascii="Times New Roman" w:hAnsi="Times New Roman"/>
+          <w:b w:val="0"/>
+          <w:szCs w:val="24"/>
+        </w:rPr>
+        <w:t>that are signed into the application</w:t>
+      </w:r>
+      <w:r>
+        <w:rPr>
+          <w:rFonts w:ascii="Times New Roman" w:hAnsi="Times New Roman"/>
+          <w:b w:val="0"/>
+          <w:szCs w:val="24"/>
+        </w:rPr>
+        <w:t>.</w:t>
+      </w:r>
+    </w:p>
+    <w:p>
+      <w:pPr>
+        <w:pStyle w:val="Heading3"/>
+        <w:spacing w:line="360" w:lineRule="auto"/>
+        <w:ind w:left="288"/>
+      </w:pPr>
+      <w:r>
+        <w:rPr>
+          <w:rFonts w:ascii="Times New Roman" w:hAnsi="Times New Roman"/>
+          <w:b w:val="0"/>
+          <w:szCs w:val="24"/>
+        </w:rPr>
+        <w:t>The application shall provide a setting to modify the frequency that messages are synchronized while the background voice service is running.</w:t>
       </w:r>
     </w:p>
     <w:p>
@@ -5294,10 +5491,172 @@
           <w:sz w:val="24"/>
           <w:szCs w:val="24"/>
         </w:rPr>
-        <w:t xml:space="preserve"> a range of emails.</w:t>
+        <w:t xml:space="preserve"> a range of emails</w:t>
+      </w:r>
+      <w:r>
+        <w:rPr>
+          <w:rFonts w:ascii="Times New Roman" w:hAnsi="Times New Roman"/>
+          <w:b w:val="0"/>
+          <w:sz w:val="24"/>
+          <w:szCs w:val="24"/>
+        </w:rPr>
+        <w:t>.</w:t>
+      </w:r>
+    </w:p>
+    <w:p>
+      <w:pPr>
+        <w:pStyle w:val="Heading2"/>
+        <w:spacing w:line="360" w:lineRule="auto"/>
+        <w:rPr>
+          <w:rFonts w:ascii="Times New Roman" w:hAnsi="Times New Roman"/>
+          <w:b w:val="0"/>
+          <w:sz w:val="24"/>
+          <w:szCs w:val="24"/>
+        </w:rPr>
+      </w:pPr>
+      <w:r>
+        <w:rPr>
+          <w:rFonts w:ascii="Times New Roman" w:hAnsi="Times New Roman"/>
+          <w:b w:val="0"/>
+          <w:sz w:val="24"/>
+          <w:szCs w:val="24"/>
+        </w:rPr>
+        <w:t>The application shall allow the user to sign into multiple Gmail accounts</w:t>
+      </w:r>
+      <w:r>
+        <w:rPr>
+          <w:rFonts w:ascii="Times New Roman" w:hAnsi="Times New Roman"/>
+          <w:b w:val="0"/>
+          <w:sz w:val="24"/>
+          <w:szCs w:val="24"/>
+        </w:rPr>
+        <w:t>.</w:t>
+      </w:r>
+    </w:p>
+    <w:p>
+      <w:pPr>
+        <w:pStyle w:val="Heading2"/>
+        <w:spacing w:line="360" w:lineRule="auto"/>
+        <w:rPr>
+          <w:rFonts w:ascii="Times New Roman" w:hAnsi="Times New Roman"/>
+          <w:b w:val="0"/>
+          <w:sz w:val="24"/>
+          <w:szCs w:val="24"/>
+        </w:rPr>
+      </w:pPr>
+      <w:r>
+        <w:rPr>
+          <w:rFonts w:ascii="Times New Roman" w:hAnsi="Times New Roman"/>
+          <w:b w:val="0"/>
+          <w:sz w:val="24"/>
+          <w:szCs w:val="24"/>
+        </w:rPr>
+        <w:t>The application shall provide visual cues to the status of an email message</w:t>
+      </w:r>
+      <w:r>
+        <w:rPr>
+          <w:rFonts w:ascii="Times New Roman" w:hAnsi="Times New Roman"/>
+          <w:b w:val="0"/>
+          <w:sz w:val="24"/>
+          <w:szCs w:val="24"/>
+        </w:rPr>
+        <w:t>.</w:t>
       </w:r>
       <w:bookmarkEnd w:id="54"/>
     </w:p>
+    <w:p>
+      <w:pPr>
+        <w:pStyle w:val="Heading3"/>
+        <w:spacing w:line="360" w:lineRule="auto"/>
+        <w:ind w:left="288"/>
+        <w:rPr>
+          <w:rFonts w:ascii="Times New Roman" w:hAnsi="Times New Roman"/>
+          <w:b w:val="0"/>
+          <w:szCs w:val="24"/>
+        </w:rPr>
+      </w:pPr>
+      <w:r>
+        <w:rPr>
+          <w:rFonts w:ascii="Times New Roman" w:hAnsi="Times New Roman"/>
+          <w:b w:val="0"/>
+          <w:szCs w:val="24"/>
+        </w:rPr>
+        <w:t>The application shall display read messages with a non-bolded subject line.</w:t>
+      </w:r>
+    </w:p>
+    <w:p>
+      <w:pPr>
+        <w:pStyle w:val="Heading3"/>
+        <w:spacing w:line="360" w:lineRule="auto"/>
+        <w:ind w:left="288"/>
+        <w:rPr>
+          <w:rFonts w:ascii="Times New Roman" w:hAnsi="Times New Roman"/>
+          <w:b w:val="0"/>
+          <w:szCs w:val="24"/>
+        </w:rPr>
+      </w:pPr>
+      <w:r>
+        <w:rPr>
+          <w:rFonts w:ascii="Times New Roman" w:hAnsi="Times New Roman"/>
+          <w:b w:val="0"/>
+          <w:szCs w:val="24"/>
+        </w:rPr>
+        <w:t>The application shall display unread messages with a bolded subject line.</w:t>
+      </w:r>
+    </w:p>
+    <w:p>
+      <w:pPr>
+        <w:pStyle w:val="Heading2"/>
+        <w:spacing w:line="360" w:lineRule="auto"/>
+        <w:rPr>
+          <w:rFonts w:ascii="Times New Roman" w:hAnsi="Times New Roman"/>
+          <w:b w:val="0"/>
+          <w:sz w:val="24"/>
+          <w:szCs w:val="24"/>
+        </w:rPr>
+      </w:pPr>
+      <w:r>
+        <w:rPr>
+          <w:rFonts w:ascii="Times New Roman" w:hAnsi="Times New Roman"/>
+          <w:b w:val="0"/>
+          <w:sz w:val="24"/>
+          <w:szCs w:val="24"/>
+        </w:rPr>
+        <w:t>The application shall provide alternative voices for email read-back (male/female)</w:t>
+      </w:r>
+      <w:r>
+        <w:rPr>
+          <w:rFonts w:ascii="Times New Roman" w:hAnsi="Times New Roman"/>
+          <w:b w:val="0"/>
+          <w:sz w:val="24"/>
+          <w:szCs w:val="24"/>
+        </w:rPr>
+        <w:t>.</w:t>
+      </w:r>
+    </w:p>
+    <w:p>
+      <w:pPr>
+        <w:pStyle w:val="Heading2"/>
+        <w:spacing w:line="360" w:lineRule="auto"/>
+        <w:rPr>
+          <w:rFonts w:ascii="Times New Roman" w:hAnsi="Times New Roman"/>
+          <w:b w:val="0"/>
+          <w:sz w:val="24"/>
+          <w:szCs w:val="24"/>
+        </w:rPr>
+      </w:pPr>
+      <w:r>
+        <w:rPr>
+          <w:rFonts w:ascii="Times New Roman" w:hAnsi="Times New Roman"/>
+          <w:b w:val="0"/>
+          <w:sz w:val="24"/>
+          <w:szCs w:val="24"/>
+        </w:rPr>
+        <w:t>The application shall provide an intro/tutorial splash screen upon first run of the application.</w:t>
+      </w:r>
+    </w:p>
+    <w:p/>
+    <w:p/>
     <w:p>
       <w:pPr>
         <w:pStyle w:val="Heading1"/>
@@ -5565,7 +5924,23 @@
           <w:b w:val="0"/>
           <w:szCs w:val="24"/>
         </w:rPr>
-        <w:t xml:space="preserve"> shall not modify, send, or delete, any email messages of the signed in Google Account unless directly specified by the user.</w:t>
+        <w:t xml:space="preserve"> shall not modify, send, or delete, any email messages of the signed in Google Account</w:t>
+      </w:r>
+      <w:r>
+        <w:rPr>
+          <w:rFonts w:ascii="Times New Roman" w:hAnsi="Times New Roman"/>
+          <w:b w:val="0"/>
+          <w:szCs w:val="24"/>
+        </w:rPr>
+        <w:t>s</w:t>
+      </w:r>
+      <w:r>
+        <w:rPr>
+          <w:rFonts w:ascii="Times New Roman" w:hAnsi="Times New Roman"/>
+          <w:b w:val="0"/>
+          <w:szCs w:val="24"/>
+        </w:rPr>
+        <w:t xml:space="preserve"> unless directly specified by the user.</w:t>
       </w:r>
     </w:p>
     <w:p/>
@@ -5587,7 +5962,6 @@
           <w:sz w:val="24"/>
           <w:szCs w:val="24"/>
         </w:rPr>
-        <w:lastRenderedPageBreak/>
         <w:t>Security Requirements</w:t>
       </w:r>
       <w:bookmarkEnd w:id="60"/>
@@ -5822,6 +6196,7 @@
         <w:rPr>
           <w:rFonts w:ascii="Times New Roman" w:hAnsi="Times New Roman"/>
         </w:rPr>
+        <w:lastRenderedPageBreak/>
         <w:t>Other Requirements</w:t>
       </w:r>
       <w:bookmarkEnd w:id="64"/>
@@ -6007,8 +6382,8 @@
           <w:sz w:val="24"/>
         </w:rPr>
       </w:pPr>
-      <w:bookmarkStart w:id="71" w:name="_Toc439994697"/>
-      <w:bookmarkStart w:id="72" w:name="_Toc436854609"/>
+      <w:bookmarkStart w:id="71" w:name="_Toc436854609"/>
+      <w:bookmarkStart w:id="72" w:name="_Toc439994697"/>
       <w:r>
         <w:rPr>
           <w:rFonts w:ascii="Times New Roman" w:hAnsi="Times New Roman"/>
@@ -6024,7 +6399,7 @@
         </w:rPr>
         <w:t>Graphical User Interface. An interface that allows users to interact with electronic devices through icons and visual indicators.</w:t>
       </w:r>
-      <w:bookmarkEnd w:id="72"/>
+      <w:bookmarkEnd w:id="71"/>
     </w:p>
     <w:p>
       <w:pPr>
@@ -6240,7 +6615,7 @@
         <w:t>Software Test Plan</w:t>
       </w:r>
     </w:p>
-    <w:bookmarkEnd w:id="71"/>
+    <w:bookmarkEnd w:id="72"/>
     <w:p>
       <w:pPr>
         <w:pStyle w:val="TOCEntry"/>
@@ -6293,7 +6668,7 @@
       </w:r>
     </w:p>
     <w:sectPr>
-      <w:headerReference w:type="default" r:id="rId12"/>
+      <w:headerReference w:type="default" r:id="rId11"/>
       <w:pgSz w:w="12240" w:h="15840" w:code="1"/>
       <w:pgMar w:top="1440" w:right="1296" w:bottom="1440" w:left="1296" w:header="720" w:footer="720" w:gutter="0"/>
       <w:pgNumType w:start="1"/>
@@ -6305,7 +6680,7 @@
 </file>
 
 <file path=word/endnotes.xml><?xml version="1.0" encoding="utf-8"?>
-<w:endnotes xmlns:wpc="http://schemas.microsoft.com/office/word/2010/wordprocessingCanvas" xmlns:mc="http://schemas.openxmlformats.org/markup-compatibility/2006" xmlns:o="urn:schemas-microsoft-com:office:office" xmlns:r="http://schemas.openxmlformats.org/officeDocument/2006/relationships" xmlns:m="http://schemas.openxmlformats.org/officeDocument/2006/math" xmlns:v="urn:schemas-microsoft-com:vml" xmlns:wp14="http://schemas.microsoft.com/office/word/2010/wordprocessingDrawing" xmlns:wp="http://schemas.openxmlformats.org/drawingml/2006/wordprocessingDrawing" xmlns:w10="urn:schemas-microsoft-com:office:word" xmlns:w="http://schemas.openxmlformats.org/wordprocessingml/2006/main" xmlns:w14="http://schemas.microsoft.com/office/word/2010/wordml" xmlns:wpg="http://schemas.microsoft.com/office/word/2010/wordprocessingGroup" xmlns:wpi="http://schemas.microsoft.com/office/word/2010/wordprocessingInk" xmlns:wne="http://schemas.microsoft.com/office/word/2006/wordml" xmlns:wps="http://schemas.microsoft.com/office/word/2010/wordprocessingShape" mc:Ignorable="w14 wp14">
+<w:endnotes xmlns:wpc="http://schemas.microsoft.com/office/word/2010/wordprocessingCanvas" xmlns:mc="http://schemas.openxmlformats.org/markup-compatibility/2006" xmlns:o="urn:schemas-microsoft-com:office:office" xmlns:r="http://schemas.openxmlformats.org/officeDocument/2006/relationships" xmlns:m="http://schemas.openxmlformats.org/officeDocument/2006/math" xmlns:v="urn:schemas-microsoft-com:vml" xmlns:wp14="http://schemas.microsoft.com/office/word/2010/wordprocessingDrawing" xmlns:wp="http://schemas.openxmlformats.org/drawingml/2006/wordprocessingDrawing" xmlns:w10="urn:schemas-microsoft-com:office:word" xmlns:w="http://schemas.openxmlformats.org/wordprocessingml/2006/main" xmlns:w14="http://schemas.microsoft.com/office/word/2010/wordml" xmlns:w15="http://schemas.microsoft.com/office/word/2012/wordml" xmlns:wpg="http://schemas.microsoft.com/office/word/2010/wordprocessingGroup" xmlns:wpi="http://schemas.microsoft.com/office/word/2010/wordprocessingInk" xmlns:wne="http://schemas.microsoft.com/office/word/2006/wordml" xmlns:wps="http://schemas.microsoft.com/office/word/2010/wordprocessingShape" mc:Ignorable="w14 w15 wp14">
   <w:endnote w:type="separator" w:id="-1">
     <w:p>
       <w:r>
@@ -6324,7 +6699,7 @@
 </file>
 
 <file path=word/footer1.xml><?xml version="1.0" encoding="utf-8"?>
-<w:ftr xmlns:wpc="http://schemas.microsoft.com/office/word/2010/wordprocessingCanvas" xmlns:mc="http://schemas.openxmlformats.org/markup-compatibility/2006" xmlns:o="urn:schemas-microsoft-com:office:office" xmlns:r="http://schemas.openxmlformats.org/officeDocument/2006/relationships" xmlns:m="http://schemas.openxmlformats.org/officeDocument/2006/math" xmlns:v="urn:schemas-microsoft-com:vml" xmlns:wp14="http://schemas.microsoft.com/office/word/2010/wordprocessingDrawing" xmlns:wp="http://schemas.openxmlformats.org/drawingml/2006/wordprocessingDrawing" xmlns:w10="urn:schemas-microsoft-com:office:word" xmlns:w="http://schemas.openxmlformats.org/wordprocessingml/2006/main" xmlns:w14="http://schemas.microsoft.com/office/word/2010/wordml" xmlns:wpg="http://schemas.microsoft.com/office/word/2010/wordprocessingGroup" xmlns:wpi="http://schemas.microsoft.com/office/word/2010/wordprocessingInk" xmlns:wne="http://schemas.microsoft.com/office/word/2006/wordml" xmlns:wps="http://schemas.microsoft.com/office/word/2010/wordprocessingShape" mc:Ignorable="w14 wp14">
+<w:ftr xmlns:wpc="http://schemas.microsoft.com/office/word/2010/wordprocessingCanvas" xmlns:mc="http://schemas.openxmlformats.org/markup-compatibility/2006" xmlns:o="urn:schemas-microsoft-com:office:office" xmlns:r="http://schemas.openxmlformats.org/officeDocument/2006/relationships" xmlns:m="http://schemas.openxmlformats.org/officeDocument/2006/math" xmlns:v="urn:schemas-microsoft-com:vml" xmlns:wp14="http://schemas.microsoft.com/office/word/2010/wordprocessingDrawing" xmlns:wp="http://schemas.openxmlformats.org/drawingml/2006/wordprocessingDrawing" xmlns:w10="urn:schemas-microsoft-com:office:word" xmlns:w="http://schemas.openxmlformats.org/wordprocessingml/2006/main" xmlns:w14="http://schemas.microsoft.com/office/word/2010/wordml" xmlns:w15="http://schemas.microsoft.com/office/word/2012/wordml" xmlns:wpg="http://schemas.microsoft.com/office/word/2010/wordprocessingGroup" xmlns:wpi="http://schemas.microsoft.com/office/word/2010/wordprocessingInk" xmlns:wne="http://schemas.microsoft.com/office/word/2006/wordml" xmlns:wps="http://schemas.microsoft.com/office/word/2010/wordprocessingShape" mc:Ignorable="w14 w15 wp14">
   <w:p>
     <w:pPr>
       <w:pStyle w:val="Footer"/>
@@ -6334,7 +6709,7 @@
 </file>
 
 <file path=word/footnotes.xml><?xml version="1.0" encoding="utf-8"?>
-<w:footnotes xmlns:wpc="http://schemas.microsoft.com/office/word/2010/wordprocessingCanvas" xmlns:mc="http://schemas.openxmlformats.org/markup-compatibility/2006" xmlns:o="urn:schemas-microsoft-com:office:office" xmlns:r="http://schemas.openxmlformats.org/officeDocument/2006/relationships" xmlns:m="http://schemas.openxmlformats.org/officeDocument/2006/math" xmlns:v="urn:schemas-microsoft-com:vml" xmlns:wp14="http://schemas.microsoft.com/office/word/2010/wordprocessingDrawing" xmlns:wp="http://schemas.openxmlformats.org/drawingml/2006/wordprocessingDrawing" xmlns:w10="urn:schemas-microsoft-com:office:word" xmlns:w="http://schemas.openxmlformats.org/wordprocessingml/2006/main" xmlns:w14="http://schemas.microsoft.com/office/word/2010/wordml" xmlns:wpg="http://schemas.microsoft.com/office/word/2010/wordprocessingGroup" xmlns:wpi="http://schemas.microsoft.com/office/word/2010/wordprocessingInk" xmlns:wne="http://schemas.microsoft.com/office/word/2006/wordml" xmlns:wps="http://schemas.microsoft.com/office/word/2010/wordprocessingShape" mc:Ignorable="w14 wp14">
+<w:footnotes xmlns:wpc="http://schemas.microsoft.com/office/word/2010/wordprocessingCanvas" xmlns:mc="http://schemas.openxmlformats.org/markup-compatibility/2006" xmlns:o="urn:schemas-microsoft-com:office:office" xmlns:r="http://schemas.openxmlformats.org/officeDocument/2006/relationships" xmlns:m="http://schemas.openxmlformats.org/officeDocument/2006/math" xmlns:v="urn:schemas-microsoft-com:vml" xmlns:wp14="http://schemas.microsoft.com/office/word/2010/wordprocessingDrawing" xmlns:wp="http://schemas.openxmlformats.org/drawingml/2006/wordprocessingDrawing" xmlns:w10="urn:schemas-microsoft-com:office:word" xmlns:w="http://schemas.openxmlformats.org/wordprocessingml/2006/main" xmlns:w14="http://schemas.microsoft.com/office/word/2010/wordml" xmlns:w15="http://schemas.microsoft.com/office/word/2012/wordml" xmlns:wpg="http://schemas.microsoft.com/office/word/2010/wordprocessingGroup" xmlns:wpi="http://schemas.microsoft.com/office/word/2010/wordprocessingInk" xmlns:wne="http://schemas.microsoft.com/office/word/2006/wordml" xmlns:wps="http://schemas.microsoft.com/office/word/2010/wordprocessingShape" mc:Ignorable="w14 w15 wp14">
   <w:footnote w:type="separator" w:id="-1">
     <w:p>
       <w:r>
@@ -6353,7 +6728,7 @@
 </file>
 
 <file path=word/header1.xml><?xml version="1.0" encoding="utf-8"?>
-<w:hdr xmlns:wpc="http://schemas.microsoft.com/office/word/2010/wordprocessingCanvas" xmlns:mc="http://schemas.openxmlformats.org/markup-compatibility/2006" xmlns:o="urn:schemas-microsoft-com:office:office" xmlns:r="http://schemas.openxmlformats.org/officeDocument/2006/relationships" xmlns:m="http://schemas.openxmlformats.org/officeDocument/2006/math" xmlns:v="urn:schemas-microsoft-com:vml" xmlns:wp14="http://schemas.microsoft.com/office/word/2010/wordprocessingDrawing" xmlns:wp="http://schemas.openxmlformats.org/drawingml/2006/wordprocessingDrawing" xmlns:w10="urn:schemas-microsoft-com:office:word" xmlns:w="http://schemas.openxmlformats.org/wordprocessingml/2006/main" xmlns:w14="http://schemas.microsoft.com/office/word/2010/wordml" xmlns:wpg="http://schemas.microsoft.com/office/word/2010/wordprocessingGroup" xmlns:wpi="http://schemas.microsoft.com/office/word/2010/wordprocessingInk" xmlns:wne="http://schemas.microsoft.com/office/word/2006/wordml" xmlns:wps="http://schemas.microsoft.com/office/word/2010/wordprocessingShape" mc:Ignorable="w14 wp14">
+<w:hdr xmlns:wpc="http://schemas.microsoft.com/office/word/2010/wordprocessingCanvas" xmlns:mc="http://schemas.openxmlformats.org/markup-compatibility/2006" xmlns:o="urn:schemas-microsoft-com:office:office" xmlns:r="http://schemas.openxmlformats.org/officeDocument/2006/relationships" xmlns:m="http://schemas.openxmlformats.org/officeDocument/2006/math" xmlns:v="urn:schemas-microsoft-com:vml" xmlns:wp14="http://schemas.microsoft.com/office/word/2010/wordprocessingDrawing" xmlns:wp="http://schemas.openxmlformats.org/drawingml/2006/wordprocessingDrawing" xmlns:w10="urn:schemas-microsoft-com:office:word" xmlns:w="http://schemas.openxmlformats.org/wordprocessingml/2006/main" xmlns:w14="http://schemas.microsoft.com/office/word/2010/wordml" xmlns:w15="http://schemas.microsoft.com/office/word/2012/wordml" xmlns:wpg="http://schemas.microsoft.com/office/word/2010/wordprocessingGroup" xmlns:wpi="http://schemas.microsoft.com/office/word/2010/wordprocessingInk" xmlns:wne="http://schemas.microsoft.com/office/word/2006/wordml" xmlns:wps="http://schemas.microsoft.com/office/word/2010/wordprocessingShape" mc:Ignorable="w14 w15 wp14">
   <w:p>
     <w:pPr>
       <w:pStyle w:val="Header"/>
@@ -6406,7 +6781,7 @@
 </file>
 
 <file path=word/header2.xml><?xml version="1.0" encoding="utf-8"?>
-<w:hdr xmlns:wpc="http://schemas.microsoft.com/office/word/2010/wordprocessingCanvas" xmlns:mc="http://schemas.openxmlformats.org/markup-compatibility/2006" xmlns:o="urn:schemas-microsoft-com:office:office" xmlns:r="http://schemas.openxmlformats.org/officeDocument/2006/relationships" xmlns:m="http://schemas.openxmlformats.org/officeDocument/2006/math" xmlns:v="urn:schemas-microsoft-com:vml" xmlns:wp14="http://schemas.microsoft.com/office/word/2010/wordprocessingDrawing" xmlns:wp="http://schemas.openxmlformats.org/drawingml/2006/wordprocessingDrawing" xmlns:w10="urn:schemas-microsoft-com:office:word" xmlns:w="http://schemas.openxmlformats.org/wordprocessingml/2006/main" xmlns:w14="http://schemas.microsoft.com/office/word/2010/wordml" xmlns:wpg="http://schemas.microsoft.com/office/word/2010/wordprocessingGroup" xmlns:wpi="http://schemas.microsoft.com/office/word/2010/wordprocessingInk" xmlns:wne="http://schemas.microsoft.com/office/word/2006/wordml" xmlns:wps="http://schemas.microsoft.com/office/word/2010/wordprocessingShape" mc:Ignorable="w14 wp14">
+<w:hdr xmlns:wpc="http://schemas.microsoft.com/office/word/2010/wordprocessingCanvas" xmlns:mc="http://schemas.openxmlformats.org/markup-compatibility/2006" xmlns:o="urn:schemas-microsoft-com:office:office" xmlns:r="http://schemas.openxmlformats.org/officeDocument/2006/relationships" xmlns:m="http://schemas.openxmlformats.org/officeDocument/2006/math" xmlns:v="urn:schemas-microsoft-com:vml" xmlns:wp14="http://schemas.microsoft.com/office/word/2010/wordprocessingDrawing" xmlns:wp="http://schemas.openxmlformats.org/drawingml/2006/wordprocessingDrawing" xmlns:w10="urn:schemas-microsoft-com:office:word" xmlns:w="http://schemas.openxmlformats.org/wordprocessingml/2006/main" xmlns:w14="http://schemas.microsoft.com/office/word/2010/wordml" xmlns:w15="http://schemas.microsoft.com/office/word/2012/wordml" xmlns:wpg="http://schemas.microsoft.com/office/word/2010/wordprocessingGroup" xmlns:wpi="http://schemas.microsoft.com/office/word/2010/wordprocessingInk" xmlns:wne="http://schemas.microsoft.com/office/word/2006/wordml" xmlns:wps="http://schemas.microsoft.com/office/word/2010/wordprocessingShape" mc:Ignorable="w14 w15 wp14">
   <w:p>
     <w:pPr>
       <w:pStyle w:val="Header"/>
@@ -6450,7 +6825,7 @@
       <w:rPr>
         <w:noProof/>
       </w:rPr>
-      <w:t>1</w:t>
+      <w:t>3</w:t>
     </w:r>
     <w:r>
       <w:rPr>
@@ -6463,7 +6838,7 @@
 </file>
 
 <file path=word/numbering.xml><?xml version="1.0" encoding="utf-8"?>
-<w:numbering xmlns:wpc="http://schemas.microsoft.com/office/word/2010/wordprocessingCanvas" xmlns:mc="http://schemas.openxmlformats.org/markup-compatibility/2006" xmlns:o="urn:schemas-microsoft-com:office:office" xmlns:r="http://schemas.openxmlformats.org/officeDocument/2006/relationships" xmlns:m="http://schemas.openxmlformats.org/officeDocument/2006/math" xmlns:v="urn:schemas-microsoft-com:vml" xmlns:wp14="http://schemas.microsoft.com/office/word/2010/wordprocessingDrawing" xmlns:wp="http://schemas.openxmlformats.org/drawingml/2006/wordprocessingDrawing" xmlns:w10="urn:schemas-microsoft-com:office:word" xmlns:w="http://schemas.openxmlformats.org/wordprocessingml/2006/main" xmlns:w14="http://schemas.microsoft.com/office/word/2010/wordml" xmlns:wpg="http://schemas.microsoft.com/office/word/2010/wordprocessingGroup" xmlns:wpi="http://schemas.microsoft.com/office/word/2010/wordprocessingInk" xmlns:wne="http://schemas.microsoft.com/office/word/2006/wordml" xmlns:wps="http://schemas.microsoft.com/office/word/2010/wordprocessingShape" mc:Ignorable="w14 wp14">
+<w:numbering xmlns:wpc="http://schemas.microsoft.com/office/word/2010/wordprocessingCanvas" xmlns:mc="http://schemas.openxmlformats.org/markup-compatibility/2006" xmlns:o="urn:schemas-microsoft-com:office:office" xmlns:r="http://schemas.openxmlformats.org/officeDocument/2006/relationships" xmlns:m="http://schemas.openxmlformats.org/officeDocument/2006/math" xmlns:v="urn:schemas-microsoft-com:vml" xmlns:wp14="http://schemas.microsoft.com/office/word/2010/wordprocessingDrawing" xmlns:wp="http://schemas.openxmlformats.org/drawingml/2006/wordprocessingDrawing" xmlns:w10="urn:schemas-microsoft-com:office:word" xmlns:w="http://schemas.openxmlformats.org/wordprocessingml/2006/main" xmlns:w14="http://schemas.microsoft.com/office/word/2010/wordml" xmlns:w15="http://schemas.microsoft.com/office/word/2012/wordml" xmlns:wpg="http://schemas.microsoft.com/office/word/2010/wordprocessingGroup" xmlns:wpi="http://schemas.microsoft.com/office/word/2010/wordprocessingInk" xmlns:wne="http://schemas.microsoft.com/office/word/2006/wordml" xmlns:wps="http://schemas.microsoft.com/office/word/2010/wordprocessingShape" mc:Ignorable="w14 w15 wp14">
   <w:abstractNum w:abstractNumId="0">
     <w:nsid w:val="FFFFFFFB"/>
     <w:multiLevelType w:val="multilevel"/>
@@ -8210,11 +8585,17 @@
   <w:num w:numId="16">
     <w:abstractNumId w:val="15"/>
   </w:num>
+  <w:num w:numId="17">
+    <w:abstractNumId w:val="0"/>
+  </w:num>
+  <w:num w:numId="18">
+    <w:abstractNumId w:val="0"/>
+  </w:num>
 </w:numbering>
 </file>
 
 <file path=word/styles.xml><?xml version="1.0" encoding="utf-8"?>
-<w:styles xmlns:mc="http://schemas.openxmlformats.org/markup-compatibility/2006" xmlns:r="http://schemas.openxmlformats.org/officeDocument/2006/relationships" xmlns:w="http://schemas.openxmlformats.org/wordprocessingml/2006/main" xmlns:w14="http://schemas.microsoft.com/office/word/2010/wordml" mc:Ignorable="w14">
+<w:styles xmlns:mc="http://schemas.openxmlformats.org/markup-compatibility/2006" xmlns:r="http://schemas.openxmlformats.org/officeDocument/2006/relationships" xmlns:w="http://schemas.openxmlformats.org/wordprocessingml/2006/main" xmlns:w14="http://schemas.microsoft.com/office/word/2010/wordml" xmlns:w15="http://schemas.microsoft.com/office/word/2012/wordml" mc:Ignorable="w14 w15">
   <w:docDefaults>
     <w:rPrDefault>
       <w:rPr>
@@ -8224,899 +8605,371 @@
     </w:rPrDefault>
     <w:pPrDefault/>
   </w:docDefaults>
-  <w:latentStyles w:defLockedState="0" w:defUIPriority="0" w:defSemiHidden="1" w:defUnhideWhenUsed="1" w:defQFormat="0" w:count="267">
-    <w:lsdException w:name="Normal" w:semiHidden="0" w:unhideWhenUsed="0" w:qFormat="1"/>
-    <w:lsdException w:name="heading 1" w:semiHidden="0" w:unhideWhenUsed="0" w:qFormat="1"/>
-    <w:lsdException w:name="heading 2" w:semiHidden="0" w:unhideWhenUsed="0" w:qFormat="1"/>
-    <w:lsdException w:name="heading 3" w:semiHidden="0" w:unhideWhenUsed="0" w:qFormat="1"/>
-    <w:lsdException w:name="heading 4" w:semiHidden="0" w:unhideWhenUsed="0" w:qFormat="1"/>
-    <w:lsdException w:name="heading 5" w:semiHidden="0" w:unhideWhenUsed="0" w:qFormat="1"/>
-    <w:lsdException w:name="heading 6" w:semiHidden="0" w:unhideWhenUsed="0" w:qFormat="1"/>
-    <w:lsdException w:name="heading 7" w:qFormat="1"/>
-    <w:lsdException w:name="heading 8" w:qFormat="1"/>
-    <w:lsdException w:name="heading 9" w:qFormat="1"/>
-    <w:lsdException w:name="toc 1" w:uiPriority="39"/>
-    <w:lsdException w:name="toc 2" w:uiPriority="39"/>
-    <w:lsdException w:name="toc 3" w:uiPriority="39"/>
-    <w:lsdException w:name="caption" w:qFormat="1"/>
-    <w:lsdException w:name="List Number" w:semiHidden="0" w:unhideWhenUsed="0"/>
-    <w:lsdException w:name="List 4" w:semiHidden="0" w:unhideWhenUsed="0"/>
-    <w:lsdException w:name="List 5" w:semiHidden="0" w:unhideWhenUsed="0"/>
-    <w:lsdException w:name="Title" w:semiHidden="0" w:unhideWhenUsed="0" w:qFormat="1"/>
-    <w:lsdException w:name="Subtitle" w:semiHidden="0" w:unhideWhenUsed="0" w:qFormat="1"/>
-    <w:lsdException w:name="Salutation" w:semiHidden="0" w:unhideWhenUsed="0"/>
-    <w:lsdException w:name="Date" w:semiHidden="0" w:unhideWhenUsed="0"/>
-    <w:lsdException w:name="Body Text First Indent" w:semiHidden="0" w:unhideWhenUsed="0"/>
-    <w:lsdException w:name="Hyperlink" w:uiPriority="99"/>
-    <w:lsdException w:name="Strong" w:semiHidden="0" w:unhideWhenUsed="0" w:qFormat="1"/>
-    <w:lsdException w:name="Emphasis" w:semiHidden="0" w:unhideWhenUsed="0" w:qFormat="1"/>
-    <w:lsdException w:name="Table Grid" w:semiHidden="0" w:unhideWhenUsed="0"/>
-    <w:lsdException w:name="Placeholder Text" w:uiPriority="99" w:unhideWhenUsed="0"/>
-    <w:lsdException w:name="No Spacing" w:semiHidden="0" w:uiPriority="1" w:unhideWhenUsed="0" w:qFormat="1"/>
-    <w:lsdException w:name="Light Shading" w:semiHidden="0" w:uiPriority="60" w:unhideWhenUsed="0"/>
-    <w:lsdException w:name="Light List" w:semiHidden="0" w:uiPriority="61" w:unhideWhenUsed="0"/>
-    <w:lsdException w:name="Light Grid" w:semiHidden="0" w:uiPriority="62" w:unhideWhenUsed="0"/>
-    <w:lsdException w:name="Medium Shading 1" w:semiHidden="0" w:uiPriority="63" w:unhideWhenUsed="0"/>
-    <w:lsdException w:name="Medium Shading 2" w:semiHidden="0" w:uiPriority="64" w:unhideWhenUsed="0"/>
-    <w:lsdException w:name="Medium List 1" w:semiHidden="0" w:uiPriority="65" w:unhideWhenUsed="0"/>
-    <w:lsdException w:name="Medium List 2" w:semiHidden="0" w:uiPriority="66" w:unhideWhenUsed="0"/>
-    <w:lsdException w:name="Medium Grid 1" w:semiHidden="0" w:uiPriority="67" w:unhideWhenUsed="0"/>
-    <w:lsdException w:name="Medium Grid 2" w:semiHidden="0" w:uiPriority="68" w:unhideWhenUsed="0"/>
-    <w:lsdException w:name="Medium Grid 3" w:semiHidden="0" w:uiPriority="69" w:unhideWhenUsed="0"/>
-    <w:lsdException w:name="Dark List" w:semiHidden="0" w:uiPriority="70" w:unhideWhenUsed="0"/>
-    <w:lsdException w:name="Colorful Shading" w:semiHidden="0" w:uiPriority="71" w:unhideWhenUsed="0"/>
-    <w:lsdException w:name="Colorful List" w:semiHidden="0" w:uiPriority="72" w:unhideWhenUsed="0"/>
-    <w:lsdException w:name="Colorful Grid" w:semiHidden="0" w:uiPriority="73" w:unhideWhenUsed="0"/>
-    <w:lsdException w:name="Light Shading Accent 1" w:semiHidden="0" w:uiPriority="60" w:unhideWhenUsed="0"/>
-    <w:lsdException w:name="Light List Accent 1" w:semiHidden="0" w:uiPriority="61" w:unhideWhenUsed="0"/>
-    <w:lsdException w:name="Light Grid Accent 1" w:semiHidden="0" w:uiPriority="62" w:unhideWhenUsed="0"/>
-    <w:lsdException w:name="Medium Shading 1 Accent 1" w:semiHidden="0" w:uiPriority="63" w:unhideWhenUsed="0"/>
-    <w:lsdException w:name="Medium Shading 2 Accent 1" w:semiHidden="0" w:uiPriority="64" w:unhideWhenUsed="0"/>
-    <w:lsdException w:name="Medium List 1 Accent 1" w:semiHidden="0" w:uiPriority="65" w:unhideWhenUsed="0"/>
-    <w:lsdException w:name="Revision" w:uiPriority="99" w:unhideWhenUsed="0"/>
-    <w:lsdException w:name="List Paragraph" w:semiHidden="0" w:uiPriority="34" w:unhideWhenUsed="0" w:qFormat="1"/>
-    <w:lsdException w:name="Quote" w:semiHidden="0" w:uiPriority="29" w:unhideWhenUsed="0" w:qFormat="1"/>
-    <w:lsdException w:name="Intense Quote" w:semiHidden="0" w:uiPriority="30" w:unhideWhenUsed="0" w:qFormat="1"/>
-    <w:lsdException w:name="Medium List 2 Accent 1" w:semiHidden="0" w:uiPriority="66" w:unhideWhenUsed="0"/>
-    <w:lsdException w:name="Medium Grid 1 Accent 1" w:semiHidden="0" w:uiPriority="67" w:unhideWhenUsed="0"/>
-    <w:lsdException w:name="Medium Grid 2 Accent 1" w:semiHidden="0" w:uiPriority="68" w:unhideWhenUsed="0"/>
-    <w:lsdException w:name="Medium Grid 3 Accent 1" w:semiHidden="0" w:uiPriority="69" w:unhideWhenUsed="0"/>
-    <w:lsdException w:name="Dark List Accent 1" w:semiHidden="0" w:uiPriority="70" w:unhideWhenUsed="0"/>
-    <w:lsdException w:name="Colorful Shading Accent 1" w:semiHidden="0" w:uiPriority="71" w:unhideWhenUsed="0"/>
-    <w:lsdException w:name="Colorful List Accent 1" w:semiHidden="0" w:uiPriority="72" w:unhideWhenUsed="0"/>
-    <w:lsdException w:name="Colorful Grid Accent 1" w:semiHidden="0" w:uiPriority="73" w:unhideWhenUsed="0"/>
-    <w:lsdException w:name="Light Shading Accent 2" w:semiHidden="0" w:uiPriority="60" w:unhideWhenUsed="0"/>
-    <w:lsdException w:name="Light List Accent 2" w:semiHidden="0" w:uiPriority="61" w:unhideWhenUsed="0"/>
-    <w:lsdException w:name="Light Grid Accent 2" w:semiHidden="0" w:uiPriority="62" w:unhideWhenUsed="0"/>
-    <w:lsdException w:name="Medium Shading 1 Accent 2" w:semiHidden="0" w:uiPriority="63" w:unhideWhenUsed="0"/>
-    <w:lsdException w:name="Medium Shading 2 Accent 2" w:semiHidden="0" w:uiPriority="64" w:unhideWhenUsed="0"/>
-    <w:lsdException w:name="Medium List 1 Accent 2" w:semiHidden="0" w:uiPriority="65" w:unhideWhenUsed="0"/>
-    <w:lsdException w:name="Medium List 2 Accent 2" w:semiHidden="0" w:uiPriority="66" w:unhideWhenUsed="0"/>
-    <w:lsdException w:name="Medium Grid 1 Accent 2" w:semiHidden="0" w:uiPriority="67" w:unhideWhenUsed="0"/>
-    <w:lsdException w:name="Medium Grid 2 Accent 2" w:semiHidden="0" w:uiPriority="68" w:unhideWhenUsed="0"/>
-    <w:lsdException w:name="Medium Grid 3 Accent 2" w:semiHidden="0" w:uiPriority="69" w:unhideWhenUsed="0"/>
-    <w:lsdException w:name="Dark List Accent 2" w:semiHidden="0" w:uiPriority="70" w:unhideWhenUsed="0"/>
-    <w:lsdException w:name="Colorful Shading Accent 2" w:semiHidden="0" w:uiPriority="71" w:unhideWhenUsed="0"/>
-    <w:lsdException w:name="Colorful List Accent 2" w:semiHidden="0" w:uiPriority="72" w:unhideWhenUsed="0"/>
-    <w:lsdException w:name="Colorful Grid Accent 2" w:semiHidden="0" w:uiPriority="73" w:unhideWhenUsed="0"/>
-    <w:lsdException w:name="Light Shading Accent 3" w:semiHidden="0" w:uiPriority="60" w:unhideWhenUsed="0"/>
-    <w:lsdException w:name="Light List Accent 3" w:semiHidden="0" w:uiPriority="61" w:unhideWhenUsed="0"/>
-    <w:lsdException w:name="Light Grid Accent 3" w:semiHidden="0" w:uiPriority="62" w:unhideWhenUsed="0"/>
-    <w:lsdException w:name="Medium Shading 1 Accent 3" w:semiHidden="0" w:uiPriority="63" w:unhideWhenUsed="0"/>
-    <w:lsdException w:name="Medium Shading 2 Accent 3" w:semiHidden="0" w:uiPriority="64" w:unhideWhenUsed="0"/>
-    <w:lsdException w:name="Medium List 1 Accent 3" w:semiHidden="0" w:uiPriority="65" w:unhideWhenUsed="0"/>
-    <w:lsdException w:name="Medium List 2 Accent 3" w:semiHidden="0" w:uiPriority="66" w:unhideWhenUsed="0"/>
-    <w:lsdException w:name="Medium Grid 1 Accent 3" w:semiHidden="0" w:uiPriority="67" w:unhideWhenUsed="0"/>
-    <w:lsdException w:name="Medium Grid 2 Accent 3" w:semiHidden="0" w:uiPriority="68" w:unhideWhenUsed="0"/>
-    <w:lsdException w:name="Medium Grid 3 Accent 3" w:semiHidden="0" w:uiPriority="69" w:unhideWhenUsed="0"/>
-    <w:lsdException w:name="Dark List Accent 3" w:semiHidden="0" w:uiPriority="70" w:unhideWhenUsed="0"/>
-    <w:lsdException w:name="Colorful Shading Accent 3" w:semiHidden="0" w:uiPriority="71" w:unhideWhenUsed="0"/>
-    <w:lsdException w:name="Colorful List Accent 3" w:semiHidden="0" w:uiPriority="72" w:unhideWhenUsed="0"/>
-    <w:lsdException w:name="Colorful Grid Accent 3" w:semiHidden="0" w:uiPriority="73" w:unhideWhenUsed="0"/>
-    <w:lsdException w:name="Light Shading Accent 4" w:semiHidden="0" w:uiPriority="60" w:unhideWhenUsed="0"/>
-    <w:lsdException w:name="Light List Accent 4" w:semiHidden="0" w:uiPriority="61" w:unhideWhenUsed="0"/>
-    <w:lsdException w:name="Light Grid Accent 4" w:semiHidden="0" w:uiPriority="62" w:unhideWhenUsed="0"/>
-    <w:lsdException w:name="Medium Shading 1 Accent 4" w:semiHidden="0" w:uiPriority="63" w:unhideWhenUsed="0"/>
-    <w:lsdException w:name="Medium Shading 2 Accent 4" w:semiHidden="0" w:uiPriority="64" w:unhideWhenUsed="0"/>
-    <w:lsdException w:name="Medium List 1 Accent 4" w:semiHidden="0" w:uiPriority="65" w:unhideWhenUsed="0"/>
-    <w:lsdException w:name="Medium List 2 Accent 4" w:semiHidden="0" w:uiPriority="66" w:unhideWhenUsed="0"/>
-    <w:lsdException w:name="Medium Grid 1 Accent 4" w:semiHidden="0" w:uiPriority="67" w:unhideWhenUsed="0"/>
-    <w:lsdException w:name="Medium Grid 2 Accent 4" w:semiHidden="0" w:uiPriority="68" w:unhideWhenUsed="0"/>
-    <w:lsdException w:name="Medium Grid 3 Accent 4" w:semiHidden="0" w:uiPriority="69" w:unhideWhenUsed="0"/>
-    <w:lsdException w:name="Dark List Accent 4" w:semiHidden="0" w:uiPriority="70" w:unhideWhenUsed="0"/>
-    <w:lsdException w:name="Colorful Shading Accent 4" w:semiHidden="0" w:uiPriority="71" w:unhideWhenUsed="0"/>
-    <w:lsdException w:name="Colorful List Accent 4" w:semiHidden="0" w:uiPriority="72" w:unhideWhenUsed="0"/>
-    <w:lsdException w:name="Colorful Grid Accent 4" w:semiHidden="0" w:uiPriority="73" w:unhideWhenUsed="0"/>
-    <w:lsdException w:name="Light Shading Accent 5" w:semiHidden="0" w:uiPriority="60" w:unhideWhenUsed="0"/>
-    <w:lsdException w:name="Light List Accent 5" w:semiHidden="0" w:uiPriority="61" w:unhideWhenUsed="0"/>
-    <w:lsdException w:name="Light Grid Accent 5" w:semiHidden="0" w:uiPriority="62" w:unhideWhenUsed="0"/>
-    <w:lsdException w:name="Medium Shading 1 Accent 5" w:semiHidden="0" w:uiPriority="63" w:unhideWhenUsed="0"/>
-    <w:lsdException w:name="Medium Shading 2 Accent 5" w:semiHidden="0" w:uiPriority="64" w:unhideWhenUsed="0"/>
-    <w:lsdException w:name="Medium List 1 Accent 5" w:semiHidden="0" w:uiPriority="65" w:unhideWhenUsed="0"/>
-    <w:lsdException w:name="Medium List 2 Accent 5" w:semiHidden="0" w:uiPriority="66" w:unhideWhenUsed="0"/>
-    <w:lsdException w:name="Medium Grid 1 Accent 5" w:semiHidden="0" w:uiPriority="67" w:unhideWhenUsed="0"/>
-    <w:lsdException w:name="Medium Grid 2 Accent 5" w:semiHidden="0" w:uiPriority="68" w:unhideWhenUsed="0"/>
-    <w:lsdException w:name="Medium Grid 3 Accent 5" w:semiHidden="0" w:uiPriority="69" w:unhideWhenUsed="0"/>
-    <w:lsdException w:name="Dark List Accent 5" w:semiHidden="0" w:uiPriority="70" w:unhideWhenUsed="0"/>
-    <w:lsdException w:name="Colorful Shading Accent 5" w:semiHidden="0" w:uiPriority="71" w:unhideWhenUsed="0"/>
-    <w:lsdException w:name="Colorful List Accent 5" w:semiHidden="0" w:uiPriority="72" w:unhideWhenUsed="0"/>
-    <w:lsdException w:name="Colorful Grid Accent 5" w:semiHidden="0" w:uiPriority="73" w:unhideWhenUsed="0"/>
-    <w:lsdException w:name="Light Shading Accent 6" w:semiHidden="0" w:uiPriority="60" w:unhideWhenUsed="0"/>
-    <w:lsdException w:name="Light List Accent 6" w:semiHidden="0" w:uiPriority="61" w:unhideWhenUsed="0"/>
-    <w:lsdException w:name="Light Grid Accent 6" w:semiHidden="0" w:uiPriority="62" w:unhideWhenUsed="0"/>
-    <w:lsdException w:name="Medium Shading 1 Accent 6" w:semiHidden="0" w:uiPriority="63" w:unhideWhenUsed="0"/>
-    <w:lsdException w:name="Medium Shading 2 Accent 6" w:semiHidden="0" w:uiPriority="64" w:unhideWhenUsed="0"/>
-    <w:lsdException w:name="Medium List 1 Accent 6" w:semiHidden="0" w:uiPriority="65" w:unhideWhenUsed="0"/>
-    <w:lsdException w:name="Medium List 2 Accent 6" w:semiHidden="0" w:uiPriority="66" w:unhideWhenUsed="0"/>
-    <w:lsdException w:name="Medium Grid 1 Accent 6" w:semiHidden="0" w:uiPriority="67" w:unhideWhenUsed="0"/>
-    <w:lsdException w:name="Medium Grid 2 Accent 6" w:semiHidden="0" w:uiPriority="68" w:unhideWhenUsed="0"/>
-    <w:lsdException w:name="Medium Grid 3 Accent 6" w:semiHidden="0" w:uiPriority="69" w:unhideWhenUsed="0"/>
-    <w:lsdException w:name="Dark List Accent 6" w:semiHidden="0" w:uiPriority="70" w:unhideWhenUsed="0"/>
-    <w:lsdException w:name="Colorful Shading Accent 6" w:semiHidden="0" w:uiPriority="71" w:unhideWhenUsed="0"/>
-    <w:lsdException w:name="Colorful List Accent 6" w:semiHidden="0" w:uiPriority="72" w:unhideWhenUsed="0"/>
-    <w:lsdException w:name="Colorful Grid Accent 6" w:semiHidden="0" w:uiPriority="73" w:unhideWhenUsed="0"/>
-    <w:lsdException w:name="Subtle Emphasis" w:semiHidden="0" w:uiPriority="19" w:unhideWhenUsed="0" w:qFormat="1"/>
-    <w:lsdException w:name="Intense Emphasis" w:semiHidden="0" w:uiPriority="21" w:unhideWhenUsed="0" w:qFormat="1"/>
-    <w:lsdException w:name="Subtle Reference" w:semiHidden="0" w:uiPriority="31" w:unhideWhenUsed="0" w:qFormat="1"/>
-    <w:lsdException w:name="Intense Reference" w:semiHidden="0" w:uiPriority="32" w:unhideWhenUsed="0" w:qFormat="1"/>
-    <w:lsdException w:name="Book Title" w:semiHidden="0" w:uiPriority="33" w:unhideWhenUsed="0" w:qFormat="1"/>
-    <w:lsdException w:name="Bibliography" w:uiPriority="37"/>
-    <w:lsdException w:name="TOC Heading" w:uiPriority="39" w:qFormat="1"/>
-  </w:latentStyles>
-  <w:style w:type="paragraph" w:default="1" w:styleId="Normal">
-    <w:name w:val="Normal"/>
-    <w:qFormat/>
-    <w:rsid w:val="00094094"/>
-    <w:pPr>
-      <w:spacing w:line="240" w:lineRule="exact"/>
-    </w:pPr>
-    <w:rPr>
-      <w:rFonts w:ascii="Times" w:hAnsi="Times"/>
-      <w:sz w:val="24"/>
-    </w:rPr>
-  </w:style>
-  <w:style w:type="paragraph" w:styleId="Heading1">
-    <w:name w:val="heading 1"/>
-    <w:basedOn w:val="Normal"/>
-    <w:next w:val="Normal"/>
-    <w:qFormat/>
-    <w:rsid w:val="00094094"/>
-    <w:pPr>
-      <w:keepNext/>
-      <w:keepLines/>
-      <w:numPr>
-        <w:numId w:val="1"/>
-      </w:numPr>
-      <w:spacing w:before="480" w:after="240" w:line="240" w:lineRule="atLeast"/>
-      <w:outlineLvl w:val="0"/>
-    </w:pPr>
-    <w:rPr>
-      <w:b/>
-      <w:kern w:val="28"/>
-      <w:sz w:val="36"/>
-    </w:rPr>
-  </w:style>
-  <w:style w:type="paragraph" w:styleId="Heading2">
-    <w:name w:val="heading 2"/>
-    <w:basedOn w:val="Normal"/>
-    <w:next w:val="Normal"/>
-    <w:qFormat/>
-    <w:rsid w:val="00094094"/>
-    <w:pPr>
-      <w:keepNext/>
-      <w:keepLines/>
-      <w:numPr>
-        <w:ilvl w:val="1"/>
-        <w:numId w:val="1"/>
-      </w:numPr>
-      <w:spacing w:before="280" w:after="280" w:line="240" w:lineRule="atLeast"/>
-      <w:outlineLvl w:val="1"/>
-    </w:pPr>
-    <w:rPr>
-      <w:b/>
-      <w:sz w:val="28"/>
-    </w:rPr>
-  </w:style>
-  <w:style w:type="paragraph" w:styleId="Heading3">
-    <w:name w:val="heading 3"/>
-    <w:basedOn w:val="Normal"/>
-    <w:next w:val="Normal"/>
-    <w:qFormat/>
-    <w:rsid w:val="00094094"/>
-    <w:pPr>
-      <w:numPr>
-        <w:ilvl w:val="2"/>
-        <w:numId w:val="1"/>
-      </w:numPr>
-      <w:spacing w:before="240" w:after="240"/>
-      <w:outlineLvl w:val="2"/>
-    </w:pPr>
-    <w:rPr>
-      <w:b/>
-    </w:rPr>
-  </w:style>
-  <w:style w:type="paragraph" w:styleId="Heading4">
-    <w:name w:val="heading 4"/>
-    <w:basedOn w:val="Normal"/>
-    <w:next w:val="Normal"/>
-    <w:qFormat/>
-    <w:rsid w:val="00094094"/>
-    <w:pPr>
-      <w:keepNext/>
-      <w:numPr>
-        <w:ilvl w:val="3"/>
-        <w:numId w:val="1"/>
-      </w:numPr>
-      <w:spacing w:before="240" w:after="60" w:line="220" w:lineRule="exact"/>
-      <w:jc w:val="both"/>
-      <w:outlineLvl w:val="3"/>
-    </w:pPr>
-    <w:rPr>
-      <w:rFonts w:ascii="Times New Roman" w:hAnsi="Times New Roman"/>
-      <w:b/>
-      <w:i/>
-      <w:sz w:val="22"/>
-    </w:rPr>
-  </w:style>
-  <w:style w:type="paragraph" w:styleId="Heading5">
-    <w:name w:val="heading 5"/>
-    <w:basedOn w:val="Normal"/>
-    <w:next w:val="Normal"/>
-    <w:qFormat/>
-    <w:rsid w:val="00094094"/>
-    <w:pPr>
-      <w:numPr>
-        <w:ilvl w:val="4"/>
-        <w:numId w:val="1"/>
-      </w:numPr>
-      <w:spacing w:before="240" w:after="60" w:line="220" w:lineRule="exact"/>
-      <w:jc w:val="both"/>
-      <w:outlineLvl w:val="4"/>
-    </w:pPr>
-    <w:rPr>
-      <w:rFonts w:ascii="Arial" w:hAnsi="Arial"/>
-      <w:sz w:val="22"/>
-    </w:rPr>
-  </w:style>
-  <w:style w:type="paragraph" w:styleId="Heading6">
-    <w:name w:val="heading 6"/>
-    <w:basedOn w:val="Normal"/>
-    <w:next w:val="Normal"/>
-    <w:qFormat/>
-    <w:rsid w:val="00094094"/>
-    <w:pPr>
-      <w:numPr>
-        <w:ilvl w:val="5"/>
-        <w:numId w:val="1"/>
-      </w:numPr>
-      <w:spacing w:before="240" w:after="60" w:line="220" w:lineRule="exact"/>
-      <w:jc w:val="both"/>
-      <w:outlineLvl w:val="5"/>
-    </w:pPr>
-    <w:rPr>
-      <w:rFonts w:ascii="Arial" w:hAnsi="Arial"/>
-      <w:i/>
-      <w:sz w:val="22"/>
-    </w:rPr>
-  </w:style>
-  <w:style w:type="paragraph" w:styleId="Heading7">
-    <w:name w:val="heading 7"/>
-    <w:basedOn w:val="Normal"/>
-    <w:next w:val="Normal"/>
-    <w:qFormat/>
-    <w:rsid w:val="00094094"/>
-    <w:pPr>
-      <w:numPr>
-        <w:ilvl w:val="6"/>
-        <w:numId w:val="1"/>
-      </w:numPr>
-      <w:spacing w:before="240" w:after="60" w:line="220" w:lineRule="exact"/>
-      <w:jc w:val="both"/>
-      <w:outlineLvl w:val="6"/>
-    </w:pPr>
-    <w:rPr>
-      <w:rFonts w:ascii="Arial" w:hAnsi="Arial"/>
-      <w:sz w:val="20"/>
-    </w:rPr>
-  </w:style>
-  <w:style w:type="paragraph" w:styleId="Heading8">
-    <w:name w:val="heading 8"/>
-    <w:basedOn w:val="Normal"/>
-    <w:next w:val="Normal"/>
-    <w:qFormat/>
-    <w:rsid w:val="00094094"/>
-    <w:pPr>
-      <w:numPr>
-        <w:ilvl w:val="7"/>
-        <w:numId w:val="1"/>
-      </w:numPr>
-      <w:spacing w:before="240" w:after="60" w:line="220" w:lineRule="exact"/>
-      <w:jc w:val="both"/>
-      <w:outlineLvl w:val="7"/>
-    </w:pPr>
-    <w:rPr>
-      <w:rFonts w:ascii="Arial" w:hAnsi="Arial"/>
-      <w:i/>
-      <w:sz w:val="20"/>
-    </w:rPr>
-  </w:style>
-  <w:style w:type="paragraph" w:styleId="Heading9">
-    <w:name w:val="heading 9"/>
-    <w:basedOn w:val="Normal"/>
-    <w:next w:val="Normal"/>
-    <w:qFormat/>
-    <w:rsid w:val="00094094"/>
-    <w:pPr>
-      <w:numPr>
-        <w:ilvl w:val="8"/>
-        <w:numId w:val="1"/>
-      </w:numPr>
-      <w:spacing w:before="240" w:after="60" w:line="220" w:lineRule="exact"/>
-      <w:jc w:val="both"/>
-      <w:outlineLvl w:val="8"/>
-    </w:pPr>
-    <w:rPr>
-      <w:rFonts w:ascii="Arial" w:hAnsi="Arial"/>
-      <w:i/>
-      <w:sz w:val="18"/>
-    </w:rPr>
-  </w:style>
-  <w:style w:type="character" w:default="1" w:styleId="DefaultParagraphFont">
-    <w:name w:val="Default Paragraph Font"/>
-    <w:uiPriority w:val="1"/>
-    <w:semiHidden/>
-    <w:unhideWhenUsed/>
-  </w:style>
-  <w:style w:type="table" w:default="1" w:styleId="TableNormal">
-    <w:name w:val="Normal Table"/>
-    <w:uiPriority w:val="99"/>
-    <w:semiHidden/>
-    <w:unhideWhenUsed/>
-    <w:tblPr>
-      <w:tblInd w:w="0" w:type="dxa"/>
-      <w:tblCellMar>
-        <w:top w:w="0" w:type="dxa"/>
-        <w:left w:w="108" w:type="dxa"/>
-        <w:bottom w:w="0" w:type="dxa"/>
-        <w:right w:w="108" w:type="dxa"/>
-      </w:tblCellMar>
-    </w:tblPr>
-  </w:style>
-  <w:style w:type="numbering" w:default="1" w:styleId="NoList">
-    <w:name w:val="No List"/>
-    <w:uiPriority w:val="99"/>
-    <w:semiHidden/>
-    <w:unhideWhenUsed/>
-  </w:style>
-  <w:style w:type="paragraph" w:styleId="Footer">
-    <w:name w:val="footer"/>
-    <w:basedOn w:val="Normal"/>
-    <w:rsid w:val="00094094"/>
-    <w:pPr>
-      <w:tabs>
-        <w:tab w:val="center" w:pos="4680"/>
-        <w:tab w:val="right" w:pos="9360"/>
-      </w:tabs>
-    </w:pPr>
-    <w:rPr>
-      <w:b/>
-      <w:i/>
-      <w:sz w:val="20"/>
-    </w:rPr>
-  </w:style>
-  <w:style w:type="paragraph" w:customStyle="1" w:styleId="bullet">
-    <w:name w:val="bullet"/>
-    <w:basedOn w:val="Normal"/>
-    <w:rsid w:val="00094094"/>
-    <w:rPr>
-      <w:rFonts w:ascii="Arial" w:hAnsi="Arial"/>
-      <w:sz w:val="20"/>
-    </w:rPr>
-  </w:style>
-  <w:style w:type="paragraph" w:styleId="Header">
-    <w:name w:val="header"/>
-    <w:basedOn w:val="Normal"/>
-    <w:rsid w:val="00094094"/>
-    <w:pPr>
-      <w:tabs>
-        <w:tab w:val="center" w:pos="4680"/>
-        <w:tab w:val="right" w:pos="9360"/>
-      </w:tabs>
-    </w:pPr>
-    <w:rPr>
-      <w:b/>
-      <w:i/>
-      <w:sz w:val="20"/>
-    </w:rPr>
-  </w:style>
-  <w:style w:type="paragraph" w:customStyle="1" w:styleId="heading10">
-    <w:name w:val="heading1"/>
-    <w:basedOn w:val="Normal"/>
-    <w:rsid w:val="00094094"/>
-    <w:pPr>
-      <w:tabs>
-        <w:tab w:val="left" w:pos="450"/>
-        <w:tab w:val="left" w:pos="1080"/>
-        <w:tab w:val="left" w:pos="1800"/>
-        <w:tab w:val="left" w:pos="2610"/>
-      </w:tabs>
-    </w:pPr>
-  </w:style>
-  <w:style w:type="paragraph" w:styleId="TOC1">
-    <w:name w:val="toc 1"/>
-    <w:basedOn w:val="Normal"/>
-    <w:next w:val="Normal"/>
-    <w:uiPriority w:val="39"/>
-    <w:rsid w:val="00094094"/>
-    <w:pPr>
-      <w:tabs>
-        <w:tab w:val="left" w:pos="360"/>
-        <w:tab w:val="right" w:leader="dot" w:pos="9360"/>
-      </w:tabs>
-      <w:spacing w:before="60" w:line="220" w:lineRule="exact"/>
-      <w:ind w:left="360" w:hanging="360"/>
-      <w:jc w:val="both"/>
-    </w:pPr>
-    <w:rPr>
-      <w:b/>
-      <w:noProof/>
-    </w:rPr>
-  </w:style>
-  <w:style w:type="paragraph" w:styleId="TOC2">
-    <w:name w:val="toc 2"/>
-    <w:basedOn w:val="Normal"/>
-    <w:next w:val="Normal"/>
-    <w:uiPriority w:val="39"/>
-    <w:rsid w:val="00094094"/>
-    <w:pPr>
-      <w:tabs>
-        <w:tab w:val="right" w:leader="dot" w:pos="9360"/>
-      </w:tabs>
-      <w:spacing w:line="220" w:lineRule="exact"/>
-      <w:ind w:left="270"/>
-      <w:jc w:val="both"/>
-    </w:pPr>
-    <w:rPr>
-      <w:sz w:val="22"/>
-    </w:rPr>
-  </w:style>
-  <w:style w:type="paragraph" w:customStyle="1" w:styleId="level4">
-    <w:name w:val="level 4"/>
-    <w:basedOn w:val="Normal"/>
-    <w:rsid w:val="00094094"/>
-    <w:pPr>
-      <w:spacing w:before="120" w:after="120"/>
-      <w:ind w:left="634"/>
-    </w:pPr>
-  </w:style>
-  <w:style w:type="paragraph" w:customStyle="1" w:styleId="level5">
-    <w:name w:val="level 5"/>
-    <w:basedOn w:val="Normal"/>
-    <w:rsid w:val="00094094"/>
-    <w:pPr>
-      <w:tabs>
-        <w:tab w:val="left" w:pos="2520"/>
-      </w:tabs>
-      <w:ind w:left="1440"/>
-    </w:pPr>
-  </w:style>
-  <w:style w:type="paragraph" w:styleId="Title">
-    <w:name w:val="Title"/>
-    <w:basedOn w:val="Normal"/>
-    <w:qFormat/>
-    <w:rsid w:val="00094094"/>
-    <w:pPr>
-      <w:spacing w:before="240" w:after="720" w:line="240" w:lineRule="auto"/>
-      <w:jc w:val="right"/>
-    </w:pPr>
-    <w:rPr>
-      <w:rFonts w:ascii="Arial" w:hAnsi="Arial"/>
-      <w:b/>
-      <w:kern w:val="28"/>
-      <w:sz w:val="64"/>
-    </w:rPr>
-  </w:style>
-  <w:style w:type="paragraph" w:customStyle="1" w:styleId="TOCEntry">
-    <w:name w:val="TOCEntry"/>
-    <w:basedOn w:val="Normal"/>
-    <w:rsid w:val="00094094"/>
-    <w:pPr>
-      <w:keepNext/>
-      <w:keepLines/>
-      <w:spacing w:before="120" w:after="240" w:line="240" w:lineRule="atLeast"/>
-    </w:pPr>
-    <w:rPr>
-      <w:b/>
-      <w:sz w:val="36"/>
-    </w:rPr>
-  </w:style>
-  <w:style w:type="paragraph" w:styleId="TOC3">
-    <w:name w:val="toc 3"/>
-    <w:basedOn w:val="Normal"/>
-    <w:next w:val="Normal"/>
-    <w:uiPriority w:val="39"/>
-    <w:rsid w:val="00094094"/>
-    <w:pPr>
-      <w:tabs>
-        <w:tab w:val="left" w:pos="1200"/>
-        <w:tab w:val="right" w:leader="dot" w:pos="9360"/>
-      </w:tabs>
-      <w:ind w:left="480"/>
-    </w:pPr>
-    <w:rPr>
-      <w:noProof/>
-      <w:sz w:val="22"/>
-    </w:rPr>
-  </w:style>
-  <w:style w:type="paragraph" w:styleId="TOC4">
-    <w:name w:val="toc 4"/>
-    <w:basedOn w:val="Normal"/>
-    <w:next w:val="Normal"/>
-    <w:semiHidden/>
-    <w:rsid w:val="00094094"/>
-    <w:pPr>
-      <w:tabs>
-        <w:tab w:val="right" w:leader="dot" w:pos="9360"/>
-      </w:tabs>
-      <w:ind w:left="720"/>
-    </w:pPr>
-  </w:style>
-  <w:style w:type="paragraph" w:styleId="TOC5">
-    <w:name w:val="toc 5"/>
-    <w:basedOn w:val="Normal"/>
-    <w:next w:val="Normal"/>
-    <w:semiHidden/>
-    <w:rsid w:val="00094094"/>
-    <w:pPr>
-      <w:tabs>
-        <w:tab w:val="right" w:leader="dot" w:pos="9360"/>
-      </w:tabs>
-      <w:ind w:left="960"/>
-    </w:pPr>
-  </w:style>
-  <w:style w:type="paragraph" w:styleId="TOC6">
-    <w:name w:val="toc 6"/>
-    <w:basedOn w:val="Normal"/>
-    <w:next w:val="Normal"/>
-    <w:semiHidden/>
-    <w:rsid w:val="00094094"/>
-    <w:pPr>
-      <w:tabs>
-        <w:tab w:val="right" w:leader="dot" w:pos="9360"/>
-      </w:tabs>
-      <w:ind w:left="1200"/>
-    </w:pPr>
-  </w:style>
-  <w:style w:type="paragraph" w:styleId="TOC7">
-    <w:name w:val="toc 7"/>
-    <w:basedOn w:val="Normal"/>
-    <w:next w:val="Normal"/>
-    <w:semiHidden/>
-    <w:rsid w:val="00094094"/>
-    <w:pPr>
-      <w:tabs>
-        <w:tab w:val="right" w:leader="dot" w:pos="9360"/>
-      </w:tabs>
-      <w:ind w:left="1440"/>
-    </w:pPr>
-  </w:style>
-  <w:style w:type="paragraph" w:styleId="TOC8">
-    <w:name w:val="toc 8"/>
-    <w:basedOn w:val="Normal"/>
-    <w:next w:val="Normal"/>
-    <w:semiHidden/>
-    <w:rsid w:val="00094094"/>
-    <w:pPr>
-      <w:tabs>
-        <w:tab w:val="right" w:leader="dot" w:pos="9360"/>
-      </w:tabs>
-      <w:ind w:left="1680"/>
-    </w:pPr>
-  </w:style>
-  <w:style w:type="paragraph" w:styleId="TOC9">
-    <w:name w:val="toc 9"/>
-    <w:basedOn w:val="Normal"/>
-    <w:next w:val="Normal"/>
-    <w:semiHidden/>
-    <w:rsid w:val="00094094"/>
-    <w:pPr>
-      <w:tabs>
-        <w:tab w:val="right" w:leader="dot" w:pos="9360"/>
-      </w:tabs>
-      <w:ind w:left="1920"/>
-    </w:pPr>
-  </w:style>
-  <w:style w:type="paragraph" w:customStyle="1" w:styleId="template">
-    <w:name w:val="template"/>
-    <w:basedOn w:val="Normal"/>
-    <w:rsid w:val="00094094"/>
-    <w:rPr>
-      <w:rFonts w:ascii="Arial" w:hAnsi="Arial"/>
-      <w:i/>
-      <w:sz w:val="22"/>
-    </w:rPr>
-  </w:style>
-  <w:style w:type="character" w:styleId="PageNumber">
-    <w:name w:val="page number"/>
-    <w:basedOn w:val="DefaultParagraphFont"/>
-    <w:rsid w:val="00094094"/>
-  </w:style>
-  <w:style w:type="paragraph" w:customStyle="1" w:styleId="level3text">
-    <w:name w:val="level 3 text"/>
-    <w:basedOn w:val="Normal"/>
-    <w:rsid w:val="00094094"/>
-    <w:pPr>
-      <w:spacing w:line="220" w:lineRule="exact"/>
-      <w:ind w:left="1350" w:hanging="716"/>
-    </w:pPr>
-    <w:rPr>
-      <w:rFonts w:ascii="Arial" w:hAnsi="Arial"/>
-      <w:i/>
-      <w:sz w:val="22"/>
-    </w:rPr>
-  </w:style>
-  <w:style w:type="paragraph" w:customStyle="1" w:styleId="requirement">
-    <w:name w:val="requirement"/>
-    <w:basedOn w:val="level4"/>
-    <w:rsid w:val="00094094"/>
-    <w:pPr>
-      <w:spacing w:before="0" w:after="0"/>
-      <w:ind w:left="2348" w:hanging="994"/>
-    </w:pPr>
-    <w:rPr>
-      <w:rFonts w:ascii="Times New Roman" w:hAnsi="Times New Roman"/>
-    </w:rPr>
-  </w:style>
-  <w:style w:type="paragraph" w:customStyle="1" w:styleId="ByLine">
-    <w:name w:val="ByLine"/>
-    <w:basedOn w:val="Title"/>
-    <w:rsid w:val="00094094"/>
-    <w:rPr>
-      <w:sz w:val="28"/>
-    </w:rPr>
-  </w:style>
-  <w:style w:type="paragraph" w:customStyle="1" w:styleId="ChangeHistoryTitle">
-    <w:name w:val="ChangeHistory Title"/>
-    <w:basedOn w:val="Normal"/>
-    <w:rsid w:val="00094094"/>
-    <w:pPr>
-      <w:keepNext/>
-      <w:spacing w:before="60" w:after="60" w:line="240" w:lineRule="auto"/>
-      <w:jc w:val="center"/>
-    </w:pPr>
-    <w:rPr>
-      <w:rFonts w:ascii="Arial" w:hAnsi="Arial"/>
-      <w:b/>
-      <w:sz w:val="36"/>
-    </w:rPr>
-  </w:style>
-  <w:style w:type="paragraph" w:customStyle="1" w:styleId="SuperTitle">
-    <w:name w:val="SuperTitle"/>
-    <w:basedOn w:val="Title"/>
-    <w:next w:val="Normal"/>
-    <w:rsid w:val="00094094"/>
-    <w:pPr>
-      <w:pBdr>
-        <w:top w:val="single" w:sz="48" w:space="1" w:color="auto"/>
-      </w:pBdr>
-      <w:spacing w:before="960" w:after="0"/>
-    </w:pPr>
-    <w:rPr>
-      <w:sz w:val="28"/>
-    </w:rPr>
-  </w:style>
-  <w:style w:type="paragraph" w:customStyle="1" w:styleId="line">
-    <w:name w:val="line"/>
-    <w:basedOn w:val="Title"/>
-    <w:rsid w:val="00094094"/>
-    <w:pPr>
-      <w:pBdr>
-        <w:top w:val="single" w:sz="36" w:space="1" w:color="auto"/>
-      </w:pBdr>
-      <w:spacing w:after="0"/>
-    </w:pPr>
-    <w:rPr>
-      <w:sz w:val="40"/>
-    </w:rPr>
-  </w:style>
-  <w:style w:type="paragraph" w:styleId="ListParagraph">
-    <w:name w:val="List Paragraph"/>
-    <w:basedOn w:val="Normal"/>
-    <w:uiPriority w:val="34"/>
-    <w:qFormat/>
-    <w:rsid w:val="00D523CA"/>
-    <w:pPr>
-      <w:ind w:left="720"/>
-      <w:contextualSpacing/>
-    </w:pPr>
-  </w:style>
-  <w:style w:type="character" w:styleId="Hyperlink">
-    <w:name w:val="Hyperlink"/>
-    <w:basedOn w:val="DefaultParagraphFont"/>
-    <w:uiPriority w:val="99"/>
-    <w:unhideWhenUsed/>
-    <w:rsid w:val="009A33C8"/>
-    <w:rPr>
-      <w:color w:val="0000FF" w:themeColor="hyperlink"/>
-      <w:u w:val="single"/>
-    </w:rPr>
-  </w:style>
-  <w:style w:type="paragraph" w:styleId="TOCHeading">
-    <w:name w:val="TOC Heading"/>
-    <w:basedOn w:val="Heading1"/>
-    <w:next w:val="Normal"/>
-    <w:uiPriority w:val="39"/>
-    <w:unhideWhenUsed/>
-    <w:qFormat/>
-    <w:rsid w:val="00054B25"/>
-    <w:pPr>
-      <w:numPr>
-        <w:numId w:val="0"/>
-      </w:numPr>
-      <w:spacing w:before="240" w:after="0" w:line="259" w:lineRule="auto"/>
-      <w:outlineLvl w:val="9"/>
-    </w:pPr>
-    <w:rPr>
-      <w:rFonts w:asciiTheme="majorHAnsi" w:eastAsiaTheme="majorEastAsia" w:hAnsiTheme="majorHAnsi" w:cstheme="majorBidi"/>
-      <w:b w:val="0"/>
-      <w:color w:val="365F91" w:themeColor="accent1" w:themeShade="BF"/>
-      <w:kern w:val="0"/>
-      <w:sz w:val="32"/>
-      <w:szCs w:val="32"/>
-    </w:rPr>
-  </w:style>
-</w:styles>
-</file>
-
-<file path=word/stylesWithEffects.xml><?xml version="1.0" encoding="utf-8"?>
-<w:styles xmlns:wpc="http://schemas.microsoft.com/office/word/2010/wordprocessingCanvas" xmlns:mc="http://schemas.openxmlformats.org/markup-compatibility/2006" xmlns:o="urn:schemas-microsoft-com:office:office" xmlns:r="http://schemas.openxmlformats.org/officeDocument/2006/relationships" xmlns:m="http://schemas.openxmlformats.org/officeDocument/2006/math" xmlns:v="urn:schemas-microsoft-com:vml" xmlns:wp14="http://schemas.microsoft.com/office/word/2010/wordprocessingDrawing" xmlns:wp="http://schemas.openxmlformats.org/drawingml/2006/wordprocessingDrawing" xmlns:w10="urn:schemas-microsoft-com:office:word" xmlns:w="http://schemas.openxmlformats.org/wordprocessingml/2006/main" xmlns:w14="http://schemas.microsoft.com/office/word/2010/wordml" xmlns:wpg="http://schemas.microsoft.com/office/word/2010/wordprocessingGroup" xmlns:wpi="http://schemas.microsoft.com/office/word/2010/wordprocessingInk" xmlns:wne="http://schemas.microsoft.com/office/word/2006/wordml" xmlns:wps="http://schemas.microsoft.com/office/word/2010/wordprocessingShape" mc:Ignorable="w14 wp14">
-  <w:docDefaults>
-    <w:rPrDefault>
-      <w:rPr>
-        <w:rFonts w:ascii="Times New Roman" w:eastAsia="Times New Roman" w:hAnsi="Times New Roman" w:cs="Times New Roman"/>
-        <w:lang w:val="en-US" w:eastAsia="en-US" w:bidi="ar-SA"/>
-      </w:rPr>
-    </w:rPrDefault>
-    <w:pPrDefault/>
-  </w:docDefaults>
-  <w:latentStyles w:defLockedState="0" w:defUIPriority="0" w:defSemiHidden="1" w:defUnhideWhenUsed="1" w:defQFormat="0" w:count="267">
-    <w:lsdException w:name="Normal" w:semiHidden="0" w:unhideWhenUsed="0" w:qFormat="1"/>
-    <w:lsdException w:name="heading 1" w:semiHidden="0" w:unhideWhenUsed="0" w:qFormat="1"/>
-    <w:lsdException w:name="heading 2" w:semiHidden="0" w:unhideWhenUsed="0" w:qFormat="1"/>
-    <w:lsdException w:name="heading 3" w:semiHidden="0" w:unhideWhenUsed="0" w:qFormat="1"/>
-    <w:lsdException w:name="heading 4" w:semiHidden="0" w:unhideWhenUsed="0" w:qFormat="1"/>
-    <w:lsdException w:name="heading 5" w:semiHidden="0" w:unhideWhenUsed="0" w:qFormat="1"/>
-    <w:lsdException w:name="heading 6" w:semiHidden="0" w:unhideWhenUsed="0" w:qFormat="1"/>
-    <w:lsdException w:name="heading 7" w:qFormat="1"/>
-    <w:lsdException w:name="heading 8" w:qFormat="1"/>
-    <w:lsdException w:name="heading 9" w:qFormat="1"/>
-    <w:lsdException w:name="toc 1" w:uiPriority="39"/>
-    <w:lsdException w:name="toc 2" w:uiPriority="39"/>
-    <w:lsdException w:name="toc 3" w:uiPriority="39"/>
-    <w:lsdException w:name="caption" w:qFormat="1"/>
-    <w:lsdException w:name="List Number" w:semiHidden="0" w:unhideWhenUsed="0"/>
-    <w:lsdException w:name="List 4" w:semiHidden="0" w:unhideWhenUsed="0"/>
-    <w:lsdException w:name="List 5" w:semiHidden="0" w:unhideWhenUsed="0"/>
-    <w:lsdException w:name="Title" w:semiHidden="0" w:unhideWhenUsed="0" w:qFormat="1"/>
-    <w:lsdException w:name="Subtitle" w:semiHidden="0" w:unhideWhenUsed="0" w:qFormat="1"/>
-    <w:lsdException w:name="Salutation" w:semiHidden="0" w:unhideWhenUsed="0"/>
-    <w:lsdException w:name="Date" w:semiHidden="0" w:unhideWhenUsed="0"/>
-    <w:lsdException w:name="Body Text First Indent" w:semiHidden="0" w:unhideWhenUsed="0"/>
-    <w:lsdException w:name="Hyperlink" w:uiPriority="99"/>
-    <w:lsdException w:name="Strong" w:semiHidden="0" w:unhideWhenUsed="0" w:qFormat="1"/>
-    <w:lsdException w:name="Emphasis" w:semiHidden="0" w:unhideWhenUsed="0" w:qFormat="1"/>
-    <w:lsdException w:name="Table Grid" w:semiHidden="0" w:unhideWhenUsed="0"/>
-    <w:lsdException w:name="Placeholder Text" w:uiPriority="99" w:unhideWhenUsed="0"/>
-    <w:lsdException w:name="No Spacing" w:semiHidden="0" w:uiPriority="1" w:unhideWhenUsed="0" w:qFormat="1"/>
-    <w:lsdException w:name="Light Shading" w:semiHidden="0" w:uiPriority="60" w:unhideWhenUsed="0"/>
-    <w:lsdException w:name="Light List" w:semiHidden="0" w:uiPriority="61" w:unhideWhenUsed="0"/>
-    <w:lsdException w:name="Light Grid" w:semiHidden="0" w:uiPriority="62" w:unhideWhenUsed="0"/>
-    <w:lsdException w:name="Medium Shading 1" w:semiHidden="0" w:uiPriority="63" w:unhideWhenUsed="0"/>
-    <w:lsdException w:name="Medium Shading 2" w:semiHidden="0" w:uiPriority="64" w:unhideWhenUsed="0"/>
-    <w:lsdException w:name="Medium List 1" w:semiHidden="0" w:uiPriority="65" w:unhideWhenUsed="0"/>
-    <w:lsdException w:name="Medium List 2" w:semiHidden="0" w:uiPriority="66" w:unhideWhenUsed="0"/>
-    <w:lsdException w:name="Medium Grid 1" w:semiHidden="0" w:uiPriority="67" w:unhideWhenUsed="0"/>
-    <w:lsdException w:name="Medium Grid 2" w:semiHidden="0" w:uiPriority="68" w:unhideWhenUsed="0"/>
-    <w:lsdException w:name="Medium Grid 3" w:semiHidden="0" w:uiPriority="69" w:unhideWhenUsed="0"/>
-    <w:lsdException w:name="Dark List" w:semiHidden="0" w:uiPriority="70" w:unhideWhenUsed="0"/>
-    <w:lsdException w:name="Colorful Shading" w:semiHidden="0" w:uiPriority="71" w:unhideWhenUsed="0"/>
-    <w:lsdException w:name="Colorful List" w:semiHidden="0" w:uiPriority="72" w:unhideWhenUsed="0"/>
-    <w:lsdException w:name="Colorful Grid" w:semiHidden="0" w:uiPriority="73" w:unhideWhenUsed="0"/>
-    <w:lsdException w:name="Light Shading Accent 1" w:semiHidden="0" w:uiPriority="60" w:unhideWhenUsed="0"/>
-    <w:lsdException w:name="Light List Accent 1" w:semiHidden="0" w:uiPriority="61" w:unhideWhenUsed="0"/>
-    <w:lsdException w:name="Light Grid Accent 1" w:semiHidden="0" w:uiPriority="62" w:unhideWhenUsed="0"/>
-    <w:lsdException w:name="Medium Shading 1 Accent 1" w:semiHidden="0" w:uiPriority="63" w:unhideWhenUsed="0"/>
-    <w:lsdException w:name="Medium Shading 2 Accent 1" w:semiHidden="0" w:uiPriority="64" w:unhideWhenUsed="0"/>
-    <w:lsdException w:name="Medium List 1 Accent 1" w:semiHidden="0" w:uiPriority="65" w:unhideWhenUsed="0"/>
-    <w:lsdException w:name="Revision" w:uiPriority="99" w:unhideWhenUsed="0"/>
-    <w:lsdException w:name="List Paragraph" w:semiHidden="0" w:uiPriority="34" w:unhideWhenUsed="0" w:qFormat="1"/>
-    <w:lsdException w:name="Quote" w:semiHidden="0" w:uiPriority="29" w:unhideWhenUsed="0" w:qFormat="1"/>
-    <w:lsdException w:name="Intense Quote" w:semiHidden="0" w:uiPriority="30" w:unhideWhenUsed="0" w:qFormat="1"/>
-    <w:lsdException w:name="Medium List 2 Accent 1" w:semiHidden="0" w:uiPriority="66" w:unhideWhenUsed="0"/>
-    <w:lsdException w:name="Medium Grid 1 Accent 1" w:semiHidden="0" w:uiPriority="67" w:unhideWhenUsed="0"/>
-    <w:lsdException w:name="Medium Grid 2 Accent 1" w:semiHidden="0" w:uiPriority="68" w:unhideWhenUsed="0"/>
-    <w:lsdException w:name="Medium Grid 3 Accent 1" w:semiHidden="0" w:uiPriority="69" w:unhideWhenUsed="0"/>
-    <w:lsdException w:name="Dark List Accent 1" w:semiHidden="0" w:uiPriority="70" w:unhideWhenUsed="0"/>
-    <w:lsdException w:name="Colorful Shading Accent 1" w:semiHidden="0" w:uiPriority="71" w:unhideWhenUsed="0"/>
-    <w:lsdException w:name="Colorful List Accent 1" w:semiHidden="0" w:uiPriority="72" w:unhideWhenUsed="0"/>
-    <w:lsdException w:name="Colorful Grid Accent 1" w:semiHidden="0" w:uiPriority="73" w:unhideWhenUsed="0"/>
-    <w:lsdException w:name="Light Shading Accent 2" w:semiHidden="0" w:uiPriority="60" w:unhideWhenUsed="0"/>
-    <w:lsdException w:name="Light List Accent 2" w:semiHidden="0" w:uiPriority="61" w:unhideWhenUsed="0"/>
-    <w:lsdException w:name="Light Grid Accent 2" w:semiHidden="0" w:uiPriority="62" w:unhideWhenUsed="0"/>
-    <w:lsdException w:name="Medium Shading 1 Accent 2" w:semiHidden="0" w:uiPriority="63" w:unhideWhenUsed="0"/>
-    <w:lsdException w:name="Medium Shading 2 Accent 2" w:semiHidden="0" w:uiPriority="64" w:unhideWhenUsed="0"/>
-    <w:lsdException w:name="Medium List 1 Accent 2" w:semiHidden="0" w:uiPriority="65" w:unhideWhenUsed="0"/>
-    <w:lsdException w:name="Medium List 2 Accent 2" w:semiHidden="0" w:uiPriority="66" w:unhideWhenUsed="0"/>
-    <w:lsdException w:name="Medium Grid 1 Accent 2" w:semiHidden="0" w:uiPriority="67" w:unhideWhenUsed="0"/>
-    <w:lsdException w:name="Medium Grid 2 Accent 2" w:semiHidden="0" w:uiPriority="68" w:unhideWhenUsed="0"/>
-    <w:lsdException w:name="Medium Grid 3 Accent 2" w:semiHidden="0" w:uiPriority="69" w:unhideWhenUsed="0"/>
-    <w:lsdException w:name="Dark List Accent 2" w:semiHidden="0" w:uiPriority="70" w:unhideWhenUsed="0"/>
-    <w:lsdException w:name="Colorful Shading Accent 2" w:semiHidden="0" w:uiPriority="71" w:unhideWhenUsed="0"/>
-    <w:lsdException w:name="Colorful List Accent 2" w:semiHidden="0" w:uiPriority="72" w:unhideWhenUsed="0"/>
-    <w:lsdException w:name="Colorful Grid Accent 2" w:semiHidden="0" w:uiPriority="73" w:unhideWhenUsed="0"/>
-    <w:lsdException w:name="Light Shading Accent 3" w:semiHidden="0" w:uiPriority="60" w:unhideWhenUsed="0"/>
-    <w:lsdException w:name="Light List Accent 3" w:semiHidden="0" w:uiPriority="61" w:unhideWhenUsed="0"/>
-    <w:lsdException w:name="Light Grid Accent 3" w:semiHidden="0" w:uiPriority="62" w:unhideWhenUsed="0"/>
-    <w:lsdException w:name="Medium Shading 1 Accent 3" w:semiHidden="0" w:uiPriority="63" w:unhideWhenUsed="0"/>
-    <w:lsdException w:name="Medium Shading 2 Accent 3" w:semiHidden="0" w:uiPriority="64" w:unhideWhenUsed="0"/>
-    <w:lsdException w:name="Medium List 1 Accent 3" w:semiHidden="0" w:uiPriority="65" w:unhideWhenUsed="0"/>
-    <w:lsdException w:name="Medium List 2 Accent 3" w:semiHidden="0" w:uiPriority="66" w:unhideWhenUsed="0"/>
-    <w:lsdException w:name="Medium Grid 1 Accent 3" w:semiHidden="0" w:uiPriority="67" w:unhideWhenUsed="0"/>
-    <w:lsdException w:name="Medium Grid 2 Accent 3" w:semiHidden="0" w:uiPriority="68" w:unhideWhenUsed="0"/>
-    <w:lsdException w:name="Medium Grid 3 Accent 3" w:semiHidden="0" w:uiPriority="69" w:unhideWhenUsed="0"/>
-    <w:lsdException w:name="Dark List Accent 3" w:semiHidden="0" w:uiPriority="70" w:unhideWhenUsed="0"/>
-    <w:lsdException w:name="Colorful Shading Accent 3" w:semiHidden="0" w:uiPriority="71" w:unhideWhenUsed="0"/>
-    <w:lsdException w:name="Colorful List Accent 3" w:semiHidden="0" w:uiPriority="72" w:unhideWhenUsed="0"/>
-    <w:lsdException w:name="Colorful Grid Accent 3" w:semiHidden="0" w:uiPriority="73" w:unhideWhenUsed="0"/>
-    <w:lsdException w:name="Light Shading Accent 4" w:semiHidden="0" w:uiPriority="60" w:unhideWhenUsed="0"/>
-    <w:lsdException w:name="Light List Accent 4" w:semiHidden="0" w:uiPriority="61" w:unhideWhenUsed="0"/>
-    <w:lsdException w:name="Light Grid Accent 4" w:semiHidden="0" w:uiPriority="62" w:unhideWhenUsed="0"/>
-    <w:lsdException w:name="Medium Shading 1 Accent 4" w:semiHidden="0" w:uiPriority="63" w:unhideWhenUsed="0"/>
-    <w:lsdException w:name="Medium Shading 2 Accent 4" w:semiHidden="0" w:uiPriority="64" w:unhideWhenUsed="0"/>
-    <w:lsdException w:name="Medium List 1 Accent 4" w:semiHidden="0" w:uiPriority="65" w:unhideWhenUsed="0"/>
-    <w:lsdException w:name="Medium List 2 Accent 4" w:semiHidden="0" w:uiPriority="66" w:unhideWhenUsed="0"/>
-    <w:lsdException w:name="Medium Grid 1 Accent 4" w:semiHidden="0" w:uiPriority="67" w:unhideWhenUsed="0"/>
-    <w:lsdException w:name="Medium Grid 2 Accent 4" w:semiHidden="0" w:uiPriority="68" w:unhideWhenUsed="0"/>
-    <w:lsdException w:name="Medium Grid 3 Accent 4" w:semiHidden="0" w:uiPriority="69" w:unhideWhenUsed="0"/>
-    <w:lsdException w:name="Dark List Accent 4" w:semiHidden="0" w:uiPriority="70" w:unhideWhenUsed="0"/>
-    <w:lsdException w:name="Colorful Shading Accent 4" w:semiHidden="0" w:uiPriority="71" w:unhideWhenUsed="0"/>
-    <w:lsdException w:name="Colorful List Accent 4" w:semiHidden="0" w:uiPriority="72" w:unhideWhenUsed="0"/>
-    <w:lsdException w:name="Colorful Grid Accent 4" w:semiHidden="0" w:uiPriority="73" w:unhideWhenUsed="0"/>
-    <w:lsdException w:name="Light Shading Accent 5" w:semiHidden="0" w:uiPriority="60" w:unhideWhenUsed="0"/>
-    <w:lsdException w:name="Light List Accent 5" w:semiHidden="0" w:uiPriority="61" w:unhideWhenUsed="0"/>
-    <w:lsdException w:name="Light Grid Accent 5" w:semiHidden="0" w:uiPriority="62" w:unhideWhenUsed="0"/>
-    <w:lsdException w:name="Medium Shading 1 Accent 5" w:semiHidden="0" w:uiPriority="63" w:unhideWhenUsed="0"/>
-    <w:lsdException w:name="Medium Shading 2 Accent 5" w:semiHidden="0" w:uiPriority="64" w:unhideWhenUsed="0"/>
-    <w:lsdException w:name="Medium List 1 Accent 5" w:semiHidden="0" w:uiPriority="65" w:unhideWhenUsed="0"/>
-    <w:lsdException w:name="Medium List 2 Accent 5" w:semiHidden="0" w:uiPriority="66" w:unhideWhenUsed="0"/>
-    <w:lsdException w:name="Medium Grid 1 Accent 5" w:semiHidden="0" w:uiPriority="67" w:unhideWhenUsed="0"/>
-    <w:lsdException w:name="Medium Grid 2 Accent 5" w:semiHidden="0" w:uiPriority="68" w:unhideWhenUsed="0"/>
-    <w:lsdException w:name="Medium Grid 3 Accent 5" w:semiHidden="0" w:uiPriority="69" w:unhideWhenUsed="0"/>
-    <w:lsdException w:name="Dark List Accent 5" w:semiHidden="0" w:uiPriority="70" w:unhideWhenUsed="0"/>
-    <w:lsdException w:name="Colorful Shading Accent 5" w:semiHidden="0" w:uiPriority="71" w:unhideWhenUsed="0"/>
-    <w:lsdException w:name="Colorful List Accent 5" w:semiHidden="0" w:uiPriority="72" w:unhideWhenUsed="0"/>
-    <w:lsdException w:name="Colorful Grid Accent 5" w:semiHidden="0" w:uiPriority="73" w:unhideWhenUsed="0"/>
-    <w:lsdException w:name="Light Shading Accent 6" w:semiHidden="0" w:uiPriority="60" w:unhideWhenUsed="0"/>
-    <w:lsdException w:name="Light List Accent 6" w:semiHidden="0" w:uiPriority="61" w:unhideWhenUsed="0"/>
-    <w:lsdException w:name="Light Grid Accent 6" w:semiHidden="0" w:uiPriority="62" w:unhideWhenUsed="0"/>
-    <w:lsdException w:name="Medium Shading 1 Accent 6" w:semiHidden="0" w:uiPriority="63" w:unhideWhenUsed="0"/>
-    <w:lsdException w:name="Medium Shading 2 Accent 6" w:semiHidden="0" w:uiPriority="64" w:unhideWhenUsed="0"/>
-    <w:lsdException w:name="Medium List 1 Accent 6" w:semiHidden="0" w:uiPriority="65" w:unhideWhenUsed="0"/>
-    <w:lsdException w:name="Medium List 2 Accent 6" w:semiHidden="0" w:uiPriority="66" w:unhideWhenUsed="0"/>
-    <w:lsdException w:name="Medium Grid 1 Accent 6" w:semiHidden="0" w:uiPriority="67" w:unhideWhenUsed="0"/>
-    <w:lsdException w:name="Medium Grid 2 Accent 6" w:semiHidden="0" w:uiPriority="68" w:unhideWhenUsed="0"/>
-    <w:lsdException w:name="Medium Grid 3 Accent 6" w:semiHidden="0" w:uiPriority="69" w:unhideWhenUsed="0"/>
-    <w:lsdException w:name="Dark List Accent 6" w:semiHidden="0" w:uiPriority="70" w:unhideWhenUsed="0"/>
-    <w:lsdException w:name="Colorful Shading Accent 6" w:semiHidden="0" w:uiPriority="71" w:unhideWhenUsed="0"/>
-    <w:lsdException w:name="Colorful List Accent 6" w:semiHidden="0" w:uiPriority="72" w:unhideWhenUsed="0"/>
-    <w:lsdException w:name="Colorful Grid Accent 6" w:semiHidden="0" w:uiPriority="73" w:unhideWhenUsed="0"/>
-    <w:lsdException w:name="Subtle Emphasis" w:semiHidden="0" w:uiPriority="19" w:unhideWhenUsed="0" w:qFormat="1"/>
-    <w:lsdException w:name="Intense Emphasis" w:semiHidden="0" w:uiPriority="21" w:unhideWhenUsed="0" w:qFormat="1"/>
-    <w:lsdException w:name="Subtle Reference" w:semiHidden="0" w:uiPriority="31" w:unhideWhenUsed="0" w:qFormat="1"/>
-    <w:lsdException w:name="Intense Reference" w:semiHidden="0" w:uiPriority="32" w:unhideWhenUsed="0" w:qFormat="1"/>
-    <w:lsdException w:name="Book Title" w:semiHidden="0" w:uiPriority="33" w:unhideWhenUsed="0" w:qFormat="1"/>
-    <w:lsdException w:name="Bibliography" w:uiPriority="37"/>
-    <w:lsdException w:name="TOC Heading" w:uiPriority="39" w:qFormat="1"/>
+  <w:latentStyles w:defLockedState="0" w:defUIPriority="0" w:defSemiHidden="0" w:defUnhideWhenUsed="0" w:defQFormat="0" w:count="371">
+    <w:lsdException w:name="Normal" w:qFormat="1"/>
+    <w:lsdException w:name="heading 1" w:qFormat="1"/>
+    <w:lsdException w:name="heading 2" w:qFormat="1"/>
+    <w:lsdException w:name="heading 3" w:qFormat="1"/>
+    <w:lsdException w:name="heading 4" w:qFormat="1"/>
+    <w:lsdException w:name="heading 5" w:qFormat="1"/>
+    <w:lsdException w:name="heading 6" w:qFormat="1"/>
+    <w:lsdException w:name="heading 7" w:semiHidden="1" w:unhideWhenUsed="1" w:qFormat="1"/>
+    <w:lsdException w:name="heading 8" w:semiHidden="1" w:unhideWhenUsed="1" w:qFormat="1"/>
+    <w:lsdException w:name="heading 9" w:semiHidden="1" w:unhideWhenUsed="1" w:qFormat="1"/>
+    <w:lsdException w:name="index 1" w:semiHidden="1" w:unhideWhenUsed="1"/>
+    <w:lsdException w:name="index 2" w:semiHidden="1" w:unhideWhenUsed="1"/>
+    <w:lsdException w:name="index 3" w:semiHidden="1" w:unhideWhenUsed="1"/>
+    <w:lsdException w:name="index 4" w:semiHidden="1" w:unhideWhenUsed="1"/>
+    <w:lsdException w:name="index 5" w:semiHidden="1" w:unhideWhenUsed="1"/>
+    <w:lsdException w:name="index 6" w:semiHidden="1" w:unhideWhenUsed="1"/>
+    <w:lsdException w:name="index 7" w:semiHidden="1" w:unhideWhenUsed="1"/>
+    <w:lsdException w:name="index 8" w:semiHidden="1" w:unhideWhenUsed="1"/>
+    <w:lsdException w:name="index 9" w:semiHidden="1" w:unhideWhenUsed="1"/>
+    <w:lsdException w:name="toc 1" w:semiHidden="1" w:uiPriority="39" w:unhideWhenUsed="1"/>
+    <w:lsdException w:name="toc 2" w:semiHidden="1" w:uiPriority="39" w:unhideWhenUsed="1"/>
+    <w:lsdException w:name="toc 3" w:semiHidden="1" w:uiPriority="39" w:unhideWhenUsed="1"/>
+    <w:lsdException w:name="toc 4" w:semiHidden="1" w:unhideWhenUsed="1"/>
+    <w:lsdException w:name="toc 5" w:semiHidden="1" w:unhideWhenUsed="1"/>
+    <w:lsdException w:name="toc 6" w:semiHidden="1" w:unhideWhenUsed="1"/>
+    <w:lsdException w:name="toc 7" w:semiHidden="1" w:unhideWhenUsed="1"/>
+    <w:lsdException w:name="toc 8" w:semiHidden="1" w:unhideWhenUsed="1"/>
+    <w:lsdException w:name="toc 9" w:semiHidden="1" w:unhideWhenUsed="1"/>
+    <w:lsdException w:name="Normal Indent" w:semiHidden="1" w:unhideWhenUsed="1"/>
+    <w:lsdException w:name="footnote text" w:semiHidden="1" w:unhideWhenUsed="1"/>
+    <w:lsdException w:name="annotation text" w:semiHidden="1" w:unhideWhenUsed="1"/>
+    <w:lsdException w:name="header" w:semiHidden="1" w:unhideWhenUsed="1"/>
+    <w:lsdException w:name="footer" w:semiHidden="1" w:unhideWhenUsed="1"/>
+    <w:lsdException w:name="index heading" w:semiHidden="1" w:unhideWhenUsed="1"/>
+    <w:lsdException w:name="caption" w:semiHidden="1" w:unhideWhenUsed="1" w:qFormat="1"/>
+    <w:lsdException w:name="table of figures" w:semiHidden="1" w:unhideWhenUsed="1"/>
+    <w:lsdException w:name="envelope address" w:semiHidden="1" w:unhideWhenUsed="1"/>
+    <w:lsdException w:name="envelope return" w:semiHidden="1" w:unhideWhenUsed="1"/>
+    <w:lsdException w:name="footnote reference" w:semiHidden="1" w:unhideWhenUsed="1"/>
+    <w:lsdException w:name="annotation reference" w:semiHidden="1" w:unhideWhenUsed="1"/>
+    <w:lsdException w:name="line number" w:semiHidden="1" w:unhideWhenUsed="1"/>
+    <w:lsdException w:name="page number" w:semiHidden="1" w:unhideWhenUsed="1"/>
+    <w:lsdException w:name="endnote reference" w:semiHidden="1" w:unhideWhenUsed="1"/>
+    <w:lsdException w:name="endnote text" w:semiHidden="1" w:unhideWhenUsed="1"/>
+    <w:lsdException w:name="table of authorities" w:semiHidden="1" w:unhideWhenUsed="1"/>
+    <w:lsdException w:name="macro" w:semiHidden="1" w:unhideWhenUsed="1"/>
+    <w:lsdException w:name="toa heading" w:semiHidden="1" w:unhideWhenUsed="1"/>
+    <w:lsdException w:name="List" w:semiHidden="1" w:unhideWhenUsed="1"/>
+    <w:lsdException w:name="List Bullet" w:semiHidden="1" w:unhideWhenUsed="1"/>
+    <w:lsdException w:name="List 2" w:semiHidden="1" w:unhideWhenUsed="1"/>
+    <w:lsdException w:name="List 3" w:semiHidden="1" w:unhideWhenUsed="1"/>
+    <w:lsdException w:name="List Bullet 2" w:semiHidden="1" w:unhideWhenUsed="1"/>
+    <w:lsdException w:name="List Bullet 3" w:semiHidden="1" w:unhideWhenUsed="1"/>
+    <w:lsdException w:name="List Bullet 4" w:semiHidden="1" w:unhideWhenUsed="1"/>
+    <w:lsdException w:name="List Bullet 5" w:semiHidden="1" w:unhideWhenUsed="1"/>
+    <w:lsdException w:name="List Number 2" w:semiHidden="1" w:unhideWhenUsed="1"/>
+    <w:lsdException w:name="List Number 3" w:semiHidden="1" w:unhideWhenUsed="1"/>
+    <w:lsdException w:name="List Number 4" w:semiHidden="1" w:unhideWhenUsed="1"/>
+    <w:lsdException w:name="List Number 5" w:semiHidden="1" w:unhideWhenUsed="1"/>
+    <w:lsdException w:name="Title" w:qFormat="1"/>
+    <w:lsdException w:name="Closing" w:semiHidden="1" w:unhideWhenUsed="1"/>
+    <w:lsdException w:name="Signature" w:semiHidden="1" w:unhideWhenUsed="1"/>
+    <w:lsdException w:name="Default Paragraph Font" w:semiHidden="1" w:unhideWhenUsed="1"/>
+    <w:lsdException w:name="Body Text" w:semiHidden="1" w:unhideWhenUsed="1"/>
+    <w:lsdException w:name="Body Text Indent" w:semiHidden="1" w:unhideWhenUsed="1"/>
+    <w:lsdException w:name="List Continue" w:semiHidden="1" w:unhideWhenUsed="1"/>
+    <w:lsdException w:name="List Continue 2" w:semiHidden="1" w:unhideWhenUsed="1"/>
+    <w:lsdException w:name="List Continue 3" w:semiHidden="1" w:unhideWhenUsed="1"/>
+    <w:lsdException w:name="List Continue 4" w:semiHidden="1" w:unhideWhenUsed="1"/>
+    <w:lsdException w:name="List Continue 5" w:semiHidden="1" w:unhideWhenUsed="1"/>
+    <w:lsdException w:name="Message Header" w:semiHidden="1" w:unhideWhenUsed="1"/>
+    <w:lsdException w:name="Subtitle" w:qFormat="1"/>
+    <w:lsdException w:name="Body Text First Indent 2" w:semiHidden="1" w:unhideWhenUsed="1"/>
+    <w:lsdException w:name="Note Heading" w:semiHidden="1" w:unhideWhenUsed="1"/>
+    <w:lsdException w:name="Body Text 2" w:semiHidden="1" w:unhideWhenUsed="1"/>
+    <w:lsdException w:name="Body Text 3" w:semiHidden="1" w:unhideWhenUsed="1"/>
+    <w:lsdException w:name="Body Text Indent 2" w:semiHidden="1" w:unhideWhenUsed="1"/>
+    <w:lsdException w:name="Body Text Indent 3" w:semiHidden="1" w:unhideWhenUsed="1"/>
+    <w:lsdException w:name="Block Text" w:semiHidden="1" w:unhideWhenUsed="1"/>
+    <w:lsdException w:name="Hyperlink" w:semiHidden="1" w:uiPriority="99" w:unhideWhenUsed="1"/>
+    <w:lsdException w:name="FollowedHyperlink" w:semiHidden="1" w:unhideWhenUsed="1"/>
+    <w:lsdException w:name="Strong" w:qFormat="1"/>
+    <w:lsdException w:name="Emphasis" w:qFormat="1"/>
+    <w:lsdException w:name="Document Map" w:semiHidden="1" w:unhideWhenUsed="1"/>
+    <w:lsdException w:name="Plain Text" w:semiHidden="1" w:unhideWhenUsed="1"/>
+    <w:lsdException w:name="E-mail Signature" w:semiHidden="1" w:unhideWhenUsed="1"/>
+    <w:lsdException w:name="HTML Top of Form" w:semiHidden="1" w:unhideWhenUsed="1"/>
+    <w:lsdException w:name="HTML Bottom of Form" w:semiHidden="1" w:unhideWhenUsed="1"/>
+    <w:lsdException w:name="Normal (Web)" w:semiHidden="1" w:unhideWhenUsed="1"/>
+    <w:lsdException w:name="HTML Acronym" w:semiHidden="1" w:unhideWhenUsed="1"/>
+    <w:lsdException w:name="HTML Address" w:semiHidden="1" w:unhideWhenUsed="1"/>
+    <w:lsdException w:name="HTML Cite" w:semiHidden="1" w:unhideWhenUsed="1"/>
+    <w:lsdException w:name="HTML Code" w:semiHidden="1" w:unhideWhenUsed="1"/>
+    <w:lsdException w:name="HTML Definition" w:semiHidden="1" w:unhideWhenUsed="1"/>
+    <w:lsdException w:name="HTML Keyboard" w:semiHidden="1" w:unhideWhenUsed="1"/>
+    <w:lsdException w:name="HTML Preformatted" w:semiHidden="1" w:unhideWhenUsed="1"/>
+    <w:lsdException w:name="HTML Sample" w:semiHidden="1" w:unhideWhenUsed="1"/>
+    <w:lsdException w:name="HTML Typewriter" w:semiHidden="1" w:unhideWhenUsed="1"/>
+    <w:lsdException w:name="HTML Variable" w:semiHidden="1" w:unhideWhenUsed="1"/>
+    <w:lsdException w:name="Normal Table" w:semiHidden="1" w:unhideWhenUsed="1"/>
+    <w:lsdException w:name="annotation subject" w:semiHidden="1" w:unhideWhenUsed="1"/>
+    <w:lsdException w:name="No List" w:semiHidden="1" w:unhideWhenUsed="1"/>
+    <w:lsdException w:name="Outline List 1" w:semiHidden="1" w:unhideWhenUsed="1"/>
+    <w:lsdException w:name="Outline List 2" w:semiHidden="1" w:unhideWhenUsed="1"/>
+    <w:lsdException w:name="Outline List 3" w:semiHidden="1" w:unhideWhenUsed="1"/>
+    <w:lsdException w:name="Table Simple 1" w:semiHidden="1" w:unhideWhenUsed="1"/>
+    <w:lsdException w:name="Table Simple 2" w:semiHidden="1" w:unhideWhenUsed="1"/>
+    <w:lsdException w:name="Table Simple 3" w:semiHidden="1" w:unhideWhenUsed="1"/>
+    <w:lsdException w:name="Table Classic 1" w:semiHidden="1" w:unhideWhenUsed="1"/>
+    <w:lsdException w:name="Table Classic 2" w:semiHidden="1" w:unhideWhenUsed="1"/>
+    <w:lsdException w:name="Table Classic 3" w:semiHidden="1" w:unhideWhenUsed="1"/>
+    <w:lsdException w:name="Table Classic 4" w:semiHidden="1" w:unhideWhenUsed="1"/>
+    <w:lsdException w:name="Table Colorful 1" w:semiHidden="1" w:unhideWhenUsed="1"/>
+    <w:lsdException w:name="Table Colorful 2" w:semiHidden="1" w:unhideWhenUsed="1"/>
+    <w:lsdException w:name="Table Colorful 3" w:semiHidden="1" w:unhideWhenUsed="1"/>
+    <w:lsdException w:name="Table Columns 1" w:semiHidden="1" w:unhideWhenUsed="1"/>
+    <w:lsdException w:name="Table Columns 2" w:semiHidden="1" w:unhideWhenUsed="1"/>
+    <w:lsdException w:name="Table Columns 3" w:semiHidden="1" w:unhideWhenUsed="1"/>
+    <w:lsdException w:name="Table Columns 4" w:semiHidden="1" w:unhideWhenUsed="1"/>
+    <w:lsdException w:name="Table Columns 5" w:semiHidden="1" w:unhideWhenUsed="1"/>
+    <w:lsdException w:name="Table Grid 1" w:semiHidden="1" w:unhideWhenUsed="1"/>
+    <w:lsdException w:name="Table Grid 2" w:semiHidden="1" w:unhideWhenUsed="1"/>
+    <w:lsdException w:name="Table Grid 3" w:semiHidden="1" w:unhideWhenUsed="1"/>
+    <w:lsdException w:name="Table Grid 4" w:semiHidden="1" w:unhideWhenUsed="1"/>
+    <w:lsdException w:name="Table Grid 5" w:semiHidden="1" w:unhideWhenUsed="1"/>
+    <w:lsdException w:name="Table Grid 6" w:semiHidden="1" w:unhideWhenUsed="1"/>
+    <w:lsdException w:name="Table Grid 7" w:semiHidden="1" w:unhideWhenUsed="1"/>
+    <w:lsdException w:name="Table Grid 8" w:semiHidden="1" w:unhideWhenUsed="1"/>
+    <w:lsdException w:name="Table List 1" w:semiHidden="1" w:unhideWhenUsed="1"/>
+    <w:lsdException w:name="Table List 2" w:semiHidden="1" w:unhideWhenUsed="1"/>
+    <w:lsdException w:name="Table List 3" w:semiHidden="1" w:unhideWhenUsed="1"/>
+    <w:lsdException w:name="Table List 4" w:semiHidden="1" w:unhideWhenUsed="1"/>
+    <w:lsdException w:name="Table List 5" w:semiHidden="1" w:unhideWhenUsed="1"/>
+    <w:lsdException w:name="Table List 6" w:semiHidden="1" w:unhideWhenUsed="1"/>
+    <w:lsdException w:name="Table List 7" w:semiHidden="1" w:unhideWhenUsed="1"/>
+    <w:lsdException w:name="Table List 8" w:semiHidden="1" w:unhideWhenUsed="1"/>
+    <w:lsdException w:name="Table 3D effects 1" w:semiHidden="1" w:unhideWhenUsed="1"/>
+    <w:lsdException w:name="Table 3D effects 2" w:semiHidden="1" w:unhideWhenUsed="1"/>
+    <w:lsdException w:name="Table 3D effects 3" w:semiHidden="1" w:unhideWhenUsed="1"/>
+    <w:lsdException w:name="Table Contemporary" w:semiHidden="1" w:unhideWhenUsed="1"/>
+    <w:lsdException w:name="Table Elegant" w:semiHidden="1" w:unhideWhenUsed="1"/>
+    <w:lsdException w:name="Table Professional" w:semiHidden="1" w:unhideWhenUsed="1"/>
+    <w:lsdException w:name="Table Subtle 1" w:semiHidden="1" w:unhideWhenUsed="1"/>
+    <w:lsdException w:name="Table Subtle 2" w:semiHidden="1" w:unhideWhenUsed="1"/>
+    <w:lsdException w:name="Table Web 1" w:semiHidden="1" w:unhideWhenUsed="1"/>
+    <w:lsdException w:name="Table Web 2" w:semiHidden="1" w:unhideWhenUsed="1"/>
+    <w:lsdException w:name="Table Web 3" w:semiHidden="1" w:unhideWhenUsed="1"/>
+    <w:lsdException w:name="Balloon Text" w:semiHidden="1" w:unhideWhenUsed="1"/>
+    <w:lsdException w:name="Table Theme" w:semiHidden="1" w:unhideWhenUsed="1"/>
+    <w:lsdException w:name="Placeholder Text" w:semiHidden="1" w:uiPriority="99"/>
+    <w:lsdException w:name="No Spacing" w:uiPriority="1" w:qFormat="1"/>
+    <w:lsdException w:name="Light Shading" w:uiPriority="60"/>
+    <w:lsdException w:name="Light List" w:uiPriority="61"/>
+    <w:lsdException w:name="Light Grid" w:uiPriority="62"/>
+    <w:lsdException w:name="Medium Shading 1" w:uiPriority="63"/>
+    <w:lsdException w:name="Medium Shading 2" w:uiPriority="64"/>
+    <w:lsdException w:name="Medium List 1" w:uiPriority="65"/>
+    <w:lsdException w:name="Medium List 2" w:uiPriority="66"/>
+    <w:lsdException w:name="Medium Grid 1" w:uiPriority="67"/>
+    <w:lsdException w:name="Medium Grid 2" w:uiPriority="68"/>
+    <w:lsdException w:name="Medium Grid 3" w:uiPriority="69"/>
+    <w:lsdException w:name="Dark List" w:uiPriority="70"/>
+    <w:lsdException w:name="Colorful Shading" w:uiPriority="71"/>
+    <w:lsdException w:name="Colorful List" w:uiPriority="72"/>
+    <w:lsdException w:name="Colorful Grid" w:uiPriority="73"/>
+    <w:lsdException w:name="Light Shading Accent 1" w:uiPriority="60"/>
+    <w:lsdException w:name="Light List Accent 1" w:uiPriority="61"/>
+    <w:lsdException w:name="Light Grid Accent 1" w:uiPriority="62"/>
+    <w:lsdException w:name="Medium Shading 1 Accent 1" w:uiPriority="63"/>
+    <w:lsdException w:name="Medium Shading 2 Accent 1" w:uiPriority="64"/>
+    <w:lsdException w:name="Medium List 1 Accent 1" w:uiPriority="65"/>
+    <w:lsdException w:name="Revision" w:semiHidden="1" w:uiPriority="99"/>
+    <w:lsdException w:name="List Paragraph" w:uiPriority="34" w:qFormat="1"/>
+    <w:lsdException w:name="Quote" w:uiPriority="29" w:qFormat="1"/>
+    <w:lsdException w:name="Intense Quote" w:uiPriority="30" w:qFormat="1"/>
+    <w:lsdException w:name="Medium List 2 Accent 1" w:uiPriority="66"/>
+    <w:lsdException w:name="Medium Grid 1 Accent 1" w:uiPriority="67"/>
+    <w:lsdException w:name="Medium Grid 2 Accent 1" w:uiPriority="68"/>
+    <w:lsdException w:name="Medium Grid 3 Accent 1" w:uiPriority="69"/>
+    <w:lsdException w:name="Dark List Accent 1" w:uiPriority="70"/>
+    <w:lsdException w:name="Colorful Shading Accent 1" w:uiPriority="71"/>
+    <w:lsdException w:name="Colorful List Accent 1" w:uiPriority="72"/>
+    <w:lsdException w:name="Colorful Grid Accent 1" w:uiPriority="73"/>
+    <w:lsdException w:name="Light Shading Accent 2" w:uiPriority="60"/>
+    <w:lsdException w:name="Light List Accent 2" w:uiPriority="61"/>
+    <w:lsdException w:name="Light Grid Accent 2" w:uiPriority="62"/>
+    <w:lsdException w:name="Medium Shading 1 Accent 2" w:uiPriority="63"/>
+    <w:lsdException w:name="Medium Shading 2 Accent 2" w:uiPriority="64"/>
+    <w:lsdException w:name="Medium List 1 Accent 2" w:uiPriority="65"/>
+    <w:lsdException w:name="Medium List 2 Accent 2" w:uiPriority="66"/>
+    <w:lsdException w:name="Medium Grid 1 Accent 2" w:uiPriority="67"/>
+    <w:lsdException w:name="Medium Grid 2 Accent 2" w:uiPriority="68"/>
+    <w:lsdException w:name="Medium Grid 3 Accent 2" w:uiPriority="69"/>
+    <w:lsdException w:name="Dark List Accent 2" w:uiPriority="70"/>
+    <w:lsdException w:name="Colorful Shading Accent 2" w:uiPriority="71"/>
+    <w:lsdException w:name="Colorful List Accent 2" w:uiPriority="72"/>
+    <w:lsdException w:name="Colorful Grid Accent 2" w:uiPriority="73"/>
+    <w:lsdException w:name="Light Shading Accent 3" w:uiPriority="60"/>
+    <w:lsdException w:name="Light List Accent 3" w:uiPriority="61"/>
+    <w:lsdException w:name="Light Grid Accent 3" w:uiPriority="62"/>
+    <w:lsdException w:name="Medium Shading 1 Accent 3" w:uiPriority="63"/>
+    <w:lsdException w:name="Medium Shading 2 Accent 3" w:uiPriority="64"/>
+    <w:lsdException w:name="Medium List 1 Accent 3" w:uiPriority="65"/>
+    <w:lsdException w:name="Medium List 2 Accent 3" w:uiPriority="66"/>
+    <w:lsdException w:name="Medium Grid 1 Accent 3" w:uiPriority="67"/>
+    <w:lsdException w:name="Medium Grid 2 Accent 3" w:uiPriority="68"/>
+    <w:lsdException w:name="Medium Grid 3 Accent 3" w:uiPriority="69"/>
+    <w:lsdException w:name="Dark List Accent 3" w:uiPriority="70"/>
+    <w:lsdException w:name="Colorful Shading Accent 3" w:uiPriority="71"/>
+    <w:lsdException w:name="Colorful List Accent 3" w:uiPriority="72"/>
+    <w:lsdException w:name="Colorful Grid Accent 3" w:uiPriority="73"/>
+    <w:lsdException w:name="Light Shading Accent 4" w:uiPriority="60"/>
+    <w:lsdException w:name="Light List Accent 4" w:uiPriority="61"/>
+    <w:lsdException w:name="Light Grid Accent 4" w:uiPriority="62"/>
+    <w:lsdException w:name="Medium Shading 1 Accent 4" w:uiPriority="63"/>
+    <w:lsdException w:name="Medium Shading 2 Accent 4" w:uiPriority="64"/>
+    <w:lsdException w:name="Medium List 1 Accent 4" w:uiPriority="65"/>
+    <w:lsdException w:name="Medium List 2 Accent 4" w:uiPriority="66"/>
+    <w:lsdException w:name="Medium Grid 1 Accent 4" w:uiPriority="67"/>
+    <w:lsdException w:name="Medium Grid 2 Accent 4" w:uiPriority="68"/>
+    <w:lsdException w:name="Medium Grid 3 Accent 4" w:uiPriority="69"/>
+    <w:lsdException w:name="Dark List Accent 4" w:uiPriority="70"/>
+    <w:lsdException w:name="Colorful Shading Accent 4" w:uiPriority="71"/>
+    <w:lsdException w:name="Colorful List Accent 4" w:uiPriority="72"/>
+    <w:lsdException w:name="Colorful Grid Accent 4" w:uiPriority="73"/>
+    <w:lsdException w:name="Light Shading Accent 5" w:uiPriority="60"/>
+    <w:lsdException w:name="Light List Accent 5" w:uiPriority="61"/>
+    <w:lsdException w:name="Light Grid Accent 5" w:uiPriority="62"/>
+    <w:lsdException w:name="Medium Shading 1 Accent 5" w:uiPriority="63"/>
+    <w:lsdException w:name="Medium Shading 2 Accent 5" w:uiPriority="64"/>
+    <w:lsdException w:name="Medium List 1 Accent 5" w:uiPriority="65"/>
+    <w:lsdException w:name="Medium List 2 Accent 5" w:uiPriority="66"/>
+    <w:lsdException w:name="Medium Grid 1 Accent 5" w:uiPriority="67"/>
+    <w:lsdException w:name="Medium Grid 2 Accent 5" w:uiPriority="68"/>
+    <w:lsdException w:name="Medium Grid 3 Accent 5" w:uiPriority="69"/>
+    <w:lsdException w:name="Dark List Accent 5" w:uiPriority="70"/>
+    <w:lsdException w:name="Colorful Shading Accent 5" w:uiPriority="71"/>
+    <w:lsdException w:name="Colorful List Accent 5" w:uiPriority="72"/>
+    <w:lsdException w:name="Colorful Grid Accent 5" w:uiPriority="73"/>
+    <w:lsdException w:name="Light Shading Accent 6" w:uiPriority="60"/>
+    <w:lsdException w:name="Light List Accent 6" w:uiPriority="61"/>
+    <w:lsdException w:name="Light Grid Accent 6" w:uiPriority="62"/>
+    <w:lsdException w:name="Medium Shading 1 Accent 6" w:uiPriority="63"/>
+    <w:lsdException w:name="Medium Shading 2 Accent 6" w:uiPriority="64"/>
+    <w:lsdException w:name="Medium List 1 Accent 6" w:uiPriority="65"/>
+    <w:lsdException w:name="Medium List 2 Accent 6" w:uiPriority="66"/>
+    <w:lsdException w:name="Medium Grid 1 Accent 6" w:uiPriority="67"/>
+    <w:lsdException w:name="Medium Grid 2 Accent 6" w:uiPriority="68"/>
+    <w:lsdException w:name="Medium Grid 3 Accent 6" w:uiPriority="69"/>
+    <w:lsdException w:name="Dark List Accent 6" w:uiPriority="70"/>
+    <w:lsdException w:name="Colorful Shading Accent 6" w:uiPriority="71"/>
+    <w:lsdException w:name="Colorful List Accent 6" w:uiPriority="72"/>
+    <w:lsdException w:name="Colorful Grid Accent 6" w:uiPriority="73"/>
+    <w:lsdException w:name="Subtle Emphasis" w:uiPriority="19" w:qFormat="1"/>
+    <w:lsdException w:name="Intense Emphasis" w:uiPriority="21" w:qFormat="1"/>
+    <w:lsdException w:name="Subtle Reference" w:uiPriority="31" w:qFormat="1"/>
+    <w:lsdException w:name="Intense Reference" w:uiPriority="32" w:qFormat="1"/>
+    <w:lsdException w:name="Book Title" w:uiPriority="33" w:qFormat="1"/>
+    <w:lsdException w:name="Bibliography" w:semiHidden="1" w:uiPriority="37" w:unhideWhenUsed="1"/>
+    <w:lsdException w:name="TOC Heading" w:semiHidden="1" w:uiPriority="39" w:unhideWhenUsed="1" w:qFormat="1"/>
+    <w:lsdException w:name="Plain Table 1" w:uiPriority="41"/>
+    <w:lsdException w:name="Plain Table 2" w:uiPriority="42"/>
+    <w:lsdException w:name="Plain Table 3" w:uiPriority="43"/>
+    <w:lsdException w:name="Plain Table 4" w:uiPriority="44"/>
+    <w:lsdException w:name="Plain Table 5" w:uiPriority="45"/>
+    <w:lsdException w:name="Grid Table Light" w:uiPriority="40"/>
+    <w:lsdException w:name="Grid Table 1 Light" w:uiPriority="46"/>
+    <w:lsdException w:name="Grid Table 2" w:uiPriority="47"/>
+    <w:lsdException w:name="Grid Table 3" w:uiPriority="48"/>
+    <w:lsdException w:name="Grid Table 4" w:uiPriority="49"/>
+    <w:lsdException w:name="Grid Table 5 Dark" w:uiPriority="50"/>
+    <w:lsdException w:name="Grid Table 6 Colorful" w:uiPriority="51"/>
+    <w:lsdException w:name="Grid Table 7 Colorful" w:uiPriority="52"/>
+    <w:lsdException w:name="Grid Table 1 Light Accent 1" w:uiPriority="46"/>
+    <w:lsdException w:name="Grid Table 2 Accent 1" w:uiPriority="47"/>
+    <w:lsdException w:name="Grid Table 3 Accent 1" w:uiPriority="48"/>
+    <w:lsdException w:name="Grid Table 4 Accent 1" w:uiPriority="49"/>
+    <w:lsdException w:name="Grid Table 5 Dark Accent 1" w:uiPriority="50"/>
+    <w:lsdException w:name="Grid Table 6 Colorful Accent 1" w:uiPriority="51"/>
+    <w:lsdException w:name="Grid Table 7 Colorful Accent 1" w:uiPriority="52"/>
+    <w:lsdException w:name="Grid Table 1 Light Accent 2" w:uiPriority="46"/>
+    <w:lsdException w:name="Grid Table 2 Accent 2" w:uiPriority="47"/>
+    <w:lsdException w:name="Grid Table 3 Accent 2" w:uiPriority="48"/>
+    <w:lsdException w:name="Grid Table 4 Accent 2" w:uiPriority="49"/>
+    <w:lsdException w:name="Grid Table 5 Dark Accent 2" w:uiPriority="50"/>
+    <w:lsdException w:name="Grid Table 6 Colorful Accent 2" w:uiPriority="51"/>
+    <w:lsdException w:name="Grid Table 7 Colorful Accent 2" w:uiPriority="52"/>
+    <w:lsdException w:name="Grid Table 1 Light Accent 3" w:uiPriority="46"/>
+    <w:lsdException w:name="Grid Table 2 Accent 3" w:uiPriority="47"/>
+    <w:lsdException w:name="Grid Table 3 Accent 3" w:uiPriority="48"/>
+    <w:lsdException w:name="Grid Table 4 Accent 3" w:uiPriority="49"/>
+    <w:lsdException w:name="Grid Table 5 Dark Accent 3" w:uiPriority="50"/>
+    <w:lsdException w:name="Grid Table 6 Colorful Accent 3" w:uiPriority="51"/>
+    <w:lsdException w:name="Grid Table 7 Colorful Accent 3" w:uiPriority="52"/>
+    <w:lsdException w:name="Grid Table 1 Light Accent 4" w:uiPriority="46"/>
+    <w:lsdException w:name="Grid Table 2 Accent 4" w:uiPriority="47"/>
+    <w:lsdException w:name="Grid Table 3 Accent 4" w:uiPriority="48"/>
+    <w:lsdException w:name="Grid Table 4 Accent 4" w:uiPriority="49"/>
+    <w:lsdException w:name="Grid Table 5 Dark Accent 4" w:uiPriority="50"/>
+    <w:lsdException w:name="Grid Table 6 Colorful Accent 4" w:uiPriority="51"/>
+    <w:lsdException w:name="Grid Table 7 Colorful Accent 4" w:uiPriority="52"/>
+    <w:lsdException w:name="Grid Table 1 Light Accent 5" w:uiPriority="46"/>
+    <w:lsdException w:name="Grid Table 2 Accent 5" w:uiPriority="47"/>
+    <w:lsdException w:name="Grid Table 3 Accent 5" w:uiPriority="48"/>
+    <w:lsdException w:name="Grid Table 4 Accent 5" w:uiPriority="49"/>
+    <w:lsdException w:name="Grid Table 5 Dark Accent 5" w:uiPriority="50"/>
+    <w:lsdException w:name="Grid Table 6 Colorful Accent 5" w:uiPriority="51"/>
+    <w:lsdException w:name="Grid Table 7 Colorful Accent 5" w:uiPriority="52"/>
+    <w:lsdException w:name="Grid Table 1 Light Accent 6" w:uiPriority="46"/>
+    <w:lsdException w:name="Grid Table 2 Accent 6" w:uiPriority="47"/>
+    <w:lsdException w:name="Grid Table 3 Accent 6" w:uiPriority="48"/>
+    <w:lsdException w:name="Grid Table 4 Accent 6" w:uiPriority="49"/>
+    <w:lsdException w:name="Grid Table 5 Dark Accent 6" w:uiPriority="50"/>
+    <w:lsdException w:name="Grid Table 6 Colorful Accent 6" w:uiPriority="51"/>
+    <w:lsdException w:name="Grid Table 7 Colorful Accent 6" w:uiPriority="52"/>
+    <w:lsdException w:name="List Table 1 Light" w:uiPriority="46"/>
+    <w:lsdException w:name="List Table 2" w:uiPriority="47"/>
+    <w:lsdException w:name="List Table 3" w:uiPriority="48"/>
+    <w:lsdException w:name="List Table 4" w:uiPriority="49"/>
+    <w:lsdException w:name="List Table 5 Dark" w:uiPriority="50"/>
+    <w:lsdException w:name="List Table 6 Colorful" w:uiPriority="51"/>
+    <w:lsdException w:name="List Table 7 Colorful" w:uiPriority="52"/>
+    <w:lsdException w:name="List Table 1 Light Accent 1" w:uiPriority="46"/>
+    <w:lsdException w:name="List Table 2 Accent 1" w:uiPriority="47"/>
+    <w:lsdException w:name="List Table 3 Accent 1" w:uiPriority="48"/>
+    <w:lsdException w:name="List Table 4 Accent 1" w:uiPriority="49"/>
+    <w:lsdException w:name="List Table 5 Dark Accent 1" w:uiPriority="50"/>
+    <w:lsdException w:name="List Table 6 Colorful Accent 1" w:uiPriority="51"/>
+    <w:lsdException w:name="List Table 7 Colorful Accent 1" w:uiPriority="52"/>
+    <w:lsdException w:name="List Table 1 Light Accent 2" w:uiPriority="46"/>
+    <w:lsdException w:name="List Table 2 Accent 2" w:uiPriority="47"/>
+    <w:lsdException w:name="List Table 3 Accent 2" w:uiPriority="48"/>
+    <w:lsdException w:name="List Table 4 Accent 2" w:uiPriority="49"/>
+    <w:lsdException w:name="List Table 5 Dark Accent 2" w:uiPriority="50"/>
+    <w:lsdException w:name="List Table 6 Colorful Accent 2" w:uiPriority="51"/>
+    <w:lsdException w:name="List Table 7 Colorful Accent 2" w:uiPriority="52"/>
+    <w:lsdException w:name="List Table 1 Light Accent 3" w:uiPriority="46"/>
+    <w:lsdException w:name="List Table 2 Accent 3" w:uiPriority="47"/>
+    <w:lsdException w:name="List Table 3 Accent 3" w:uiPriority="48"/>
+    <w:lsdException w:name="List Table 4 Accent 3" w:uiPriority="49"/>
+    <w:lsdException w:name="List Table 5 Dark Accent 3" w:uiPriority="50"/>
+    <w:lsdException w:name="List Table 6 Colorful Accent 3" w:uiPriority="51"/>
+    <w:lsdException w:name="List Table 7 Colorful Accent 3" w:uiPriority="52"/>
+    <w:lsdException w:name="List Table 1 Light Accent 4" w:uiPriority="46"/>
+    <w:lsdException w:name="List Table 2 Accent 4" w:uiPriority="47"/>
+    <w:lsdException w:name="List Table 3 Accent 4" w:uiPriority="48"/>
+    <w:lsdException w:name="List Table 4 Accent 4" w:uiPriority="49"/>
+    <w:lsdException w:name="List Table 5 Dark Accent 4" w:uiPriority="50"/>
+    <w:lsdException w:name="List Table 6 Colorful Accent 4" w:uiPriority="51"/>
+    <w:lsdException w:name="List Table 7 Colorful Accent 4" w:uiPriority="52"/>
+    <w:lsdException w:name="List Table 1 Light Accent 5" w:uiPriority="46"/>
+    <w:lsdException w:name="List Table 2 Accent 5" w:uiPriority="47"/>
+    <w:lsdException w:name="List Table 3 Accent 5" w:uiPriority="48"/>
+    <w:lsdException w:name="List Table 4 Accent 5" w:uiPriority="49"/>
+    <w:lsdException w:name="List Table 5 Dark Accent 5" w:uiPriority="50"/>
+    <w:lsdException w:name="List Table 6 Colorful Accent 5" w:uiPriority="51"/>
+    <w:lsdException w:name="List Table 7 Colorful Accent 5" w:uiPriority="52"/>
+    <w:lsdException w:name="List Table 1 Light Accent 6" w:uiPriority="46"/>
+    <w:lsdException w:name="List Table 2 Accent 6" w:uiPriority="47"/>
+    <w:lsdException w:name="List Table 3 Accent 6" w:uiPriority="48"/>
+    <w:lsdException w:name="List Table 4 Accent 6" w:uiPriority="49"/>
+    <w:lsdException w:name="List Table 5 Dark Accent 6" w:uiPriority="50"/>
+    <w:lsdException w:name="List Table 6 Colorful Accent 6" w:uiPriority="51"/>
+    <w:lsdException w:name="List Table 7 Colorful Accent 6" w:uiPriority="52"/>
   </w:latentStyles>
   <w:style w:type="paragraph" w:default="1" w:styleId="Normal">
     <w:name w:val="Normal"/>
@@ -10029,7 +9882,7 @@
 </file>
 
 <file path=customXml/itemProps1.xml><?xml version="1.0" encoding="utf-8"?>
-<ds:datastoreItem xmlns:ds="http://schemas.openxmlformats.org/officeDocument/2006/customXml" ds:itemID="{45B64C73-8561-45FF-9C57-F8F8BFC364A0}">
+<ds:datastoreItem xmlns:ds="http://schemas.openxmlformats.org/officeDocument/2006/customXml" ds:itemID="{3ACBED83-2E53-462F-AAB3-7AF707CBF3FB}">
   <ds:schemaRefs>
     <ds:schemaRef ds:uri="http://schemas.openxmlformats.org/officeDocument/2006/bibliography"/>
   </ds:schemaRefs>

</xml_diff>

<commit_message>
Fix date in SRS
</commit_message>
<xml_diff>
--- a/Documentation/SoftwareRequirementsSpecification.docx
+++ b/Documentation/SoftwareRequirementsSpecification.docx
@@ -230,7 +230,7 @@
         <w:rPr>
           <w:rFonts w:ascii="Times New Roman" w:hAnsi="Times New Roman"/>
         </w:rPr>
-        <w:t>December</w:t>
+        <w:t>January</w:t>
       </w:r>
       <w:r>
         <w:rPr>
@@ -242,6 +242,12 @@
         <w:rPr>
           <w:rFonts w:ascii="Times New Roman" w:hAnsi="Times New Roman"/>
         </w:rPr>
+        <w:t>2</w:t>
+      </w:r>
+      <w:r>
+        <w:rPr>
+          <w:rFonts w:ascii="Times New Roman" w:hAnsi="Times New Roman"/>
+        </w:rPr>
         <w:t>6</w:t>
       </w:r>
       <w:r>
@@ -255,8 +261,16 @@
         <w:rPr>
           <w:rFonts w:ascii="Times New Roman" w:hAnsi="Times New Roman"/>
         </w:rPr>
-        <w:t xml:space="preserve"> 2015</w:t>
-      </w:r>
+        <w:t xml:space="preserve"> 201</w:t>
+      </w:r>
+      <w:r>
+        <w:rPr>
+          <w:rFonts w:ascii="Times New Roman" w:hAnsi="Times New Roman"/>
+        </w:rPr>
+        <w:t>6</w:t>
+      </w:r>
+      <w:bookmarkStart w:id="0" w:name="_GoBack"/>
+      <w:bookmarkEnd w:id="0"/>
     </w:p>
     <w:p>
       <w:pPr>
@@ -280,17 +294,17 @@
           <w:rFonts w:ascii="Times New Roman" w:hAnsi="Times New Roman"/>
         </w:rPr>
       </w:pPr>
-      <w:bookmarkStart w:id="0" w:name="_Toc344877432"/>
-      <w:bookmarkStart w:id="1" w:name="_Toc344879822"/>
-      <w:bookmarkStart w:id="2" w:name="_Toc346508722"/>
-      <w:bookmarkStart w:id="3" w:name="_Toc346508952"/>
-      <w:bookmarkStart w:id="4" w:name="_Toc346509227"/>
-      <w:bookmarkStart w:id="5" w:name="_Toc436854569"/>
-      <w:bookmarkEnd w:id="0"/>
+      <w:bookmarkStart w:id="1" w:name="_Toc344877432"/>
+      <w:bookmarkStart w:id="2" w:name="_Toc344879822"/>
+      <w:bookmarkStart w:id="3" w:name="_Toc346508722"/>
+      <w:bookmarkStart w:id="4" w:name="_Toc346508952"/>
+      <w:bookmarkStart w:id="5" w:name="_Toc346509227"/>
+      <w:bookmarkStart w:id="6" w:name="_Toc436854569"/>
       <w:bookmarkEnd w:id="1"/>
       <w:bookmarkEnd w:id="2"/>
       <w:bookmarkEnd w:id="3"/>
       <w:bookmarkEnd w:id="4"/>
+      <w:bookmarkEnd w:id="5"/>
       <w:r>
         <w:rPr>
           <w:rFonts w:ascii="Times New Roman" w:hAnsi="Times New Roman"/>
@@ -298,7 +312,7 @@
         <w:lastRenderedPageBreak/>
         <w:t>Table of Contents</w:t>
       </w:r>
-      <w:bookmarkEnd w:id="5"/>
+      <w:bookmarkEnd w:id="6"/>
     </w:p>
     <w:p>
       <w:pPr>
@@ -2920,7 +2934,7 @@
           <w:rFonts w:ascii="Times New Roman" w:hAnsi="Times New Roman"/>
         </w:rPr>
       </w:pPr>
-      <w:bookmarkStart w:id="6" w:name="_Toc436854570"/>
+      <w:bookmarkStart w:id="7" w:name="_Toc436854570"/>
       <w:r>
         <w:rPr>
           <w:rFonts w:ascii="Times New Roman" w:hAnsi="Times New Roman"/>
@@ -2928,7 +2942,7 @@
         <w:lastRenderedPageBreak/>
         <w:t>Revision History</w:t>
       </w:r>
-      <w:bookmarkEnd w:id="6"/>
+      <w:bookmarkEnd w:id="7"/>
     </w:p>
     <w:tbl>
       <w:tblPr>
@@ -3488,8 +3502,6 @@
               </w:rPr>
               <w:t>Add new requirements for features being added in second semester</w:t>
             </w:r>
-            <w:bookmarkStart w:id="7" w:name="_GoBack"/>
-            <w:bookmarkEnd w:id="7"/>
           </w:p>
         </w:tc>
         <w:tc>
@@ -6768,7 +6780,7 @@
       <w:rPr>
         <w:noProof/>
       </w:rPr>
-      <w:t>iii</w:t>
+      <w:t>ii</w:t>
     </w:r>
     <w:r>
       <w:rPr>
@@ -6825,7 +6837,7 @@
       <w:rPr>
         <w:noProof/>
       </w:rPr>
-      <w:t>3</w:t>
+      <w:t>1</w:t>
     </w:r>
     <w:r>
       <w:rPr>
@@ -9882,7 +9894,7 @@
 </file>
 
 <file path=customXml/itemProps1.xml><?xml version="1.0" encoding="utf-8"?>
-<ds:datastoreItem xmlns:ds="http://schemas.openxmlformats.org/officeDocument/2006/customXml" ds:itemID="{3ACBED83-2E53-462F-AAB3-7AF707CBF3FB}">
+<ds:datastoreItem xmlns:ds="http://schemas.openxmlformats.org/officeDocument/2006/customXml" ds:itemID="{2B5ACBDC-D43C-4137-BEE9-8A3F868CF68E}">
   <ds:schemaRefs>
     <ds:schemaRef ds:uri="http://schemas.openxmlformats.org/officeDocument/2006/bibliography"/>
   </ds:schemaRefs>

</xml_diff>

<commit_message>
Reqs: Update Req 5.1.2 to be more clear.
</commit_message>
<xml_diff>
--- a/Documentation/SoftwareRequirementsSpecification.docx
+++ b/Documentation/SoftwareRequirementsSpecification.docx
@@ -1,6 +1,6 @@
 
 <file path=word/document.xml><?xml version="1.0" encoding="utf-8"?>
-<w:document xmlns:wpc="http://schemas.microsoft.com/office/word/2010/wordprocessingCanvas" xmlns:cx="http://schemas.microsoft.com/office/drawing/2014/chartex" xmlns:cx1="http://schemas.microsoft.com/office/drawing/2015/9/8/chartex" xmlns:mc="http://schemas.openxmlformats.org/markup-compatibility/2006" xmlns:o="urn:schemas-microsoft-com:office:office" xmlns:r="http://schemas.openxmlformats.org/officeDocument/2006/relationships" xmlns:m="http://schemas.openxmlformats.org/officeDocument/2006/math" xmlns:v="urn:schemas-microsoft-com:vml" xmlns:wp14="http://schemas.microsoft.com/office/word/2010/wordprocessingDrawing" xmlns:wp="http://schemas.openxmlformats.org/drawingml/2006/wordprocessingDrawing" xmlns:w10="urn:schemas-microsoft-com:office:word" xmlns:w="http://schemas.openxmlformats.org/wordprocessingml/2006/main" xmlns:w14="http://schemas.microsoft.com/office/word/2010/wordml" xmlns:w15="http://schemas.microsoft.com/office/word/2012/wordml" xmlns:w16se="http://schemas.microsoft.com/office/word/2015/wordml/symex" xmlns:wpg="http://schemas.microsoft.com/office/word/2010/wordprocessingGroup" xmlns:wpi="http://schemas.microsoft.com/office/word/2010/wordprocessingInk" xmlns:wne="http://schemas.microsoft.com/office/word/2006/wordml" xmlns:wps="http://schemas.microsoft.com/office/word/2010/wordprocessingShape" mc:Ignorable="w14 w15 w16se wp14">
+<w:document xmlns:wpc="http://schemas.microsoft.com/office/word/2010/wordprocessingCanvas" xmlns:mc="http://schemas.openxmlformats.org/markup-compatibility/2006" xmlns:o="urn:schemas-microsoft-com:office:office" xmlns:r="http://schemas.openxmlformats.org/officeDocument/2006/relationships" xmlns:m="http://schemas.openxmlformats.org/officeDocument/2006/math" xmlns:v="urn:schemas-microsoft-com:vml" xmlns:wp14="http://schemas.microsoft.com/office/word/2010/wordprocessingDrawing" xmlns:wp="http://schemas.openxmlformats.org/drawingml/2006/wordprocessingDrawing" xmlns:w10="urn:schemas-microsoft-com:office:word" xmlns:w="http://schemas.openxmlformats.org/wordprocessingml/2006/main" xmlns:w14="http://schemas.microsoft.com/office/word/2010/wordml" xmlns:w15="http://schemas.microsoft.com/office/word/2012/wordml" xmlns:wpg="http://schemas.microsoft.com/office/word/2010/wordprocessingGroup" xmlns:wpi="http://schemas.microsoft.com/office/word/2010/wordprocessingInk" xmlns:wne="http://schemas.microsoft.com/office/word/2006/wordml" xmlns:wps="http://schemas.microsoft.com/office/word/2010/wordprocessingShape" mc:Ignorable="w14 w15 wp14">
   <w:body>
     <w:p>
       <w:pPr>
@@ -33,6 +33,7 @@
           <w:sz w:val="40"/>
         </w:rPr>
       </w:pPr>
+      <w:proofErr w:type="gramStart"/>
       <w:r>
         <w:rPr>
           <w:rFonts w:ascii="Times New Roman" w:hAnsi="Times New Roman"/>
@@ -40,6 +41,7 @@
         </w:rPr>
         <w:t>for</w:t>
       </w:r>
+      <w:proofErr w:type="gramEnd"/>
     </w:p>
     <w:p>
       <w:pPr>
@@ -90,7 +92,7 @@
         <w:rPr>
           <w:rFonts w:ascii="Times New Roman" w:hAnsi="Times New Roman"/>
         </w:rPr>
-        <w:t>5</w:t>
+        <w:t>6</w:t>
       </w:r>
     </w:p>
     <w:p>
@@ -105,8 +107,16 @@
         <w:rPr>
           <w:rFonts w:ascii="Times New Roman" w:hAnsi="Times New Roman"/>
         </w:rPr>
-        <w:t>Scott Arnette</w:t>
-      </w:r>
+        <w:t xml:space="preserve">Scott </w:t>
+      </w:r>
+      <w:proofErr w:type="spellStart"/>
+      <w:r>
+        <w:rPr>
+          <w:rFonts w:ascii="Times New Roman" w:hAnsi="Times New Roman"/>
+        </w:rPr>
+        <w:t>Arnette</w:t>
+      </w:r>
+      <w:proofErr w:type="spellEnd"/>
     </w:p>
     <w:p>
       <w:pPr>
@@ -126,8 +136,16 @@
         <w:rPr>
           <w:rFonts w:ascii="Times New Roman" w:hAnsi="Times New Roman"/>
         </w:rPr>
-        <w:t xml:space="preserve"> LaCava</w:t>
-      </w:r>
+        <w:t xml:space="preserve"> </w:t>
+      </w:r>
+      <w:proofErr w:type="spellStart"/>
+      <w:r>
+        <w:rPr>
+          <w:rFonts w:ascii="Times New Roman" w:hAnsi="Times New Roman"/>
+        </w:rPr>
+        <w:t>LaCava</w:t>
+      </w:r>
+      <w:proofErr w:type="spellEnd"/>
     </w:p>
     <w:p>
       <w:pPr>
@@ -141,8 +159,16 @@
         <w:rPr>
           <w:rFonts w:ascii="Times New Roman" w:hAnsi="Times New Roman"/>
         </w:rPr>
-        <w:t>Derek Ouzia</w:t>
-      </w:r>
+        <w:t xml:space="preserve">Derek </w:t>
+      </w:r>
+      <w:proofErr w:type="spellStart"/>
+      <w:r>
+        <w:rPr>
+          <w:rFonts w:ascii="Times New Roman" w:hAnsi="Times New Roman"/>
+        </w:rPr>
+        <w:t>Ouzia</w:t>
+      </w:r>
+      <w:proofErr w:type="spellEnd"/>
     </w:p>
     <w:p>
       <w:pPr>
@@ -236,7 +262,7 @@
         <w:rPr>
           <w:rFonts w:ascii="Times New Roman" w:hAnsi="Times New Roman"/>
         </w:rPr>
-        <w:t>March</w:t>
+        <w:t>April</w:t>
       </w:r>
       <w:r>
         <w:rPr>
@@ -248,17 +274,15 @@
         <w:rPr>
           <w:rFonts w:ascii="Times New Roman" w:hAnsi="Times New Roman"/>
         </w:rPr>
-        <w:t>31</w:t>
+        <w:t>15</w:t>
       </w:r>
       <w:r>
         <w:rPr>
           <w:rFonts w:ascii="Times New Roman" w:hAnsi="Times New Roman"/>
           <w:vertAlign w:val="superscript"/>
         </w:rPr>
-        <w:t>st</w:t>
-      </w:r>
-      <w:bookmarkStart w:id="0" w:name="_GoBack"/>
-      <w:bookmarkEnd w:id="0"/>
+        <w:t>th</w:t>
+      </w:r>
       <w:r>
         <w:rPr>
           <w:rFonts w:ascii="Times New Roman" w:hAnsi="Times New Roman"/>
@@ -294,17 +318,17 @@
           <w:rFonts w:ascii="Times New Roman" w:hAnsi="Times New Roman"/>
         </w:rPr>
       </w:pPr>
-      <w:bookmarkStart w:id="1" w:name="_Toc344877432"/>
-      <w:bookmarkStart w:id="2" w:name="_Toc344879822"/>
-      <w:bookmarkStart w:id="3" w:name="_Toc346508722"/>
-      <w:bookmarkStart w:id="4" w:name="_Toc346508952"/>
-      <w:bookmarkStart w:id="5" w:name="_Toc346509227"/>
-      <w:bookmarkStart w:id="6" w:name="_Toc436854569"/>
+      <w:bookmarkStart w:id="0" w:name="_Toc344877432"/>
+      <w:bookmarkStart w:id="1" w:name="_Toc344879822"/>
+      <w:bookmarkStart w:id="2" w:name="_Toc346508722"/>
+      <w:bookmarkStart w:id="3" w:name="_Toc346508952"/>
+      <w:bookmarkStart w:id="4" w:name="_Toc346509227"/>
+      <w:bookmarkStart w:id="5" w:name="_Toc436854569"/>
+      <w:bookmarkEnd w:id="0"/>
       <w:bookmarkEnd w:id="1"/>
       <w:bookmarkEnd w:id="2"/>
       <w:bookmarkEnd w:id="3"/>
       <w:bookmarkEnd w:id="4"/>
-      <w:bookmarkEnd w:id="5"/>
       <w:r>
         <w:rPr>
           <w:rFonts w:ascii="Times New Roman" w:hAnsi="Times New Roman"/>
@@ -312,7 +336,7 @@
         <w:lastRenderedPageBreak/>
         <w:t>Table of Contents</w:t>
       </w:r>
-      <w:bookmarkEnd w:id="6"/>
+      <w:bookmarkEnd w:id="5"/>
     </w:p>
     <w:p>
       <w:pPr>
@@ -2934,7 +2958,7 @@
           <w:rFonts w:ascii="Times New Roman" w:hAnsi="Times New Roman"/>
         </w:rPr>
       </w:pPr>
-      <w:bookmarkStart w:id="7" w:name="_Toc436854570"/>
+      <w:bookmarkStart w:id="6" w:name="_Toc436854570"/>
       <w:r>
         <w:rPr>
           <w:rFonts w:ascii="Times New Roman" w:hAnsi="Times New Roman"/>
@@ -2942,7 +2966,7 @@
         <w:lastRenderedPageBreak/>
         <w:t>Revision History</w:t>
       </w:r>
-      <w:bookmarkEnd w:id="7"/>
+      <w:bookmarkEnd w:id="6"/>
     </w:p>
     <w:tbl>
       <w:tblPr>
@@ -3085,8 +3109,16 @@
               <w:rPr>
                 <w:rFonts w:ascii="Times New Roman" w:hAnsi="Times New Roman"/>
               </w:rPr>
-              <w:t>Scott Arnette</w:t>
+              <w:t xml:space="preserve">Scott </w:t>
             </w:r>
+            <w:proofErr w:type="spellStart"/>
+            <w:r>
+              <w:rPr>
+                <w:rFonts w:ascii="Times New Roman" w:hAnsi="Times New Roman"/>
+              </w:rPr>
+              <w:t>Arnette</w:t>
+            </w:r>
+            <w:proofErr w:type="spellEnd"/>
           </w:p>
         </w:tc>
         <w:tc>
@@ -3184,8 +3216,16 @@
               <w:rPr>
                 <w:rFonts w:ascii="Times New Roman" w:hAnsi="Times New Roman"/>
               </w:rPr>
-              <w:t>Derek Ouzia</w:t>
+              <w:t xml:space="preserve">Derek </w:t>
             </w:r>
+            <w:proofErr w:type="spellStart"/>
+            <w:r>
+              <w:rPr>
+                <w:rFonts w:ascii="Times New Roman" w:hAnsi="Times New Roman"/>
+              </w:rPr>
+              <w:t>Ouzia</w:t>
+            </w:r>
+            <w:proofErr w:type="spellEnd"/>
           </w:p>
         </w:tc>
         <w:tc>
@@ -3306,8 +3346,16 @@
               <w:rPr>
                 <w:rFonts w:ascii="Times New Roman" w:hAnsi="Times New Roman"/>
               </w:rPr>
-              <w:t>Scott Arnette</w:t>
+              <w:t xml:space="preserve">Scott </w:t>
             </w:r>
+            <w:proofErr w:type="spellStart"/>
+            <w:r>
+              <w:rPr>
+                <w:rFonts w:ascii="Times New Roman" w:hAnsi="Times New Roman"/>
+              </w:rPr>
+              <w:t>Arnette</w:t>
+            </w:r>
+            <w:proofErr w:type="spellEnd"/>
           </w:p>
         </w:tc>
         <w:tc>
@@ -3602,6 +3650,84 @@
           </w:p>
         </w:tc>
       </w:tr>
+      <w:tr>
+        <w:tc>
+          <w:tcPr>
+            <w:tcW w:w="1557" w:type="dxa"/>
+          </w:tcPr>
+          <w:p>
+            <w:pPr>
+              <w:spacing w:before="40" w:after="40"/>
+              <w:rPr>
+                <w:rFonts w:ascii="Times New Roman" w:hAnsi="Times New Roman"/>
+              </w:rPr>
+            </w:pPr>
+            <w:r>
+              <w:rPr>
+                <w:rFonts w:ascii="Times New Roman" w:hAnsi="Times New Roman"/>
+              </w:rPr>
+              <w:t>Bryan Smith</w:t>
+            </w:r>
+          </w:p>
+        </w:tc>
+        <w:tc>
+          <w:tcPr>
+            <w:tcW w:w="1070" w:type="dxa"/>
+          </w:tcPr>
+          <w:p>
+            <w:pPr>
+              <w:spacing w:before="40" w:after="40"/>
+              <w:rPr>
+                <w:rFonts w:ascii="Times New Roman" w:hAnsi="Times New Roman"/>
+              </w:rPr>
+            </w:pPr>
+            <w:r>
+              <w:rPr>
+                <w:rFonts w:ascii="Times New Roman" w:hAnsi="Times New Roman"/>
+              </w:rPr>
+              <w:t>4/15/16</w:t>
+            </w:r>
+          </w:p>
+        </w:tc>
+        <w:tc>
+          <w:tcPr>
+            <w:tcW w:w="5690" w:type="dxa"/>
+          </w:tcPr>
+          <w:p>
+            <w:pPr>
+              <w:spacing w:before="40" w:after="40"/>
+              <w:rPr>
+                <w:rFonts w:ascii="Times New Roman" w:hAnsi="Times New Roman"/>
+              </w:rPr>
+            </w:pPr>
+            <w:r>
+              <w:rPr>
+                <w:rFonts w:ascii="Times New Roman" w:hAnsi="Times New Roman"/>
+              </w:rPr>
+              <w:t>Update requirement 5.1.2 to make it clearer.</w:t>
+            </w:r>
+          </w:p>
+        </w:tc>
+        <w:tc>
+          <w:tcPr>
+            <w:tcW w:w="1136" w:type="dxa"/>
+          </w:tcPr>
+          <w:p>
+            <w:pPr>
+              <w:spacing w:before="40" w:after="40"/>
+              <w:rPr>
+                <w:rFonts w:ascii="Times New Roman" w:hAnsi="Times New Roman"/>
+              </w:rPr>
+            </w:pPr>
+            <w:r>
+              <w:rPr>
+                <w:rFonts w:ascii="Times New Roman" w:hAnsi="Times New Roman"/>
+              </w:rPr>
+              <w:t>1.06</w:t>
+            </w:r>
+          </w:p>
+        </w:tc>
+      </w:tr>
     </w:tbl>
     <w:p>
       <w:pPr>
@@ -3641,8 +3767,8 @@
           <w:rFonts w:ascii="Times New Roman" w:hAnsi="Times New Roman"/>
         </w:rPr>
       </w:pPr>
-      <w:bookmarkStart w:id="8" w:name="_Toc439994665"/>
-      <w:bookmarkStart w:id="9" w:name="_Toc436854571"/>
+      <w:bookmarkStart w:id="7" w:name="_Toc439994665"/>
+      <w:bookmarkStart w:id="8" w:name="_Toc436854571"/>
       <w:r>
         <w:rPr>
           <w:rFonts w:ascii="Times New Roman" w:hAnsi="Times New Roman"/>
@@ -3650,8 +3776,8 @@
         <w:lastRenderedPageBreak/>
         <w:t>Introduction</w:t>
       </w:r>
+      <w:bookmarkEnd w:id="7"/>
       <w:bookmarkEnd w:id="8"/>
-      <w:bookmarkEnd w:id="9"/>
     </w:p>
     <w:p>
       <w:pPr>
@@ -3661,16 +3787,16 @@
           <w:rFonts w:ascii="Times New Roman" w:hAnsi="Times New Roman"/>
         </w:rPr>
       </w:pPr>
-      <w:bookmarkStart w:id="10" w:name="_Toc439994667"/>
-      <w:bookmarkStart w:id="11" w:name="_Toc436854572"/>
+      <w:bookmarkStart w:id="9" w:name="_Toc439994667"/>
+      <w:bookmarkStart w:id="10" w:name="_Toc436854572"/>
       <w:r>
         <w:rPr>
           <w:rFonts w:ascii="Times New Roman" w:hAnsi="Times New Roman"/>
         </w:rPr>
         <w:t>Purpose</w:t>
       </w:r>
+      <w:bookmarkEnd w:id="9"/>
       <w:bookmarkEnd w:id="10"/>
-      <w:bookmarkEnd w:id="11"/>
     </w:p>
     <w:p>
       <w:pPr>
@@ -3718,16 +3844,16 @@
           <w:rFonts w:ascii="Times New Roman" w:hAnsi="Times New Roman"/>
         </w:rPr>
       </w:pPr>
-      <w:bookmarkStart w:id="12" w:name="_Toc439994668"/>
-      <w:bookmarkStart w:id="13" w:name="_Toc436854573"/>
+      <w:bookmarkStart w:id="11" w:name="_Toc439994668"/>
+      <w:bookmarkStart w:id="12" w:name="_Toc436854573"/>
       <w:r>
         <w:rPr>
           <w:rFonts w:ascii="Times New Roman" w:hAnsi="Times New Roman"/>
         </w:rPr>
         <w:t>Document Conventions</w:t>
       </w:r>
+      <w:bookmarkEnd w:id="11"/>
       <w:bookmarkEnd w:id="12"/>
-      <w:bookmarkEnd w:id="13"/>
     </w:p>
     <w:p>
       <w:pPr>
@@ -3780,16 +3906,16 @@
           <w:rFonts w:ascii="Times New Roman" w:hAnsi="Times New Roman"/>
         </w:rPr>
       </w:pPr>
-      <w:bookmarkStart w:id="14" w:name="_Toc439994669"/>
-      <w:bookmarkStart w:id="15" w:name="_Toc436854574"/>
+      <w:bookmarkStart w:id="13" w:name="_Toc439994669"/>
+      <w:bookmarkStart w:id="14" w:name="_Toc436854574"/>
       <w:r>
         <w:rPr>
           <w:rFonts w:ascii="Times New Roman" w:hAnsi="Times New Roman"/>
         </w:rPr>
         <w:t>Intended Audience and Reading Suggestions</w:t>
       </w:r>
+      <w:bookmarkEnd w:id="13"/>
       <w:bookmarkEnd w:id="14"/>
-      <w:bookmarkEnd w:id="15"/>
     </w:p>
     <w:p>
       <w:pPr>
@@ -3856,16 +3982,16 @@
           <w:rFonts w:ascii="Times New Roman" w:hAnsi="Times New Roman"/>
         </w:rPr>
       </w:pPr>
-      <w:bookmarkStart w:id="16" w:name="_Toc439994670"/>
-      <w:bookmarkStart w:id="17" w:name="_Toc436854575"/>
+      <w:bookmarkStart w:id="15" w:name="_Toc439994670"/>
+      <w:bookmarkStart w:id="16" w:name="_Toc436854575"/>
       <w:r>
         <w:rPr>
           <w:rFonts w:ascii="Times New Roman" w:hAnsi="Times New Roman"/>
         </w:rPr>
         <w:t>Product Scope</w:t>
       </w:r>
+      <w:bookmarkEnd w:id="15"/>
       <w:bookmarkEnd w:id="16"/>
-      <w:bookmarkEnd w:id="17"/>
     </w:p>
     <w:p>
       <w:pPr>
@@ -3921,8 +4047,8 @@
           <w:rFonts w:ascii="Times New Roman" w:hAnsi="Times New Roman"/>
         </w:rPr>
       </w:pPr>
-      <w:bookmarkStart w:id="18" w:name="_Toc439994672"/>
-      <w:bookmarkStart w:id="19" w:name="_Toc436854576"/>
+      <w:bookmarkStart w:id="17" w:name="_Toc439994672"/>
+      <w:bookmarkStart w:id="18" w:name="_Toc436854576"/>
       <w:r>
         <w:rPr>
           <w:rFonts w:ascii="Times New Roman" w:hAnsi="Times New Roman"/>
@@ -3930,8 +4056,8 @@
         <w:lastRenderedPageBreak/>
         <w:t>References</w:t>
       </w:r>
+      <w:bookmarkEnd w:id="17"/>
       <w:bookmarkEnd w:id="18"/>
-      <w:bookmarkEnd w:id="19"/>
     </w:p>
     <w:p>
       <w:pPr>
@@ -3974,16 +4100,16 @@
           <w:rFonts w:ascii="Times New Roman" w:hAnsi="Times New Roman"/>
         </w:rPr>
       </w:pPr>
-      <w:bookmarkStart w:id="20" w:name="_Toc439994673"/>
-      <w:bookmarkStart w:id="21" w:name="_Toc436854577"/>
+      <w:bookmarkStart w:id="19" w:name="_Toc439994673"/>
+      <w:bookmarkStart w:id="20" w:name="_Toc436854577"/>
       <w:r>
         <w:rPr>
           <w:rFonts w:ascii="Times New Roman" w:hAnsi="Times New Roman"/>
         </w:rPr>
         <w:t>Overall Description</w:t>
       </w:r>
+      <w:bookmarkEnd w:id="19"/>
       <w:bookmarkEnd w:id="20"/>
-      <w:bookmarkEnd w:id="21"/>
     </w:p>
     <w:p>
       <w:pPr>
@@ -3993,16 +4119,16 @@
           <w:rFonts w:ascii="Times New Roman" w:hAnsi="Times New Roman"/>
         </w:rPr>
       </w:pPr>
-      <w:bookmarkStart w:id="22" w:name="_Toc439994674"/>
-      <w:bookmarkStart w:id="23" w:name="_Toc436854578"/>
+      <w:bookmarkStart w:id="21" w:name="_Toc439994674"/>
+      <w:bookmarkStart w:id="22" w:name="_Toc436854578"/>
       <w:r>
         <w:rPr>
           <w:rFonts w:ascii="Times New Roman" w:hAnsi="Times New Roman"/>
         </w:rPr>
         <w:t>Product Perspective</w:t>
       </w:r>
+      <w:bookmarkEnd w:id="21"/>
       <w:bookmarkEnd w:id="22"/>
-      <w:bookmarkEnd w:id="23"/>
     </w:p>
     <w:p>
       <w:pPr>
@@ -4046,16 +4172,16 @@
           <w:rFonts w:ascii="Times New Roman" w:hAnsi="Times New Roman"/>
         </w:rPr>
       </w:pPr>
-      <w:bookmarkStart w:id="24" w:name="_Toc439994675"/>
-      <w:bookmarkStart w:id="25" w:name="_Toc436854579"/>
+      <w:bookmarkStart w:id="23" w:name="_Toc439994675"/>
+      <w:bookmarkStart w:id="24" w:name="_Toc436854579"/>
       <w:r>
         <w:rPr>
           <w:rFonts w:ascii="Times New Roman" w:hAnsi="Times New Roman"/>
         </w:rPr>
         <w:t>Product Functions</w:t>
       </w:r>
+      <w:bookmarkEnd w:id="23"/>
       <w:bookmarkEnd w:id="24"/>
-      <w:bookmarkEnd w:id="25"/>
     </w:p>
     <w:p>
       <w:pPr>
@@ -4233,8 +4359,8 @@
           <w:rFonts w:ascii="Times New Roman" w:hAnsi="Times New Roman"/>
         </w:rPr>
       </w:pPr>
-      <w:bookmarkStart w:id="26" w:name="_Toc439994676"/>
-      <w:bookmarkStart w:id="27" w:name="_Toc436854580"/>
+      <w:bookmarkStart w:id="25" w:name="_Toc439994676"/>
+      <w:bookmarkStart w:id="26" w:name="_Toc436854580"/>
       <w:r>
         <w:rPr>
           <w:rFonts w:ascii="Times New Roman" w:hAnsi="Times New Roman"/>
@@ -4242,8 +4368,8 @@
         <w:lastRenderedPageBreak/>
         <w:t>User Classes and Characteristics</w:t>
       </w:r>
+      <w:bookmarkEnd w:id="25"/>
       <w:bookmarkEnd w:id="26"/>
-      <w:bookmarkEnd w:id="27"/>
     </w:p>
     <w:p>
       <w:pPr>
@@ -4309,16 +4435,16 @@
           <w:rFonts w:ascii="Times New Roman" w:hAnsi="Times New Roman"/>
         </w:rPr>
       </w:pPr>
-      <w:bookmarkStart w:id="28" w:name="_Toc439994677"/>
-      <w:bookmarkStart w:id="29" w:name="_Toc436854581"/>
+      <w:bookmarkStart w:id="27" w:name="_Toc439994677"/>
+      <w:bookmarkStart w:id="28" w:name="_Toc436854581"/>
       <w:r>
         <w:rPr>
           <w:rFonts w:ascii="Times New Roman" w:hAnsi="Times New Roman"/>
         </w:rPr>
         <w:t>Operating Environment</w:t>
       </w:r>
+      <w:bookmarkEnd w:id="27"/>
       <w:bookmarkEnd w:id="28"/>
-      <w:bookmarkEnd w:id="29"/>
     </w:p>
     <w:p>
       <w:pPr>
@@ -4366,16 +4492,16 @@
           <w:rFonts w:ascii="Times New Roman" w:hAnsi="Times New Roman"/>
         </w:rPr>
       </w:pPr>
-      <w:bookmarkStart w:id="30" w:name="_Toc439994678"/>
-      <w:bookmarkStart w:id="31" w:name="_Toc436854582"/>
+      <w:bookmarkStart w:id="29" w:name="_Toc439994678"/>
+      <w:bookmarkStart w:id="30" w:name="_Toc436854582"/>
       <w:r>
         <w:rPr>
           <w:rFonts w:ascii="Times New Roman" w:hAnsi="Times New Roman"/>
         </w:rPr>
         <w:t>Design and Implementation Constraints</w:t>
       </w:r>
+      <w:bookmarkEnd w:id="29"/>
       <w:bookmarkEnd w:id="30"/>
-      <w:bookmarkEnd w:id="31"/>
     </w:p>
     <w:p>
       <w:pPr>
@@ -4459,16 +4585,16 @@
           <w:rFonts w:ascii="Times New Roman" w:hAnsi="Times New Roman"/>
         </w:rPr>
       </w:pPr>
-      <w:bookmarkStart w:id="32" w:name="_Toc439994679"/>
-      <w:bookmarkStart w:id="33" w:name="_Toc436854583"/>
+      <w:bookmarkStart w:id="31" w:name="_Toc439994679"/>
+      <w:bookmarkStart w:id="32" w:name="_Toc436854583"/>
       <w:r>
         <w:rPr>
           <w:rFonts w:ascii="Times New Roman" w:hAnsi="Times New Roman"/>
         </w:rPr>
         <w:t>User Documentation</w:t>
       </w:r>
+      <w:bookmarkEnd w:id="31"/>
       <w:bookmarkEnd w:id="32"/>
-      <w:bookmarkEnd w:id="33"/>
     </w:p>
     <w:p>
       <w:pPr>
@@ -4529,16 +4655,16 @@
           <w:rFonts w:ascii="Times New Roman" w:hAnsi="Times New Roman"/>
         </w:rPr>
       </w:pPr>
-      <w:bookmarkStart w:id="34" w:name="_Toc439994680"/>
-      <w:bookmarkStart w:id="35" w:name="_Toc436854584"/>
+      <w:bookmarkStart w:id="33" w:name="_Toc439994680"/>
+      <w:bookmarkStart w:id="34" w:name="_Toc436854584"/>
       <w:r>
         <w:rPr>
           <w:rFonts w:ascii="Times New Roman" w:hAnsi="Times New Roman"/>
         </w:rPr>
         <w:t>Assumptions and Dependencies</w:t>
       </w:r>
+      <w:bookmarkEnd w:id="33"/>
       <w:bookmarkEnd w:id="34"/>
-      <w:bookmarkEnd w:id="35"/>
     </w:p>
     <w:p>
       <w:pPr>
@@ -4573,7 +4699,15 @@
         </w:numPr>
       </w:pPr>
       <w:r>
-        <w:t>Application is dependent upon the user having a Android device that will support Iris</w:t>
+        <w:t xml:space="preserve">Application is dependent upon the user having </w:t>
+      </w:r>
+      <w:proofErr w:type="spellStart"/>
+      <w:r>
+        <w:t>a</w:t>
+      </w:r>
+      <w:proofErr w:type="spellEnd"/>
+      <w:r>
+        <w:t xml:space="preserve"> Android device that will support Iris</w:t>
       </w:r>
     </w:p>
     <w:p>
@@ -4596,8 +4730,8 @@
           <w:rFonts w:ascii="Times New Roman" w:hAnsi="Times New Roman"/>
         </w:rPr>
       </w:pPr>
-      <w:bookmarkStart w:id="36" w:name="_Toc439994682"/>
-      <w:bookmarkStart w:id="37" w:name="_Toc436854585"/>
+      <w:bookmarkStart w:id="35" w:name="_Toc439994682"/>
+      <w:bookmarkStart w:id="36" w:name="_Toc436854585"/>
       <w:r>
         <w:rPr>
           <w:rFonts w:ascii="Times New Roman" w:hAnsi="Times New Roman"/>
@@ -4605,8 +4739,8 @@
         <w:lastRenderedPageBreak/>
         <w:t>External Interface Requirements</w:t>
       </w:r>
+      <w:bookmarkEnd w:id="35"/>
       <w:bookmarkEnd w:id="36"/>
-      <w:bookmarkEnd w:id="37"/>
     </w:p>
     <w:p>
       <w:pPr>
@@ -4616,14 +4750,14 @@
           <w:rFonts w:ascii="Times New Roman" w:hAnsi="Times New Roman"/>
         </w:rPr>
       </w:pPr>
-      <w:bookmarkStart w:id="38" w:name="_Toc436854586"/>
+      <w:bookmarkStart w:id="37" w:name="_Toc436854586"/>
       <w:r>
         <w:rPr>
           <w:rFonts w:ascii="Times New Roman" w:hAnsi="Times New Roman"/>
         </w:rPr>
         <w:t>User Interfaces</w:t>
       </w:r>
-      <w:bookmarkEnd w:id="38"/>
+      <w:bookmarkEnd w:id="37"/>
     </w:p>
     <w:p>
       <w:pPr>
@@ -4737,16 +4871,16 @@
           <w:rFonts w:ascii="Times New Roman" w:hAnsi="Times New Roman"/>
         </w:rPr>
       </w:pPr>
-      <w:bookmarkStart w:id="39" w:name="_Toc439994684"/>
-      <w:bookmarkStart w:id="40" w:name="_Toc436854587"/>
+      <w:bookmarkStart w:id="38" w:name="_Toc439994684"/>
+      <w:bookmarkStart w:id="39" w:name="_Toc436854587"/>
       <w:r>
         <w:rPr>
           <w:rFonts w:ascii="Times New Roman" w:hAnsi="Times New Roman"/>
         </w:rPr>
         <w:t>Hardware Interfaces</w:t>
       </w:r>
+      <w:bookmarkEnd w:id="38"/>
       <w:bookmarkEnd w:id="39"/>
-      <w:bookmarkEnd w:id="40"/>
     </w:p>
     <w:p>
       <w:pPr>
@@ -4799,16 +4933,16 @@
           <w:rFonts w:ascii="Times New Roman" w:hAnsi="Times New Roman"/>
         </w:rPr>
       </w:pPr>
-      <w:bookmarkStart w:id="41" w:name="_Toc439994685"/>
-      <w:bookmarkStart w:id="42" w:name="_Toc436854588"/>
+      <w:bookmarkStart w:id="40" w:name="_Toc439994685"/>
+      <w:bookmarkStart w:id="41" w:name="_Toc436854588"/>
       <w:r>
         <w:rPr>
           <w:rFonts w:ascii="Times New Roman" w:hAnsi="Times New Roman"/>
         </w:rPr>
         <w:t>Software Interfaces</w:t>
       </w:r>
+      <w:bookmarkEnd w:id="40"/>
       <w:bookmarkEnd w:id="41"/>
-      <w:bookmarkEnd w:id="42"/>
     </w:p>
     <w:p>
       <w:pPr>
@@ -4968,11 +5102,19 @@
           <w:rFonts w:ascii="Times New Roman" w:hAnsi="Times New Roman"/>
         </w:rPr>
       </w:pPr>
-      <w:r>
-        <w:rPr>
-          <w:rFonts w:ascii="Times New Roman" w:hAnsi="Times New Roman"/>
-        </w:rPr>
-        <w:t>Javax Mail v1.4.1</w:t>
+      <w:proofErr w:type="spellStart"/>
+      <w:r>
+        <w:rPr>
+          <w:rFonts w:ascii="Times New Roman" w:hAnsi="Times New Roman"/>
+        </w:rPr>
+        <w:t>Javax</w:t>
+      </w:r>
+      <w:proofErr w:type="spellEnd"/>
+      <w:r>
+        <w:rPr>
+          <w:rFonts w:ascii="Times New Roman" w:hAnsi="Times New Roman"/>
+        </w:rPr>
+        <w:t xml:space="preserve"> Mail v1.4.1</w:t>
       </w:r>
     </w:p>
     <w:p>
@@ -4997,8 +5139,8 @@
           <w:rFonts w:ascii="Times New Roman" w:hAnsi="Times New Roman"/>
         </w:rPr>
       </w:pPr>
-      <w:bookmarkStart w:id="43" w:name="_Toc439994686"/>
-      <w:bookmarkStart w:id="44" w:name="_Toc436854589"/>
+      <w:bookmarkStart w:id="42" w:name="_Toc439994686"/>
+      <w:bookmarkStart w:id="43" w:name="_Toc436854589"/>
       <w:r>
         <w:rPr>
           <w:rFonts w:ascii="Times New Roman" w:hAnsi="Times New Roman"/>
@@ -5006,8 +5148,8 @@
         <w:lastRenderedPageBreak/>
         <w:t>Communications Interfaces</w:t>
       </w:r>
+      <w:bookmarkEnd w:id="42"/>
       <w:bookmarkEnd w:id="43"/>
-      <w:bookmarkEnd w:id="44"/>
     </w:p>
     <w:p>
       <w:pPr>
@@ -5037,14 +5179,14 @@
           <w:rFonts w:ascii="Times New Roman" w:hAnsi="Times New Roman"/>
         </w:rPr>
       </w:pPr>
-      <w:bookmarkStart w:id="45" w:name="_Toc436854590"/>
+      <w:bookmarkStart w:id="44" w:name="_Toc436854590"/>
       <w:r>
         <w:rPr>
           <w:rFonts w:ascii="Times New Roman" w:hAnsi="Times New Roman"/>
         </w:rPr>
         <w:t>Functional Requirements</w:t>
       </w:r>
-      <w:bookmarkEnd w:id="45"/>
+      <w:bookmarkEnd w:id="44"/>
     </w:p>
     <w:p>
       <w:pPr>
@@ -5056,7 +5198,7 @@
           <w:sz w:val="24"/>
         </w:rPr>
       </w:pPr>
-      <w:bookmarkStart w:id="46" w:name="_Toc436854591"/>
+      <w:bookmarkStart w:id="45" w:name="_Toc436854591"/>
       <w:r>
         <w:rPr>
           <w:rFonts w:ascii="Times New Roman" w:hAnsi="Times New Roman"/>
@@ -5097,7 +5239,7 @@
         </w:rPr>
         <w:t>.</w:t>
       </w:r>
-      <w:bookmarkEnd w:id="46"/>
+      <w:bookmarkEnd w:id="45"/>
     </w:p>
     <w:p>
       <w:pPr>
@@ -5109,7 +5251,7 @@
           <w:sz w:val="24"/>
         </w:rPr>
       </w:pPr>
-      <w:bookmarkStart w:id="47" w:name="_Toc436854592"/>
+      <w:bookmarkStart w:id="46" w:name="_Toc436854592"/>
       <w:r>
         <w:rPr>
           <w:rFonts w:ascii="Times New Roman" w:hAnsi="Times New Roman"/>
@@ -5118,7 +5260,7 @@
         </w:rPr>
         <w:t>The application shall provide a centralized list of emails upon application launch.</w:t>
       </w:r>
-      <w:bookmarkEnd w:id="47"/>
+      <w:bookmarkEnd w:id="46"/>
     </w:p>
     <w:p>
       <w:pPr>
@@ -5130,7 +5272,7 @@
           <w:sz w:val="24"/>
         </w:rPr>
       </w:pPr>
-      <w:bookmarkStart w:id="48" w:name="_Toc436854593"/>
+      <w:bookmarkStart w:id="47" w:name="_Toc436854593"/>
       <w:r>
         <w:rPr>
           <w:rFonts w:ascii="Times New Roman" w:hAnsi="Times New Roman"/>
@@ -5139,7 +5281,7 @@
         </w:rPr>
         <w:t>The application shall provide user notifications in the form of reading the email via synthesized electronic voice.</w:t>
       </w:r>
-      <w:bookmarkEnd w:id="48"/>
+      <w:bookmarkEnd w:id="47"/>
     </w:p>
     <w:p>
       <w:pPr>
@@ -5151,7 +5293,7 @@
           <w:sz w:val="24"/>
         </w:rPr>
       </w:pPr>
-      <w:bookmarkStart w:id="49" w:name="_Toc436854594"/>
+      <w:bookmarkStart w:id="48" w:name="_Toc436854594"/>
       <w:r>
         <w:rPr>
           <w:rFonts w:ascii="Times New Roman" w:hAnsi="Times New Roman"/>
@@ -5200,7 +5342,7 @@
         </w:rPr>
         <w:t xml:space="preserve"> being read.</w:t>
       </w:r>
-      <w:bookmarkEnd w:id="49"/>
+      <w:bookmarkEnd w:id="48"/>
     </w:p>
     <w:p>
       <w:pPr>
@@ -5268,7 +5410,7 @@
           <w:szCs w:val="24"/>
         </w:rPr>
       </w:pPr>
-      <w:bookmarkStart w:id="50" w:name="_Toc436854595"/>
+      <w:bookmarkStart w:id="49" w:name="_Toc436854595"/>
       <w:r>
         <w:rPr>
           <w:rFonts w:ascii="Times New Roman" w:hAnsi="Times New Roman"/>
@@ -5278,7 +5420,7 @@
         </w:rPr>
         <w:t>The application shall provide an input option for the user to pause and resume reading of email via synthesized electronic voice.</w:t>
       </w:r>
-      <w:bookmarkEnd w:id="50"/>
+      <w:bookmarkEnd w:id="49"/>
     </w:p>
     <w:p>
       <w:pPr>
@@ -5291,7 +5433,7 @@
           <w:szCs w:val="24"/>
         </w:rPr>
       </w:pPr>
-      <w:bookmarkStart w:id="51" w:name="_Toc436854596"/>
+      <w:bookmarkStart w:id="50" w:name="_Toc436854596"/>
       <w:r>
         <w:rPr>
           <w:rFonts w:ascii="Times New Roman" w:hAnsi="Times New Roman"/>
@@ -5319,7 +5461,7 @@
         </w:rPr>
         <w:t>synchronization of email messages.</w:t>
       </w:r>
-      <w:bookmarkEnd w:id="51"/>
+      <w:bookmarkEnd w:id="50"/>
     </w:p>
     <w:p>
       <w:pPr>
@@ -5332,7 +5474,7 @@
           <w:szCs w:val="24"/>
         </w:rPr>
       </w:pPr>
-      <w:bookmarkStart w:id="52" w:name="_Toc436854597"/>
+      <w:bookmarkStart w:id="51" w:name="_Toc436854597"/>
       <w:r>
         <w:rPr>
           <w:rFonts w:ascii="Times New Roman" w:hAnsi="Times New Roman"/>
@@ -5342,7 +5484,7 @@
         </w:rPr>
         <w:t>The application shall provide a settings screen accessible from the main screen.</w:t>
       </w:r>
-      <w:bookmarkEnd w:id="52"/>
+      <w:bookmarkEnd w:id="51"/>
     </w:p>
     <w:p>
       <w:pPr>
@@ -5514,7 +5656,7 @@
           <w:szCs w:val="24"/>
         </w:rPr>
       </w:pPr>
-      <w:bookmarkStart w:id="53" w:name="_Toc436854598"/>
+      <w:bookmarkStart w:id="52" w:name="_Toc436854598"/>
       <w:r>
         <w:rPr>
           <w:rFonts w:ascii="Times New Roman" w:hAnsi="Times New Roman"/>
@@ -5542,7 +5684,7 @@
         </w:rPr>
         <w:t>.</w:t>
       </w:r>
-      <w:bookmarkEnd w:id="53"/>
+      <w:bookmarkEnd w:id="52"/>
     </w:p>
     <w:p>
       <w:pPr>
@@ -5555,7 +5697,7 @@
           <w:szCs w:val="24"/>
         </w:rPr>
       </w:pPr>
-      <w:bookmarkStart w:id="54" w:name="_Toc436854599"/>
+      <w:bookmarkStart w:id="53" w:name="_Toc436854599"/>
       <w:r>
         <w:rPr>
           <w:rFonts w:ascii="Times New Roman" w:hAnsi="Times New Roman"/>
@@ -5622,7 +5764,7 @@
         </w:rPr>
         <w:t>.</w:t>
       </w:r>
-      <w:bookmarkEnd w:id="54"/>
+      <w:bookmarkEnd w:id="53"/>
     </w:p>
     <w:p/>
     <w:p>
@@ -5633,8 +5775,8 @@
           <w:rFonts w:ascii="Times New Roman" w:hAnsi="Times New Roman"/>
         </w:rPr>
       </w:pPr>
-      <w:bookmarkStart w:id="55" w:name="_Toc436854600"/>
-      <w:bookmarkStart w:id="56" w:name="_Toc439994690"/>
+      <w:bookmarkStart w:id="54" w:name="_Toc436854600"/>
+      <w:bookmarkStart w:id="55" w:name="_Toc439994690"/>
       <w:r>
         <w:rPr>
           <w:rFonts w:ascii="Times New Roman" w:hAnsi="Times New Roman"/>
@@ -5647,7 +5789,7 @@
         </w:rPr>
         <w:t>:</w:t>
       </w:r>
-      <w:bookmarkEnd w:id="55"/>
+      <w:bookmarkEnd w:id="54"/>
     </w:p>
     <w:p>
       <w:pPr>
@@ -5659,7 +5801,7 @@
           <w:szCs w:val="24"/>
         </w:rPr>
       </w:pPr>
-      <w:bookmarkStart w:id="57" w:name="_Toc436854601"/>
+      <w:bookmarkStart w:id="56" w:name="_Toc436854601"/>
       <w:r>
         <w:rPr>
           <w:rFonts w:ascii="Times New Roman" w:hAnsi="Times New Roman"/>
@@ -5668,8 +5810,8 @@
         </w:rPr>
         <w:t>Performance Requirements</w:t>
       </w:r>
+      <w:bookmarkEnd w:id="55"/>
       <w:bookmarkEnd w:id="56"/>
-      <w:bookmarkEnd w:id="57"/>
     </w:p>
     <w:p>
       <w:pPr>
@@ -5748,7 +5890,41 @@
           <w:b w:val="0"/>
           <w:szCs w:val="24"/>
         </w:rPr>
-        <w:t>shall retrieve email messages within 3 minutes or less.</w:t>
+        <w:t>shall retrieve email message data from the Gmail API</w:t>
+      </w:r>
+      <w:r>
+        <w:rPr>
+          <w:rFonts w:ascii="Times New Roman" w:hAnsi="Times New Roman"/>
+          <w:b w:val="0"/>
+          <w:szCs w:val="24"/>
+        </w:rPr>
+        <w:t xml:space="preserve"> within 3 minutes or less.</w:t>
+      </w:r>
+      <w:r>
+        <w:rPr>
+          <w:rFonts w:ascii="Times New Roman" w:hAnsi="Times New Roman"/>
+          <w:b w:val="0"/>
+          <w:szCs w:val="24"/>
+        </w:rPr>
+        <w:t xml:space="preserve"> (I.E Data from Gmail API should be transferred</w:t>
+      </w:r>
+      <w:r>
+        <w:rPr>
+          <w:rFonts w:ascii="Times New Roman" w:hAnsi="Times New Roman"/>
+          <w:b w:val="0"/>
+          <w:szCs w:val="24"/>
+        </w:rPr>
+        <w:t xml:space="preserve"> over the network</w:t>
+      </w:r>
+      <w:bookmarkStart w:id="57" w:name="_GoBack"/>
+      <w:bookmarkEnd w:id="57"/>
+      <w:r>
+        <w:rPr>
+          <w:rFonts w:ascii="Times New Roman" w:hAnsi="Times New Roman"/>
+          <w:b w:val="0"/>
+          <w:szCs w:val="24"/>
+        </w:rPr>
+        <w:t xml:space="preserve"> to the device in 3 minutes or less.) This does not mean a sent message should be received within that time range as we have no control over the Gmail infrastructure to minimize delays from sending until the Gmail API receives the message.</w:t>
       </w:r>
     </w:p>
     <w:p>
@@ -5798,6 +5974,7 @@
           <w:sz w:val="24"/>
           <w:szCs w:val="24"/>
         </w:rPr>
+        <w:lastRenderedPageBreak/>
         <w:t>Safety Requirements</w:t>
       </w:r>
       <w:bookmarkEnd w:id="58"/>
@@ -5884,7 +6061,6 @@
           <w:b w:val="0"/>
           <w:szCs w:val="24"/>
         </w:rPr>
-        <w:lastRenderedPageBreak/>
         <w:t>The application</w:t>
       </w:r>
       <w:r>
@@ -6207,6 +6383,7 @@
         <w:rPr>
           <w:rFonts w:ascii="Times New Roman" w:hAnsi="Times New Roman"/>
         </w:rPr>
+        <w:lastRenderedPageBreak/>
         <w:t>The application shall run on Android 3.0 (API 11) or higher.</w:t>
       </w:r>
     </w:p>
@@ -6224,7 +6401,6 @@
         <w:rPr>
           <w:rFonts w:ascii="Times New Roman" w:hAnsi="Times New Roman"/>
         </w:rPr>
-        <w:lastRenderedPageBreak/>
         <w:t>Appendix A: Glossary</w:t>
       </w:r>
       <w:bookmarkEnd w:id="66"/>
@@ -6648,7 +6824,7 @@
 </file>
 
 <file path=word/endnotes.xml><?xml version="1.0" encoding="utf-8"?>
-<w:endnotes xmlns:wpc="http://schemas.microsoft.com/office/word/2010/wordprocessingCanvas" xmlns:cx="http://schemas.microsoft.com/office/drawing/2014/chartex" xmlns:cx1="http://schemas.microsoft.com/office/drawing/2015/9/8/chartex" xmlns:mc="http://schemas.openxmlformats.org/markup-compatibility/2006" xmlns:o="urn:schemas-microsoft-com:office:office" xmlns:r="http://schemas.openxmlformats.org/officeDocument/2006/relationships" xmlns:m="http://schemas.openxmlformats.org/officeDocument/2006/math" xmlns:v="urn:schemas-microsoft-com:vml" xmlns:wp14="http://schemas.microsoft.com/office/word/2010/wordprocessingDrawing" xmlns:wp="http://schemas.openxmlformats.org/drawingml/2006/wordprocessingDrawing" xmlns:w10="urn:schemas-microsoft-com:office:word" xmlns:w="http://schemas.openxmlformats.org/wordprocessingml/2006/main" xmlns:w14="http://schemas.microsoft.com/office/word/2010/wordml" xmlns:w15="http://schemas.microsoft.com/office/word/2012/wordml" xmlns:w16se="http://schemas.microsoft.com/office/word/2015/wordml/symex" xmlns:wpg="http://schemas.microsoft.com/office/word/2010/wordprocessingGroup" xmlns:wpi="http://schemas.microsoft.com/office/word/2010/wordprocessingInk" xmlns:wne="http://schemas.microsoft.com/office/word/2006/wordml" xmlns:wps="http://schemas.microsoft.com/office/word/2010/wordprocessingShape" mc:Ignorable="w14 w15 w16se wp14">
+<w:endnotes xmlns:wpc="http://schemas.microsoft.com/office/word/2010/wordprocessingCanvas" xmlns:mc="http://schemas.openxmlformats.org/markup-compatibility/2006" xmlns:o="urn:schemas-microsoft-com:office:office" xmlns:r="http://schemas.openxmlformats.org/officeDocument/2006/relationships" xmlns:m="http://schemas.openxmlformats.org/officeDocument/2006/math" xmlns:v="urn:schemas-microsoft-com:vml" xmlns:wp14="http://schemas.microsoft.com/office/word/2010/wordprocessingDrawing" xmlns:wp="http://schemas.openxmlformats.org/drawingml/2006/wordprocessingDrawing" xmlns:w10="urn:schemas-microsoft-com:office:word" xmlns:w="http://schemas.openxmlformats.org/wordprocessingml/2006/main" xmlns:w14="http://schemas.microsoft.com/office/word/2010/wordml" xmlns:w15="http://schemas.microsoft.com/office/word/2012/wordml" xmlns:wpg="http://schemas.microsoft.com/office/word/2010/wordprocessingGroup" xmlns:wpi="http://schemas.microsoft.com/office/word/2010/wordprocessingInk" xmlns:wne="http://schemas.microsoft.com/office/word/2006/wordml" xmlns:wps="http://schemas.microsoft.com/office/word/2010/wordprocessingShape" mc:Ignorable="w14 w15 wp14">
   <w:endnote w:type="separator" w:id="-1">
     <w:p>
       <w:r>
@@ -6667,7 +6843,7 @@
 </file>
 
 <file path=word/footer1.xml><?xml version="1.0" encoding="utf-8"?>
-<w:ftr xmlns:wpc="http://schemas.microsoft.com/office/word/2010/wordprocessingCanvas" xmlns:cx="http://schemas.microsoft.com/office/drawing/2014/chartex" xmlns:cx1="http://schemas.microsoft.com/office/drawing/2015/9/8/chartex" xmlns:mc="http://schemas.openxmlformats.org/markup-compatibility/2006" xmlns:o="urn:schemas-microsoft-com:office:office" xmlns:r="http://schemas.openxmlformats.org/officeDocument/2006/relationships" xmlns:m="http://schemas.openxmlformats.org/officeDocument/2006/math" xmlns:v="urn:schemas-microsoft-com:vml" xmlns:wp14="http://schemas.microsoft.com/office/word/2010/wordprocessingDrawing" xmlns:wp="http://schemas.openxmlformats.org/drawingml/2006/wordprocessingDrawing" xmlns:w10="urn:schemas-microsoft-com:office:word" xmlns:w="http://schemas.openxmlformats.org/wordprocessingml/2006/main" xmlns:w14="http://schemas.microsoft.com/office/word/2010/wordml" xmlns:w15="http://schemas.microsoft.com/office/word/2012/wordml" xmlns:w16se="http://schemas.microsoft.com/office/word/2015/wordml/symex" xmlns:wpg="http://schemas.microsoft.com/office/word/2010/wordprocessingGroup" xmlns:wpi="http://schemas.microsoft.com/office/word/2010/wordprocessingInk" xmlns:wne="http://schemas.microsoft.com/office/word/2006/wordml" xmlns:wps="http://schemas.microsoft.com/office/word/2010/wordprocessingShape" mc:Ignorable="w14 w15 w16se wp14">
+<w:ftr xmlns:wpc="http://schemas.microsoft.com/office/word/2010/wordprocessingCanvas" xmlns:mc="http://schemas.openxmlformats.org/markup-compatibility/2006" xmlns:o="urn:schemas-microsoft-com:office:office" xmlns:r="http://schemas.openxmlformats.org/officeDocument/2006/relationships" xmlns:m="http://schemas.openxmlformats.org/officeDocument/2006/math" xmlns:v="urn:schemas-microsoft-com:vml" xmlns:wp14="http://schemas.microsoft.com/office/word/2010/wordprocessingDrawing" xmlns:wp="http://schemas.openxmlformats.org/drawingml/2006/wordprocessingDrawing" xmlns:w10="urn:schemas-microsoft-com:office:word" xmlns:w="http://schemas.openxmlformats.org/wordprocessingml/2006/main" xmlns:w14="http://schemas.microsoft.com/office/word/2010/wordml" xmlns:w15="http://schemas.microsoft.com/office/word/2012/wordml" xmlns:wpg="http://schemas.microsoft.com/office/word/2010/wordprocessingGroup" xmlns:wpi="http://schemas.microsoft.com/office/word/2010/wordprocessingInk" xmlns:wne="http://schemas.microsoft.com/office/word/2006/wordml" xmlns:wps="http://schemas.microsoft.com/office/word/2010/wordprocessingShape" mc:Ignorable="w14 w15 wp14">
   <w:p>
     <w:pPr>
       <w:pStyle w:val="Footer"/>
@@ -6677,7 +6853,7 @@
 </file>
 
 <file path=word/footnotes.xml><?xml version="1.0" encoding="utf-8"?>
-<w:footnotes xmlns:wpc="http://schemas.microsoft.com/office/word/2010/wordprocessingCanvas" xmlns:cx="http://schemas.microsoft.com/office/drawing/2014/chartex" xmlns:cx1="http://schemas.microsoft.com/office/drawing/2015/9/8/chartex" xmlns:mc="http://schemas.openxmlformats.org/markup-compatibility/2006" xmlns:o="urn:schemas-microsoft-com:office:office" xmlns:r="http://schemas.openxmlformats.org/officeDocument/2006/relationships" xmlns:m="http://schemas.openxmlformats.org/officeDocument/2006/math" xmlns:v="urn:schemas-microsoft-com:vml" xmlns:wp14="http://schemas.microsoft.com/office/word/2010/wordprocessingDrawing" xmlns:wp="http://schemas.openxmlformats.org/drawingml/2006/wordprocessingDrawing" xmlns:w10="urn:schemas-microsoft-com:office:word" xmlns:w="http://schemas.openxmlformats.org/wordprocessingml/2006/main" xmlns:w14="http://schemas.microsoft.com/office/word/2010/wordml" xmlns:w15="http://schemas.microsoft.com/office/word/2012/wordml" xmlns:w16se="http://schemas.microsoft.com/office/word/2015/wordml/symex" xmlns:wpg="http://schemas.microsoft.com/office/word/2010/wordprocessingGroup" xmlns:wpi="http://schemas.microsoft.com/office/word/2010/wordprocessingInk" xmlns:wne="http://schemas.microsoft.com/office/word/2006/wordml" xmlns:wps="http://schemas.microsoft.com/office/word/2010/wordprocessingShape" mc:Ignorable="w14 w15 w16se wp14">
+<w:footnotes xmlns:wpc="http://schemas.microsoft.com/office/word/2010/wordprocessingCanvas" xmlns:mc="http://schemas.openxmlformats.org/markup-compatibility/2006" xmlns:o="urn:schemas-microsoft-com:office:office" xmlns:r="http://schemas.openxmlformats.org/officeDocument/2006/relationships" xmlns:m="http://schemas.openxmlformats.org/officeDocument/2006/math" xmlns:v="urn:schemas-microsoft-com:vml" xmlns:wp14="http://schemas.microsoft.com/office/word/2010/wordprocessingDrawing" xmlns:wp="http://schemas.openxmlformats.org/drawingml/2006/wordprocessingDrawing" xmlns:w10="urn:schemas-microsoft-com:office:word" xmlns:w="http://schemas.openxmlformats.org/wordprocessingml/2006/main" xmlns:w14="http://schemas.microsoft.com/office/word/2010/wordml" xmlns:w15="http://schemas.microsoft.com/office/word/2012/wordml" xmlns:wpg="http://schemas.microsoft.com/office/word/2010/wordprocessingGroup" xmlns:wpi="http://schemas.microsoft.com/office/word/2010/wordprocessingInk" xmlns:wne="http://schemas.microsoft.com/office/word/2006/wordml" xmlns:wps="http://schemas.microsoft.com/office/word/2010/wordprocessingShape" mc:Ignorable="w14 w15 wp14">
   <w:footnote w:type="separator" w:id="-1">
     <w:p>
       <w:r>
@@ -6696,7 +6872,7 @@
 </file>
 
 <file path=word/header1.xml><?xml version="1.0" encoding="utf-8"?>
-<w:hdr xmlns:wpc="http://schemas.microsoft.com/office/word/2010/wordprocessingCanvas" xmlns:cx="http://schemas.microsoft.com/office/drawing/2014/chartex" xmlns:cx1="http://schemas.microsoft.com/office/drawing/2015/9/8/chartex" xmlns:mc="http://schemas.openxmlformats.org/markup-compatibility/2006" xmlns:o="urn:schemas-microsoft-com:office:office" xmlns:r="http://schemas.openxmlformats.org/officeDocument/2006/relationships" xmlns:m="http://schemas.openxmlformats.org/officeDocument/2006/math" xmlns:v="urn:schemas-microsoft-com:vml" xmlns:wp14="http://schemas.microsoft.com/office/word/2010/wordprocessingDrawing" xmlns:wp="http://schemas.openxmlformats.org/drawingml/2006/wordprocessingDrawing" xmlns:w10="urn:schemas-microsoft-com:office:word" xmlns:w="http://schemas.openxmlformats.org/wordprocessingml/2006/main" xmlns:w14="http://schemas.microsoft.com/office/word/2010/wordml" xmlns:w15="http://schemas.microsoft.com/office/word/2012/wordml" xmlns:w16se="http://schemas.microsoft.com/office/word/2015/wordml/symex" xmlns:wpg="http://schemas.microsoft.com/office/word/2010/wordprocessingGroup" xmlns:wpi="http://schemas.microsoft.com/office/word/2010/wordprocessingInk" xmlns:wne="http://schemas.microsoft.com/office/word/2006/wordml" xmlns:wps="http://schemas.microsoft.com/office/word/2010/wordprocessingShape" mc:Ignorable="w14 w15 w16se wp14">
+<w:hdr xmlns:wpc="http://schemas.microsoft.com/office/word/2010/wordprocessingCanvas" xmlns:mc="http://schemas.openxmlformats.org/markup-compatibility/2006" xmlns:o="urn:schemas-microsoft-com:office:office" xmlns:r="http://schemas.openxmlformats.org/officeDocument/2006/relationships" xmlns:m="http://schemas.openxmlformats.org/officeDocument/2006/math" xmlns:v="urn:schemas-microsoft-com:vml" xmlns:wp14="http://schemas.microsoft.com/office/word/2010/wordprocessingDrawing" xmlns:wp="http://schemas.openxmlformats.org/drawingml/2006/wordprocessingDrawing" xmlns:w10="urn:schemas-microsoft-com:office:word" xmlns:w="http://schemas.openxmlformats.org/wordprocessingml/2006/main" xmlns:w14="http://schemas.microsoft.com/office/word/2010/wordml" xmlns:w15="http://schemas.microsoft.com/office/word/2012/wordml" xmlns:wpg="http://schemas.microsoft.com/office/word/2010/wordprocessingGroup" xmlns:wpi="http://schemas.microsoft.com/office/word/2010/wordprocessingInk" xmlns:wne="http://schemas.microsoft.com/office/word/2006/wordml" xmlns:wps="http://schemas.microsoft.com/office/word/2010/wordprocessingShape" mc:Ignorable="w14 w15 wp14">
   <w:p>
     <w:pPr>
       <w:pStyle w:val="Header"/>
@@ -6749,7 +6925,7 @@
 </file>
 
 <file path=word/header2.xml><?xml version="1.0" encoding="utf-8"?>
-<w:hdr xmlns:wpc="http://schemas.microsoft.com/office/word/2010/wordprocessingCanvas" xmlns:cx="http://schemas.microsoft.com/office/drawing/2014/chartex" xmlns:cx1="http://schemas.microsoft.com/office/drawing/2015/9/8/chartex" xmlns:mc="http://schemas.openxmlformats.org/markup-compatibility/2006" xmlns:o="urn:schemas-microsoft-com:office:office" xmlns:r="http://schemas.openxmlformats.org/officeDocument/2006/relationships" xmlns:m="http://schemas.openxmlformats.org/officeDocument/2006/math" xmlns:v="urn:schemas-microsoft-com:vml" xmlns:wp14="http://schemas.microsoft.com/office/word/2010/wordprocessingDrawing" xmlns:wp="http://schemas.openxmlformats.org/drawingml/2006/wordprocessingDrawing" xmlns:w10="urn:schemas-microsoft-com:office:word" xmlns:w="http://schemas.openxmlformats.org/wordprocessingml/2006/main" xmlns:w14="http://schemas.microsoft.com/office/word/2010/wordml" xmlns:w15="http://schemas.microsoft.com/office/word/2012/wordml" xmlns:w16se="http://schemas.microsoft.com/office/word/2015/wordml/symex" xmlns:wpg="http://schemas.microsoft.com/office/word/2010/wordprocessingGroup" xmlns:wpi="http://schemas.microsoft.com/office/word/2010/wordprocessingInk" xmlns:wne="http://schemas.microsoft.com/office/word/2006/wordml" xmlns:wps="http://schemas.microsoft.com/office/word/2010/wordprocessingShape" mc:Ignorable="w14 w15 w16se wp14">
+<w:hdr xmlns:wpc="http://schemas.microsoft.com/office/word/2010/wordprocessingCanvas" xmlns:mc="http://schemas.openxmlformats.org/markup-compatibility/2006" xmlns:o="urn:schemas-microsoft-com:office:office" xmlns:r="http://schemas.openxmlformats.org/officeDocument/2006/relationships" xmlns:m="http://schemas.openxmlformats.org/officeDocument/2006/math" xmlns:v="urn:schemas-microsoft-com:vml" xmlns:wp14="http://schemas.microsoft.com/office/word/2010/wordprocessingDrawing" xmlns:wp="http://schemas.openxmlformats.org/drawingml/2006/wordprocessingDrawing" xmlns:w10="urn:schemas-microsoft-com:office:word" xmlns:w="http://schemas.openxmlformats.org/wordprocessingml/2006/main" xmlns:w14="http://schemas.microsoft.com/office/word/2010/wordml" xmlns:w15="http://schemas.microsoft.com/office/word/2012/wordml" xmlns:wpg="http://schemas.microsoft.com/office/word/2010/wordprocessingGroup" xmlns:wpi="http://schemas.microsoft.com/office/word/2010/wordprocessingInk" xmlns:wne="http://schemas.microsoft.com/office/word/2006/wordml" xmlns:wps="http://schemas.microsoft.com/office/word/2010/wordprocessingShape" mc:Ignorable="w14 w15 wp14">
   <w:p>
     <w:pPr>
       <w:pStyle w:val="Header"/>
@@ -6793,7 +6969,7 @@
       <w:rPr>
         <w:noProof/>
       </w:rPr>
-      <w:t>1</w:t>
+      <w:t>7</w:t>
     </w:r>
     <w:r>
       <w:rPr>
@@ -6806,8 +6982,8 @@
 </file>
 
 <file path=word/numbering.xml><?xml version="1.0" encoding="utf-8"?>
-<w:numbering xmlns:wpc="http://schemas.microsoft.com/office/word/2010/wordprocessingCanvas" xmlns:cx="http://schemas.microsoft.com/office/drawing/2014/chartex" xmlns:cx1="http://schemas.microsoft.com/office/drawing/2015/9/8/chartex" xmlns:mc="http://schemas.openxmlformats.org/markup-compatibility/2006" xmlns:o="urn:schemas-microsoft-com:office:office" xmlns:r="http://schemas.openxmlformats.org/officeDocument/2006/relationships" xmlns:m="http://schemas.openxmlformats.org/officeDocument/2006/math" xmlns:v="urn:schemas-microsoft-com:vml" xmlns:wp14="http://schemas.microsoft.com/office/word/2010/wordprocessingDrawing" xmlns:wp="http://schemas.openxmlformats.org/drawingml/2006/wordprocessingDrawing" xmlns:w10="urn:schemas-microsoft-com:office:word" xmlns:w="http://schemas.openxmlformats.org/wordprocessingml/2006/main" xmlns:w14="http://schemas.microsoft.com/office/word/2010/wordml" xmlns:w15="http://schemas.microsoft.com/office/word/2012/wordml" xmlns:w16se="http://schemas.microsoft.com/office/word/2015/wordml/symex" xmlns:wpg="http://schemas.microsoft.com/office/word/2010/wordprocessingGroup" xmlns:wpi="http://schemas.microsoft.com/office/word/2010/wordprocessingInk" xmlns:wne="http://schemas.microsoft.com/office/word/2006/wordml" xmlns:wps="http://schemas.microsoft.com/office/word/2010/wordprocessingShape" mc:Ignorable="w14 w15 w16se wp14">
-  <w:abstractNum w:abstractNumId="0" w15:restartNumberingAfterBreak="0">
+<w:numbering xmlns:wpc="http://schemas.microsoft.com/office/word/2010/wordprocessingCanvas" xmlns:mc="http://schemas.openxmlformats.org/markup-compatibility/2006" xmlns:o="urn:schemas-microsoft-com:office:office" xmlns:r="http://schemas.openxmlformats.org/officeDocument/2006/relationships" xmlns:m="http://schemas.openxmlformats.org/officeDocument/2006/math" xmlns:v="urn:schemas-microsoft-com:vml" xmlns:wp14="http://schemas.microsoft.com/office/word/2010/wordprocessingDrawing" xmlns:wp="http://schemas.openxmlformats.org/drawingml/2006/wordprocessingDrawing" xmlns:w10="urn:schemas-microsoft-com:office:word" xmlns:w="http://schemas.openxmlformats.org/wordprocessingml/2006/main" xmlns:w14="http://schemas.microsoft.com/office/word/2010/wordml" xmlns:w15="http://schemas.microsoft.com/office/word/2012/wordml" xmlns:wpg="http://schemas.microsoft.com/office/word/2010/wordprocessingGroup" xmlns:wpi="http://schemas.microsoft.com/office/word/2010/wordprocessingInk" xmlns:wne="http://schemas.microsoft.com/office/word/2006/wordml" xmlns:wps="http://schemas.microsoft.com/office/word/2010/wordprocessingShape" mc:Ignorable="w14 w15 wp14">
+  <w:abstractNum w:abstractNumId="0">
     <w:nsid w:val="FFFFFFFB"/>
     <w:multiLevelType w:val="multilevel"/>
     <w:tmpl w:val="E79CF436"/>
@@ -6890,7 +7066,7 @@
       <w:lvlJc w:val="left"/>
     </w:lvl>
   </w:abstractNum>
-  <w:abstractNum w:abstractNumId="1" w15:restartNumberingAfterBreak="0">
+  <w:abstractNum w:abstractNumId="1">
     <w:nsid w:val="04BC520D"/>
     <w:multiLevelType w:val="hybridMultilevel"/>
     <w:tmpl w:val="10083F58"/>
@@ -7003,7 +7179,7 @@
       </w:rPr>
     </w:lvl>
   </w:abstractNum>
-  <w:abstractNum w:abstractNumId="2" w15:restartNumberingAfterBreak="0">
+  <w:abstractNum w:abstractNumId="2">
     <w:nsid w:val="093D1491"/>
     <w:multiLevelType w:val="hybridMultilevel"/>
     <w:tmpl w:val="488EF3FC"/>
@@ -7089,7 +7265,7 @@
       </w:pPr>
     </w:lvl>
   </w:abstractNum>
-  <w:abstractNum w:abstractNumId="3" w15:restartNumberingAfterBreak="0">
+  <w:abstractNum w:abstractNumId="3">
     <w:nsid w:val="22A26913"/>
     <w:multiLevelType w:val="hybridMultilevel"/>
     <w:tmpl w:val="2C3E9900"/>
@@ -7203,7 +7379,7 @@
       </w:rPr>
     </w:lvl>
   </w:abstractNum>
-  <w:abstractNum w:abstractNumId="4" w15:restartNumberingAfterBreak="0">
+  <w:abstractNum w:abstractNumId="4">
     <w:nsid w:val="2C405388"/>
     <w:multiLevelType w:val="hybridMultilevel"/>
     <w:tmpl w:val="B1766BDC"/>
@@ -7316,7 +7492,7 @@
       </w:rPr>
     </w:lvl>
   </w:abstractNum>
-  <w:abstractNum w:abstractNumId="5" w15:restartNumberingAfterBreak="0">
+  <w:abstractNum w:abstractNumId="5">
     <w:nsid w:val="31763F95"/>
     <w:multiLevelType w:val="hybridMultilevel"/>
     <w:tmpl w:val="E81AD4E6"/>
@@ -7429,7 +7605,7 @@
       </w:rPr>
     </w:lvl>
   </w:abstractNum>
-  <w:abstractNum w:abstractNumId="6" w15:restartNumberingAfterBreak="0">
+  <w:abstractNum w:abstractNumId="6">
     <w:nsid w:val="38F41CD2"/>
     <w:multiLevelType w:val="hybridMultilevel"/>
     <w:tmpl w:val="CDA4B66A"/>
@@ -7542,7 +7718,7 @@
       </w:rPr>
     </w:lvl>
   </w:abstractNum>
-  <w:abstractNum w:abstractNumId="7" w15:restartNumberingAfterBreak="0">
+  <w:abstractNum w:abstractNumId="7">
     <w:nsid w:val="3A2717D2"/>
     <w:multiLevelType w:val="hybridMultilevel"/>
     <w:tmpl w:val="0DACE162"/>
@@ -7655,7 +7831,7 @@
       </w:rPr>
     </w:lvl>
   </w:abstractNum>
-  <w:abstractNum w:abstractNumId="8" w15:restartNumberingAfterBreak="0">
+  <w:abstractNum w:abstractNumId="8">
     <w:nsid w:val="431D710D"/>
     <w:multiLevelType w:val="hybridMultilevel"/>
     <w:tmpl w:val="88DABB70"/>
@@ -7768,7 +7944,7 @@
       </w:rPr>
     </w:lvl>
   </w:abstractNum>
-  <w:abstractNum w:abstractNumId="9" w15:restartNumberingAfterBreak="0">
+  <w:abstractNum w:abstractNumId="9">
     <w:nsid w:val="4AF565AF"/>
     <w:multiLevelType w:val="hybridMultilevel"/>
     <w:tmpl w:val="684A4E78"/>
@@ -7881,7 +8057,7 @@
       </w:rPr>
     </w:lvl>
   </w:abstractNum>
-  <w:abstractNum w:abstractNumId="10" w15:restartNumberingAfterBreak="0">
+  <w:abstractNum w:abstractNumId="10">
     <w:nsid w:val="55FC6578"/>
     <w:multiLevelType w:val="hybridMultilevel"/>
     <w:tmpl w:val="0FAED53E"/>
@@ -7994,7 +8170,7 @@
       </w:rPr>
     </w:lvl>
   </w:abstractNum>
-  <w:abstractNum w:abstractNumId="11" w15:restartNumberingAfterBreak="0">
+  <w:abstractNum w:abstractNumId="11">
     <w:nsid w:val="564F6EEC"/>
     <w:multiLevelType w:val="hybridMultilevel"/>
     <w:tmpl w:val="452E5114"/>
@@ -8107,7 +8283,7 @@
       </w:rPr>
     </w:lvl>
   </w:abstractNum>
-  <w:abstractNum w:abstractNumId="12" w15:restartNumberingAfterBreak="0">
+  <w:abstractNum w:abstractNumId="12">
     <w:nsid w:val="61135D0C"/>
     <w:multiLevelType w:val="hybridMultilevel"/>
     <w:tmpl w:val="AFE8CAA4"/>
@@ -8193,7 +8369,7 @@
       </w:pPr>
     </w:lvl>
   </w:abstractNum>
-  <w:abstractNum w:abstractNumId="13" w15:restartNumberingAfterBreak="0">
+  <w:abstractNum w:abstractNumId="13">
     <w:nsid w:val="6C9F7024"/>
     <w:multiLevelType w:val="hybridMultilevel"/>
     <w:tmpl w:val="C0D422BA"/>
@@ -8306,7 +8482,7 @@
       </w:rPr>
     </w:lvl>
   </w:abstractNum>
-  <w:abstractNum w:abstractNumId="14" w15:restartNumberingAfterBreak="0">
+  <w:abstractNum w:abstractNumId="14">
     <w:nsid w:val="7C6A33F2"/>
     <w:multiLevelType w:val="hybridMultilevel"/>
     <w:tmpl w:val="17D0F6AC"/>
@@ -8419,7 +8595,7 @@
       </w:rPr>
     </w:lvl>
   </w:abstractNum>
-  <w:abstractNum w:abstractNumId="15" w15:restartNumberingAfterBreak="0">
+  <w:abstractNum w:abstractNumId="15">
     <w:nsid w:val="7D6150C3"/>
     <w:multiLevelType w:val="hybridMultilevel"/>
     <w:tmpl w:val="1B72665C"/>
@@ -8563,7 +8739,7 @@
 </file>
 
 <file path=word/styles.xml><?xml version="1.0" encoding="utf-8"?>
-<w:styles xmlns:mc="http://schemas.openxmlformats.org/markup-compatibility/2006" xmlns:r="http://schemas.openxmlformats.org/officeDocument/2006/relationships" xmlns:w="http://schemas.openxmlformats.org/wordprocessingml/2006/main" xmlns:w14="http://schemas.microsoft.com/office/word/2010/wordml" xmlns:w15="http://schemas.microsoft.com/office/word/2012/wordml" xmlns:w16se="http://schemas.microsoft.com/office/word/2015/wordml/symex" mc:Ignorable="w14 w15 w16se">
+<w:styles xmlns:mc="http://schemas.openxmlformats.org/markup-compatibility/2006" xmlns:r="http://schemas.openxmlformats.org/officeDocument/2006/relationships" xmlns:w="http://schemas.openxmlformats.org/wordprocessingml/2006/main" xmlns:w14="http://schemas.microsoft.com/office/word/2010/wordml" xmlns:w15="http://schemas.microsoft.com/office/word/2012/wordml" mc:Ignorable="w14 w15">
   <w:docDefaults>
     <w:rPrDefault>
       <w:rPr>
@@ -9850,7 +10026,7 @@
 </file>
 
 <file path=customXml/itemProps1.xml><?xml version="1.0" encoding="utf-8"?>
-<ds:datastoreItem xmlns:ds="http://schemas.openxmlformats.org/officeDocument/2006/customXml" ds:itemID="{40A5A37E-7EB3-402E-AA7D-00421A2F9B5F}">
+<ds:datastoreItem xmlns:ds="http://schemas.openxmlformats.org/officeDocument/2006/customXml" ds:itemID="{0505DF29-94A5-47D0-ADA0-E9B54B443591}">
   <ds:schemaRefs>
     <ds:schemaRef ds:uri="http://schemas.openxmlformats.org/officeDocument/2006/bibliography"/>
   </ds:schemaRefs>

</xml_diff>